<commit_message>
Additions in Chapter 3
</commit_message>
<xml_diff>
--- a/Глава 3 - реализация.docx
+++ b/Глава 3 - реализация.docx
@@ -1,6 +1,6 @@
 
 <file path=word/document.xml><?xml version="1.0" encoding="utf-8"?>
-<w:document xmlns:wpc="http://schemas.microsoft.com/office/word/2010/wordprocessingCanvas" xmlns:cx="http://schemas.microsoft.com/office/drawing/2014/chartex" xmlns:cx1="http://schemas.microsoft.com/office/drawing/2015/9/8/chartex" xmlns:cx2="http://schemas.microsoft.com/office/drawing/2015/10/21/chartex" xmlns:cx3="http://schemas.microsoft.com/office/drawing/2016/5/9/chartex" xmlns:cx4="http://schemas.microsoft.com/office/drawing/2016/5/10/chartex" xmlns:cx5="http://schemas.microsoft.com/office/drawing/2016/5/11/chartex" xmlns:cx6="http://schemas.microsoft.com/office/drawing/2016/5/12/chartex" xmlns:cx7="http://schemas.microsoft.com/office/drawing/2016/5/13/chartex" xmlns:cx8="http://schemas.microsoft.com/office/drawing/2016/5/14/chartex" xmlns:mc="http://schemas.openxmlformats.org/markup-compatibility/2006" xmlns:aink="http://schemas.microsoft.com/office/drawing/2016/ink" xmlns:am3d="http://schemas.microsoft.com/office/drawing/2017/model3d" xmlns:o="urn:schemas-microsoft-com:office:office" xmlns:r="http://schemas.openxmlformats.org/officeDocument/2006/relationships" xmlns:m="http://schemas.openxmlformats.org/officeDocument/2006/math" xmlns:v="urn:schemas-microsoft-com:vml" xmlns:wp14="http://schemas.microsoft.com/office/word/2010/wordprocessingDrawing" xmlns:wp="http://schemas.openxmlformats.org/drawingml/2006/wordprocessingDrawing" xmlns:w10="urn:schemas-microsoft-com:office:word" xmlns:w="http://schemas.openxmlformats.org/wordprocessingml/2006/main" xmlns:w14="http://schemas.microsoft.com/office/word/2010/wordml" xmlns:w15="http://schemas.microsoft.com/office/word/2012/wordml" xmlns:w16cid="http://schemas.microsoft.com/office/word/2016/wordml/cid" xmlns:w16se="http://schemas.microsoft.com/office/word/2015/wordml/symex" xmlns:wpg="http://schemas.microsoft.com/office/word/2010/wordprocessingGroup" xmlns:wpi="http://schemas.microsoft.com/office/word/2010/wordprocessingInk" xmlns:wne="http://schemas.microsoft.com/office/word/2006/wordml" xmlns:wps="http://schemas.microsoft.com/office/word/2010/wordprocessingShape" mc:Ignorable="w14 w15 w16se w16cid wp14">
+<w:document xmlns:wpc="http://schemas.microsoft.com/office/word/2010/wordprocessingCanvas" xmlns:cx="http://schemas.microsoft.com/office/drawing/2014/chartex" xmlns:cx1="http://schemas.microsoft.com/office/drawing/2015/9/8/chartex" xmlns:mc="http://schemas.openxmlformats.org/markup-compatibility/2006" xmlns:o="urn:schemas-microsoft-com:office:office" xmlns:r="http://schemas.openxmlformats.org/officeDocument/2006/relationships" xmlns:m="http://schemas.openxmlformats.org/officeDocument/2006/math" xmlns:v="urn:schemas-microsoft-com:vml" xmlns:wp14="http://schemas.microsoft.com/office/word/2010/wordprocessingDrawing" xmlns:wp="http://schemas.openxmlformats.org/drawingml/2006/wordprocessingDrawing" xmlns:w10="urn:schemas-microsoft-com:office:word" xmlns:w="http://schemas.openxmlformats.org/wordprocessingml/2006/main" xmlns:w14="http://schemas.microsoft.com/office/word/2010/wordml" xmlns:w15="http://schemas.microsoft.com/office/word/2012/wordml" xmlns:w16se="http://schemas.microsoft.com/office/word/2015/wordml/symex" xmlns:wpg="http://schemas.microsoft.com/office/word/2010/wordprocessingGroup" xmlns:wpi="http://schemas.microsoft.com/office/word/2010/wordprocessingInk" xmlns:wne="http://schemas.microsoft.com/office/word/2006/wordml" xmlns:wps="http://schemas.microsoft.com/office/word/2010/wordprocessingShape" mc:Ignorable="w14 w15 w16se wp14">
   <w:body>
     <w:p>
       <w:pPr>
@@ -45,19 +45,106 @@
         <w:ind w:firstLine="708"/>
       </w:pPr>
       <w:r>
-        <w:t xml:space="preserve">Необходимо различать сравнительный анализ алгоритмов и сравнительное тестирование их реализаций. Сравнительный анализ алгоритмов направлен на оценку </w:t>
-      </w:r>
-      <w:r>
-        <w:t xml:space="preserve">и сравнение </w:t>
-      </w:r>
-      <w:r>
-        <w:t>их стойкости в зависимости от длины ключа, числа раундов и других параметров</w:t>
-      </w:r>
-      <w:r>
-        <w:t xml:space="preserve"> (задача криптоанализа)</w:t>
-      </w:r>
-      <w:r>
-        <w:t>, а также на приблизительную, теоретическую оценку их производительности в зависимости от тех же параметров. В то время как сравнительное тестирование их реализаций направлено на сравнение таких характеристик, как требуемая площадь микросхемы (</w:t>
+        <w:t>Сравнительный анализ легковесных криптографических алгоритмов разбивается на два этапа. Первый этап представляет собой теоретический анализ алгоритмов, а второй – тестирование реализаций алгоритмов.</w:t>
+      </w:r>
+    </w:p>
+    <w:p>
+      <w:pPr>
+        <w:ind w:firstLine="708"/>
+      </w:pPr>
+      <w:r>
+        <w:t xml:space="preserve">Теоретический анализ включает в себя оценку и сравнение их стойкости в зависимости от параметров (задача криптоанализа), а также теоретическую оценку их производительности в зависимости от тех же параметров. Под параметрами понимается конкретная конфигурация: длина ключа, число раундов, в некоторых алгоритмах также существуют различные режимы запуска и свободные параметры. Также может (и должна!) быть исследована стойкость алгоритма в зависимости от конкретного входа и конкретного ключа (слабые ключи и т. д.). </w:t>
+      </w:r>
+    </w:p>
+    <w:p>
+      <w:pPr>
+        <w:ind w:firstLine="708"/>
+      </w:pPr>
+      <w:r>
+        <w:t xml:space="preserve">Для определения </w:t>
+      </w:r>
+      <w:proofErr w:type="spellStart"/>
+      <w:r>
+        <w:t>криптостойкости</w:t>
+      </w:r>
+      <w:proofErr w:type="spellEnd"/>
+      <w:r>
+        <w:t xml:space="preserve"> легковесных шифров подходят такие же методы криптоанализа, как для шифров общего назначения. Они могут быть самыми различными: линейный </w:t>
+      </w:r>
+      <w:proofErr w:type="spellStart"/>
+      <w:r>
+        <w:t>криптоанализ</w:t>
+      </w:r>
+      <w:proofErr w:type="spellEnd"/>
+      <w:r>
+        <w:t xml:space="preserve">, дифференциальный </w:t>
+      </w:r>
+      <w:proofErr w:type="spellStart"/>
+      <w:r>
+        <w:t>криптоанализ</w:t>
+      </w:r>
+      <w:proofErr w:type="spellEnd"/>
+      <w:r>
+        <w:t xml:space="preserve">, атаки встречи посередине и многие другие. Они описаны в большом числе работ, например, в </w:t>
+      </w:r>
+      <w:r>
+        <w:rPr>
+          <w:rStyle w:val="a9"/>
+        </w:rPr>
+        <w:footnoteReference w:id="1"/>
+      </w:r>
+      <w:r>
+        <w:t xml:space="preserve"> </w:t>
+      </w:r>
+      <w:r>
+        <w:rPr>
+          <w:rStyle w:val="a9"/>
+        </w:rPr>
+        <w:footnoteReference w:id="2"/>
+      </w:r>
+      <w:r>
+        <w:t xml:space="preserve"> </w:t>
+      </w:r>
+      <w:r>
+        <w:rPr>
+          <w:rStyle w:val="a9"/>
+        </w:rPr>
+        <w:footnoteReference w:id="3"/>
+      </w:r>
+      <w:r>
+        <w:t xml:space="preserve"> </w:t>
+      </w:r>
+      <w:r>
+        <w:rPr>
+          <w:rStyle w:val="a9"/>
+        </w:rPr>
+        <w:footnoteReference w:id="4"/>
+      </w:r>
+      <w:r>
+        <w:t xml:space="preserve">. Для теоретической оценки производительности можно применять обычные методы оценки времени работы алгоритма. Они описаны, например, в </w:t>
+      </w:r>
+      <w:r>
+        <w:rPr>
+          <w:rStyle w:val="a9"/>
+        </w:rPr>
+        <w:footnoteReference w:id="5"/>
+      </w:r>
+      <w:r>
+        <w:t>.</w:t>
+      </w:r>
+    </w:p>
+    <w:p>
+      <w:pPr>
+        <w:ind w:firstLine="708"/>
+      </w:pPr>
+      <w:r>
+        <w:t xml:space="preserve">В рамках тестирования </w:t>
+      </w:r>
+      <w:r>
+        <w:t xml:space="preserve">реализаций алгоритмов </w:t>
+      </w:r>
+      <w:r>
+        <w:t>определяют качество конкретных реализаций по таким характеристикам, как требуемая площадь микросхемы (</w:t>
       </w:r>
       <w:r>
         <w:rPr>
@@ -69,10 +156,25 @@
         <w:t>-</w:t>
       </w:r>
       <w:r>
-        <w:t>мера), фактическая производительность (число байт в секунду, плюс задержка), а также энергопотребление (микроватт).</w:t>
-      </w:r>
-      <w:r>
-        <w:t xml:space="preserve"> Потребление ОЗУ обычно не требуется тестировать: оно легко определяется уже по псевдокоду алгоритма.</w:t>
+        <w:t>мера), фактическая производительность (</w:t>
+      </w:r>
+      <w:r>
+        <w:t xml:space="preserve">производительность – </w:t>
+      </w:r>
+      <w:r>
+        <w:t>чис</w:t>
+      </w:r>
+      <w:r>
+        <w:t>ло байт в секунду, плюс задержка (</w:t>
+      </w:r>
+      <w:r>
+        <w:t xml:space="preserve">микро- или </w:t>
+      </w:r>
+      <w:r>
+        <w:t>наносекунд)</w:t>
+      </w:r>
+      <w:r>
+        <w:t>), а также энергопотребление (микроватт). Потребление ОЗУ обычно не требуется тестировать: оно легко определяется уже по псевдокоду алгоритма.</w:t>
       </w:r>
     </w:p>
     <w:p>
@@ -128,6 +230,7 @@
         </w:numPr>
       </w:pPr>
       <w:r>
+        <w:lastRenderedPageBreak/>
         <w:t>Инструменты сравнения производительности должны быть постоянными (фиксированными), не «оказывать предпочтения» какому-либо из сравниваемых алгоритмов, а также минимально влиять на производительность устройств.</w:t>
       </w:r>
     </w:p>
@@ -152,7 +255,15 @@
         <w:t xml:space="preserve">по возможности </w:t>
       </w:r>
       <w:r>
-        <w:t>минимизировать использование зависимостей от библиотек и фреймворков (при тестировании на ПК), а также публиковать или подробно описывать программный код реализаций</w:t>
+        <w:t xml:space="preserve">минимизировать использование зависимостей от библиотек и </w:t>
+      </w:r>
+      <w:proofErr w:type="spellStart"/>
+      <w:r>
+        <w:t>фреймворков</w:t>
+      </w:r>
+      <w:proofErr w:type="spellEnd"/>
+      <w:r>
+        <w:t xml:space="preserve"> (при тестировании на ПК), а также публиковать или подробно описывать программный код реализаций</w:t>
       </w:r>
       <w:r>
         <w:t xml:space="preserve"> и конфигурацию аппаратной части</w:t>
@@ -178,7 +289,13 @@
         <w:t xml:space="preserve"> производительности и энергопотребления. </w:t>
       </w:r>
       <w:r>
-        <w:t>После чего полученные результаты подвергаются сравнению</w:t>
+        <w:t xml:space="preserve">После чего полученные результаты </w:t>
+      </w:r>
+      <w:r>
+        <w:t xml:space="preserve">для двух алгоритмов </w:t>
+      </w:r>
+      <w:r>
+        <w:t>подвергаются сравнению</w:t>
       </w:r>
       <w:r>
         <w:t>.</w:t>
@@ -211,7 +328,10 @@
         <w:t xml:space="preserve"> наиболее легко поддается </w:t>
       </w:r>
       <w:r>
-        <w:t>оценки</w:t>
+        <w:t>оценк</w:t>
+      </w:r>
+      <w:r>
+        <w:t>е</w:t>
       </w:r>
       <w:r>
         <w:t xml:space="preserve">. </w:t>
@@ -239,8 +359,13 @@
       <w:r>
         <w:t xml:space="preserve">Однако требуется, чтобы результаты по возможности были близкими к показателям на реальных </w:t>
       </w:r>
-      <w:r>
-        <w:t xml:space="preserve">малоресурсных </w:t>
+      <w:proofErr w:type="spellStart"/>
+      <w:r>
+        <w:t>малоресурсных</w:t>
+      </w:r>
+      <w:proofErr w:type="spellEnd"/>
+      <w:r>
+        <w:t xml:space="preserve"> </w:t>
       </w:r>
       <w:r>
         <w:t>устройствах.</w:t>
@@ -258,14 +383,13 @@
         <w:t xml:space="preserve">. Фактически, они относятся к систематической </w:t>
       </w:r>
       <w:r>
-        <w:lastRenderedPageBreak/>
         <w:t xml:space="preserve">(методологической) </w:t>
       </w:r>
       <w:r>
         <w:t xml:space="preserve">погрешности данного </w:t>
       </w:r>
       <w:r>
-        <w:t>порядка</w:t>
+        <w:t>метода</w:t>
       </w:r>
       <w:r>
         <w:t xml:space="preserve"> </w:t>
@@ -337,7 +461,15 @@
         <w:t xml:space="preserve"> для мобильных и планшетных устройств</w:t>
       </w:r>
       <w:r>
-        <w:t>), набор инструкций «кастомного» решения может несколько или даже значительно отличаться.</w:t>
+        <w:t>), набор инструкций «</w:t>
+      </w:r>
+      <w:proofErr w:type="spellStart"/>
+      <w:r>
+        <w:t>кастомного</w:t>
+      </w:r>
+      <w:proofErr w:type="spellEnd"/>
+      <w:r>
+        <w:t>» решения может несколько или даже значительно отличаться.</w:t>
       </w:r>
     </w:p>
     <w:p>
@@ -352,22 +484,38 @@
         <w:t xml:space="preserve">Другой проблемой является различная скорость исполнения инструкций, т. е. задержка и пропускная способность процессора при исполнении данной инструкции. </w:t>
       </w:r>
       <w:r>
-        <w:t>Процессоры различных производителей, линеек и поколений</w:t>
-      </w:r>
-      <w:r>
-        <w:t xml:space="preserve">, в том числе и стандартные ЦП для системных плат </w:t>
-      </w:r>
-      <w:r>
-        <w:t>десктопных машин и ноутбуков могут показывать различную производительность при исполнении одной и той же инструкции.</w:t>
+        <w:t>Процессоры различных производителей, линеек и поколений могут показывать различную производительность при исполнении одной и той же инструкции.</w:t>
       </w:r>
       <w:r>
         <w:t xml:space="preserve"> </w:t>
       </w:r>
       <w:r>
-        <w:t>Тем более это касается «кастомных»</w:t>
-      </w:r>
-      <w:r>
-        <w:t xml:space="preserve"> процессорных реализаций</w:t>
+        <w:t xml:space="preserve">Это касается стандартных ЦП для </w:t>
+      </w:r>
+      <w:proofErr w:type="spellStart"/>
+      <w:r>
+        <w:t>десктопных</w:t>
+      </w:r>
+      <w:proofErr w:type="spellEnd"/>
+      <w:r>
+        <w:t xml:space="preserve"> машин и ноутбуков, и уж тем более </w:t>
+      </w:r>
+      <w:r>
+        <w:t>касается «</w:t>
+      </w:r>
+      <w:proofErr w:type="spellStart"/>
+      <w:r>
+        <w:t>кастомных</w:t>
+      </w:r>
+      <w:proofErr w:type="spellEnd"/>
+      <w:r>
+        <w:t>»</w:t>
+      </w:r>
+      <w:r>
+        <w:t xml:space="preserve"> процессорных </w:t>
+      </w:r>
+      <w:r>
+        <w:t>решений</w:t>
       </w:r>
       <w:r>
         <w:t>.</w:t>
@@ -382,7 +530,15 @@
         </w:numPr>
       </w:pPr>
       <w:r>
-        <w:t>Еще одним неочевидным моментом является многопоточность. Ведь, даже если алгоритм запускается в однопоточном</w:t>
+        <w:t xml:space="preserve">Еще одним неочевидным моментом является </w:t>
+      </w:r>
+      <w:proofErr w:type="spellStart"/>
+      <w:r>
+        <w:t>многопоточность</w:t>
+      </w:r>
+      <w:proofErr w:type="spellEnd"/>
+      <w:r>
+        <w:t>. Ведь, даже если алгоритм запускается в однопоточном</w:t>
       </w:r>
       <w:r>
         <w:t xml:space="preserve"> режиме</w:t>
@@ -426,7 +582,26 @@
         </w:numPr>
       </w:pPr>
       <w:r>
-        <w:t xml:space="preserve">Минимизация использования «необычных» процессорных команд. Лучше всего использовать для программной реализации язык ассемблера, это позволяет исключить процедуру трансляции языка С. Бонусом также является отсутствие оптимизации последовательности команд, которая обычно происходит при компиляции программы на С. Наихудшим вариантом является использование наиболее высокоуровневых языков вроде С++ или </w:t>
+        <w:t xml:space="preserve">Минимизация использования «необычных» процессорных команд. Лучше всего использовать для программной реализации язык ассемблера, это позволяет исключить процедуру трансляции языка С. Бонусом также является отсутствие </w:t>
+      </w:r>
+      <w:r>
+        <w:lastRenderedPageBreak/>
+        <w:t>оптимизации последовательности команд, которая обычно происходит</w:t>
+      </w:r>
+      <w:r>
+        <w:t xml:space="preserve"> при компиляции программы на С. Также возможно использование языка </w:t>
+      </w:r>
+      <w:r>
+        <w:rPr>
+          <w:lang w:val="en-US"/>
+        </w:rPr>
+        <w:t>C</w:t>
+      </w:r>
+      <w:r>
+        <w:t xml:space="preserve"> с отключенной оптимизацией. </w:t>
+      </w:r>
+      <w:r>
+        <w:t xml:space="preserve">Наихудшим вариантом является использование наиболее высокоуровневых языков вроде С++ или </w:t>
       </w:r>
       <w:r>
         <w:rPr>
@@ -444,7 +619,13 @@
         <w:t>машинные команды</w:t>
       </w:r>
       <w:r>
-        <w:t xml:space="preserve"> еще более запутанный.</w:t>
+        <w:t xml:space="preserve"> </w:t>
+      </w:r>
+      <w:r>
+        <w:t>весьма</w:t>
+      </w:r>
+      <w:r>
+        <w:t xml:space="preserve"> запутанный.</w:t>
       </w:r>
     </w:p>
     <w:p>
@@ -462,10 +643,18 @@
         <w:rPr>
           <w:rStyle w:val="a9"/>
         </w:rPr>
-        <w:footnoteReference w:id="1"/>
-      </w:r>
-      <w:r>
-        <w:t>, однако кастомные реализации нуж</w:t>
+        <w:footnoteReference w:id="6"/>
+      </w:r>
+      <w:r>
+        <w:t xml:space="preserve">, однако </w:t>
+      </w:r>
+      <w:proofErr w:type="spellStart"/>
+      <w:r>
+        <w:t>кастомные</w:t>
+      </w:r>
+      <w:proofErr w:type="spellEnd"/>
+      <w:r>
+        <w:t xml:space="preserve"> реализации нуж</w:t>
       </w:r>
       <w:r>
         <w:t xml:space="preserve">даются в отдельном тестировании </w:t>
@@ -492,7 +681,13 @@
         <w:t xml:space="preserve">доли </w:t>
       </w:r>
       <w:r>
-        <w:t xml:space="preserve">времени, выделяемого процессором на работу алгоритма следует учесть количество других выполняемых задач, а также их приоритет и приоритет работы приложения, тестирующего алгоритм. Не следует забывать и о </w:t>
+        <w:t>времени, выделяемого процессором на работу алгоритма</w:t>
+      </w:r>
+      <w:r>
+        <w:t>,</w:t>
+      </w:r>
+      <w:r>
+        <w:t xml:space="preserve"> следует учесть количество других выполняемых задач, а также их приоритет и приоритет работы приложения, тестирующего алгоритм. Не следует забывать и о </w:t>
       </w:r>
       <w:r>
         <w:t>модуле для фиксирования времени работы тестиру</w:t>
@@ -507,10 +702,16 @@
         <w:t xml:space="preserve">ресурсов </w:t>
       </w:r>
       <w:r>
-        <w:t>ОЗУ и ЦП.</w:t>
-      </w:r>
-      <w:r>
-        <w:t xml:space="preserve"> Также следует оценить время переключения процессорного контекста. </w:t>
+        <w:t>ЦП.</w:t>
+      </w:r>
+      <w:r>
+        <w:t xml:space="preserve"> Также </w:t>
+      </w:r>
+      <w:r>
+        <w:t>необходимо</w:t>
+      </w:r>
+      <w:r>
+        <w:t xml:space="preserve"> оценить время переключения процессорного контекста. </w:t>
       </w:r>
       <w:r>
         <w:t xml:space="preserve"> Разумеется, следует использовать для работы алгоритма только один поток, если не производится тестирование параллельной реализации. </w:t>
@@ -521,7 +722,6 @@
         <w:ind w:firstLine="708"/>
       </w:pPr>
       <w:r>
-        <w:lastRenderedPageBreak/>
         <w:t xml:space="preserve">Случайную (статистическую) погрешность </w:t>
       </w:r>
       <w:r>
@@ -632,6 +832,18 @@
       <w:r>
         <w:t>задержкой данного алгоритма.</w:t>
       </w:r>
+      <w:r>
+        <w:t xml:space="preserve"> Подробнее данный классический метод описан, например, в пособии </w:t>
+      </w:r>
+      <w:r>
+        <w:rPr>
+          <w:rStyle w:val="a9"/>
+        </w:rPr>
+        <w:footnoteReference w:id="7"/>
+      </w:r>
+      <w:r>
+        <w:t>.</w:t>
+      </w:r>
     </w:p>
     <w:p>
       <w:pPr>
@@ -654,7 +866,13 @@
         <w:ind w:firstLine="708"/>
       </w:pPr>
       <w:r>
-        <w:t xml:space="preserve">Оценка энергопотребления реализации алгоритма на ПК является более трудной задачей, чем оценка производительности. Основная причина в том, что на компьютере всегда в многозадачном режиме исполняются различные службы, некоторые из </w:t>
+        <w:t xml:space="preserve">Оценка энергопотребления реализации алгоритма на ПК является </w:t>
+      </w:r>
+      <w:r>
+        <w:t>методологически более трудной</w:t>
+      </w:r>
+      <w:r>
+        <w:t xml:space="preserve"> задачей, чем оценка производительности. Основная причина в том, что на компьютере всегда в многозадачном режиме исполняются различные службы, некоторые из </w:t>
       </w:r>
       <w:r>
         <w:t xml:space="preserve">которых потребляют разное количество энергии в разное время. </w:t>
@@ -684,7 +902,7 @@
         <w:rPr>
           <w:rStyle w:val="a9"/>
         </w:rPr>
-        <w:footnoteReference w:id="2"/>
+        <w:footnoteReference w:id="8"/>
       </w:r>
       <w:r>
         <w:t>.</w:t>
@@ -701,28 +919,82 @@
         <w:ind w:firstLine="708"/>
       </w:pPr>
       <w:r>
-        <w:t>После отключения максимально возможного количества служб можно приступать к собственно оценке энергопотребления. По этому вопросу существует небольшая работа</w:t>
+        <w:lastRenderedPageBreak/>
+        <w:t>После отключения максимально возможного количества служб можно приступать к собственно оценке энергопотребления. По этому вопросу существует работа</w:t>
       </w:r>
       <w:r>
         <w:rPr>
           <w:rStyle w:val="a9"/>
         </w:rPr>
-        <w:footnoteReference w:id="3"/>
+        <w:footnoteReference w:id="9"/>
       </w:r>
       <w:r>
         <w:t>. На ее основе предлагается следую</w:t>
       </w:r>
       <w:r>
-        <w:t xml:space="preserve">щий способ. Уровень энергопотребления ПК в состоянии </w:t>
+        <w:t>щий спо</w:t>
+      </w:r>
+      <w:r>
+        <w:t>соб.</w:t>
+      </w:r>
+    </w:p>
+    <w:p>
+      <w:pPr>
+        <w:pStyle w:val="aa"/>
+        <w:numPr>
+          <w:ilvl w:val="0"/>
+          <w:numId w:val="13"/>
+        </w:numPr>
+        <w:ind w:left="709" w:hanging="709"/>
+      </w:pPr>
+      <w:r>
+        <w:t>Вычисляется с</w:t>
+      </w:r>
+      <w:r>
+        <w:t>редний у</w:t>
+      </w:r>
+      <w:r>
+        <w:t xml:space="preserve">ровень энергопотребления ПК </w:t>
+      </w:r>
+      <w:r>
+        <w:t xml:space="preserve">(ватт) </w:t>
+      </w:r>
+      <w:r>
+        <w:t xml:space="preserve">в состоянии </w:t>
       </w:r>
       <w:r>
         <w:t>простоя</w:t>
       </w:r>
       <w:r>
-        <w:t xml:space="preserve"> </w:t>
-      </w:r>
-      <w:r>
-        <w:t xml:space="preserve">принимается за нуль. После чего оценивается энергопотребление ПК на выполнение каждой из используемых в алгоритме операций: побитовый сдвиг, </w:t>
+        <w:t>. Он принимается за нуль.</w:t>
+      </w:r>
+    </w:p>
+    <w:p>
+      <w:pPr>
+        <w:pStyle w:val="aa"/>
+        <w:numPr>
+          <w:ilvl w:val="0"/>
+          <w:numId w:val="13"/>
+        </w:numPr>
+        <w:ind w:left="709" w:hanging="709"/>
+      </w:pPr>
+      <w:r>
+        <w:t>О</w:t>
+      </w:r>
+      <w:r>
+        <w:t>ценивается</w:t>
+      </w:r>
+      <w:r>
+        <w:t xml:space="preserve"> энергопотребление ПК на исполнение</w:t>
+      </w:r>
+      <w:r>
+        <w:t xml:space="preserve"> каждой из используемых в алгоритме </w:t>
+      </w:r>
+      <w:r>
+        <w:t>инструкций</w:t>
+      </w:r>
+      <w:r>
+        <w:t xml:space="preserve">: побитовый сдвиг, </w:t>
       </w:r>
       <w:r>
         <w:rPr>
@@ -737,10 +1009,122 @@
         <w:t>и т. д.</w:t>
       </w:r>
       <w:r>
-        <w:t xml:space="preserve"> Затем вычисляется энергопотребление на итерацию цикла. Затем полученная оценка проверяется путем непосредственного замера энергопотребления.</w:t>
-      </w:r>
-    </w:p>
-    <w:p/>
+        <w:t xml:space="preserve"> </w:t>
+      </w:r>
+      <w:r>
+        <w:t>Каждый с</w:t>
+      </w:r>
+      <w:r>
+        <w:t xml:space="preserve">еанс снятия этих данных следует проводить достаточно долго (хотя бы 30 минут), чтобы учесть колебания энергопотребления служб. После проведения </w:t>
+      </w:r>
+      <w:r>
+        <w:t>достаточного числа</w:t>
+      </w:r>
+      <w:r>
+        <w:t xml:space="preserve"> таких сеансов можно узнать величину энергопотребления </w:t>
+      </w:r>
+      <w:r>
+        <w:t xml:space="preserve">(микроватт) </w:t>
+      </w:r>
+      <w:r>
+        <w:t xml:space="preserve">на </w:t>
+      </w:r>
+      <w:r>
+        <w:t>исполнение</w:t>
+      </w:r>
+      <w:r>
+        <w:t xml:space="preserve"> каждой из </w:t>
+      </w:r>
+      <w:r>
+        <w:t>инструкций</w:t>
+      </w:r>
+      <w:r>
+        <w:t>, а также погрешность этой величины</w:t>
+      </w:r>
+      <w:r>
+        <w:t>.</w:t>
+      </w:r>
+    </w:p>
+    <w:p>
+      <w:pPr>
+        <w:pStyle w:val="aa"/>
+        <w:numPr>
+          <w:ilvl w:val="0"/>
+          <w:numId w:val="13"/>
+        </w:numPr>
+        <w:ind w:left="709" w:hanging="709"/>
+      </w:pPr>
+      <w:r>
+        <w:t>На основе измеренной величины энергопотребления, а также зная тактовую частоту процессора и число татов на каждую инструкцию, вычисляется энергия, необходимая на исполнение инструкции (микроватт*</w:t>
+      </w:r>
+      <w:proofErr w:type="spellStart"/>
+      <w:r>
+        <w:t>микросек</w:t>
+      </w:r>
+      <w:proofErr w:type="spellEnd"/>
+      <w:r>
+        <w:t>). Энергия</w:t>
+      </w:r>
+      <w:r>
+        <w:t xml:space="preserve"> на </w:t>
+      </w:r>
+      <w:r>
+        <w:t>шифрование блока или байта</w:t>
+      </w:r>
+      <w:r>
+        <w:t xml:space="preserve"> </w:t>
+      </w:r>
+      <w:r>
+        <w:t xml:space="preserve">вычисляется </w:t>
+      </w:r>
+      <w:r>
+        <w:t xml:space="preserve">как сумма </w:t>
+      </w:r>
+      <w:proofErr w:type="spellStart"/>
+      <w:r>
+        <w:t>энергозатрат</w:t>
+      </w:r>
+      <w:proofErr w:type="spellEnd"/>
+      <w:r>
+        <w:t xml:space="preserve"> на каждую операцию</w:t>
+      </w:r>
+      <w:r>
+        <w:t>. Если ранее была найдена пропускная способность (</w:t>
+      </w:r>
+      <w:r>
+        <w:t>время шифрования одного блока или байта) данной реализации, то можно, разделив первую величину на вторую, найти энергопотребление (микроватт).</w:t>
+      </w:r>
+    </w:p>
+    <w:p>
+      <w:pPr>
+        <w:pStyle w:val="aa"/>
+        <w:numPr>
+          <w:ilvl w:val="0"/>
+          <w:numId w:val="13"/>
+        </w:numPr>
+        <w:ind w:left="709" w:hanging="709"/>
+      </w:pPr>
+      <w:r>
+        <w:t xml:space="preserve">Полученное значение </w:t>
+      </w:r>
+      <w:r>
+        <w:t>можно проверить</w:t>
+      </w:r>
+      <w:r>
+        <w:t xml:space="preserve"> путем непосредственного замера энергопотребления</w:t>
+      </w:r>
+      <w:r>
+        <w:t xml:space="preserve"> в единицу вр</w:t>
+      </w:r>
+      <w:r>
+        <w:t>емени при исполнении алгоритма</w:t>
+      </w:r>
+      <w:bookmarkStart w:id="0" w:name="_GoBack"/>
+      <w:bookmarkEnd w:id="0"/>
+      <w:r>
+        <w:t>.</w:t>
+      </w:r>
+    </w:p>
     <w:sectPr>
       <w:headerReference w:type="even" r:id="rId8"/>
       <w:headerReference w:type="default" r:id="rId9"/>
@@ -758,7 +1142,7 @@
 </file>
 
 <file path=word/endnotes.xml><?xml version="1.0" encoding="utf-8"?>
-<w:endnotes xmlns:wpc="http://schemas.microsoft.com/office/word/2010/wordprocessingCanvas" xmlns:cx="http://schemas.microsoft.com/office/drawing/2014/chartex" xmlns:cx1="http://schemas.microsoft.com/office/drawing/2015/9/8/chartex" xmlns:cx2="http://schemas.microsoft.com/office/drawing/2015/10/21/chartex" xmlns:cx3="http://schemas.microsoft.com/office/drawing/2016/5/9/chartex" xmlns:cx4="http://schemas.microsoft.com/office/drawing/2016/5/10/chartex" xmlns:cx5="http://schemas.microsoft.com/office/drawing/2016/5/11/chartex" xmlns:cx6="http://schemas.microsoft.com/office/drawing/2016/5/12/chartex" xmlns:cx7="http://schemas.microsoft.com/office/drawing/2016/5/13/chartex" xmlns:cx8="http://schemas.microsoft.com/office/drawing/2016/5/14/chartex" xmlns:mc="http://schemas.openxmlformats.org/markup-compatibility/2006" xmlns:aink="http://schemas.microsoft.com/office/drawing/2016/ink" xmlns:am3d="http://schemas.microsoft.com/office/drawing/2017/model3d" xmlns:o="urn:schemas-microsoft-com:office:office" xmlns:r="http://schemas.openxmlformats.org/officeDocument/2006/relationships" xmlns:m="http://schemas.openxmlformats.org/officeDocument/2006/math" xmlns:v="urn:schemas-microsoft-com:vml" xmlns:wp14="http://schemas.microsoft.com/office/word/2010/wordprocessingDrawing" xmlns:wp="http://schemas.openxmlformats.org/drawingml/2006/wordprocessingDrawing" xmlns:w10="urn:schemas-microsoft-com:office:word" xmlns:w="http://schemas.openxmlformats.org/wordprocessingml/2006/main" xmlns:w14="http://schemas.microsoft.com/office/word/2010/wordml" xmlns:w15="http://schemas.microsoft.com/office/word/2012/wordml" xmlns:w16cid="http://schemas.microsoft.com/office/word/2016/wordml/cid" xmlns:w16se="http://schemas.microsoft.com/office/word/2015/wordml/symex" xmlns:wpg="http://schemas.microsoft.com/office/word/2010/wordprocessingGroup" xmlns:wpi="http://schemas.microsoft.com/office/word/2010/wordprocessingInk" xmlns:wne="http://schemas.microsoft.com/office/word/2006/wordml" xmlns:wps="http://schemas.microsoft.com/office/word/2010/wordprocessingShape" mc:Ignorable="w14 w15 w16se w16cid wp14">
+<w:endnotes xmlns:wpc="http://schemas.microsoft.com/office/word/2010/wordprocessingCanvas" xmlns:cx="http://schemas.microsoft.com/office/drawing/2014/chartex" xmlns:cx1="http://schemas.microsoft.com/office/drawing/2015/9/8/chartex" xmlns:mc="http://schemas.openxmlformats.org/markup-compatibility/2006" xmlns:o="urn:schemas-microsoft-com:office:office" xmlns:r="http://schemas.openxmlformats.org/officeDocument/2006/relationships" xmlns:m="http://schemas.openxmlformats.org/officeDocument/2006/math" xmlns:v="urn:schemas-microsoft-com:vml" xmlns:wp14="http://schemas.microsoft.com/office/word/2010/wordprocessingDrawing" xmlns:wp="http://schemas.openxmlformats.org/drawingml/2006/wordprocessingDrawing" xmlns:w10="urn:schemas-microsoft-com:office:word" xmlns:w="http://schemas.openxmlformats.org/wordprocessingml/2006/main" xmlns:w14="http://schemas.microsoft.com/office/word/2010/wordml" xmlns:w15="http://schemas.microsoft.com/office/word/2012/wordml" xmlns:w16se="http://schemas.microsoft.com/office/word/2015/wordml/symex" xmlns:wpg="http://schemas.microsoft.com/office/word/2010/wordprocessingGroup" xmlns:wpi="http://schemas.microsoft.com/office/word/2010/wordprocessingInk" xmlns:wne="http://schemas.microsoft.com/office/word/2006/wordml" xmlns:wps="http://schemas.microsoft.com/office/word/2010/wordprocessingShape" mc:Ignorable="w14 w15 w16se wp14">
   <w:endnote w:type="separator" w:id="-1">
     <w:p>
       <w:pPr>
@@ -783,7 +1167,7 @@
 </file>
 
 <file path=word/footer1.xml><?xml version="1.0" encoding="utf-8"?>
-<w:ftr xmlns:wpc="http://schemas.microsoft.com/office/word/2010/wordprocessingCanvas" xmlns:cx="http://schemas.microsoft.com/office/drawing/2014/chartex" xmlns:cx1="http://schemas.microsoft.com/office/drawing/2015/9/8/chartex" xmlns:cx2="http://schemas.microsoft.com/office/drawing/2015/10/21/chartex" xmlns:cx3="http://schemas.microsoft.com/office/drawing/2016/5/9/chartex" xmlns:cx4="http://schemas.microsoft.com/office/drawing/2016/5/10/chartex" xmlns:cx5="http://schemas.microsoft.com/office/drawing/2016/5/11/chartex" xmlns:cx6="http://schemas.microsoft.com/office/drawing/2016/5/12/chartex" xmlns:cx7="http://schemas.microsoft.com/office/drawing/2016/5/13/chartex" xmlns:cx8="http://schemas.microsoft.com/office/drawing/2016/5/14/chartex" xmlns:mc="http://schemas.openxmlformats.org/markup-compatibility/2006" xmlns:aink="http://schemas.microsoft.com/office/drawing/2016/ink" xmlns:am3d="http://schemas.microsoft.com/office/drawing/2017/model3d" xmlns:o="urn:schemas-microsoft-com:office:office" xmlns:r="http://schemas.openxmlformats.org/officeDocument/2006/relationships" xmlns:m="http://schemas.openxmlformats.org/officeDocument/2006/math" xmlns:v="urn:schemas-microsoft-com:vml" xmlns:wp14="http://schemas.microsoft.com/office/word/2010/wordprocessingDrawing" xmlns:wp="http://schemas.openxmlformats.org/drawingml/2006/wordprocessingDrawing" xmlns:w10="urn:schemas-microsoft-com:office:word" xmlns:w="http://schemas.openxmlformats.org/wordprocessingml/2006/main" xmlns:w14="http://schemas.microsoft.com/office/word/2010/wordml" xmlns:w15="http://schemas.microsoft.com/office/word/2012/wordml" xmlns:w16cid="http://schemas.microsoft.com/office/word/2016/wordml/cid" xmlns:w16se="http://schemas.microsoft.com/office/word/2015/wordml/symex" xmlns:wpg="http://schemas.microsoft.com/office/word/2010/wordprocessingGroup" xmlns:wpi="http://schemas.microsoft.com/office/word/2010/wordprocessingInk" xmlns:wne="http://schemas.microsoft.com/office/word/2006/wordml" xmlns:wps="http://schemas.microsoft.com/office/word/2010/wordprocessingShape" mc:Ignorable="w14 w15 w16se w16cid wp14">
+<w:ftr xmlns:wpc="http://schemas.microsoft.com/office/word/2010/wordprocessingCanvas" xmlns:cx="http://schemas.microsoft.com/office/drawing/2014/chartex" xmlns:cx1="http://schemas.microsoft.com/office/drawing/2015/9/8/chartex" xmlns:mc="http://schemas.openxmlformats.org/markup-compatibility/2006" xmlns:o="urn:schemas-microsoft-com:office:office" xmlns:r="http://schemas.openxmlformats.org/officeDocument/2006/relationships" xmlns:m="http://schemas.openxmlformats.org/officeDocument/2006/math" xmlns:v="urn:schemas-microsoft-com:vml" xmlns:wp14="http://schemas.microsoft.com/office/word/2010/wordprocessingDrawing" xmlns:wp="http://schemas.openxmlformats.org/drawingml/2006/wordprocessingDrawing" xmlns:w10="urn:schemas-microsoft-com:office:word" xmlns:w="http://schemas.openxmlformats.org/wordprocessingml/2006/main" xmlns:w14="http://schemas.microsoft.com/office/word/2010/wordml" xmlns:w15="http://schemas.microsoft.com/office/word/2012/wordml" xmlns:w16se="http://schemas.microsoft.com/office/word/2015/wordml/symex" xmlns:wpg="http://schemas.microsoft.com/office/word/2010/wordprocessingGroup" xmlns:wpi="http://schemas.microsoft.com/office/word/2010/wordprocessingInk" xmlns:wne="http://schemas.microsoft.com/office/word/2006/wordml" xmlns:wps="http://schemas.microsoft.com/office/word/2010/wordprocessingShape" mc:Ignorable="w14 w15 w16se wp14">
   <w:p>
     <w:pPr>
       <w:pStyle w:val="a5"/>
@@ -793,7 +1177,7 @@
 </file>
 
 <file path=word/footer2.xml><?xml version="1.0" encoding="utf-8"?>
-<w:ftr xmlns:wpc="http://schemas.microsoft.com/office/word/2010/wordprocessingCanvas" xmlns:cx="http://schemas.microsoft.com/office/drawing/2014/chartex" xmlns:cx1="http://schemas.microsoft.com/office/drawing/2015/9/8/chartex" xmlns:cx2="http://schemas.microsoft.com/office/drawing/2015/10/21/chartex" xmlns:cx3="http://schemas.microsoft.com/office/drawing/2016/5/9/chartex" xmlns:cx4="http://schemas.microsoft.com/office/drawing/2016/5/10/chartex" xmlns:cx5="http://schemas.microsoft.com/office/drawing/2016/5/11/chartex" xmlns:cx6="http://schemas.microsoft.com/office/drawing/2016/5/12/chartex" xmlns:cx7="http://schemas.microsoft.com/office/drawing/2016/5/13/chartex" xmlns:cx8="http://schemas.microsoft.com/office/drawing/2016/5/14/chartex" xmlns:mc="http://schemas.openxmlformats.org/markup-compatibility/2006" xmlns:aink="http://schemas.microsoft.com/office/drawing/2016/ink" xmlns:am3d="http://schemas.microsoft.com/office/drawing/2017/model3d" xmlns:o="urn:schemas-microsoft-com:office:office" xmlns:r="http://schemas.openxmlformats.org/officeDocument/2006/relationships" xmlns:m="http://schemas.openxmlformats.org/officeDocument/2006/math" xmlns:v="urn:schemas-microsoft-com:vml" xmlns:wp14="http://schemas.microsoft.com/office/word/2010/wordprocessingDrawing" xmlns:wp="http://schemas.openxmlformats.org/drawingml/2006/wordprocessingDrawing" xmlns:w10="urn:schemas-microsoft-com:office:word" xmlns:w="http://schemas.openxmlformats.org/wordprocessingml/2006/main" xmlns:w14="http://schemas.microsoft.com/office/word/2010/wordml" xmlns:w15="http://schemas.microsoft.com/office/word/2012/wordml" xmlns:w16cid="http://schemas.microsoft.com/office/word/2016/wordml/cid" xmlns:w16se="http://schemas.microsoft.com/office/word/2015/wordml/symex" xmlns:wpg="http://schemas.microsoft.com/office/word/2010/wordprocessingGroup" xmlns:wpi="http://schemas.microsoft.com/office/word/2010/wordprocessingInk" xmlns:wne="http://schemas.microsoft.com/office/word/2006/wordml" xmlns:wps="http://schemas.microsoft.com/office/word/2010/wordprocessingShape" mc:Ignorable="w14 w15 w16se w16cid wp14">
+<w:ftr xmlns:wpc="http://schemas.microsoft.com/office/word/2010/wordprocessingCanvas" xmlns:cx="http://schemas.microsoft.com/office/drawing/2014/chartex" xmlns:cx1="http://schemas.microsoft.com/office/drawing/2015/9/8/chartex" xmlns:mc="http://schemas.openxmlformats.org/markup-compatibility/2006" xmlns:o="urn:schemas-microsoft-com:office:office" xmlns:r="http://schemas.openxmlformats.org/officeDocument/2006/relationships" xmlns:m="http://schemas.openxmlformats.org/officeDocument/2006/math" xmlns:v="urn:schemas-microsoft-com:vml" xmlns:wp14="http://schemas.microsoft.com/office/word/2010/wordprocessingDrawing" xmlns:wp="http://schemas.openxmlformats.org/drawingml/2006/wordprocessingDrawing" xmlns:w10="urn:schemas-microsoft-com:office:word" xmlns:w="http://schemas.openxmlformats.org/wordprocessingml/2006/main" xmlns:w14="http://schemas.microsoft.com/office/word/2010/wordml" xmlns:w15="http://schemas.microsoft.com/office/word/2012/wordml" xmlns:w16se="http://schemas.microsoft.com/office/word/2015/wordml/symex" xmlns:wpg="http://schemas.microsoft.com/office/word/2010/wordprocessingGroup" xmlns:wpi="http://schemas.microsoft.com/office/word/2010/wordprocessingInk" xmlns:wne="http://schemas.microsoft.com/office/word/2006/wordml" xmlns:wps="http://schemas.microsoft.com/office/word/2010/wordprocessingShape" mc:Ignorable="w14 w15 w16se wp14">
   <w:p>
     <w:pPr>
       <w:pStyle w:val="a5"/>
@@ -803,7 +1187,7 @@
 </file>
 
 <file path=word/footer3.xml><?xml version="1.0" encoding="utf-8"?>
-<w:ftr xmlns:wpc="http://schemas.microsoft.com/office/word/2010/wordprocessingCanvas" xmlns:cx="http://schemas.microsoft.com/office/drawing/2014/chartex" xmlns:cx1="http://schemas.microsoft.com/office/drawing/2015/9/8/chartex" xmlns:cx2="http://schemas.microsoft.com/office/drawing/2015/10/21/chartex" xmlns:cx3="http://schemas.microsoft.com/office/drawing/2016/5/9/chartex" xmlns:cx4="http://schemas.microsoft.com/office/drawing/2016/5/10/chartex" xmlns:cx5="http://schemas.microsoft.com/office/drawing/2016/5/11/chartex" xmlns:cx6="http://schemas.microsoft.com/office/drawing/2016/5/12/chartex" xmlns:cx7="http://schemas.microsoft.com/office/drawing/2016/5/13/chartex" xmlns:cx8="http://schemas.microsoft.com/office/drawing/2016/5/14/chartex" xmlns:mc="http://schemas.openxmlformats.org/markup-compatibility/2006" xmlns:aink="http://schemas.microsoft.com/office/drawing/2016/ink" xmlns:am3d="http://schemas.microsoft.com/office/drawing/2017/model3d" xmlns:o="urn:schemas-microsoft-com:office:office" xmlns:r="http://schemas.openxmlformats.org/officeDocument/2006/relationships" xmlns:m="http://schemas.openxmlformats.org/officeDocument/2006/math" xmlns:v="urn:schemas-microsoft-com:vml" xmlns:wp14="http://schemas.microsoft.com/office/word/2010/wordprocessingDrawing" xmlns:wp="http://schemas.openxmlformats.org/drawingml/2006/wordprocessingDrawing" xmlns:w10="urn:schemas-microsoft-com:office:word" xmlns:w="http://schemas.openxmlformats.org/wordprocessingml/2006/main" xmlns:w14="http://schemas.microsoft.com/office/word/2010/wordml" xmlns:w15="http://schemas.microsoft.com/office/word/2012/wordml" xmlns:w16cid="http://schemas.microsoft.com/office/word/2016/wordml/cid" xmlns:w16se="http://schemas.microsoft.com/office/word/2015/wordml/symex" xmlns:wpg="http://schemas.microsoft.com/office/word/2010/wordprocessingGroup" xmlns:wpi="http://schemas.microsoft.com/office/word/2010/wordprocessingInk" xmlns:wne="http://schemas.microsoft.com/office/word/2006/wordml" xmlns:wps="http://schemas.microsoft.com/office/word/2010/wordprocessingShape" mc:Ignorable="w14 w15 w16se w16cid wp14">
+<w:ftr xmlns:wpc="http://schemas.microsoft.com/office/word/2010/wordprocessingCanvas" xmlns:cx="http://schemas.microsoft.com/office/drawing/2014/chartex" xmlns:cx1="http://schemas.microsoft.com/office/drawing/2015/9/8/chartex" xmlns:mc="http://schemas.openxmlformats.org/markup-compatibility/2006" xmlns:o="urn:schemas-microsoft-com:office:office" xmlns:r="http://schemas.openxmlformats.org/officeDocument/2006/relationships" xmlns:m="http://schemas.openxmlformats.org/officeDocument/2006/math" xmlns:v="urn:schemas-microsoft-com:vml" xmlns:wp14="http://schemas.microsoft.com/office/word/2010/wordprocessingDrawing" xmlns:wp="http://schemas.openxmlformats.org/drawingml/2006/wordprocessingDrawing" xmlns:w10="urn:schemas-microsoft-com:office:word" xmlns:w="http://schemas.openxmlformats.org/wordprocessingml/2006/main" xmlns:w14="http://schemas.microsoft.com/office/word/2010/wordml" xmlns:w15="http://schemas.microsoft.com/office/word/2012/wordml" xmlns:w16se="http://schemas.microsoft.com/office/word/2015/wordml/symex" xmlns:wpg="http://schemas.microsoft.com/office/word/2010/wordprocessingGroup" xmlns:wpi="http://schemas.microsoft.com/office/word/2010/wordprocessingInk" xmlns:wne="http://schemas.microsoft.com/office/word/2006/wordml" xmlns:wps="http://schemas.microsoft.com/office/word/2010/wordprocessingShape" mc:Ignorable="w14 w15 w16se wp14">
   <w:p>
     <w:pPr>
       <w:pStyle w:val="a5"/>
@@ -813,7 +1197,7 @@
 </file>
 
 <file path=word/footnotes.xml><?xml version="1.0" encoding="utf-8"?>
-<w:footnotes xmlns:wpc="http://schemas.microsoft.com/office/word/2010/wordprocessingCanvas" xmlns:cx="http://schemas.microsoft.com/office/drawing/2014/chartex" xmlns:cx1="http://schemas.microsoft.com/office/drawing/2015/9/8/chartex" xmlns:cx2="http://schemas.microsoft.com/office/drawing/2015/10/21/chartex" xmlns:cx3="http://schemas.microsoft.com/office/drawing/2016/5/9/chartex" xmlns:cx4="http://schemas.microsoft.com/office/drawing/2016/5/10/chartex" xmlns:cx5="http://schemas.microsoft.com/office/drawing/2016/5/11/chartex" xmlns:cx6="http://schemas.microsoft.com/office/drawing/2016/5/12/chartex" xmlns:cx7="http://schemas.microsoft.com/office/drawing/2016/5/13/chartex" xmlns:cx8="http://schemas.microsoft.com/office/drawing/2016/5/14/chartex" xmlns:mc="http://schemas.openxmlformats.org/markup-compatibility/2006" xmlns:aink="http://schemas.microsoft.com/office/drawing/2016/ink" xmlns:am3d="http://schemas.microsoft.com/office/drawing/2017/model3d" xmlns:o="urn:schemas-microsoft-com:office:office" xmlns:r="http://schemas.openxmlformats.org/officeDocument/2006/relationships" xmlns:m="http://schemas.openxmlformats.org/officeDocument/2006/math" xmlns:v="urn:schemas-microsoft-com:vml" xmlns:wp14="http://schemas.microsoft.com/office/word/2010/wordprocessingDrawing" xmlns:wp="http://schemas.openxmlformats.org/drawingml/2006/wordprocessingDrawing" xmlns:w10="urn:schemas-microsoft-com:office:word" xmlns:w="http://schemas.openxmlformats.org/wordprocessingml/2006/main" xmlns:w14="http://schemas.microsoft.com/office/word/2010/wordml" xmlns:w15="http://schemas.microsoft.com/office/word/2012/wordml" xmlns:w16cid="http://schemas.microsoft.com/office/word/2016/wordml/cid" xmlns:w16se="http://schemas.microsoft.com/office/word/2015/wordml/symex" xmlns:wpg="http://schemas.microsoft.com/office/word/2010/wordprocessingGroup" xmlns:wpi="http://schemas.microsoft.com/office/word/2010/wordprocessingInk" xmlns:wne="http://schemas.microsoft.com/office/word/2006/wordml" xmlns:wps="http://schemas.microsoft.com/office/word/2010/wordprocessingShape" mc:Ignorable="w14 w15 w16se w16cid wp14">
+<w:footnotes xmlns:wpc="http://schemas.microsoft.com/office/word/2010/wordprocessingCanvas" xmlns:cx="http://schemas.microsoft.com/office/drawing/2014/chartex" xmlns:cx1="http://schemas.microsoft.com/office/drawing/2015/9/8/chartex" xmlns:mc="http://schemas.openxmlformats.org/markup-compatibility/2006" xmlns:o="urn:schemas-microsoft-com:office:office" xmlns:r="http://schemas.openxmlformats.org/officeDocument/2006/relationships" xmlns:m="http://schemas.openxmlformats.org/officeDocument/2006/math" xmlns:v="urn:schemas-microsoft-com:vml" xmlns:wp14="http://schemas.microsoft.com/office/word/2010/wordprocessingDrawing" xmlns:wp="http://schemas.openxmlformats.org/drawingml/2006/wordprocessingDrawing" xmlns:w10="urn:schemas-microsoft-com:office:word" xmlns:w="http://schemas.openxmlformats.org/wordprocessingml/2006/main" xmlns:w14="http://schemas.microsoft.com/office/word/2010/wordml" xmlns:w15="http://schemas.microsoft.com/office/word/2012/wordml" xmlns:w16se="http://schemas.microsoft.com/office/word/2015/wordml/symex" xmlns:wpg="http://schemas.microsoft.com/office/word/2010/wordprocessingGroup" xmlns:wpi="http://schemas.microsoft.com/office/word/2010/wordprocessingInk" xmlns:wne="http://schemas.microsoft.com/office/word/2006/wordml" xmlns:wps="http://schemas.microsoft.com/office/word/2010/wordprocessingShape" mc:Ignorable="w14 w15 w16se wp14">
   <w:footnote w:type="separator" w:id="-1">
     <w:p>
       <w:pPr>
@@ -849,6 +1233,126 @@
         <w:t xml:space="preserve"> </w:t>
       </w:r>
       <w:hyperlink r:id="rId1" w:history="1">
+        <w:r>
+          <w:rPr>
+            <w:rStyle w:val="ab"/>
+          </w:rPr>
+          <w:t>http://ecsocman.hse.ru/data/2011/11/28/1270195383/2009_2_%D1%81.3-11_%D0%90%D0%B2%D0%B4%D0%BE%D1%88%D0%B8%D0%BD.pdf</w:t>
+        </w:r>
+      </w:hyperlink>
+    </w:p>
+  </w:footnote>
+  <w:footnote w:id="2">
+    <w:p>
+      <w:pPr>
+        <w:pStyle w:val="a7"/>
+      </w:pPr>
+      <w:r>
+        <w:rPr>
+          <w:rStyle w:val="a9"/>
+        </w:rPr>
+        <w:footnoteRef/>
+      </w:r>
+      <w:r>
+        <w:t xml:space="preserve"> </w:t>
+      </w:r>
+      <w:hyperlink r:id="rId2" w:history="1">
+        <w:r>
+          <w:rPr>
+            <w:rStyle w:val="ab"/>
+          </w:rPr>
+          <w:t>https://cyberleninka.ru/article/n/otsenka-kriptograficheskoy-stoykosti-algoritmov-asimmetrichnogo-shifrovaniya</w:t>
+        </w:r>
+      </w:hyperlink>
+    </w:p>
+  </w:footnote>
+  <w:footnote w:id="3">
+    <w:p>
+      <w:pPr>
+        <w:pStyle w:val="a7"/>
+      </w:pPr>
+      <w:r>
+        <w:rPr>
+          <w:rStyle w:val="a9"/>
+        </w:rPr>
+        <w:footnoteRef/>
+      </w:r>
+      <w:r>
+        <w:t xml:space="preserve"> </w:t>
+      </w:r>
+      <w:hyperlink r:id="rId3" w:history="1">
+        <w:r>
+          <w:rPr>
+            <w:rStyle w:val="ab"/>
+          </w:rPr>
+          <w:t>https://cyberleninka.ru/article/n/issledovanie-vozmozhnosti-primeneniya-geneticheskih-algoritmov-dlya-realizatsii-kriptoanaliza-blochnyh-kriptosistem</w:t>
+        </w:r>
+      </w:hyperlink>
+    </w:p>
+  </w:footnote>
+  <w:footnote w:id="4">
+    <w:p>
+      <w:pPr>
+        <w:pStyle w:val="a7"/>
+      </w:pPr>
+      <w:r>
+        <w:rPr>
+          <w:rStyle w:val="a9"/>
+        </w:rPr>
+        <w:footnoteRef/>
+      </w:r>
+      <w:r>
+        <w:t xml:space="preserve"> </w:t>
+      </w:r>
+      <w:hyperlink r:id="rId4" w:history="1">
+        <w:r>
+          <w:rPr>
+            <w:rStyle w:val="ab"/>
+          </w:rPr>
+          <w:t>https://cyberleninka.ru/article/n/analiz-simmetrichnyh-kriptosistem</w:t>
+        </w:r>
+      </w:hyperlink>
+    </w:p>
+  </w:footnote>
+  <w:footnote w:id="5">
+    <w:p>
+      <w:pPr>
+        <w:pStyle w:val="a7"/>
+      </w:pPr>
+      <w:r>
+        <w:rPr>
+          <w:rStyle w:val="a9"/>
+        </w:rPr>
+        <w:footnoteRef/>
+      </w:r>
+      <w:r>
+        <w:t xml:space="preserve"> </w:t>
+      </w:r>
+      <w:hyperlink r:id="rId5" w:history="1">
+        <w:r>
+          <w:rPr>
+            <w:rStyle w:val="ab"/>
+          </w:rPr>
+          <w:t>https://cyberleninka.ru/article/n/slozhnost-algoritmov-i-programm</w:t>
+        </w:r>
+      </w:hyperlink>
+    </w:p>
+  </w:footnote>
+  <w:footnote w:id="6">
+    <w:p>
+      <w:pPr>
+        <w:pStyle w:val="a7"/>
+      </w:pPr>
+      <w:r>
+        <w:rPr>
+          <w:rStyle w:val="a9"/>
+        </w:rPr>
+        <w:footnoteRef/>
+      </w:r>
+      <w:r>
+        <w:t xml:space="preserve"> </w:t>
+      </w:r>
+      <w:hyperlink r:id="rId6" w:history="1">
         <w:r>
           <w:rPr>
             <w:rStyle w:val="ab"/>
@@ -858,7 +1362,7 @@
       </w:hyperlink>
     </w:p>
   </w:footnote>
-  <w:footnote w:id="2">
+  <w:footnote w:id="7">
     <w:p>
       <w:pPr>
         <w:pStyle w:val="a7"/>
@@ -872,7 +1376,31 @@
       <w:r>
         <w:t xml:space="preserve"> </w:t>
       </w:r>
-      <w:hyperlink r:id="rId2" w:history="1">
+      <w:hyperlink r:id="rId7" w:history="1">
+        <w:r>
+          <w:rPr>
+            <w:rStyle w:val="ab"/>
+          </w:rPr>
+          <w:t>http://npm.mipt.ru/books/lab-intro/main.pdf</w:t>
+        </w:r>
+      </w:hyperlink>
+    </w:p>
+  </w:footnote>
+  <w:footnote w:id="8">
+    <w:p>
+      <w:pPr>
+        <w:pStyle w:val="a7"/>
+      </w:pPr>
+      <w:r>
+        <w:rPr>
+          <w:rStyle w:val="a9"/>
+        </w:rPr>
+        <w:footnoteRef/>
+      </w:r>
+      <w:r>
+        <w:t xml:space="preserve"> </w:t>
+      </w:r>
+      <w:hyperlink r:id="rId8" w:history="1">
         <w:r>
           <w:rPr>
             <w:rStyle w:val="ab"/>
@@ -882,7 +1410,7 @@
       </w:hyperlink>
     </w:p>
   </w:footnote>
-  <w:footnote w:id="3">
+  <w:footnote w:id="9">
     <w:p>
       <w:pPr>
         <w:pStyle w:val="a7"/>
@@ -896,7 +1424,7 @@
       <w:r>
         <w:t xml:space="preserve"> </w:t>
       </w:r>
-      <w:hyperlink r:id="rId3" w:history="1">
+      <w:hyperlink r:id="rId9" w:history="1">
         <w:r>
           <w:rPr>
             <w:rStyle w:val="ab"/>
@@ -910,7 +1438,7 @@
 </file>
 
 <file path=word/header1.xml><?xml version="1.0" encoding="utf-8"?>
-<w:hdr xmlns:wpc="http://schemas.microsoft.com/office/word/2010/wordprocessingCanvas" xmlns:cx="http://schemas.microsoft.com/office/drawing/2014/chartex" xmlns:cx1="http://schemas.microsoft.com/office/drawing/2015/9/8/chartex" xmlns:cx2="http://schemas.microsoft.com/office/drawing/2015/10/21/chartex" xmlns:cx3="http://schemas.microsoft.com/office/drawing/2016/5/9/chartex" xmlns:cx4="http://schemas.microsoft.com/office/drawing/2016/5/10/chartex" xmlns:cx5="http://schemas.microsoft.com/office/drawing/2016/5/11/chartex" xmlns:cx6="http://schemas.microsoft.com/office/drawing/2016/5/12/chartex" xmlns:cx7="http://schemas.microsoft.com/office/drawing/2016/5/13/chartex" xmlns:cx8="http://schemas.microsoft.com/office/drawing/2016/5/14/chartex" xmlns:mc="http://schemas.openxmlformats.org/markup-compatibility/2006" xmlns:aink="http://schemas.microsoft.com/office/drawing/2016/ink" xmlns:am3d="http://schemas.microsoft.com/office/drawing/2017/model3d" xmlns:o="urn:schemas-microsoft-com:office:office" xmlns:r="http://schemas.openxmlformats.org/officeDocument/2006/relationships" xmlns:m="http://schemas.openxmlformats.org/officeDocument/2006/math" xmlns:v="urn:schemas-microsoft-com:vml" xmlns:wp14="http://schemas.microsoft.com/office/word/2010/wordprocessingDrawing" xmlns:wp="http://schemas.openxmlformats.org/drawingml/2006/wordprocessingDrawing" xmlns:w10="urn:schemas-microsoft-com:office:word" xmlns:w="http://schemas.openxmlformats.org/wordprocessingml/2006/main" xmlns:w14="http://schemas.microsoft.com/office/word/2010/wordml" xmlns:w15="http://schemas.microsoft.com/office/word/2012/wordml" xmlns:w16cid="http://schemas.microsoft.com/office/word/2016/wordml/cid" xmlns:w16se="http://schemas.microsoft.com/office/word/2015/wordml/symex" xmlns:wpg="http://schemas.microsoft.com/office/word/2010/wordprocessingGroup" xmlns:wpi="http://schemas.microsoft.com/office/word/2010/wordprocessingInk" xmlns:wne="http://schemas.microsoft.com/office/word/2006/wordml" xmlns:wps="http://schemas.microsoft.com/office/word/2010/wordprocessingShape" mc:Ignorable="w14 w15 w16se w16cid wp14">
+<w:hdr xmlns:wpc="http://schemas.microsoft.com/office/word/2010/wordprocessingCanvas" xmlns:cx="http://schemas.microsoft.com/office/drawing/2014/chartex" xmlns:cx1="http://schemas.microsoft.com/office/drawing/2015/9/8/chartex" xmlns:mc="http://schemas.openxmlformats.org/markup-compatibility/2006" xmlns:o="urn:schemas-microsoft-com:office:office" xmlns:r="http://schemas.openxmlformats.org/officeDocument/2006/relationships" xmlns:m="http://schemas.openxmlformats.org/officeDocument/2006/math" xmlns:v="urn:schemas-microsoft-com:vml" xmlns:wp14="http://schemas.microsoft.com/office/word/2010/wordprocessingDrawing" xmlns:wp="http://schemas.openxmlformats.org/drawingml/2006/wordprocessingDrawing" xmlns:w10="urn:schemas-microsoft-com:office:word" xmlns:w="http://schemas.openxmlformats.org/wordprocessingml/2006/main" xmlns:w14="http://schemas.microsoft.com/office/word/2010/wordml" xmlns:w15="http://schemas.microsoft.com/office/word/2012/wordml" xmlns:w16se="http://schemas.microsoft.com/office/word/2015/wordml/symex" xmlns:wpg="http://schemas.microsoft.com/office/word/2010/wordprocessingGroup" xmlns:wpi="http://schemas.microsoft.com/office/word/2010/wordprocessingInk" xmlns:wne="http://schemas.microsoft.com/office/word/2006/wordml" xmlns:wps="http://schemas.microsoft.com/office/word/2010/wordprocessingShape" mc:Ignorable="w14 w15 w16se wp14">
   <w:p>
     <w:pPr>
       <w:pStyle w:val="a3"/>
@@ -920,7 +1448,7 @@
 </file>
 
 <file path=word/header2.xml><?xml version="1.0" encoding="utf-8"?>
-<w:hdr xmlns:wpc="http://schemas.microsoft.com/office/word/2010/wordprocessingCanvas" xmlns:cx="http://schemas.microsoft.com/office/drawing/2014/chartex" xmlns:cx1="http://schemas.microsoft.com/office/drawing/2015/9/8/chartex" xmlns:cx2="http://schemas.microsoft.com/office/drawing/2015/10/21/chartex" xmlns:cx3="http://schemas.microsoft.com/office/drawing/2016/5/9/chartex" xmlns:cx4="http://schemas.microsoft.com/office/drawing/2016/5/10/chartex" xmlns:cx5="http://schemas.microsoft.com/office/drawing/2016/5/11/chartex" xmlns:cx6="http://schemas.microsoft.com/office/drawing/2016/5/12/chartex" xmlns:cx7="http://schemas.microsoft.com/office/drawing/2016/5/13/chartex" xmlns:cx8="http://schemas.microsoft.com/office/drawing/2016/5/14/chartex" xmlns:mc="http://schemas.openxmlformats.org/markup-compatibility/2006" xmlns:aink="http://schemas.microsoft.com/office/drawing/2016/ink" xmlns:am3d="http://schemas.microsoft.com/office/drawing/2017/model3d" xmlns:o="urn:schemas-microsoft-com:office:office" xmlns:r="http://schemas.openxmlformats.org/officeDocument/2006/relationships" xmlns:m="http://schemas.openxmlformats.org/officeDocument/2006/math" xmlns:v="urn:schemas-microsoft-com:vml" xmlns:wp14="http://schemas.microsoft.com/office/word/2010/wordprocessingDrawing" xmlns:wp="http://schemas.openxmlformats.org/drawingml/2006/wordprocessingDrawing" xmlns:w10="urn:schemas-microsoft-com:office:word" xmlns:w="http://schemas.openxmlformats.org/wordprocessingml/2006/main" xmlns:w14="http://schemas.microsoft.com/office/word/2010/wordml" xmlns:w15="http://schemas.microsoft.com/office/word/2012/wordml" xmlns:w16cid="http://schemas.microsoft.com/office/word/2016/wordml/cid" xmlns:w16se="http://schemas.microsoft.com/office/word/2015/wordml/symex" xmlns:wpg="http://schemas.microsoft.com/office/word/2010/wordprocessingGroup" xmlns:wpi="http://schemas.microsoft.com/office/word/2010/wordprocessingInk" xmlns:wne="http://schemas.microsoft.com/office/word/2006/wordml" xmlns:wps="http://schemas.microsoft.com/office/word/2010/wordprocessingShape" mc:Ignorable="w14 w15 w16se w16cid wp14">
+<w:hdr xmlns:wpc="http://schemas.microsoft.com/office/word/2010/wordprocessingCanvas" xmlns:cx="http://schemas.microsoft.com/office/drawing/2014/chartex" xmlns:cx1="http://schemas.microsoft.com/office/drawing/2015/9/8/chartex" xmlns:mc="http://schemas.openxmlformats.org/markup-compatibility/2006" xmlns:o="urn:schemas-microsoft-com:office:office" xmlns:r="http://schemas.openxmlformats.org/officeDocument/2006/relationships" xmlns:m="http://schemas.openxmlformats.org/officeDocument/2006/math" xmlns:v="urn:schemas-microsoft-com:vml" xmlns:wp14="http://schemas.microsoft.com/office/word/2010/wordprocessingDrawing" xmlns:wp="http://schemas.openxmlformats.org/drawingml/2006/wordprocessingDrawing" xmlns:w10="urn:schemas-microsoft-com:office:word" xmlns:w="http://schemas.openxmlformats.org/wordprocessingml/2006/main" xmlns:w14="http://schemas.microsoft.com/office/word/2010/wordml" xmlns:w15="http://schemas.microsoft.com/office/word/2012/wordml" xmlns:w16se="http://schemas.microsoft.com/office/word/2015/wordml/symex" xmlns:wpg="http://schemas.microsoft.com/office/word/2010/wordprocessingGroup" xmlns:wpi="http://schemas.microsoft.com/office/word/2010/wordprocessingInk" xmlns:wne="http://schemas.microsoft.com/office/word/2006/wordml" xmlns:wps="http://schemas.microsoft.com/office/word/2010/wordprocessingShape" mc:Ignorable="w14 w15 w16se wp14">
   <w:p>
     <w:pPr>
       <w:pStyle w:val="a3"/>
@@ -930,7 +1458,7 @@
 </file>
 
 <file path=word/header3.xml><?xml version="1.0" encoding="utf-8"?>
-<w:hdr xmlns:wpc="http://schemas.microsoft.com/office/word/2010/wordprocessingCanvas" xmlns:cx="http://schemas.microsoft.com/office/drawing/2014/chartex" xmlns:cx1="http://schemas.microsoft.com/office/drawing/2015/9/8/chartex" xmlns:cx2="http://schemas.microsoft.com/office/drawing/2015/10/21/chartex" xmlns:cx3="http://schemas.microsoft.com/office/drawing/2016/5/9/chartex" xmlns:cx4="http://schemas.microsoft.com/office/drawing/2016/5/10/chartex" xmlns:cx5="http://schemas.microsoft.com/office/drawing/2016/5/11/chartex" xmlns:cx6="http://schemas.microsoft.com/office/drawing/2016/5/12/chartex" xmlns:cx7="http://schemas.microsoft.com/office/drawing/2016/5/13/chartex" xmlns:cx8="http://schemas.microsoft.com/office/drawing/2016/5/14/chartex" xmlns:mc="http://schemas.openxmlformats.org/markup-compatibility/2006" xmlns:aink="http://schemas.microsoft.com/office/drawing/2016/ink" xmlns:am3d="http://schemas.microsoft.com/office/drawing/2017/model3d" xmlns:o="urn:schemas-microsoft-com:office:office" xmlns:r="http://schemas.openxmlformats.org/officeDocument/2006/relationships" xmlns:m="http://schemas.openxmlformats.org/officeDocument/2006/math" xmlns:v="urn:schemas-microsoft-com:vml" xmlns:wp14="http://schemas.microsoft.com/office/word/2010/wordprocessingDrawing" xmlns:wp="http://schemas.openxmlformats.org/drawingml/2006/wordprocessingDrawing" xmlns:w10="urn:schemas-microsoft-com:office:word" xmlns:w="http://schemas.openxmlformats.org/wordprocessingml/2006/main" xmlns:w14="http://schemas.microsoft.com/office/word/2010/wordml" xmlns:w15="http://schemas.microsoft.com/office/word/2012/wordml" xmlns:w16cid="http://schemas.microsoft.com/office/word/2016/wordml/cid" xmlns:w16se="http://schemas.microsoft.com/office/word/2015/wordml/symex" xmlns:wpg="http://schemas.microsoft.com/office/word/2010/wordprocessingGroup" xmlns:wpi="http://schemas.microsoft.com/office/word/2010/wordprocessingInk" xmlns:wne="http://schemas.microsoft.com/office/word/2006/wordml" xmlns:wps="http://schemas.microsoft.com/office/word/2010/wordprocessingShape" mc:Ignorable="w14 w15 w16se w16cid wp14">
+<w:hdr xmlns:wpc="http://schemas.microsoft.com/office/word/2010/wordprocessingCanvas" xmlns:cx="http://schemas.microsoft.com/office/drawing/2014/chartex" xmlns:cx1="http://schemas.microsoft.com/office/drawing/2015/9/8/chartex" xmlns:mc="http://schemas.openxmlformats.org/markup-compatibility/2006" xmlns:o="urn:schemas-microsoft-com:office:office" xmlns:r="http://schemas.openxmlformats.org/officeDocument/2006/relationships" xmlns:m="http://schemas.openxmlformats.org/officeDocument/2006/math" xmlns:v="urn:schemas-microsoft-com:vml" xmlns:wp14="http://schemas.microsoft.com/office/word/2010/wordprocessingDrawing" xmlns:wp="http://schemas.openxmlformats.org/drawingml/2006/wordprocessingDrawing" xmlns:w10="urn:schemas-microsoft-com:office:word" xmlns:w="http://schemas.openxmlformats.org/wordprocessingml/2006/main" xmlns:w14="http://schemas.microsoft.com/office/word/2010/wordml" xmlns:w15="http://schemas.microsoft.com/office/word/2012/wordml" xmlns:w16se="http://schemas.microsoft.com/office/word/2015/wordml/symex" xmlns:wpg="http://schemas.microsoft.com/office/word/2010/wordprocessingGroup" xmlns:wpi="http://schemas.microsoft.com/office/word/2010/wordprocessingInk" xmlns:wne="http://schemas.microsoft.com/office/word/2006/wordml" xmlns:wps="http://schemas.microsoft.com/office/word/2010/wordprocessingShape" mc:Ignorable="w14 w15 w16se wp14">
   <w:p>
     <w:pPr>
       <w:pStyle w:val="a3"/>
@@ -940,7 +1468,7 @@
 </file>
 
 <file path=word/numbering.xml><?xml version="1.0" encoding="utf-8"?>
-<w:numbering xmlns:wpc="http://schemas.microsoft.com/office/word/2010/wordprocessingCanvas" xmlns:cx="http://schemas.microsoft.com/office/drawing/2014/chartex" xmlns:cx1="http://schemas.microsoft.com/office/drawing/2015/9/8/chartex" xmlns:cx2="http://schemas.microsoft.com/office/drawing/2015/10/21/chartex" xmlns:cx3="http://schemas.microsoft.com/office/drawing/2016/5/9/chartex" xmlns:cx4="http://schemas.microsoft.com/office/drawing/2016/5/10/chartex" xmlns:cx5="http://schemas.microsoft.com/office/drawing/2016/5/11/chartex" xmlns:cx6="http://schemas.microsoft.com/office/drawing/2016/5/12/chartex" xmlns:cx7="http://schemas.microsoft.com/office/drawing/2016/5/13/chartex" xmlns:cx8="http://schemas.microsoft.com/office/drawing/2016/5/14/chartex" xmlns:mc="http://schemas.openxmlformats.org/markup-compatibility/2006" xmlns:aink="http://schemas.microsoft.com/office/drawing/2016/ink" xmlns:am3d="http://schemas.microsoft.com/office/drawing/2017/model3d" xmlns:o="urn:schemas-microsoft-com:office:office" xmlns:r="http://schemas.openxmlformats.org/officeDocument/2006/relationships" xmlns:m="http://schemas.openxmlformats.org/officeDocument/2006/math" xmlns:v="urn:schemas-microsoft-com:vml" xmlns:wp14="http://schemas.microsoft.com/office/word/2010/wordprocessingDrawing" xmlns:wp="http://schemas.openxmlformats.org/drawingml/2006/wordprocessingDrawing" xmlns:w10="urn:schemas-microsoft-com:office:word" xmlns:w="http://schemas.openxmlformats.org/wordprocessingml/2006/main" xmlns:w14="http://schemas.microsoft.com/office/word/2010/wordml" xmlns:w15="http://schemas.microsoft.com/office/word/2012/wordml" xmlns:w16cid="http://schemas.microsoft.com/office/word/2016/wordml/cid" xmlns:w16se="http://schemas.microsoft.com/office/word/2015/wordml/symex" xmlns:wpg="http://schemas.microsoft.com/office/word/2010/wordprocessingGroup" xmlns:wpi="http://schemas.microsoft.com/office/word/2010/wordprocessingInk" xmlns:wne="http://schemas.microsoft.com/office/word/2006/wordml" xmlns:wps="http://schemas.microsoft.com/office/word/2010/wordprocessingShape" mc:Ignorable="w14 w15 w16se w16cid wp14">
+<w:numbering xmlns:wpc="http://schemas.microsoft.com/office/word/2010/wordprocessingCanvas" xmlns:cx="http://schemas.microsoft.com/office/drawing/2014/chartex" xmlns:cx1="http://schemas.microsoft.com/office/drawing/2015/9/8/chartex" xmlns:mc="http://schemas.openxmlformats.org/markup-compatibility/2006" xmlns:o="urn:schemas-microsoft-com:office:office" xmlns:r="http://schemas.openxmlformats.org/officeDocument/2006/relationships" xmlns:m="http://schemas.openxmlformats.org/officeDocument/2006/math" xmlns:v="urn:schemas-microsoft-com:vml" xmlns:wp14="http://schemas.microsoft.com/office/word/2010/wordprocessingDrawing" xmlns:wp="http://schemas.openxmlformats.org/drawingml/2006/wordprocessingDrawing" xmlns:w10="urn:schemas-microsoft-com:office:word" xmlns:w="http://schemas.openxmlformats.org/wordprocessingml/2006/main" xmlns:w14="http://schemas.microsoft.com/office/word/2010/wordml" xmlns:w15="http://schemas.microsoft.com/office/word/2012/wordml" xmlns:w16se="http://schemas.microsoft.com/office/word/2015/wordml/symex" xmlns:wpg="http://schemas.microsoft.com/office/word/2010/wordprocessingGroup" xmlns:wpi="http://schemas.microsoft.com/office/word/2010/wordprocessingInk" xmlns:wne="http://schemas.microsoft.com/office/word/2006/wordml" xmlns:wps="http://schemas.microsoft.com/office/word/2010/wordprocessingShape" mc:Ignorable="w14 w15 w16se wp14">
   <w:abstractNum w:abstractNumId="0" w15:restartNumberingAfterBreak="0">
     <w:nsid w:val="03E63FA1"/>
     <w:multiLevelType w:val="multilevel"/>
@@ -2080,6 +2608,92 @@
     </w:lvl>
   </w:abstractNum>
   <w:abstractNum w:abstractNumId="10" w15:restartNumberingAfterBreak="0">
+    <w:nsid w:val="614A2E1D"/>
+    <w:multiLevelType w:val="hybridMultilevel"/>
+    <w:tmpl w:val="B0263990"/>
+    <w:lvl w:ilvl="0" w:tplc="0419000F">
+      <w:start w:val="1"/>
+      <w:numFmt w:val="decimal"/>
+      <w:lvlText w:val="%1."/>
+      <w:lvlJc w:val="left"/>
+      <w:pPr>
+        <w:ind w:left="1428" w:hanging="360"/>
+      </w:pPr>
+    </w:lvl>
+    <w:lvl w:ilvl="1" w:tplc="04190019" w:tentative="1">
+      <w:start w:val="1"/>
+      <w:numFmt w:val="lowerLetter"/>
+      <w:lvlText w:val="%2."/>
+      <w:lvlJc w:val="left"/>
+      <w:pPr>
+        <w:ind w:left="2148" w:hanging="360"/>
+      </w:pPr>
+    </w:lvl>
+    <w:lvl w:ilvl="2" w:tplc="0419001B" w:tentative="1">
+      <w:start w:val="1"/>
+      <w:numFmt w:val="lowerRoman"/>
+      <w:lvlText w:val="%3."/>
+      <w:lvlJc w:val="right"/>
+      <w:pPr>
+        <w:ind w:left="2868" w:hanging="180"/>
+      </w:pPr>
+    </w:lvl>
+    <w:lvl w:ilvl="3" w:tplc="0419000F" w:tentative="1">
+      <w:start w:val="1"/>
+      <w:numFmt w:val="decimal"/>
+      <w:lvlText w:val="%4."/>
+      <w:lvlJc w:val="left"/>
+      <w:pPr>
+        <w:ind w:left="3588" w:hanging="360"/>
+      </w:pPr>
+    </w:lvl>
+    <w:lvl w:ilvl="4" w:tplc="04190019" w:tentative="1">
+      <w:start w:val="1"/>
+      <w:numFmt w:val="lowerLetter"/>
+      <w:lvlText w:val="%5."/>
+      <w:lvlJc w:val="left"/>
+      <w:pPr>
+        <w:ind w:left="4308" w:hanging="360"/>
+      </w:pPr>
+    </w:lvl>
+    <w:lvl w:ilvl="5" w:tplc="0419001B" w:tentative="1">
+      <w:start w:val="1"/>
+      <w:numFmt w:val="lowerRoman"/>
+      <w:lvlText w:val="%6."/>
+      <w:lvlJc w:val="right"/>
+      <w:pPr>
+        <w:ind w:left="5028" w:hanging="180"/>
+      </w:pPr>
+    </w:lvl>
+    <w:lvl w:ilvl="6" w:tplc="0419000F" w:tentative="1">
+      <w:start w:val="1"/>
+      <w:numFmt w:val="decimal"/>
+      <w:lvlText w:val="%7."/>
+      <w:lvlJc w:val="left"/>
+      <w:pPr>
+        <w:ind w:left="5748" w:hanging="360"/>
+      </w:pPr>
+    </w:lvl>
+    <w:lvl w:ilvl="7" w:tplc="04190019" w:tentative="1">
+      <w:start w:val="1"/>
+      <w:numFmt w:val="lowerLetter"/>
+      <w:lvlText w:val="%8."/>
+      <w:lvlJc w:val="left"/>
+      <w:pPr>
+        <w:ind w:left="6468" w:hanging="360"/>
+      </w:pPr>
+    </w:lvl>
+    <w:lvl w:ilvl="8" w:tplc="0419001B" w:tentative="1">
+      <w:start w:val="1"/>
+      <w:numFmt w:val="lowerRoman"/>
+      <w:lvlText w:val="%9."/>
+      <w:lvlJc w:val="right"/>
+      <w:pPr>
+        <w:ind w:left="7188" w:hanging="180"/>
+      </w:pPr>
+    </w:lvl>
+  </w:abstractNum>
+  <w:abstractNum w:abstractNumId="11" w15:restartNumberingAfterBreak="0">
     <w:nsid w:val="675E52D6"/>
     <w:multiLevelType w:val="hybridMultilevel"/>
     <w:tmpl w:val="C8CA8A3A"/>
@@ -2168,7 +2782,7 @@
       </w:pPr>
     </w:lvl>
   </w:abstractNum>
-  <w:abstractNum w:abstractNumId="11" w15:restartNumberingAfterBreak="0">
+  <w:abstractNum w:abstractNumId="12" w15:restartNumberingAfterBreak="0">
     <w:nsid w:val="679166A6"/>
     <w:multiLevelType w:val="hybridMultilevel"/>
     <w:tmpl w:val="680E3C0C"/>
@@ -2297,7 +2911,7 @@
     <w:abstractNumId w:val="7"/>
   </w:num>
   <w:num w:numId="6">
-    <w:abstractNumId w:val="10"/>
+    <w:abstractNumId w:val="11"/>
   </w:num>
   <w:num w:numId="7">
     <w:abstractNumId w:val="0"/>
@@ -2315,13 +2929,16 @@
     <w:abstractNumId w:val="6"/>
   </w:num>
   <w:num w:numId="12">
-    <w:abstractNumId w:val="11"/>
+    <w:abstractNumId w:val="12"/>
+  </w:num>
+  <w:num w:numId="13">
+    <w:abstractNumId w:val="10"/>
   </w:num>
 </w:numbering>
 </file>
 
 <file path=word/styles.xml><?xml version="1.0" encoding="utf-8"?>
-<w:styles xmlns:mc="http://schemas.openxmlformats.org/markup-compatibility/2006" xmlns:r="http://schemas.openxmlformats.org/officeDocument/2006/relationships" xmlns:w="http://schemas.openxmlformats.org/wordprocessingml/2006/main" xmlns:w14="http://schemas.microsoft.com/office/word/2010/wordml" xmlns:w15="http://schemas.microsoft.com/office/word/2012/wordml" xmlns:w16cid="http://schemas.microsoft.com/office/word/2016/wordml/cid" xmlns:w16se="http://schemas.microsoft.com/office/word/2015/wordml/symex" mc:Ignorable="w14 w15 w16se w16cid">
+<w:styles xmlns:mc="http://schemas.openxmlformats.org/markup-compatibility/2006" xmlns:r="http://schemas.openxmlformats.org/officeDocument/2006/relationships" xmlns:w="http://schemas.openxmlformats.org/wordprocessingml/2006/main" xmlns:w14="http://schemas.microsoft.com/office/word/2010/wordml" xmlns:w15="http://schemas.microsoft.com/office/word/2012/wordml" xmlns:w16se="http://schemas.microsoft.com/office/word/2015/wordml/symex" mc:Ignorable="w14 w15 w16se">
   <w:docDefaults>
     <w:rPrDefault>
       <w:rPr>
@@ -2337,7 +2954,7 @@
       </w:pPr>
     </w:pPrDefault>
   </w:docDefaults>
-  <w:latentStyles w:defLockedState="0" w:defUIPriority="99" w:defSemiHidden="0" w:defUnhideWhenUsed="0" w:defQFormat="0" w:count="376">
+  <w:latentStyles w:defLockedState="0" w:defUIPriority="99" w:defSemiHidden="0" w:defUnhideWhenUsed="0" w:defQFormat="0" w:count="371">
     <w:lsdException w:name="Normal" w:uiPriority="0" w:qFormat="1"/>
     <w:lsdException w:name="heading 1" w:uiPriority="9" w:qFormat="1"/>
     <w:lsdException w:name="heading 2" w:semiHidden="1" w:uiPriority="9" w:unhideWhenUsed="1" w:qFormat="1"/>
@@ -2443,6 +3060,7 @@
     <w:lsdException w:name="HTML Sample" w:semiHidden="1" w:unhideWhenUsed="1"/>
     <w:lsdException w:name="HTML Typewriter" w:semiHidden="1" w:unhideWhenUsed="1"/>
     <w:lsdException w:name="HTML Variable" w:semiHidden="1" w:unhideWhenUsed="1"/>
+    <w:lsdException w:name="Normal Table" w:semiHidden="1" w:unhideWhenUsed="1"/>
     <w:lsdException w:name="annotation subject" w:semiHidden="1" w:unhideWhenUsed="1"/>
     <w:lsdException w:name="No List" w:semiHidden="1" w:unhideWhenUsed="1"/>
     <w:lsdException w:name="Outline List 1" w:semiHidden="1" w:unhideWhenUsed="1"/>
@@ -2485,8 +3103,11 @@
     <w:lsdException w:name="Table Contemporary" w:semiHidden="1" w:unhideWhenUsed="1"/>
     <w:lsdException w:name="Table Elegant" w:semiHidden="1" w:unhideWhenUsed="1"/>
     <w:lsdException w:name="Table Professional" w:semiHidden="1" w:unhideWhenUsed="1"/>
+    <w:lsdException w:name="Table Subtle 1" w:semiHidden="1" w:unhideWhenUsed="1"/>
     <w:lsdException w:name="Table Subtle 2" w:semiHidden="1" w:unhideWhenUsed="1"/>
     <w:lsdException w:name="Table Web 1" w:semiHidden="1" w:unhideWhenUsed="1"/>
+    <w:lsdException w:name="Table Web 2" w:semiHidden="1" w:unhideWhenUsed="1"/>
+    <w:lsdException w:name="Table Web 3" w:semiHidden="1" w:unhideWhenUsed="1"/>
     <w:lsdException w:name="Balloon Text" w:semiHidden="1" w:unhideWhenUsed="1"/>
     <w:lsdException w:name="Table Grid" w:uiPriority="39"/>
     <w:lsdException w:name="Table Theme" w:semiHidden="1" w:unhideWhenUsed="1"/>
@@ -2705,11 +3326,6 @@
     <w:lsdException w:name="List Table 5 Dark Accent 6" w:uiPriority="50"/>
     <w:lsdException w:name="List Table 6 Colorful Accent 6" w:uiPriority="51"/>
     <w:lsdException w:name="List Table 7 Colorful Accent 6" w:uiPriority="52"/>
-    <w:lsdException w:name="Mention" w:semiHidden="1" w:unhideWhenUsed="1"/>
-    <w:lsdException w:name="Smart Hyperlink" w:semiHidden="1" w:unhideWhenUsed="1"/>
-    <w:lsdException w:name="Hashtag" w:semiHidden="1" w:unhideWhenUsed="1"/>
-    <w:lsdException w:name="Unresolved Mention" w:semiHidden="1" w:unhideWhenUsed="1"/>
-    <w:lsdException w:name="Smart Link" w:semiHidden="1" w:unhideWhenUsed="1"/>
   </w:latentStyles>
   <w:style w:type="paragraph" w:default="1" w:styleId="a">
     <w:name w:val="Normal"/>
@@ -3319,7 +3935,7 @@
 </file>
 
 <file path=customXml/itemProps1.xml><?xml version="1.0" encoding="utf-8"?>
-<ds:datastoreItem xmlns:ds="http://schemas.openxmlformats.org/officeDocument/2006/customXml" ds:itemID="{A6373C2F-DB83-4C40-83C8-4E31A1553426}">
+<ds:datastoreItem xmlns:ds="http://schemas.openxmlformats.org/officeDocument/2006/customXml" ds:itemID="{FFF58A83-5052-45AD-B55C-31F0E71485AA}">
   <ds:schemaRefs>
     <ds:schemaRef ds:uri="http://schemas.openxmlformats.org/officeDocument/2006/bibliography"/>
   </ds:schemaRefs>

</xml_diff>

<commit_message>
Add part 2 into Chapter 3
</commit_message>
<xml_diff>
--- a/Глава 3 - реализация.docx
+++ b/Глава 3 - реализация.docx
@@ -371,8 +371,37 @@
         <w:t>устройствах.</w:t>
       </w:r>
       <w:r>
-        <w:t xml:space="preserve"> </w:t>
-      </w:r>
+        <w:t xml:space="preserve"> Ясно, что конкретные </w:t>
+      </w:r>
+      <w:proofErr w:type="spellStart"/>
+      <w:r>
+        <w:t>временнЫе</w:t>
+      </w:r>
+      <w:proofErr w:type="spellEnd"/>
+      <w:r>
+        <w:t xml:space="preserve"> показатели на ПК будут отличаться от таковых на </w:t>
+      </w:r>
+      <w:proofErr w:type="spellStart"/>
+      <w:r>
+        <w:t>низкоресурсных</w:t>
+      </w:r>
+      <w:proofErr w:type="spellEnd"/>
+      <w:r>
+        <w:t xml:space="preserve"> устройствах, однако целью является получение соотношения между производительностями алгоритмов, по возможности наиболее близкого к соотношению на </w:t>
+      </w:r>
+      <w:proofErr w:type="spellStart"/>
+      <w:r>
+        <w:t>низкоресурсных</w:t>
+      </w:r>
+      <w:proofErr w:type="spellEnd"/>
+      <w:r>
+        <w:t xml:space="preserve"> устройствах.</w:t>
+      </w:r>
+    </w:p>
+    <w:p>
+      <w:pPr>
+        <w:ind w:firstLine="708"/>
+      </w:pPr>
       <w:r>
         <w:t xml:space="preserve">Существуют объективные ограничения точности такого </w:t>
       </w:r>
@@ -582,11 +611,8 @@
         </w:numPr>
       </w:pPr>
       <w:r>
-        <w:t xml:space="preserve">Минимизация использования «необычных» процессорных команд. Лучше всего использовать для программной реализации язык ассемблера, это позволяет исключить процедуру трансляции языка С. Бонусом также является отсутствие </w:t>
-      </w:r>
-      <w:r>
         <w:lastRenderedPageBreak/>
-        <w:t>оптимизации последовательности команд, которая обычно происходит</w:t>
+        <w:t>Минимизация использования «необычных» процессорных команд. Лучше всего использовать для программной реализации язык ассемблера, это позволяет исключить процедуру трансляции языка С. Бонусом также является отсутствие оптимизации последовательности команд, которая обычно происходит</w:t>
       </w:r>
       <w:r>
         <w:t xml:space="preserve"> при компиляции программы на С. Также возможно использование языка </w:t>
@@ -714,7 +740,40 @@
         <w:t xml:space="preserve"> оценить время переключения процессорного контекста. </w:t>
       </w:r>
       <w:r>
-        <w:t xml:space="preserve"> Разумеется, следует использовать для работы алгоритма только один поток, если не производится тестирование параллельной реализации. </w:t>
+        <w:t xml:space="preserve"> Разумеется, следует использовать для работы алгоритма только один поток, если не производится тестир</w:t>
+      </w:r>
+      <w:r>
+        <w:t>ование параллельной реализации</w:t>
+      </w:r>
+    </w:p>
+    <w:p>
+      <w:pPr>
+        <w:ind w:firstLine="708"/>
+      </w:pPr>
+      <w:r>
+        <w:t xml:space="preserve">Еще одним возможным подходом является искусственное понижение рабочей частоты процессора. Однако этот способ имеет свои нюансы. Так, это можно сделать на уровне ОС или утилит, и в этом случае появится дополнительная активная служба, которая будет требовать отдельных ресурсов ЦП, возможно не в постоянном количестве. Также это можно выполнить на уровне </w:t>
+      </w:r>
+      <w:r>
+        <w:rPr>
+          <w:lang w:val="en-US"/>
+        </w:rPr>
+        <w:t>BIOS</w:t>
+      </w:r>
+      <w:r>
+        <w:rPr>
+          <w:rStyle w:val="a9"/>
+          <w:lang w:val="en-US"/>
+        </w:rPr>
+        <w:footnoteReference w:id="7"/>
+      </w:r>
+      <w:r>
+        <w:t xml:space="preserve">. </w:t>
+      </w:r>
+      <w:r>
+        <w:t xml:space="preserve">Этот способ </w:t>
+      </w:r>
+      <w:r>
+        <w:t>является более предпочтительным, так как не влечет появления новых служб, нагружающих ЦП. Однако этот способ (как и предыдущий) необходимо использовать с осторожностью, так как при понижении частоты ЦП некоторые службы могут отключаться. Это означает необходимость перерасчета доли процессорного времени, выделяемого тест-модулю, для каждого значения тактовой частоты ЦП.</w:t>
       </w:r>
     </w:p>
     <w:p>
@@ -839,7 +898,7 @@
         <w:rPr>
           <w:rStyle w:val="a9"/>
         </w:rPr>
-        <w:footnoteReference w:id="7"/>
+        <w:footnoteReference w:id="8"/>
       </w:r>
       <w:r>
         <w:t>.</w:t>
@@ -855,6 +914,7 @@
         <w:ind w:left="709"/>
       </w:pPr>
       <w:r>
+        <w:lastRenderedPageBreak/>
         <w:t>Оценка</w:t>
       </w:r>
       <w:r>
@@ -902,7 +962,7 @@
         <w:rPr>
           <w:rStyle w:val="a9"/>
         </w:rPr>
-        <w:footnoteReference w:id="8"/>
+        <w:footnoteReference w:id="9"/>
       </w:r>
       <w:r>
         <w:t>.</w:t>
@@ -911,7 +971,10 @@
         <w:t xml:space="preserve"> </w:t>
       </w:r>
       <w:r>
-        <w:t xml:space="preserve">Единственный способ минимизировать влияние служб на энергопотребление – отключить их. </w:t>
+        <w:t>Единственный способ минимизировать влияние служб на эн</w:t>
+      </w:r>
+      <w:r>
+        <w:t>ергопотребление – отключить их.</w:t>
       </w:r>
     </w:p>
     <w:p>
@@ -919,14 +982,13 @@
         <w:ind w:firstLine="708"/>
       </w:pPr>
       <w:r>
-        <w:lastRenderedPageBreak/>
         <w:t>После отключения максимально возможного количества служб можно приступать к собственно оценке энергопотребления. По этому вопросу существует работа</w:t>
       </w:r>
       <w:r>
         <w:rPr>
           <w:rStyle w:val="a9"/>
         </w:rPr>
-        <w:footnoteReference w:id="9"/>
+        <w:footnoteReference w:id="10"/>
       </w:r>
       <w:r>
         <w:t>. На ее основе предлагается следую</w:t>
@@ -1119,10 +1181,147 @@
       <w:r>
         <w:t>емени при исполнении алгоритма</w:t>
       </w:r>
+      <w:r>
+        <w:t>.</w:t>
+      </w:r>
+    </w:p>
+    <w:p>
+      <w:pPr>
+        <w:spacing w:after="160" w:line="259" w:lineRule="auto"/>
+        <w:jc w:val="left"/>
+      </w:pPr>
+      <w:r>
+        <w:br w:type="page"/>
+      </w:r>
+    </w:p>
+    <w:p>
+      <w:pPr>
+        <w:pStyle w:val="1"/>
+        <w:numPr>
+          <w:ilvl w:val="0"/>
+          <w:numId w:val="7"/>
+        </w:numPr>
+        <w:ind w:left="0" w:firstLine="0"/>
+      </w:pPr>
+      <w:r>
+        <w:lastRenderedPageBreak/>
+        <w:t xml:space="preserve">Порядок </w:t>
+      </w:r>
+      <w:r>
+        <w:t>сравнения</w:t>
+      </w:r>
       <w:bookmarkStart w:id="0" w:name="_GoBack"/>
       <w:bookmarkEnd w:id="0"/>
       <w:r>
-        <w:t>.</w:t>
+        <w:t xml:space="preserve"> избранных </w:t>
+      </w:r>
+      <w:r>
+        <w:rPr>
+          <w:lang w:val="en-US"/>
+        </w:rPr>
+        <w:t>LWC-</w:t>
+      </w:r>
+      <w:r>
+        <w:t>алгоритмов</w:t>
+      </w:r>
+    </w:p>
+    <w:p>
+      <w:pPr>
+        <w:ind w:firstLine="708"/>
+      </w:pPr>
+      <w:r>
+        <w:t xml:space="preserve">В рамках практической части данной работы </w:t>
+      </w:r>
+      <w:r>
+        <w:t>тестируется</w:t>
+      </w:r>
+      <w:r>
+        <w:t xml:space="preserve"> производительност</w:t>
+      </w:r>
+      <w:r>
+        <w:t>ь</w:t>
+      </w:r>
+      <w:r>
+        <w:t xml:space="preserve"> избранных алгоритмов легковесной криптографии. Оно будет производиться на ПК с использованием вышеизложенной методологии. Результатом тестирования будет </w:t>
+      </w:r>
+      <w:r>
+        <w:t xml:space="preserve">приблизительное </w:t>
+      </w:r>
+      <w:r>
+        <w:t xml:space="preserve">соотношение производительностей </w:t>
+      </w:r>
+      <w:r>
+        <w:t xml:space="preserve">алгоритмов. </w:t>
+      </w:r>
+      <w:r>
+        <w:t xml:space="preserve">Далее полученное соотношение </w:t>
+      </w:r>
+      <w:r>
+        <w:t>сравни</w:t>
+      </w:r>
+      <w:r>
+        <w:t>вается</w:t>
+      </w:r>
+      <w:r>
+        <w:t xml:space="preserve"> с реальным соотношением производительностей для различных </w:t>
+      </w:r>
+      <w:proofErr w:type="spellStart"/>
+      <w:r>
+        <w:t>низкоресурсных</w:t>
+      </w:r>
+      <w:proofErr w:type="spellEnd"/>
+      <w:r>
+        <w:t xml:space="preserve"> </w:t>
+      </w:r>
+      <w:r>
+        <w:t xml:space="preserve">программно-аппаратных </w:t>
+      </w:r>
+      <w:r>
+        <w:t xml:space="preserve">реализаций этих </w:t>
+      </w:r>
+      <w:r>
+        <w:t>же</w:t>
+      </w:r>
+      <w:r>
+        <w:t xml:space="preserve"> алгоритмов, полученных авторами других работ.</w:t>
+      </w:r>
+    </w:p>
+    <w:p>
+      <w:pPr>
+        <w:ind w:firstLine="708"/>
+      </w:pPr>
+      <w:r>
+        <w:t xml:space="preserve">По результатам этого сравнения будет сделан вывод об успешности или </w:t>
+      </w:r>
+      <w:proofErr w:type="spellStart"/>
+      <w:r>
+        <w:t>неуспешности</w:t>
+      </w:r>
+      <w:proofErr w:type="spellEnd"/>
+      <w:r>
+        <w:t xml:space="preserve"> предложенной методологии. Успешной она будет считаться в том случае, если </w:t>
+      </w:r>
+      <w:r>
+        <w:t>результаты тестирования на ПК будут хоть в некоторой степени соотноситься с результатами сравнения реальных программно-аппаратных реализаций.</w:t>
+      </w:r>
+    </w:p>
+    <w:p>
+      <w:pPr>
+        <w:ind w:firstLine="708"/>
+      </w:pPr>
+      <w:proofErr w:type="spellStart"/>
+      <w:r>
+        <w:t>Неуспешность</w:t>
+      </w:r>
+      <w:proofErr w:type="spellEnd"/>
+      <w:r>
+        <w:t xml:space="preserve"> </w:t>
+      </w:r>
+      <w:r>
+        <w:t xml:space="preserve">методологии </w:t>
+      </w:r>
+      <w:r>
+        <w:t>будет означать, что тестирование производительности на ПК не отражает реальное соотношение, либо отражает в слабой степени. Успешность будет означать состоятельность данной методологии. Это позволит «прикинуть» соотношение скоростей алгоритмов-кандидатов на реализацию в конкретном программно-аппаратном решении еще до начала конструкторских работ по его созданию. Это, в свою очередь, позволит уменьшить время и стоимость таких работ.</w:t>
       </w:r>
     </w:p>
     <w:sectPr>
@@ -1381,7 +1580,7 @@
           <w:rPr>
             <w:rStyle w:val="ab"/>
           </w:rPr>
-          <w:t>http://npm.mipt.ru/books/lab-intro/main.pdf</w:t>
+          <w:t>https://smallbusiness.chron.com/turn-down-cpu-speed-bios-71566.html</w:t>
         </w:r>
       </w:hyperlink>
     </w:p>
@@ -1401,6 +1600,30 @@
         <w:t xml:space="preserve"> </w:t>
       </w:r>
       <w:hyperlink r:id="rId8" w:history="1">
+        <w:r>
+          <w:rPr>
+            <w:rStyle w:val="ab"/>
+          </w:rPr>
+          <w:t>http://npm.mipt.ru/books/lab-intro/main.pdf</w:t>
+        </w:r>
+      </w:hyperlink>
+    </w:p>
+  </w:footnote>
+  <w:footnote w:id="9">
+    <w:p>
+      <w:pPr>
+        <w:pStyle w:val="a7"/>
+      </w:pPr>
+      <w:r>
+        <w:rPr>
+          <w:rStyle w:val="a9"/>
+        </w:rPr>
+        <w:footnoteRef/>
+      </w:r>
+      <w:r>
+        <w:t xml:space="preserve"> </w:t>
+      </w:r>
+      <w:hyperlink r:id="rId9" w:history="1">
         <w:r>
           <w:rPr>
             <w:rStyle w:val="ab"/>
@@ -1410,7 +1633,7 @@
       </w:hyperlink>
     </w:p>
   </w:footnote>
-  <w:footnote w:id="9">
+  <w:footnote w:id="10">
     <w:p>
       <w:pPr>
         <w:pStyle w:val="a7"/>
@@ -1424,7 +1647,7 @@
       <w:r>
         <w:t xml:space="preserve"> </w:t>
       </w:r>
-      <w:hyperlink r:id="rId9" w:history="1">
+      <w:hyperlink r:id="rId10" w:history="1">
         <w:r>
           <w:rPr>
             <w:rStyle w:val="ab"/>
@@ -3935,7 +4158,7 @@
 </file>
 
 <file path=customXml/itemProps1.xml><?xml version="1.0" encoding="utf-8"?>
-<ds:datastoreItem xmlns:ds="http://schemas.openxmlformats.org/officeDocument/2006/customXml" ds:itemID="{FFF58A83-5052-45AD-B55C-31F0E71485AA}">
+<ds:datastoreItem xmlns:ds="http://schemas.openxmlformats.org/officeDocument/2006/customXml" ds:itemID="{12536AC9-9502-4722-A829-DDE2DAFF82A3}">
   <ds:schemaRefs>
     <ds:schemaRef ds:uri="http://schemas.openxmlformats.org/officeDocument/2006/bibliography"/>
   </ds:schemaRefs>

</xml_diff>

<commit_message>
Incorporate NIRS fixes into VKR text
</commit_message>
<xml_diff>
--- a/Глава 3 - реализация.docx
+++ b/Глава 3 - реализация.docx
@@ -1,6 +1,6 @@
 
 <file path=word/document.xml><?xml version="1.0" encoding="utf-8"?>
-<w:document xmlns:wpc="http://schemas.microsoft.com/office/word/2010/wordprocessingCanvas" xmlns:cx="http://schemas.microsoft.com/office/drawing/2014/chartex" xmlns:cx1="http://schemas.microsoft.com/office/drawing/2015/9/8/chartex" xmlns:mc="http://schemas.openxmlformats.org/markup-compatibility/2006" xmlns:o="urn:schemas-microsoft-com:office:office" xmlns:r="http://schemas.openxmlformats.org/officeDocument/2006/relationships" xmlns:m="http://schemas.openxmlformats.org/officeDocument/2006/math" xmlns:v="urn:schemas-microsoft-com:vml" xmlns:wp14="http://schemas.microsoft.com/office/word/2010/wordprocessingDrawing" xmlns:wp="http://schemas.openxmlformats.org/drawingml/2006/wordprocessingDrawing" xmlns:w10="urn:schemas-microsoft-com:office:word" xmlns:w="http://schemas.openxmlformats.org/wordprocessingml/2006/main" xmlns:w14="http://schemas.microsoft.com/office/word/2010/wordml" xmlns:w15="http://schemas.microsoft.com/office/word/2012/wordml" xmlns:w16se="http://schemas.microsoft.com/office/word/2015/wordml/symex" xmlns:wpg="http://schemas.microsoft.com/office/word/2010/wordprocessingGroup" xmlns:wpi="http://schemas.microsoft.com/office/word/2010/wordprocessingInk" xmlns:wne="http://schemas.microsoft.com/office/word/2006/wordml" xmlns:wps="http://schemas.microsoft.com/office/word/2010/wordprocessingShape" mc:Ignorable="w14 w15 w16se wp14">
+<w:document xmlns:wpc="http://schemas.microsoft.com/office/word/2010/wordprocessingCanvas" xmlns:cx="http://schemas.microsoft.com/office/drawing/2014/chartex" xmlns:cx1="http://schemas.microsoft.com/office/drawing/2015/9/8/chartex" xmlns:cx2="http://schemas.microsoft.com/office/drawing/2015/10/21/chartex" xmlns:cx3="http://schemas.microsoft.com/office/drawing/2016/5/9/chartex" xmlns:cx4="http://schemas.microsoft.com/office/drawing/2016/5/10/chartex" xmlns:cx5="http://schemas.microsoft.com/office/drawing/2016/5/11/chartex" xmlns:cx6="http://schemas.microsoft.com/office/drawing/2016/5/12/chartex" xmlns:cx7="http://schemas.microsoft.com/office/drawing/2016/5/13/chartex" xmlns:cx8="http://schemas.microsoft.com/office/drawing/2016/5/14/chartex" xmlns:mc="http://schemas.openxmlformats.org/markup-compatibility/2006" xmlns:aink="http://schemas.microsoft.com/office/drawing/2016/ink" xmlns:am3d="http://schemas.microsoft.com/office/drawing/2017/model3d" xmlns:o="urn:schemas-microsoft-com:office:office" xmlns:r="http://schemas.openxmlformats.org/officeDocument/2006/relationships" xmlns:m="http://schemas.openxmlformats.org/officeDocument/2006/math" xmlns:v="urn:schemas-microsoft-com:vml" xmlns:wp14="http://schemas.microsoft.com/office/word/2010/wordprocessingDrawing" xmlns:wp="http://schemas.openxmlformats.org/drawingml/2006/wordprocessingDrawing" xmlns:w10="urn:schemas-microsoft-com:office:word" xmlns:w="http://schemas.openxmlformats.org/wordprocessingml/2006/main" xmlns:w14="http://schemas.microsoft.com/office/word/2010/wordml" xmlns:w15="http://schemas.microsoft.com/office/word/2012/wordml" xmlns:w16cex="http://schemas.microsoft.com/office/word/2018/wordml/cex" xmlns:w16cid="http://schemas.microsoft.com/office/word/2016/wordml/cid" xmlns:w16="http://schemas.microsoft.com/office/word/2018/wordml" xmlns:w16se="http://schemas.microsoft.com/office/word/2015/wordml/symex" xmlns:wpg="http://schemas.microsoft.com/office/word/2010/wordprocessingGroup" xmlns:wpi="http://schemas.microsoft.com/office/word/2010/wordprocessingInk" xmlns:wne="http://schemas.microsoft.com/office/word/2006/wordml" xmlns:wps="http://schemas.microsoft.com/office/word/2010/wordprocessingShape" mc:Ignorable="w14 w15 w16se w16cid w16 w16cex wp14">
   <w:body>
     <w:p>
       <w:pPr>
@@ -21,10 +21,10 @@
         <w:t>сравнения</w:t>
       </w:r>
       <w:r>
-        <w:t xml:space="preserve"> легковесных качеств</w:t>
-      </w:r>
-      <w:r>
-        <w:t xml:space="preserve"> криптографических алгоритмов</w:t>
+        <w:t xml:space="preserve"> легковесных </w:t>
+      </w:r>
+      <w:r>
+        <w:t>криптографических алгоритмов</w:t>
       </w:r>
     </w:p>
     <w:p>
@@ -61,31 +61,7 @@
         <w:ind w:firstLine="708"/>
       </w:pPr>
       <w:r>
-        <w:t xml:space="preserve">Для определения </w:t>
-      </w:r>
-      <w:proofErr w:type="spellStart"/>
-      <w:r>
-        <w:t>криптостойкости</w:t>
-      </w:r>
-      <w:proofErr w:type="spellEnd"/>
-      <w:r>
-        <w:t xml:space="preserve"> легковесных шифров подходят такие же методы криптоанализа, как для шифров общего назначения. Они могут быть самыми различными: линейный </w:t>
-      </w:r>
-      <w:proofErr w:type="spellStart"/>
-      <w:r>
-        <w:t>криптоанализ</w:t>
-      </w:r>
-      <w:proofErr w:type="spellEnd"/>
-      <w:r>
-        <w:t xml:space="preserve">, дифференциальный </w:t>
-      </w:r>
-      <w:proofErr w:type="spellStart"/>
-      <w:r>
-        <w:t>криптоанализ</w:t>
-      </w:r>
-      <w:proofErr w:type="spellEnd"/>
-      <w:r>
-        <w:t xml:space="preserve">, атаки встречи посередине и многие другие. Они описаны в большом числе работ, например, в </w:t>
+        <w:t xml:space="preserve">Для определения криптостойкости легковесных шифров подходят такие же методы криптоанализа, как для шифров общего назначения. Они могут быть самыми различными: линейный криптоанализ, дифференциальный криптоанализ, атаки встречи посередине и многие другие. Они описаны в большом числе работ, например, в </w:t>
       </w:r>
       <w:r>
         <w:rPr>
@@ -255,15 +231,7 @@
         <w:t xml:space="preserve">по возможности </w:t>
       </w:r>
       <w:r>
-        <w:t xml:space="preserve">минимизировать использование зависимостей от библиотек и </w:t>
-      </w:r>
-      <w:proofErr w:type="spellStart"/>
-      <w:r>
-        <w:t>фреймворков</w:t>
-      </w:r>
-      <w:proofErr w:type="spellEnd"/>
-      <w:r>
-        <w:t xml:space="preserve"> (при тестировании на ПК), а также публиковать или подробно описывать программный код реализаций</w:t>
+        <w:t>минимизировать использование зависимостей от библиотек и фреймворков (при тестировании на ПК), а также публиковать или подробно описывать программный код реализаций</w:t>
       </w:r>
       <w:r>
         <w:t xml:space="preserve"> и конфигурацию аппаратной части</w:t>
@@ -359,43 +327,14 @@
       <w:r>
         <w:t xml:space="preserve">Однако требуется, чтобы результаты по возможности были близкими к показателям на реальных </w:t>
       </w:r>
-      <w:proofErr w:type="spellStart"/>
-      <w:r>
-        <w:t>малоресурсных</w:t>
-      </w:r>
-      <w:proofErr w:type="spellEnd"/>
-      <w:r>
-        <w:t xml:space="preserve"> </w:t>
+      <w:r>
+        <w:t xml:space="preserve">малоресурсных </w:t>
       </w:r>
       <w:r>
         <w:t>устройствах.</w:t>
       </w:r>
       <w:r>
-        <w:t xml:space="preserve"> Ясно, что конкретные </w:t>
-      </w:r>
-      <w:proofErr w:type="spellStart"/>
-      <w:r>
-        <w:t>временнЫе</w:t>
-      </w:r>
-      <w:proofErr w:type="spellEnd"/>
-      <w:r>
-        <w:t xml:space="preserve"> показатели на ПК будут отличаться от таковых на </w:t>
-      </w:r>
-      <w:proofErr w:type="spellStart"/>
-      <w:r>
-        <w:t>низкоресурсных</w:t>
-      </w:r>
-      <w:proofErr w:type="spellEnd"/>
-      <w:r>
-        <w:t xml:space="preserve"> устройствах, однако целью является получение соотношения между производительностями алгоритмов, по возможности наиболее близкого к соотношению на </w:t>
-      </w:r>
-      <w:proofErr w:type="spellStart"/>
-      <w:r>
-        <w:t>низкоресурсных</w:t>
-      </w:r>
-      <w:proofErr w:type="spellEnd"/>
-      <w:r>
-        <w:t xml:space="preserve"> устройствах.</w:t>
+        <w:t xml:space="preserve"> Ясно, что конкретные временнЫе показатели на ПК будут отличаться от таковых на низкоресурсных устройствах, однако целью является получение соотношения между производительностями алгоритмов, по возможности наиболее близкого к соотношению на низкоресурсных устройствах.</w:t>
       </w:r>
     </w:p>
     <w:p>
@@ -490,15 +429,7 @@
         <w:t xml:space="preserve"> для мобильных и планшетных устройств</w:t>
       </w:r>
       <w:r>
-        <w:t>), набор инструкций «</w:t>
-      </w:r>
-      <w:proofErr w:type="spellStart"/>
-      <w:r>
-        <w:t>кастомного</w:t>
-      </w:r>
-      <w:proofErr w:type="spellEnd"/>
-      <w:r>
-        <w:t>» решения может несколько или даже значительно отличаться.</w:t>
+        <w:t>), набор инструкций «кастомного» решения может несколько или даже значительно отличаться.</w:t>
       </w:r>
     </w:p>
     <w:p>
@@ -519,26 +450,10 @@
         <w:t xml:space="preserve"> </w:t>
       </w:r>
       <w:r>
-        <w:t xml:space="preserve">Это касается стандартных ЦП для </w:t>
-      </w:r>
-      <w:proofErr w:type="spellStart"/>
-      <w:r>
-        <w:t>десктопных</w:t>
-      </w:r>
-      <w:proofErr w:type="spellEnd"/>
-      <w:r>
-        <w:t xml:space="preserve"> машин и ноутбуков, и уж тем более </w:t>
-      </w:r>
-      <w:r>
-        <w:t>касается «</w:t>
-      </w:r>
-      <w:proofErr w:type="spellStart"/>
-      <w:r>
-        <w:t>кастомных</w:t>
-      </w:r>
-      <w:proofErr w:type="spellEnd"/>
-      <w:r>
-        <w:t>»</w:t>
+        <w:t xml:space="preserve">Это касается стандартных ЦП для десктопных машин и ноутбуков, и уж тем более </w:t>
+      </w:r>
+      <w:r>
+        <w:t>касается «кастомных»</w:t>
       </w:r>
       <w:r>
         <w:t xml:space="preserve"> процессорных </w:t>
@@ -559,15 +474,7 @@
         </w:numPr>
       </w:pPr>
       <w:r>
-        <w:t xml:space="preserve">Еще одним неочевидным моментом является </w:t>
-      </w:r>
-      <w:proofErr w:type="spellStart"/>
-      <w:r>
-        <w:t>многопоточность</w:t>
-      </w:r>
-      <w:proofErr w:type="spellEnd"/>
-      <w:r>
-        <w:t>. Ведь, даже если алгоритм запускается в однопоточном</w:t>
+        <w:t>Еще одним неочевидным моментом является многопоточность. Ведь, даже если алгоритм запускается в однопоточном</w:t>
       </w:r>
       <w:r>
         <w:t xml:space="preserve"> режиме</w:t>
@@ -672,15 +579,7 @@
         <w:footnoteReference w:id="6"/>
       </w:r>
       <w:r>
-        <w:t xml:space="preserve">, однако </w:t>
-      </w:r>
-      <w:proofErr w:type="spellStart"/>
-      <w:r>
-        <w:t>кастомные</w:t>
-      </w:r>
-      <w:proofErr w:type="spellEnd"/>
-      <w:r>
-        <w:t xml:space="preserve"> реализации нуж</w:t>
+        <w:t>, однако кастомные реализации нуж</w:t>
       </w:r>
       <w:r>
         <w:t xml:space="preserve">даются в отдельном тестировании </w:t>
@@ -1117,15 +1016,7 @@
         <w:ind w:left="709" w:hanging="709"/>
       </w:pPr>
       <w:r>
-        <w:t>На основе измеренной величины энергопотребления, а также зная тактовую частоту процессора и число татов на каждую инструкцию, вычисляется энергия, необходимая на исполнение инструкции (микроватт*</w:t>
-      </w:r>
-      <w:proofErr w:type="spellStart"/>
-      <w:r>
-        <w:t>микросек</w:t>
-      </w:r>
-      <w:proofErr w:type="spellEnd"/>
-      <w:r>
-        <w:t>). Энергия</w:t>
+        <w:t>На основе измеренной величины энергопотребления, а также зная тактовую частоту процессора и число татов на каждую инструкцию, вычисляется энергия, необходимая на исполнение инструкции (микроватт*микросек). Энергия</w:t>
       </w:r>
       <w:r>
         <w:t xml:space="preserve"> на </w:t>
@@ -1140,15 +1031,7 @@
         <w:t xml:space="preserve">вычисляется </w:t>
       </w:r>
       <w:r>
-        <w:t xml:space="preserve">как сумма </w:t>
-      </w:r>
-      <w:proofErr w:type="spellStart"/>
-      <w:r>
-        <w:t>энергозатрат</w:t>
-      </w:r>
-      <w:proofErr w:type="spellEnd"/>
-      <w:r>
-        <w:t xml:space="preserve"> на каждую операцию</w:t>
+        <w:t>как сумма энергозатрат на каждую операцию</w:t>
       </w:r>
       <w:r>
         <w:t>. Если ранее была найдена пропускная способность (</w:t>
@@ -1187,9 +1070,26 @@
     </w:p>
     <w:p>
       <w:pPr>
-        <w:spacing w:after="160" w:line="259" w:lineRule="auto"/>
-        <w:jc w:val="left"/>
-      </w:pPr>
+        <w:ind w:firstLine="708"/>
+      </w:pPr>
+      <w:r>
+        <w:t xml:space="preserve">Технология измерения количества потребляемой энергии является достаточно известной и описана, например, в </w:t>
+      </w:r>
+      <w:r>
+        <w:rPr>
+          <w:rStyle w:val="a9"/>
+        </w:rPr>
+        <w:footnoteReference w:id="11"/>
+      </w:r>
+      <w:r>
+        <w:t>.</w:t>
+      </w:r>
+      <w:r>
+        <w:t xml:space="preserve"> </w:t>
+      </w:r>
+      <w:r>
+        <w:t>Энергопотребление можно оценивать как интегрально (в микроватт*сек), так и дискретно (в микроватт). Второй способ является более технически сложным, но в данном случае в нем нет необходимости. Для целей данной работы достаточно измерить количество потребленной энергии за промежуток времени, после чего разделить на величину промежутка.</w:t>
+      </w:r>
       <w:r>
         <w:br w:type="page"/>
       </w:r>
@@ -1210,8 +1110,6 @@
       <w:r>
         <w:t>сравнения</w:t>
       </w:r>
-      <w:bookmarkStart w:id="0" w:name="_GoBack"/>
-      <w:bookmarkEnd w:id="0"/>
       <w:r>
         <w:t xml:space="preserve"> избранных </w:t>
       </w:r>
@@ -1242,7 +1140,13 @@
         <w:t>ь</w:t>
       </w:r>
       <w:r>
-        <w:t xml:space="preserve"> избранных алгоритмов легковесной криптографии. Оно будет производиться на ПК с использованием вышеизложенной методологии. Результатом тестирования будет </w:t>
+        <w:t xml:space="preserve"> избранных алгоритмов легковесной криптографии. </w:t>
+      </w:r>
+      <w:r>
+        <w:t>Тестирование</w:t>
+      </w:r>
+      <w:r>
+        <w:t xml:space="preserve"> будет производиться на ПК с использованием вышеизложенной методологии. Результатом тестирования будет </w:t>
       </w:r>
       <w:r>
         <w:t xml:space="preserve">приблизительное </w:t>
@@ -1265,13 +1169,8 @@
       <w:r>
         <w:t xml:space="preserve"> с реальным соотношением производительностей для различных </w:t>
       </w:r>
-      <w:proofErr w:type="spellStart"/>
-      <w:r>
-        <w:t>низкоресурсных</w:t>
-      </w:r>
-      <w:proofErr w:type="spellEnd"/>
-      <w:r>
-        <w:t xml:space="preserve"> </w:t>
+      <w:r>
+        <w:t xml:space="preserve">низкоресурсных </w:t>
       </w:r>
       <w:r>
         <w:t xml:space="preserve">программно-аппаратных </w:t>
@@ -1291,15 +1190,7 @@
         <w:ind w:firstLine="708"/>
       </w:pPr>
       <w:r>
-        <w:t xml:space="preserve">По результатам этого сравнения будет сделан вывод об успешности или </w:t>
-      </w:r>
-      <w:proofErr w:type="spellStart"/>
-      <w:r>
-        <w:t>неуспешности</w:t>
-      </w:r>
-      <w:proofErr w:type="spellEnd"/>
-      <w:r>
-        <w:t xml:space="preserve"> предложенной методологии. Успешной она будет считаться в том случае, если </w:t>
+        <w:t xml:space="preserve">По результатам этого сравнения будет сделан вывод об успешности или неуспешности предложенной методологии. Успешной она будет считаться в том случае, если </w:t>
       </w:r>
       <w:r>
         <w:t>результаты тестирования на ПК будут хоть в некоторой степени соотноситься с результатами сравнения реальных программно-аппаратных реализаций.</w:t>
@@ -1309,13 +1200,8 @@
       <w:pPr>
         <w:ind w:firstLine="708"/>
       </w:pPr>
-      <w:proofErr w:type="spellStart"/>
-      <w:r>
-        <w:t>Неуспешность</w:t>
-      </w:r>
-      <w:proofErr w:type="spellEnd"/>
-      <w:r>
-        <w:t xml:space="preserve"> </w:t>
+      <w:r>
+        <w:t xml:space="preserve">Неуспешность </w:t>
       </w:r>
       <w:r>
         <w:t xml:space="preserve">методологии </w:t>
@@ -1341,7 +1227,7 @@
 </file>
 
 <file path=word/endnotes.xml><?xml version="1.0" encoding="utf-8"?>
-<w:endnotes xmlns:wpc="http://schemas.microsoft.com/office/word/2010/wordprocessingCanvas" xmlns:cx="http://schemas.microsoft.com/office/drawing/2014/chartex" xmlns:cx1="http://schemas.microsoft.com/office/drawing/2015/9/8/chartex" xmlns:mc="http://schemas.openxmlformats.org/markup-compatibility/2006" xmlns:o="urn:schemas-microsoft-com:office:office" xmlns:r="http://schemas.openxmlformats.org/officeDocument/2006/relationships" xmlns:m="http://schemas.openxmlformats.org/officeDocument/2006/math" xmlns:v="urn:schemas-microsoft-com:vml" xmlns:wp14="http://schemas.microsoft.com/office/word/2010/wordprocessingDrawing" xmlns:wp="http://schemas.openxmlformats.org/drawingml/2006/wordprocessingDrawing" xmlns:w10="urn:schemas-microsoft-com:office:word" xmlns:w="http://schemas.openxmlformats.org/wordprocessingml/2006/main" xmlns:w14="http://schemas.microsoft.com/office/word/2010/wordml" xmlns:w15="http://schemas.microsoft.com/office/word/2012/wordml" xmlns:w16se="http://schemas.microsoft.com/office/word/2015/wordml/symex" xmlns:wpg="http://schemas.microsoft.com/office/word/2010/wordprocessingGroup" xmlns:wpi="http://schemas.microsoft.com/office/word/2010/wordprocessingInk" xmlns:wne="http://schemas.microsoft.com/office/word/2006/wordml" xmlns:wps="http://schemas.microsoft.com/office/word/2010/wordprocessingShape" mc:Ignorable="w14 w15 w16se wp14">
+<w:endnotes xmlns:wpc="http://schemas.microsoft.com/office/word/2010/wordprocessingCanvas" xmlns:cx="http://schemas.microsoft.com/office/drawing/2014/chartex" xmlns:cx1="http://schemas.microsoft.com/office/drawing/2015/9/8/chartex" xmlns:cx2="http://schemas.microsoft.com/office/drawing/2015/10/21/chartex" xmlns:cx3="http://schemas.microsoft.com/office/drawing/2016/5/9/chartex" xmlns:cx4="http://schemas.microsoft.com/office/drawing/2016/5/10/chartex" xmlns:cx5="http://schemas.microsoft.com/office/drawing/2016/5/11/chartex" xmlns:cx6="http://schemas.microsoft.com/office/drawing/2016/5/12/chartex" xmlns:cx7="http://schemas.microsoft.com/office/drawing/2016/5/13/chartex" xmlns:cx8="http://schemas.microsoft.com/office/drawing/2016/5/14/chartex" xmlns:mc="http://schemas.openxmlformats.org/markup-compatibility/2006" xmlns:aink="http://schemas.microsoft.com/office/drawing/2016/ink" xmlns:am3d="http://schemas.microsoft.com/office/drawing/2017/model3d" xmlns:o="urn:schemas-microsoft-com:office:office" xmlns:r="http://schemas.openxmlformats.org/officeDocument/2006/relationships" xmlns:m="http://schemas.openxmlformats.org/officeDocument/2006/math" xmlns:v="urn:schemas-microsoft-com:vml" xmlns:wp14="http://schemas.microsoft.com/office/word/2010/wordprocessingDrawing" xmlns:wp="http://schemas.openxmlformats.org/drawingml/2006/wordprocessingDrawing" xmlns:w10="urn:schemas-microsoft-com:office:word" xmlns:w="http://schemas.openxmlformats.org/wordprocessingml/2006/main" xmlns:w14="http://schemas.microsoft.com/office/word/2010/wordml" xmlns:w15="http://schemas.microsoft.com/office/word/2012/wordml" xmlns:w16cex="http://schemas.microsoft.com/office/word/2018/wordml/cex" xmlns:w16cid="http://schemas.microsoft.com/office/word/2016/wordml/cid" xmlns:w16="http://schemas.microsoft.com/office/word/2018/wordml" xmlns:w16se="http://schemas.microsoft.com/office/word/2015/wordml/symex" xmlns:wpg="http://schemas.microsoft.com/office/word/2010/wordprocessingGroup" xmlns:wpi="http://schemas.microsoft.com/office/word/2010/wordprocessingInk" xmlns:wne="http://schemas.microsoft.com/office/word/2006/wordml" xmlns:wps="http://schemas.microsoft.com/office/word/2010/wordprocessingShape" mc:Ignorable="w14 w15 w16se w16cid w16 w16cex wp14">
   <w:endnote w:type="separator" w:id="-1">
     <w:p>
       <w:pPr>
@@ -1366,7 +1252,7 @@
 </file>
 
 <file path=word/footer1.xml><?xml version="1.0" encoding="utf-8"?>
-<w:ftr xmlns:wpc="http://schemas.microsoft.com/office/word/2010/wordprocessingCanvas" xmlns:cx="http://schemas.microsoft.com/office/drawing/2014/chartex" xmlns:cx1="http://schemas.microsoft.com/office/drawing/2015/9/8/chartex" xmlns:mc="http://schemas.openxmlformats.org/markup-compatibility/2006" xmlns:o="urn:schemas-microsoft-com:office:office" xmlns:r="http://schemas.openxmlformats.org/officeDocument/2006/relationships" xmlns:m="http://schemas.openxmlformats.org/officeDocument/2006/math" xmlns:v="urn:schemas-microsoft-com:vml" xmlns:wp14="http://schemas.microsoft.com/office/word/2010/wordprocessingDrawing" xmlns:wp="http://schemas.openxmlformats.org/drawingml/2006/wordprocessingDrawing" xmlns:w10="urn:schemas-microsoft-com:office:word" xmlns:w="http://schemas.openxmlformats.org/wordprocessingml/2006/main" xmlns:w14="http://schemas.microsoft.com/office/word/2010/wordml" xmlns:w15="http://schemas.microsoft.com/office/word/2012/wordml" xmlns:w16se="http://schemas.microsoft.com/office/word/2015/wordml/symex" xmlns:wpg="http://schemas.microsoft.com/office/word/2010/wordprocessingGroup" xmlns:wpi="http://schemas.microsoft.com/office/word/2010/wordprocessingInk" xmlns:wne="http://schemas.microsoft.com/office/word/2006/wordml" xmlns:wps="http://schemas.microsoft.com/office/word/2010/wordprocessingShape" mc:Ignorable="w14 w15 w16se wp14">
+<w:ftr xmlns:wpc="http://schemas.microsoft.com/office/word/2010/wordprocessingCanvas" xmlns:cx="http://schemas.microsoft.com/office/drawing/2014/chartex" xmlns:cx1="http://schemas.microsoft.com/office/drawing/2015/9/8/chartex" xmlns:cx2="http://schemas.microsoft.com/office/drawing/2015/10/21/chartex" xmlns:cx3="http://schemas.microsoft.com/office/drawing/2016/5/9/chartex" xmlns:cx4="http://schemas.microsoft.com/office/drawing/2016/5/10/chartex" xmlns:cx5="http://schemas.microsoft.com/office/drawing/2016/5/11/chartex" xmlns:cx6="http://schemas.microsoft.com/office/drawing/2016/5/12/chartex" xmlns:cx7="http://schemas.microsoft.com/office/drawing/2016/5/13/chartex" xmlns:cx8="http://schemas.microsoft.com/office/drawing/2016/5/14/chartex" xmlns:mc="http://schemas.openxmlformats.org/markup-compatibility/2006" xmlns:aink="http://schemas.microsoft.com/office/drawing/2016/ink" xmlns:am3d="http://schemas.microsoft.com/office/drawing/2017/model3d" xmlns:o="urn:schemas-microsoft-com:office:office" xmlns:r="http://schemas.openxmlformats.org/officeDocument/2006/relationships" xmlns:m="http://schemas.openxmlformats.org/officeDocument/2006/math" xmlns:v="urn:schemas-microsoft-com:vml" xmlns:wp14="http://schemas.microsoft.com/office/word/2010/wordprocessingDrawing" xmlns:wp="http://schemas.openxmlformats.org/drawingml/2006/wordprocessingDrawing" xmlns:w10="urn:schemas-microsoft-com:office:word" xmlns:w="http://schemas.openxmlformats.org/wordprocessingml/2006/main" xmlns:w14="http://schemas.microsoft.com/office/word/2010/wordml" xmlns:w15="http://schemas.microsoft.com/office/word/2012/wordml" xmlns:w16cex="http://schemas.microsoft.com/office/word/2018/wordml/cex" xmlns:w16cid="http://schemas.microsoft.com/office/word/2016/wordml/cid" xmlns:w16="http://schemas.microsoft.com/office/word/2018/wordml" xmlns:w16se="http://schemas.microsoft.com/office/word/2015/wordml/symex" xmlns:wpg="http://schemas.microsoft.com/office/word/2010/wordprocessingGroup" xmlns:wpi="http://schemas.microsoft.com/office/word/2010/wordprocessingInk" xmlns:wne="http://schemas.microsoft.com/office/word/2006/wordml" xmlns:wps="http://schemas.microsoft.com/office/word/2010/wordprocessingShape" mc:Ignorable="w14 w15 w16se w16cid w16 w16cex wp14">
   <w:p>
     <w:pPr>
       <w:pStyle w:val="a5"/>
@@ -1376,7 +1262,7 @@
 </file>
 
 <file path=word/footer2.xml><?xml version="1.0" encoding="utf-8"?>
-<w:ftr xmlns:wpc="http://schemas.microsoft.com/office/word/2010/wordprocessingCanvas" xmlns:cx="http://schemas.microsoft.com/office/drawing/2014/chartex" xmlns:cx1="http://schemas.microsoft.com/office/drawing/2015/9/8/chartex" xmlns:mc="http://schemas.openxmlformats.org/markup-compatibility/2006" xmlns:o="urn:schemas-microsoft-com:office:office" xmlns:r="http://schemas.openxmlformats.org/officeDocument/2006/relationships" xmlns:m="http://schemas.openxmlformats.org/officeDocument/2006/math" xmlns:v="urn:schemas-microsoft-com:vml" xmlns:wp14="http://schemas.microsoft.com/office/word/2010/wordprocessingDrawing" xmlns:wp="http://schemas.openxmlformats.org/drawingml/2006/wordprocessingDrawing" xmlns:w10="urn:schemas-microsoft-com:office:word" xmlns:w="http://schemas.openxmlformats.org/wordprocessingml/2006/main" xmlns:w14="http://schemas.microsoft.com/office/word/2010/wordml" xmlns:w15="http://schemas.microsoft.com/office/word/2012/wordml" xmlns:w16se="http://schemas.microsoft.com/office/word/2015/wordml/symex" xmlns:wpg="http://schemas.microsoft.com/office/word/2010/wordprocessingGroup" xmlns:wpi="http://schemas.microsoft.com/office/word/2010/wordprocessingInk" xmlns:wne="http://schemas.microsoft.com/office/word/2006/wordml" xmlns:wps="http://schemas.microsoft.com/office/word/2010/wordprocessingShape" mc:Ignorable="w14 w15 w16se wp14">
+<w:ftr xmlns:wpc="http://schemas.microsoft.com/office/word/2010/wordprocessingCanvas" xmlns:cx="http://schemas.microsoft.com/office/drawing/2014/chartex" xmlns:cx1="http://schemas.microsoft.com/office/drawing/2015/9/8/chartex" xmlns:cx2="http://schemas.microsoft.com/office/drawing/2015/10/21/chartex" xmlns:cx3="http://schemas.microsoft.com/office/drawing/2016/5/9/chartex" xmlns:cx4="http://schemas.microsoft.com/office/drawing/2016/5/10/chartex" xmlns:cx5="http://schemas.microsoft.com/office/drawing/2016/5/11/chartex" xmlns:cx6="http://schemas.microsoft.com/office/drawing/2016/5/12/chartex" xmlns:cx7="http://schemas.microsoft.com/office/drawing/2016/5/13/chartex" xmlns:cx8="http://schemas.microsoft.com/office/drawing/2016/5/14/chartex" xmlns:mc="http://schemas.openxmlformats.org/markup-compatibility/2006" xmlns:aink="http://schemas.microsoft.com/office/drawing/2016/ink" xmlns:am3d="http://schemas.microsoft.com/office/drawing/2017/model3d" xmlns:o="urn:schemas-microsoft-com:office:office" xmlns:r="http://schemas.openxmlformats.org/officeDocument/2006/relationships" xmlns:m="http://schemas.openxmlformats.org/officeDocument/2006/math" xmlns:v="urn:schemas-microsoft-com:vml" xmlns:wp14="http://schemas.microsoft.com/office/word/2010/wordprocessingDrawing" xmlns:wp="http://schemas.openxmlformats.org/drawingml/2006/wordprocessingDrawing" xmlns:w10="urn:schemas-microsoft-com:office:word" xmlns:w="http://schemas.openxmlformats.org/wordprocessingml/2006/main" xmlns:w14="http://schemas.microsoft.com/office/word/2010/wordml" xmlns:w15="http://schemas.microsoft.com/office/word/2012/wordml" xmlns:w16cex="http://schemas.microsoft.com/office/word/2018/wordml/cex" xmlns:w16cid="http://schemas.microsoft.com/office/word/2016/wordml/cid" xmlns:w16="http://schemas.microsoft.com/office/word/2018/wordml" xmlns:w16se="http://schemas.microsoft.com/office/word/2015/wordml/symex" xmlns:wpg="http://schemas.microsoft.com/office/word/2010/wordprocessingGroup" xmlns:wpi="http://schemas.microsoft.com/office/word/2010/wordprocessingInk" xmlns:wne="http://schemas.microsoft.com/office/word/2006/wordml" xmlns:wps="http://schemas.microsoft.com/office/word/2010/wordprocessingShape" mc:Ignorable="w14 w15 w16se w16cid w16 w16cex wp14">
   <w:p>
     <w:pPr>
       <w:pStyle w:val="a5"/>
@@ -1386,7 +1272,7 @@
 </file>
 
 <file path=word/footer3.xml><?xml version="1.0" encoding="utf-8"?>
-<w:ftr xmlns:wpc="http://schemas.microsoft.com/office/word/2010/wordprocessingCanvas" xmlns:cx="http://schemas.microsoft.com/office/drawing/2014/chartex" xmlns:cx1="http://schemas.microsoft.com/office/drawing/2015/9/8/chartex" xmlns:mc="http://schemas.openxmlformats.org/markup-compatibility/2006" xmlns:o="urn:schemas-microsoft-com:office:office" xmlns:r="http://schemas.openxmlformats.org/officeDocument/2006/relationships" xmlns:m="http://schemas.openxmlformats.org/officeDocument/2006/math" xmlns:v="urn:schemas-microsoft-com:vml" xmlns:wp14="http://schemas.microsoft.com/office/word/2010/wordprocessingDrawing" xmlns:wp="http://schemas.openxmlformats.org/drawingml/2006/wordprocessingDrawing" xmlns:w10="urn:schemas-microsoft-com:office:word" xmlns:w="http://schemas.openxmlformats.org/wordprocessingml/2006/main" xmlns:w14="http://schemas.microsoft.com/office/word/2010/wordml" xmlns:w15="http://schemas.microsoft.com/office/word/2012/wordml" xmlns:w16se="http://schemas.microsoft.com/office/word/2015/wordml/symex" xmlns:wpg="http://schemas.microsoft.com/office/word/2010/wordprocessingGroup" xmlns:wpi="http://schemas.microsoft.com/office/word/2010/wordprocessingInk" xmlns:wne="http://schemas.microsoft.com/office/word/2006/wordml" xmlns:wps="http://schemas.microsoft.com/office/word/2010/wordprocessingShape" mc:Ignorable="w14 w15 w16se wp14">
+<w:ftr xmlns:wpc="http://schemas.microsoft.com/office/word/2010/wordprocessingCanvas" xmlns:cx="http://schemas.microsoft.com/office/drawing/2014/chartex" xmlns:cx1="http://schemas.microsoft.com/office/drawing/2015/9/8/chartex" xmlns:cx2="http://schemas.microsoft.com/office/drawing/2015/10/21/chartex" xmlns:cx3="http://schemas.microsoft.com/office/drawing/2016/5/9/chartex" xmlns:cx4="http://schemas.microsoft.com/office/drawing/2016/5/10/chartex" xmlns:cx5="http://schemas.microsoft.com/office/drawing/2016/5/11/chartex" xmlns:cx6="http://schemas.microsoft.com/office/drawing/2016/5/12/chartex" xmlns:cx7="http://schemas.microsoft.com/office/drawing/2016/5/13/chartex" xmlns:cx8="http://schemas.microsoft.com/office/drawing/2016/5/14/chartex" xmlns:mc="http://schemas.openxmlformats.org/markup-compatibility/2006" xmlns:aink="http://schemas.microsoft.com/office/drawing/2016/ink" xmlns:am3d="http://schemas.microsoft.com/office/drawing/2017/model3d" xmlns:o="urn:schemas-microsoft-com:office:office" xmlns:r="http://schemas.openxmlformats.org/officeDocument/2006/relationships" xmlns:m="http://schemas.openxmlformats.org/officeDocument/2006/math" xmlns:v="urn:schemas-microsoft-com:vml" xmlns:wp14="http://schemas.microsoft.com/office/word/2010/wordprocessingDrawing" xmlns:wp="http://schemas.openxmlformats.org/drawingml/2006/wordprocessingDrawing" xmlns:w10="urn:schemas-microsoft-com:office:word" xmlns:w="http://schemas.openxmlformats.org/wordprocessingml/2006/main" xmlns:w14="http://schemas.microsoft.com/office/word/2010/wordml" xmlns:w15="http://schemas.microsoft.com/office/word/2012/wordml" xmlns:w16cex="http://schemas.microsoft.com/office/word/2018/wordml/cex" xmlns:w16cid="http://schemas.microsoft.com/office/word/2016/wordml/cid" xmlns:w16="http://schemas.microsoft.com/office/word/2018/wordml" xmlns:w16se="http://schemas.microsoft.com/office/word/2015/wordml/symex" xmlns:wpg="http://schemas.microsoft.com/office/word/2010/wordprocessingGroup" xmlns:wpi="http://schemas.microsoft.com/office/word/2010/wordprocessingInk" xmlns:wne="http://schemas.microsoft.com/office/word/2006/wordml" xmlns:wps="http://schemas.microsoft.com/office/word/2010/wordprocessingShape" mc:Ignorable="w14 w15 w16se w16cid w16 w16cex wp14">
   <w:p>
     <w:pPr>
       <w:pStyle w:val="a5"/>
@@ -1396,7 +1282,7 @@
 </file>
 
 <file path=word/footnotes.xml><?xml version="1.0" encoding="utf-8"?>
-<w:footnotes xmlns:wpc="http://schemas.microsoft.com/office/word/2010/wordprocessingCanvas" xmlns:cx="http://schemas.microsoft.com/office/drawing/2014/chartex" xmlns:cx1="http://schemas.microsoft.com/office/drawing/2015/9/8/chartex" xmlns:mc="http://schemas.openxmlformats.org/markup-compatibility/2006" xmlns:o="urn:schemas-microsoft-com:office:office" xmlns:r="http://schemas.openxmlformats.org/officeDocument/2006/relationships" xmlns:m="http://schemas.openxmlformats.org/officeDocument/2006/math" xmlns:v="urn:schemas-microsoft-com:vml" xmlns:wp14="http://schemas.microsoft.com/office/word/2010/wordprocessingDrawing" xmlns:wp="http://schemas.openxmlformats.org/drawingml/2006/wordprocessingDrawing" xmlns:w10="urn:schemas-microsoft-com:office:word" xmlns:w="http://schemas.openxmlformats.org/wordprocessingml/2006/main" xmlns:w14="http://schemas.microsoft.com/office/word/2010/wordml" xmlns:w15="http://schemas.microsoft.com/office/word/2012/wordml" xmlns:w16se="http://schemas.microsoft.com/office/word/2015/wordml/symex" xmlns:wpg="http://schemas.microsoft.com/office/word/2010/wordprocessingGroup" xmlns:wpi="http://schemas.microsoft.com/office/word/2010/wordprocessingInk" xmlns:wne="http://schemas.microsoft.com/office/word/2006/wordml" xmlns:wps="http://schemas.microsoft.com/office/word/2010/wordprocessingShape" mc:Ignorable="w14 w15 w16se wp14">
+<w:footnotes xmlns:wpc="http://schemas.microsoft.com/office/word/2010/wordprocessingCanvas" xmlns:cx="http://schemas.microsoft.com/office/drawing/2014/chartex" xmlns:cx1="http://schemas.microsoft.com/office/drawing/2015/9/8/chartex" xmlns:cx2="http://schemas.microsoft.com/office/drawing/2015/10/21/chartex" xmlns:cx3="http://schemas.microsoft.com/office/drawing/2016/5/9/chartex" xmlns:cx4="http://schemas.microsoft.com/office/drawing/2016/5/10/chartex" xmlns:cx5="http://schemas.microsoft.com/office/drawing/2016/5/11/chartex" xmlns:cx6="http://schemas.microsoft.com/office/drawing/2016/5/12/chartex" xmlns:cx7="http://schemas.microsoft.com/office/drawing/2016/5/13/chartex" xmlns:cx8="http://schemas.microsoft.com/office/drawing/2016/5/14/chartex" xmlns:mc="http://schemas.openxmlformats.org/markup-compatibility/2006" xmlns:aink="http://schemas.microsoft.com/office/drawing/2016/ink" xmlns:am3d="http://schemas.microsoft.com/office/drawing/2017/model3d" xmlns:o="urn:schemas-microsoft-com:office:office" xmlns:r="http://schemas.openxmlformats.org/officeDocument/2006/relationships" xmlns:m="http://schemas.openxmlformats.org/officeDocument/2006/math" xmlns:v="urn:schemas-microsoft-com:vml" xmlns:wp14="http://schemas.microsoft.com/office/word/2010/wordprocessingDrawing" xmlns:wp="http://schemas.openxmlformats.org/drawingml/2006/wordprocessingDrawing" xmlns:w10="urn:schemas-microsoft-com:office:word" xmlns:w="http://schemas.openxmlformats.org/wordprocessingml/2006/main" xmlns:w14="http://schemas.microsoft.com/office/word/2010/wordml" xmlns:w15="http://schemas.microsoft.com/office/word/2012/wordml" xmlns:w16cex="http://schemas.microsoft.com/office/word/2018/wordml/cex" xmlns:w16cid="http://schemas.microsoft.com/office/word/2016/wordml/cid" xmlns:w16="http://schemas.microsoft.com/office/word/2018/wordml" xmlns:w16se="http://schemas.microsoft.com/office/word/2015/wordml/symex" xmlns:wpg="http://schemas.microsoft.com/office/word/2010/wordprocessingGroup" xmlns:wpi="http://schemas.microsoft.com/office/word/2010/wordprocessingInk" xmlns:wne="http://schemas.microsoft.com/office/word/2006/wordml" xmlns:wps="http://schemas.microsoft.com/office/word/2010/wordprocessingShape" mc:Ignorable="w14 w15 w16se w16cid w16 w16cex wp14">
   <w:footnote w:type="separator" w:id="-1">
     <w:p>
       <w:pPr>
@@ -1657,11 +1543,35 @@
       </w:hyperlink>
     </w:p>
   </w:footnote>
+  <w:footnote w:id="11">
+    <w:p>
+      <w:pPr>
+        <w:pStyle w:val="a7"/>
+      </w:pPr>
+      <w:r>
+        <w:rPr>
+          <w:rStyle w:val="a9"/>
+        </w:rPr>
+        <w:footnoteRef/>
+      </w:r>
+      <w:r>
+        <w:t xml:space="preserve"> </w:t>
+      </w:r>
+      <w:hyperlink r:id="rId11" w:history="1">
+        <w:r>
+          <w:rPr>
+            <w:rStyle w:val="ab"/>
+          </w:rPr>
+          <w:t>https://fcenter.ru/online/hardarticles/tower/26716-Energopotreblenie_komp_juterov_tak_skol_ko_nuzhno_vatt</w:t>
+        </w:r>
+      </w:hyperlink>
+    </w:p>
+  </w:footnote>
 </w:footnotes>
 </file>
 
 <file path=word/header1.xml><?xml version="1.0" encoding="utf-8"?>
-<w:hdr xmlns:wpc="http://schemas.microsoft.com/office/word/2010/wordprocessingCanvas" xmlns:cx="http://schemas.microsoft.com/office/drawing/2014/chartex" xmlns:cx1="http://schemas.microsoft.com/office/drawing/2015/9/8/chartex" xmlns:mc="http://schemas.openxmlformats.org/markup-compatibility/2006" xmlns:o="urn:schemas-microsoft-com:office:office" xmlns:r="http://schemas.openxmlformats.org/officeDocument/2006/relationships" xmlns:m="http://schemas.openxmlformats.org/officeDocument/2006/math" xmlns:v="urn:schemas-microsoft-com:vml" xmlns:wp14="http://schemas.microsoft.com/office/word/2010/wordprocessingDrawing" xmlns:wp="http://schemas.openxmlformats.org/drawingml/2006/wordprocessingDrawing" xmlns:w10="urn:schemas-microsoft-com:office:word" xmlns:w="http://schemas.openxmlformats.org/wordprocessingml/2006/main" xmlns:w14="http://schemas.microsoft.com/office/word/2010/wordml" xmlns:w15="http://schemas.microsoft.com/office/word/2012/wordml" xmlns:w16se="http://schemas.microsoft.com/office/word/2015/wordml/symex" xmlns:wpg="http://schemas.microsoft.com/office/word/2010/wordprocessingGroup" xmlns:wpi="http://schemas.microsoft.com/office/word/2010/wordprocessingInk" xmlns:wne="http://schemas.microsoft.com/office/word/2006/wordml" xmlns:wps="http://schemas.microsoft.com/office/word/2010/wordprocessingShape" mc:Ignorable="w14 w15 w16se wp14">
+<w:hdr xmlns:wpc="http://schemas.microsoft.com/office/word/2010/wordprocessingCanvas" xmlns:cx="http://schemas.microsoft.com/office/drawing/2014/chartex" xmlns:cx1="http://schemas.microsoft.com/office/drawing/2015/9/8/chartex" xmlns:cx2="http://schemas.microsoft.com/office/drawing/2015/10/21/chartex" xmlns:cx3="http://schemas.microsoft.com/office/drawing/2016/5/9/chartex" xmlns:cx4="http://schemas.microsoft.com/office/drawing/2016/5/10/chartex" xmlns:cx5="http://schemas.microsoft.com/office/drawing/2016/5/11/chartex" xmlns:cx6="http://schemas.microsoft.com/office/drawing/2016/5/12/chartex" xmlns:cx7="http://schemas.microsoft.com/office/drawing/2016/5/13/chartex" xmlns:cx8="http://schemas.microsoft.com/office/drawing/2016/5/14/chartex" xmlns:mc="http://schemas.openxmlformats.org/markup-compatibility/2006" xmlns:aink="http://schemas.microsoft.com/office/drawing/2016/ink" xmlns:am3d="http://schemas.microsoft.com/office/drawing/2017/model3d" xmlns:o="urn:schemas-microsoft-com:office:office" xmlns:r="http://schemas.openxmlformats.org/officeDocument/2006/relationships" xmlns:m="http://schemas.openxmlformats.org/officeDocument/2006/math" xmlns:v="urn:schemas-microsoft-com:vml" xmlns:wp14="http://schemas.microsoft.com/office/word/2010/wordprocessingDrawing" xmlns:wp="http://schemas.openxmlformats.org/drawingml/2006/wordprocessingDrawing" xmlns:w10="urn:schemas-microsoft-com:office:word" xmlns:w="http://schemas.openxmlformats.org/wordprocessingml/2006/main" xmlns:w14="http://schemas.microsoft.com/office/word/2010/wordml" xmlns:w15="http://schemas.microsoft.com/office/word/2012/wordml" xmlns:w16cex="http://schemas.microsoft.com/office/word/2018/wordml/cex" xmlns:w16cid="http://schemas.microsoft.com/office/word/2016/wordml/cid" xmlns:w16="http://schemas.microsoft.com/office/word/2018/wordml" xmlns:w16se="http://schemas.microsoft.com/office/word/2015/wordml/symex" xmlns:wpg="http://schemas.microsoft.com/office/word/2010/wordprocessingGroup" xmlns:wpi="http://schemas.microsoft.com/office/word/2010/wordprocessingInk" xmlns:wne="http://schemas.microsoft.com/office/word/2006/wordml" xmlns:wps="http://schemas.microsoft.com/office/word/2010/wordprocessingShape" mc:Ignorable="w14 w15 w16se w16cid w16 w16cex wp14">
   <w:p>
     <w:pPr>
       <w:pStyle w:val="a3"/>
@@ -1671,7 +1581,7 @@
 </file>
 
 <file path=word/header2.xml><?xml version="1.0" encoding="utf-8"?>
-<w:hdr xmlns:wpc="http://schemas.microsoft.com/office/word/2010/wordprocessingCanvas" xmlns:cx="http://schemas.microsoft.com/office/drawing/2014/chartex" xmlns:cx1="http://schemas.microsoft.com/office/drawing/2015/9/8/chartex" xmlns:mc="http://schemas.openxmlformats.org/markup-compatibility/2006" xmlns:o="urn:schemas-microsoft-com:office:office" xmlns:r="http://schemas.openxmlformats.org/officeDocument/2006/relationships" xmlns:m="http://schemas.openxmlformats.org/officeDocument/2006/math" xmlns:v="urn:schemas-microsoft-com:vml" xmlns:wp14="http://schemas.microsoft.com/office/word/2010/wordprocessingDrawing" xmlns:wp="http://schemas.openxmlformats.org/drawingml/2006/wordprocessingDrawing" xmlns:w10="urn:schemas-microsoft-com:office:word" xmlns:w="http://schemas.openxmlformats.org/wordprocessingml/2006/main" xmlns:w14="http://schemas.microsoft.com/office/word/2010/wordml" xmlns:w15="http://schemas.microsoft.com/office/word/2012/wordml" xmlns:w16se="http://schemas.microsoft.com/office/word/2015/wordml/symex" xmlns:wpg="http://schemas.microsoft.com/office/word/2010/wordprocessingGroup" xmlns:wpi="http://schemas.microsoft.com/office/word/2010/wordprocessingInk" xmlns:wne="http://schemas.microsoft.com/office/word/2006/wordml" xmlns:wps="http://schemas.microsoft.com/office/word/2010/wordprocessingShape" mc:Ignorable="w14 w15 w16se wp14">
+<w:hdr xmlns:wpc="http://schemas.microsoft.com/office/word/2010/wordprocessingCanvas" xmlns:cx="http://schemas.microsoft.com/office/drawing/2014/chartex" xmlns:cx1="http://schemas.microsoft.com/office/drawing/2015/9/8/chartex" xmlns:cx2="http://schemas.microsoft.com/office/drawing/2015/10/21/chartex" xmlns:cx3="http://schemas.microsoft.com/office/drawing/2016/5/9/chartex" xmlns:cx4="http://schemas.microsoft.com/office/drawing/2016/5/10/chartex" xmlns:cx5="http://schemas.microsoft.com/office/drawing/2016/5/11/chartex" xmlns:cx6="http://schemas.microsoft.com/office/drawing/2016/5/12/chartex" xmlns:cx7="http://schemas.microsoft.com/office/drawing/2016/5/13/chartex" xmlns:cx8="http://schemas.microsoft.com/office/drawing/2016/5/14/chartex" xmlns:mc="http://schemas.openxmlformats.org/markup-compatibility/2006" xmlns:aink="http://schemas.microsoft.com/office/drawing/2016/ink" xmlns:am3d="http://schemas.microsoft.com/office/drawing/2017/model3d" xmlns:o="urn:schemas-microsoft-com:office:office" xmlns:r="http://schemas.openxmlformats.org/officeDocument/2006/relationships" xmlns:m="http://schemas.openxmlformats.org/officeDocument/2006/math" xmlns:v="urn:schemas-microsoft-com:vml" xmlns:wp14="http://schemas.microsoft.com/office/word/2010/wordprocessingDrawing" xmlns:wp="http://schemas.openxmlformats.org/drawingml/2006/wordprocessingDrawing" xmlns:w10="urn:schemas-microsoft-com:office:word" xmlns:w="http://schemas.openxmlformats.org/wordprocessingml/2006/main" xmlns:w14="http://schemas.microsoft.com/office/word/2010/wordml" xmlns:w15="http://schemas.microsoft.com/office/word/2012/wordml" xmlns:w16cex="http://schemas.microsoft.com/office/word/2018/wordml/cex" xmlns:w16cid="http://schemas.microsoft.com/office/word/2016/wordml/cid" xmlns:w16="http://schemas.microsoft.com/office/word/2018/wordml" xmlns:w16se="http://schemas.microsoft.com/office/word/2015/wordml/symex" xmlns:wpg="http://schemas.microsoft.com/office/word/2010/wordprocessingGroup" xmlns:wpi="http://schemas.microsoft.com/office/word/2010/wordprocessingInk" xmlns:wne="http://schemas.microsoft.com/office/word/2006/wordml" xmlns:wps="http://schemas.microsoft.com/office/word/2010/wordprocessingShape" mc:Ignorable="w14 w15 w16se w16cid w16 w16cex wp14">
   <w:p>
     <w:pPr>
       <w:pStyle w:val="a3"/>
@@ -1681,7 +1591,7 @@
 </file>
 
 <file path=word/header3.xml><?xml version="1.0" encoding="utf-8"?>
-<w:hdr xmlns:wpc="http://schemas.microsoft.com/office/word/2010/wordprocessingCanvas" xmlns:cx="http://schemas.microsoft.com/office/drawing/2014/chartex" xmlns:cx1="http://schemas.microsoft.com/office/drawing/2015/9/8/chartex" xmlns:mc="http://schemas.openxmlformats.org/markup-compatibility/2006" xmlns:o="urn:schemas-microsoft-com:office:office" xmlns:r="http://schemas.openxmlformats.org/officeDocument/2006/relationships" xmlns:m="http://schemas.openxmlformats.org/officeDocument/2006/math" xmlns:v="urn:schemas-microsoft-com:vml" xmlns:wp14="http://schemas.microsoft.com/office/word/2010/wordprocessingDrawing" xmlns:wp="http://schemas.openxmlformats.org/drawingml/2006/wordprocessingDrawing" xmlns:w10="urn:schemas-microsoft-com:office:word" xmlns:w="http://schemas.openxmlformats.org/wordprocessingml/2006/main" xmlns:w14="http://schemas.microsoft.com/office/word/2010/wordml" xmlns:w15="http://schemas.microsoft.com/office/word/2012/wordml" xmlns:w16se="http://schemas.microsoft.com/office/word/2015/wordml/symex" xmlns:wpg="http://schemas.microsoft.com/office/word/2010/wordprocessingGroup" xmlns:wpi="http://schemas.microsoft.com/office/word/2010/wordprocessingInk" xmlns:wne="http://schemas.microsoft.com/office/word/2006/wordml" xmlns:wps="http://schemas.microsoft.com/office/word/2010/wordprocessingShape" mc:Ignorable="w14 w15 w16se wp14">
+<w:hdr xmlns:wpc="http://schemas.microsoft.com/office/word/2010/wordprocessingCanvas" xmlns:cx="http://schemas.microsoft.com/office/drawing/2014/chartex" xmlns:cx1="http://schemas.microsoft.com/office/drawing/2015/9/8/chartex" xmlns:cx2="http://schemas.microsoft.com/office/drawing/2015/10/21/chartex" xmlns:cx3="http://schemas.microsoft.com/office/drawing/2016/5/9/chartex" xmlns:cx4="http://schemas.microsoft.com/office/drawing/2016/5/10/chartex" xmlns:cx5="http://schemas.microsoft.com/office/drawing/2016/5/11/chartex" xmlns:cx6="http://schemas.microsoft.com/office/drawing/2016/5/12/chartex" xmlns:cx7="http://schemas.microsoft.com/office/drawing/2016/5/13/chartex" xmlns:cx8="http://schemas.microsoft.com/office/drawing/2016/5/14/chartex" xmlns:mc="http://schemas.openxmlformats.org/markup-compatibility/2006" xmlns:aink="http://schemas.microsoft.com/office/drawing/2016/ink" xmlns:am3d="http://schemas.microsoft.com/office/drawing/2017/model3d" xmlns:o="urn:schemas-microsoft-com:office:office" xmlns:r="http://schemas.openxmlformats.org/officeDocument/2006/relationships" xmlns:m="http://schemas.openxmlformats.org/officeDocument/2006/math" xmlns:v="urn:schemas-microsoft-com:vml" xmlns:wp14="http://schemas.microsoft.com/office/word/2010/wordprocessingDrawing" xmlns:wp="http://schemas.openxmlformats.org/drawingml/2006/wordprocessingDrawing" xmlns:w10="urn:schemas-microsoft-com:office:word" xmlns:w="http://schemas.openxmlformats.org/wordprocessingml/2006/main" xmlns:w14="http://schemas.microsoft.com/office/word/2010/wordml" xmlns:w15="http://schemas.microsoft.com/office/word/2012/wordml" xmlns:w16cex="http://schemas.microsoft.com/office/word/2018/wordml/cex" xmlns:w16cid="http://schemas.microsoft.com/office/word/2016/wordml/cid" xmlns:w16="http://schemas.microsoft.com/office/word/2018/wordml" xmlns:w16se="http://schemas.microsoft.com/office/word/2015/wordml/symex" xmlns:wpg="http://schemas.microsoft.com/office/word/2010/wordprocessingGroup" xmlns:wpi="http://schemas.microsoft.com/office/word/2010/wordprocessingInk" xmlns:wne="http://schemas.microsoft.com/office/word/2006/wordml" xmlns:wps="http://schemas.microsoft.com/office/word/2010/wordprocessingShape" mc:Ignorable="w14 w15 w16se w16cid w16 w16cex wp14">
   <w:p>
     <w:pPr>
       <w:pStyle w:val="a3"/>
@@ -1691,7 +1601,7 @@
 </file>
 
 <file path=word/numbering.xml><?xml version="1.0" encoding="utf-8"?>
-<w:numbering xmlns:wpc="http://schemas.microsoft.com/office/word/2010/wordprocessingCanvas" xmlns:cx="http://schemas.microsoft.com/office/drawing/2014/chartex" xmlns:cx1="http://schemas.microsoft.com/office/drawing/2015/9/8/chartex" xmlns:mc="http://schemas.openxmlformats.org/markup-compatibility/2006" xmlns:o="urn:schemas-microsoft-com:office:office" xmlns:r="http://schemas.openxmlformats.org/officeDocument/2006/relationships" xmlns:m="http://schemas.openxmlformats.org/officeDocument/2006/math" xmlns:v="urn:schemas-microsoft-com:vml" xmlns:wp14="http://schemas.microsoft.com/office/word/2010/wordprocessingDrawing" xmlns:wp="http://schemas.openxmlformats.org/drawingml/2006/wordprocessingDrawing" xmlns:w10="urn:schemas-microsoft-com:office:word" xmlns:w="http://schemas.openxmlformats.org/wordprocessingml/2006/main" xmlns:w14="http://schemas.microsoft.com/office/word/2010/wordml" xmlns:w15="http://schemas.microsoft.com/office/word/2012/wordml" xmlns:w16se="http://schemas.microsoft.com/office/word/2015/wordml/symex" xmlns:wpg="http://schemas.microsoft.com/office/word/2010/wordprocessingGroup" xmlns:wpi="http://schemas.microsoft.com/office/word/2010/wordprocessingInk" xmlns:wne="http://schemas.microsoft.com/office/word/2006/wordml" xmlns:wps="http://schemas.microsoft.com/office/word/2010/wordprocessingShape" mc:Ignorable="w14 w15 w16se wp14">
+<w:numbering xmlns:wpc="http://schemas.microsoft.com/office/word/2010/wordprocessingCanvas" xmlns:cx="http://schemas.microsoft.com/office/drawing/2014/chartex" xmlns:cx1="http://schemas.microsoft.com/office/drawing/2015/9/8/chartex" xmlns:cx2="http://schemas.microsoft.com/office/drawing/2015/10/21/chartex" xmlns:cx3="http://schemas.microsoft.com/office/drawing/2016/5/9/chartex" xmlns:cx4="http://schemas.microsoft.com/office/drawing/2016/5/10/chartex" xmlns:cx5="http://schemas.microsoft.com/office/drawing/2016/5/11/chartex" xmlns:cx6="http://schemas.microsoft.com/office/drawing/2016/5/12/chartex" xmlns:cx7="http://schemas.microsoft.com/office/drawing/2016/5/13/chartex" xmlns:cx8="http://schemas.microsoft.com/office/drawing/2016/5/14/chartex" xmlns:mc="http://schemas.openxmlformats.org/markup-compatibility/2006" xmlns:aink="http://schemas.microsoft.com/office/drawing/2016/ink" xmlns:am3d="http://schemas.microsoft.com/office/drawing/2017/model3d" xmlns:o="urn:schemas-microsoft-com:office:office" xmlns:r="http://schemas.openxmlformats.org/officeDocument/2006/relationships" xmlns:m="http://schemas.openxmlformats.org/officeDocument/2006/math" xmlns:v="urn:schemas-microsoft-com:vml" xmlns:wp14="http://schemas.microsoft.com/office/word/2010/wordprocessingDrawing" xmlns:wp="http://schemas.openxmlformats.org/drawingml/2006/wordprocessingDrawing" xmlns:w10="urn:schemas-microsoft-com:office:word" xmlns:w="http://schemas.openxmlformats.org/wordprocessingml/2006/main" xmlns:w14="http://schemas.microsoft.com/office/word/2010/wordml" xmlns:w15="http://schemas.microsoft.com/office/word/2012/wordml" xmlns:w16cex="http://schemas.microsoft.com/office/word/2018/wordml/cex" xmlns:w16cid="http://schemas.microsoft.com/office/word/2016/wordml/cid" xmlns:w16="http://schemas.microsoft.com/office/word/2018/wordml" xmlns:w16se="http://schemas.microsoft.com/office/word/2015/wordml/symex" xmlns:wpg="http://schemas.microsoft.com/office/word/2010/wordprocessingGroup" xmlns:wpi="http://schemas.microsoft.com/office/word/2010/wordprocessingInk" xmlns:wne="http://schemas.microsoft.com/office/word/2006/wordml" xmlns:wps="http://schemas.microsoft.com/office/word/2010/wordprocessingShape" mc:Ignorable="w14 w15 w16se w16cid w16 w16cex wp14">
   <w:abstractNum w:abstractNumId="0" w15:restartNumberingAfterBreak="0">
     <w:nsid w:val="03E63FA1"/>
     <w:multiLevelType w:val="multilevel"/>
@@ -3161,7 +3071,7 @@
 </file>
 
 <file path=word/styles.xml><?xml version="1.0" encoding="utf-8"?>
-<w:styles xmlns:mc="http://schemas.openxmlformats.org/markup-compatibility/2006" xmlns:r="http://schemas.openxmlformats.org/officeDocument/2006/relationships" xmlns:w="http://schemas.openxmlformats.org/wordprocessingml/2006/main" xmlns:w14="http://schemas.microsoft.com/office/word/2010/wordml" xmlns:w15="http://schemas.microsoft.com/office/word/2012/wordml" xmlns:w16se="http://schemas.microsoft.com/office/word/2015/wordml/symex" mc:Ignorable="w14 w15 w16se">
+<w:styles xmlns:mc="http://schemas.openxmlformats.org/markup-compatibility/2006" xmlns:r="http://schemas.openxmlformats.org/officeDocument/2006/relationships" xmlns:w="http://schemas.openxmlformats.org/wordprocessingml/2006/main" xmlns:w14="http://schemas.microsoft.com/office/word/2010/wordml" xmlns:w15="http://schemas.microsoft.com/office/word/2012/wordml" xmlns:w16cex="http://schemas.microsoft.com/office/word/2018/wordml/cex" xmlns:w16cid="http://schemas.microsoft.com/office/word/2016/wordml/cid" xmlns:w16="http://schemas.microsoft.com/office/word/2018/wordml" xmlns:w16se="http://schemas.microsoft.com/office/word/2015/wordml/symex" mc:Ignorable="w14 w15 w16se w16cid w16 w16cex">
   <w:docDefaults>
     <w:rPrDefault>
       <w:rPr>
@@ -3177,7 +3087,7 @@
       </w:pPr>
     </w:pPrDefault>
   </w:docDefaults>
-  <w:latentStyles w:defLockedState="0" w:defUIPriority="99" w:defSemiHidden="0" w:defUnhideWhenUsed="0" w:defQFormat="0" w:count="371">
+  <w:latentStyles w:defLockedState="0" w:defUIPriority="99" w:defSemiHidden="0" w:defUnhideWhenUsed="0" w:defQFormat="0" w:count="376">
     <w:lsdException w:name="Normal" w:uiPriority="0" w:qFormat="1"/>
     <w:lsdException w:name="heading 1" w:uiPriority="9" w:qFormat="1"/>
     <w:lsdException w:name="heading 2" w:semiHidden="1" w:uiPriority="9" w:unhideWhenUsed="1" w:qFormat="1"/>
@@ -3283,7 +3193,6 @@
     <w:lsdException w:name="HTML Sample" w:semiHidden="1" w:unhideWhenUsed="1"/>
     <w:lsdException w:name="HTML Typewriter" w:semiHidden="1" w:unhideWhenUsed="1"/>
     <w:lsdException w:name="HTML Variable" w:semiHidden="1" w:unhideWhenUsed="1"/>
-    <w:lsdException w:name="Normal Table" w:semiHidden="1" w:unhideWhenUsed="1"/>
     <w:lsdException w:name="annotation subject" w:semiHidden="1" w:unhideWhenUsed="1"/>
     <w:lsdException w:name="No List" w:semiHidden="1" w:unhideWhenUsed="1"/>
     <w:lsdException w:name="Outline List 1" w:semiHidden="1" w:unhideWhenUsed="1"/>
@@ -3326,11 +3235,8 @@
     <w:lsdException w:name="Table Contemporary" w:semiHidden="1" w:unhideWhenUsed="1"/>
     <w:lsdException w:name="Table Elegant" w:semiHidden="1" w:unhideWhenUsed="1"/>
     <w:lsdException w:name="Table Professional" w:semiHidden="1" w:unhideWhenUsed="1"/>
-    <w:lsdException w:name="Table Subtle 1" w:semiHidden="1" w:unhideWhenUsed="1"/>
     <w:lsdException w:name="Table Subtle 2" w:semiHidden="1" w:unhideWhenUsed="1"/>
     <w:lsdException w:name="Table Web 1" w:semiHidden="1" w:unhideWhenUsed="1"/>
-    <w:lsdException w:name="Table Web 2" w:semiHidden="1" w:unhideWhenUsed="1"/>
-    <w:lsdException w:name="Table Web 3" w:semiHidden="1" w:unhideWhenUsed="1"/>
     <w:lsdException w:name="Balloon Text" w:semiHidden="1" w:unhideWhenUsed="1"/>
     <w:lsdException w:name="Table Grid" w:uiPriority="39"/>
     <w:lsdException w:name="Table Theme" w:semiHidden="1" w:unhideWhenUsed="1"/>
@@ -3549,6 +3455,11 @@
     <w:lsdException w:name="List Table 5 Dark Accent 6" w:uiPriority="50"/>
     <w:lsdException w:name="List Table 6 Colorful Accent 6" w:uiPriority="51"/>
     <w:lsdException w:name="List Table 7 Colorful Accent 6" w:uiPriority="52"/>
+    <w:lsdException w:name="Mention" w:semiHidden="1" w:unhideWhenUsed="1"/>
+    <w:lsdException w:name="Smart Hyperlink" w:semiHidden="1" w:unhideWhenUsed="1"/>
+    <w:lsdException w:name="Hashtag" w:semiHidden="1" w:unhideWhenUsed="1"/>
+    <w:lsdException w:name="Unresolved Mention" w:semiHidden="1" w:unhideWhenUsed="1"/>
+    <w:lsdException w:name="Smart Link" w:semiHidden="1" w:unhideWhenUsed="1"/>
   </w:latentStyles>
   <w:style w:type="paragraph" w:default="1" w:styleId="a">
     <w:name w:val="Normal"/>
@@ -3855,6 +3766,36 @@
       <w:color w:val="808080"/>
     </w:rPr>
   </w:style>
+  <w:style w:type="paragraph" w:styleId="ad">
+    <w:name w:val="Balloon Text"/>
+    <w:basedOn w:val="a"/>
+    <w:link w:val="ae"/>
+    <w:uiPriority w:val="99"/>
+    <w:semiHidden/>
+    <w:unhideWhenUsed/>
+    <w:rsid w:val="00D249FB"/>
+    <w:pPr>
+      <w:spacing w:after="0" w:line="240" w:lineRule="auto"/>
+    </w:pPr>
+    <w:rPr>
+      <w:rFonts w:ascii="Segoe UI" w:hAnsi="Segoe UI" w:cs="Segoe UI"/>
+      <w:sz w:val="18"/>
+      <w:szCs w:val="18"/>
+    </w:rPr>
+  </w:style>
+  <w:style w:type="character" w:customStyle="1" w:styleId="ae">
+    <w:name w:val="Текст выноски Знак"/>
+    <w:basedOn w:val="a0"/>
+    <w:link w:val="ad"/>
+    <w:uiPriority w:val="99"/>
+    <w:semiHidden/>
+    <w:rsid w:val="00D249FB"/>
+    <w:rPr>
+      <w:rFonts w:ascii="Segoe UI" w:hAnsi="Segoe UI" w:cs="Segoe UI"/>
+      <w:sz w:val="18"/>
+      <w:szCs w:val="18"/>
+    </w:rPr>
+  </w:style>
 </w:styles>
 </file>
 
@@ -4158,7 +4099,7 @@
 </file>
 
 <file path=customXml/itemProps1.xml><?xml version="1.0" encoding="utf-8"?>
-<ds:datastoreItem xmlns:ds="http://schemas.openxmlformats.org/officeDocument/2006/customXml" ds:itemID="{12536AC9-9502-4722-A829-DDE2DAFF82A3}">
+<ds:datastoreItem xmlns:ds="http://schemas.openxmlformats.org/officeDocument/2006/customXml" ds:itemID="{90925624-030A-4120-A0A0-CA8B1459FCA5}">
   <ds:schemaRefs>
     <ds:schemaRef ds:uri="http://schemas.openxmlformats.org/officeDocument/2006/bibliography"/>
   </ds:schemaRefs>

</xml_diff>

<commit_message>
Part 1.3 of Chapter 3 rewritten in more correct and clear way
</commit_message>
<xml_diff>
--- a/Глава 3 - реализация.docx
+++ b/Глава 3 - реализация.docx
@@ -39,6 +39,15 @@
       <w:r>
         <w:t>Общие принципы</w:t>
       </w:r>
+      <w:r>
+        <w:rPr>
+          <w:lang w:val="en-US"/>
+        </w:rPr>
+        <w:t xml:space="preserve">. </w:t>
+      </w:r>
+      <w:r>
+        <w:t>Теоретический анализ.</w:t>
+      </w:r>
     </w:p>
     <w:p>
       <w:pPr>
@@ -327,14 +336,43 @@
       <w:r>
         <w:t xml:space="preserve">Однако требуется, чтобы результаты по возможности были близкими к показателям на реальных </w:t>
       </w:r>
-      <w:r>
-        <w:t xml:space="preserve">малоресурсных </w:t>
+      <w:proofErr w:type="spellStart"/>
+      <w:r>
+        <w:t>малоресурсных</w:t>
+      </w:r>
+      <w:proofErr w:type="spellEnd"/>
+      <w:r>
+        <w:t xml:space="preserve"> </w:t>
       </w:r>
       <w:r>
         <w:t>устройствах.</w:t>
       </w:r>
       <w:r>
-        <w:t xml:space="preserve"> Ясно, что конкретные временнЫе показатели на ПК будут отличаться от таковых на низкоресурсных устройствах, однако целью является получение соотношения между производительностями алгоритмов, по возможности наиболее близкого к соотношению на низкоресурсных устройствах.</w:t>
+        <w:t xml:space="preserve"> Ясно, что конкретные </w:t>
+      </w:r>
+      <w:proofErr w:type="spellStart"/>
+      <w:r>
+        <w:t>временнЫе</w:t>
+      </w:r>
+      <w:proofErr w:type="spellEnd"/>
+      <w:r>
+        <w:t xml:space="preserve"> показатели на ПК будут отличаться от таковых на </w:t>
+      </w:r>
+      <w:proofErr w:type="spellStart"/>
+      <w:r>
+        <w:t>низкоресурсных</w:t>
+      </w:r>
+      <w:proofErr w:type="spellEnd"/>
+      <w:r>
+        <w:t xml:space="preserve"> устройствах, однако целью является получение соотношения между производительностями алгоритмов, по возможности наиболее близкого к соотношению на </w:t>
+      </w:r>
+      <w:proofErr w:type="spellStart"/>
+      <w:r>
+        <w:t>низкоресурсных</w:t>
+      </w:r>
+      <w:proofErr w:type="spellEnd"/>
+      <w:r>
+        <w:t xml:space="preserve"> устройствах.</w:t>
       </w:r>
     </w:p>
     <w:p>
@@ -429,7 +467,15 @@
         <w:t xml:space="preserve"> для мобильных и планшетных устройств</w:t>
       </w:r>
       <w:r>
-        <w:t>), набор инструкций «кастомного» решения может несколько или даже значительно отличаться.</w:t>
+        <w:t>), набор инструкций «</w:t>
+      </w:r>
+      <w:proofErr w:type="spellStart"/>
+      <w:r>
+        <w:t>кастомного</w:t>
+      </w:r>
+      <w:proofErr w:type="spellEnd"/>
+      <w:r>
+        <w:t>» решения может несколько или даже значительно отличаться.</w:t>
       </w:r>
     </w:p>
     <w:p>
@@ -453,7 +499,15 @@
         <w:t xml:space="preserve">Это касается стандартных ЦП для десктопных машин и ноутбуков, и уж тем более </w:t>
       </w:r>
       <w:r>
-        <w:t>касается «кастомных»</w:t>
+        <w:t>касается «</w:t>
+      </w:r>
+      <w:proofErr w:type="spellStart"/>
+      <w:r>
+        <w:t>кастомных</w:t>
+      </w:r>
+      <w:proofErr w:type="spellEnd"/>
+      <w:r>
+        <w:t>»</w:t>
       </w:r>
       <w:r>
         <w:t xml:space="preserve"> процессорных </w:t>
@@ -579,7 +633,15 @@
         <w:footnoteReference w:id="6"/>
       </w:r>
       <w:r>
-        <w:t>, однако кастомные реализации нуж</w:t>
+        <w:t xml:space="preserve">, однако </w:t>
+      </w:r>
+      <w:proofErr w:type="spellStart"/>
+      <w:r>
+        <w:t>кастомные</w:t>
+      </w:r>
+      <w:proofErr w:type="spellEnd"/>
+      <w:r>
+        <w:t xml:space="preserve"> реализации нуж</w:t>
       </w:r>
       <w:r>
         <w:t xml:space="preserve">даются в отдельном тестировании </w:t>
@@ -881,22 +943,30 @@
         <w:ind w:firstLine="708"/>
       </w:pPr>
       <w:r>
-        <w:t>После отключения максимально возможного количества служб можно приступать к собственно оценке энергопотребления. По этому вопросу существует работа</w:t>
-      </w:r>
-      <w:r>
-        <w:rPr>
-          <w:rStyle w:val="a9"/>
-        </w:rPr>
-        <w:footnoteReference w:id="10"/>
-      </w:r>
-      <w:r>
-        <w:t>. На ее основе предлагается следую</w:t>
-      </w:r>
-      <w:r>
-        <w:t>щий спо</w:t>
-      </w:r>
-      <w:r>
-        <w:t>соб.</w:t>
+        <w:t>После отключения максимально возможного количества служб можно приступать к собственно оценке энергопотребления</w:t>
+      </w:r>
+      <w:r>
+        <w:t xml:space="preserve"> алгоритма</w:t>
+      </w:r>
+      <w:r>
+        <w:t xml:space="preserve">. </w:t>
+      </w:r>
+      <w:r>
+        <w:t>Вначале опишу методику измерения энергопотребления при исполнении задачи, далее приводится порядок измерения энергопотребления на конкретном алгоритме.</w:t>
+      </w:r>
+    </w:p>
+    <w:p>
+      <w:pPr>
+        <w:ind w:firstLine="708"/>
+      </w:pPr>
+      <w:r>
+        <w:t xml:space="preserve">Можно выделить </w:t>
+      </w:r>
+      <w:r>
+        <w:t>два</w:t>
+      </w:r>
+      <w:r>
+        <w:t xml:space="preserve"> компонента энергопотребления ПК.</w:t>
       </w:r>
     </w:p>
     <w:p>
@@ -904,30 +974,85 @@
         <w:pStyle w:val="aa"/>
         <w:numPr>
           <w:ilvl w:val="0"/>
-          <w:numId w:val="13"/>
+          <w:numId w:val="14"/>
         </w:numPr>
-        <w:ind w:left="709" w:hanging="709"/>
-      </w:pPr>
-      <w:r>
-        <w:t>Вычисляется с</w:t>
-      </w:r>
-      <w:r>
-        <w:t>редний у</w:t>
-      </w:r>
-      <w:r>
-        <w:t xml:space="preserve">ровень энергопотребления ПК </w:t>
-      </w:r>
-      <w:r>
-        <w:t xml:space="preserve">(ватт) </w:t>
-      </w:r>
-      <w:r>
-        <w:t xml:space="preserve">в состоянии </w:t>
-      </w:r>
-      <w:r>
-        <w:t>простоя</w:t>
-      </w:r>
-      <w:r>
-        <w:t>. Он принимается за нуль.</w:t>
+        <w:ind w:left="0" w:firstLine="0"/>
+      </w:pPr>
+      <w:r>
+        <w:t>Энергопотребление</w:t>
+      </w:r>
+      <w:r>
+        <w:t xml:space="preserve"> </w:t>
+      </w:r>
+      <w:r>
+        <w:t xml:space="preserve">компонентов </w:t>
+      </w:r>
+      <m:oMath>
+        <m:sSub>
+          <m:sSubPr>
+            <m:ctrlPr>
+              <w:rPr>
+                <w:rFonts w:ascii="Cambria Math" w:hAnsi="Cambria Math"/>
+                <w:i/>
+              </w:rPr>
+            </m:ctrlPr>
+          </m:sSubPr>
+          <m:e>
+            <m:r>
+              <w:rPr>
+                <w:rFonts w:ascii="Cambria Math" w:hAnsi="Cambria Math"/>
+              </w:rPr>
+              <m:t>P</m:t>
+            </m:r>
+          </m:e>
+          <m:sub>
+            <m:r>
+              <w:rPr>
+                <w:rFonts w:ascii="Cambria Math" w:hAnsi="Cambria Math"/>
+              </w:rPr>
+              <m:t>const</m:t>
+            </m:r>
+          </m:sub>
+        </m:sSub>
+      </m:oMath>
+      <w:r>
+        <w:t>.</w:t>
+      </w:r>
+      <w:r>
+        <w:t xml:space="preserve"> </w:t>
+      </w:r>
+      <w:r>
+        <w:t xml:space="preserve"> Оно является независимым от загрузки ПК и выполняемых задач. Под компонентами име</w:t>
+      </w:r>
+      <w:r>
+        <w:t>ю</w:t>
+      </w:r>
+      <w:r>
+        <w:t xml:space="preserve">тся в виду вентилятор, материнская плата, ОЗУ (согласно </w:t>
+      </w:r>
+      <w:r>
+        <w:rPr>
+          <w:rStyle w:val="a9"/>
+        </w:rPr>
+        <w:footnoteReference w:id="10"/>
+      </w:r>
+      <w:r>
+        <w:t>), видеокарта (если не производятся вычисления на ней и не рисуются сложные графические объекты</w:t>
+      </w:r>
+      <w:r>
+        <w:t>)</w:t>
+      </w:r>
+      <w:r>
+        <w:t xml:space="preserve">, </w:t>
+      </w:r>
+      <w:r>
+        <w:rPr>
+          <w:lang w:val="en-US"/>
+        </w:rPr>
+        <w:t>HDD</w:t>
+      </w:r>
+      <w:r>
+        <w:t>.</w:t>
       </w:r>
     </w:p>
     <w:p>
@@ -935,18 +1060,833 @@
         <w:pStyle w:val="aa"/>
         <w:numPr>
           <w:ilvl w:val="0"/>
-          <w:numId w:val="13"/>
+          <w:numId w:val="14"/>
         </w:numPr>
-        <w:ind w:left="709" w:hanging="709"/>
-      </w:pPr>
-      <w:r>
-        <w:t>О</w:t>
-      </w:r>
-      <w:r>
-        <w:t>ценивается</w:t>
-      </w:r>
-      <w:r>
-        <w:t xml:space="preserve"> энергопотребление ПК на исполнение</w:t>
+        <w:ind w:left="0" w:firstLine="0"/>
+      </w:pPr>
+      <w:r>
+        <w:t xml:space="preserve">Энергопотребление ЦП </w:t>
+      </w:r>
+      <m:oMath>
+        <m:sSub>
+          <m:sSubPr>
+            <m:ctrlPr>
+              <w:rPr>
+                <w:rFonts w:ascii="Cambria Math" w:hAnsi="Cambria Math"/>
+                <w:i/>
+              </w:rPr>
+            </m:ctrlPr>
+          </m:sSubPr>
+          <m:e>
+            <m:r>
+              <w:rPr>
+                <w:rFonts w:ascii="Cambria Math" w:hAnsi="Cambria Math"/>
+              </w:rPr>
+              <m:t>P</m:t>
+            </m:r>
+          </m:e>
+          <m:sub>
+            <m:r>
+              <w:rPr>
+                <w:rFonts w:ascii="Cambria Math" w:hAnsi="Cambria Math"/>
+              </w:rPr>
+              <m:t>cpu</m:t>
+            </m:r>
+          </m:sub>
+        </m:sSub>
+      </m:oMath>
+      <w:r>
+        <w:t xml:space="preserve">. </w:t>
+      </w:r>
+      <w:r>
+        <w:t>Оно в разные моменты разное: при исполнении тестируемого процесса имеет величину</w:t>
+      </w:r>
+      <w:r>
+        <w:t xml:space="preserve"> </w:t>
+      </w:r>
+      <m:oMath>
+        <m:sSub>
+          <m:sSubPr>
+            <m:ctrlPr>
+              <w:rPr>
+                <w:rFonts w:ascii="Cambria Math" w:hAnsi="Cambria Math"/>
+                <w:i/>
+              </w:rPr>
+            </m:ctrlPr>
+          </m:sSubPr>
+          <m:e>
+            <m:r>
+              <w:rPr>
+                <w:rFonts w:ascii="Cambria Math" w:hAnsi="Cambria Math"/>
+              </w:rPr>
+              <m:t>P</m:t>
+            </m:r>
+          </m:e>
+          <m:sub>
+            <m:r>
+              <w:rPr>
+                <w:rFonts w:ascii="Cambria Math" w:hAnsi="Cambria Math"/>
+              </w:rPr>
+              <m:t>test</m:t>
+            </m:r>
+          </m:sub>
+        </m:sSub>
+      </m:oMath>
+      <w:r>
+        <w:t xml:space="preserve"> (с</w:t>
+      </w:r>
+      <w:r>
+        <w:t xml:space="preserve">обственно, </w:t>
+      </w:r>
+      <w:r>
+        <w:t xml:space="preserve">ее </w:t>
+      </w:r>
+      <w:r>
+        <w:t>и следует измерить</w:t>
+      </w:r>
+      <w:r>
+        <w:t xml:space="preserve">), </w:t>
+      </w:r>
+      <w:r>
+        <w:t>при исполнении служебных (не относящихся к процессу тестирования) процессов</w:t>
+      </w:r>
+      <w:r>
+        <w:t xml:space="preserve"> – усредненную величину</w:t>
+      </w:r>
+      <w:r>
+        <w:t xml:space="preserve"> </w:t>
+      </w:r>
+      <m:oMath>
+        <m:sSub>
+          <m:sSubPr>
+            <m:ctrlPr>
+              <w:rPr>
+                <w:rFonts w:ascii="Cambria Math" w:hAnsi="Cambria Math"/>
+                <w:i/>
+              </w:rPr>
+            </m:ctrlPr>
+          </m:sSubPr>
+          <m:e>
+            <m:r>
+              <w:rPr>
+                <w:rFonts w:ascii="Cambria Math" w:hAnsi="Cambria Math"/>
+                <w:lang w:val="en-US"/>
+              </w:rPr>
+              <m:t>P</m:t>
+            </m:r>
+          </m:e>
+          <m:sub>
+            <m:r>
+              <w:rPr>
+                <w:rFonts w:ascii="Cambria Math" w:hAnsi="Cambria Math"/>
+                <w:lang w:val="en-US"/>
+              </w:rPr>
+              <m:t>serv</m:t>
+            </m:r>
+          </m:sub>
+        </m:sSub>
+      </m:oMath>
+      <w:r>
+        <w:t>.</w:t>
+      </w:r>
+    </w:p>
+    <w:p>
+      <w:pPr>
+        <w:ind w:firstLine="708"/>
+      </w:pPr>
+      <w:r>
+        <w:t>Существует два способа измерения энергопотребления процессора:</w:t>
+      </w:r>
+      <w:r>
+        <w:t xml:space="preserve"> </w:t>
+      </w:r>
+      <w:r>
+        <w:t xml:space="preserve">измерить энергопотребление всего ПК </w:t>
+      </w:r>
+      <w:r>
+        <w:t xml:space="preserve">(на уровне блока питания) </w:t>
+      </w:r>
+      <w:r>
+        <w:t xml:space="preserve">и затем вычесть </w:t>
+      </w:r>
+      <m:oMath>
+        <m:sSub>
+          <m:sSubPr>
+            <m:ctrlPr>
+              <w:rPr>
+                <w:rFonts w:ascii="Cambria Math" w:hAnsi="Cambria Math"/>
+                <w:i/>
+              </w:rPr>
+            </m:ctrlPr>
+          </m:sSubPr>
+          <m:e>
+            <m:r>
+              <w:rPr>
+                <w:rFonts w:ascii="Cambria Math" w:hAnsi="Cambria Math"/>
+              </w:rPr>
+              <m:t>P</m:t>
+            </m:r>
+          </m:e>
+          <m:sub>
+            <m:r>
+              <w:rPr>
+                <w:rFonts w:ascii="Cambria Math" w:hAnsi="Cambria Math"/>
+              </w:rPr>
+              <m:t>const</m:t>
+            </m:r>
+          </m:sub>
+        </m:sSub>
+      </m:oMath>
+      <w:r>
+        <w:t xml:space="preserve">, или же </w:t>
+      </w:r>
+      <w:r>
+        <w:t xml:space="preserve">напрямую </w:t>
+      </w:r>
+      <w:r>
+        <w:t>измерить энергопотребление</w:t>
+      </w:r>
+      <w:r>
+        <w:t xml:space="preserve"> процессора</w:t>
+      </w:r>
+      <w:r>
+        <w:t xml:space="preserve"> </w:t>
+      </w:r>
+      <w:r>
+        <w:rPr>
+          <w:rStyle w:val="a9"/>
+        </w:rPr>
+        <w:footnoteReference w:id="11"/>
+      </w:r>
+      <w:r>
+        <w:t xml:space="preserve"> </w:t>
+      </w:r>
+      <w:r>
+        <w:rPr>
+          <w:rStyle w:val="a9"/>
+        </w:rPr>
+        <w:footnoteReference w:id="12"/>
+      </w:r>
+      <w:r>
+        <w:t xml:space="preserve"> (</w:t>
+      </w:r>
+      <w:r>
+        <w:t xml:space="preserve">учитывается потребление </w:t>
+      </w:r>
+      <w:r>
+        <w:t xml:space="preserve">на входе системной платы </w:t>
+      </w:r>
+      <w:r>
+        <w:t xml:space="preserve">по разъему питания процессора </w:t>
+      </w:r>
+      <w:r>
+        <w:rPr>
+          <w:rStyle w:val="a9"/>
+        </w:rPr>
+        <w:footnoteReference w:id="13"/>
+      </w:r>
+      <w:r>
+        <w:t>), при этом следует вычесть энергопотребление регулятора напряжения</w:t>
+      </w:r>
+      <w:r>
+        <w:t xml:space="preserve">. </w:t>
+      </w:r>
+      <w:r>
+        <w:t>Второй подход предпочтителе</w:t>
+      </w:r>
+      <w:r>
+        <w:t>н</w:t>
+      </w:r>
+      <w:r>
+        <w:t>.</w:t>
+      </w:r>
+    </w:p>
+    <w:p>
+      <w:pPr>
+        <w:ind w:firstLine="708"/>
+      </w:pPr>
+      <w:r>
+        <w:t xml:space="preserve">После того, как энергопотребление процессора найдено, требуется найти </w:t>
+      </w:r>
+      <m:oMath>
+        <m:sSub>
+          <m:sSubPr>
+            <m:ctrlPr>
+              <w:rPr>
+                <w:rFonts w:ascii="Cambria Math" w:hAnsi="Cambria Math"/>
+                <w:i/>
+              </w:rPr>
+            </m:ctrlPr>
+          </m:sSubPr>
+          <m:e>
+            <m:r>
+              <w:rPr>
+                <w:rFonts w:ascii="Cambria Math" w:hAnsi="Cambria Math"/>
+              </w:rPr>
+              <m:t>P</m:t>
+            </m:r>
+          </m:e>
+          <m:sub>
+            <m:r>
+              <w:rPr>
+                <w:rFonts w:ascii="Cambria Math" w:hAnsi="Cambria Math"/>
+              </w:rPr>
+              <m:t>test</m:t>
+            </m:r>
+          </m:sub>
+        </m:sSub>
+      </m:oMath>
+      <w:r>
+        <w:t>, т. е. каким было бы энергопотребление, если бы выполнялся только тестируемый процесс.</w:t>
+      </w:r>
+      <w:r>
+        <w:t xml:space="preserve"> Если </w:t>
+      </w:r>
+      <m:oMath>
+        <m:r>
+          <w:rPr>
+            <w:rFonts w:ascii="Cambria Math" w:hAnsi="Cambria Math"/>
+          </w:rPr>
+          <m:t>q</m:t>
+        </m:r>
+      </m:oMath>
+      <w:r>
+        <w:t xml:space="preserve"> – </w:t>
+      </w:r>
+      <w:r>
+        <w:t>доля процессорного времени, выделяемого тестируемому процессу, то</w:t>
+      </w:r>
+      <w:r>
+        <w:t xml:space="preserve"> </w:t>
+      </w:r>
+      <w:r>
+        <w:t>усредненное по времени энергопотребление ЦП равно</w:t>
+      </w:r>
+    </w:p>
+    <w:p>
+      <w:pPr>
+        <w:ind w:firstLine="708"/>
+        <w:rPr>
+          <w:i/>
+        </w:rPr>
+      </w:pPr>
+      <m:oMathPara>
+        <m:oMath>
+          <m:sSub>
+            <m:sSubPr>
+              <m:ctrlPr>
+                <w:rPr>
+                  <w:rFonts w:ascii="Cambria Math" w:hAnsi="Cambria Math"/>
+                  <w:i/>
+                </w:rPr>
+              </m:ctrlPr>
+            </m:sSubPr>
+            <m:e>
+              <m:r>
+                <w:rPr>
+                  <w:rFonts w:ascii="Cambria Math" w:hAnsi="Cambria Math"/>
+                  <w:lang w:val="en-US"/>
+                </w:rPr>
+                <m:t>P</m:t>
+              </m:r>
+            </m:e>
+            <m:sub>
+              <m:r>
+                <w:rPr>
+                  <w:rFonts w:ascii="Cambria Math" w:hAnsi="Cambria Math"/>
+                </w:rPr>
+                <m:t>cpu</m:t>
+              </m:r>
+            </m:sub>
+          </m:sSub>
+          <m:r>
+            <w:rPr>
+              <w:rFonts w:ascii="Cambria Math" w:hAnsi="Cambria Math"/>
+            </w:rPr>
+            <m:t>=</m:t>
+          </m:r>
+          <m:r>
+            <w:rPr>
+              <w:rFonts w:ascii="Cambria Math" w:hAnsi="Cambria Math"/>
+              <w:lang w:val="en-US"/>
+            </w:rPr>
+            <m:t>q</m:t>
+          </m:r>
+          <m:sSub>
+            <m:sSubPr>
+              <m:ctrlPr>
+                <w:rPr>
+                  <w:rFonts w:ascii="Cambria Math" w:hAnsi="Cambria Math"/>
+                  <w:i/>
+                </w:rPr>
+              </m:ctrlPr>
+            </m:sSubPr>
+            <m:e>
+              <m:r>
+                <w:rPr>
+                  <w:rFonts w:ascii="Cambria Math" w:hAnsi="Cambria Math"/>
+                </w:rPr>
+                <m:t>P</m:t>
+              </m:r>
+            </m:e>
+            <m:sub>
+              <m:r>
+                <w:rPr>
+                  <w:rFonts w:ascii="Cambria Math" w:hAnsi="Cambria Math"/>
+                </w:rPr>
+                <m:t>test</m:t>
+              </m:r>
+            </m:sub>
+          </m:sSub>
+          <m:r>
+            <w:rPr>
+              <w:rFonts w:ascii="Cambria Math" w:hAnsi="Cambria Math"/>
+            </w:rPr>
+            <m:t>+</m:t>
+          </m:r>
+          <m:d>
+            <m:dPr>
+              <m:ctrlPr>
+                <w:rPr>
+                  <w:rFonts w:ascii="Cambria Math" w:hAnsi="Cambria Math"/>
+                  <w:i/>
+                </w:rPr>
+              </m:ctrlPr>
+            </m:dPr>
+            <m:e>
+              <m:r>
+                <w:rPr>
+                  <w:rFonts w:ascii="Cambria Math" w:hAnsi="Cambria Math"/>
+                </w:rPr>
+                <m:t>1-</m:t>
+              </m:r>
+              <m:r>
+                <w:rPr>
+                  <w:rFonts w:ascii="Cambria Math" w:hAnsi="Cambria Math"/>
+                </w:rPr>
+                <m:t>q</m:t>
+              </m:r>
+            </m:e>
+          </m:d>
+          <m:sSub>
+            <m:sSubPr>
+              <m:ctrlPr>
+                <w:rPr>
+                  <w:rFonts w:ascii="Cambria Math" w:hAnsi="Cambria Math"/>
+                  <w:i/>
+                </w:rPr>
+              </m:ctrlPr>
+            </m:sSubPr>
+            <m:e>
+              <m:r>
+                <w:rPr>
+                  <w:rFonts w:ascii="Cambria Math" w:hAnsi="Cambria Math"/>
+                  <w:lang w:val="en-US"/>
+                </w:rPr>
+                <m:t>P</m:t>
+              </m:r>
+            </m:e>
+            <m:sub>
+              <m:r>
+                <w:rPr>
+                  <w:rFonts w:ascii="Cambria Math" w:hAnsi="Cambria Math"/>
+                  <w:lang w:val="en-US"/>
+                </w:rPr>
+                <m:t>serv</m:t>
+              </m:r>
+            </m:sub>
+          </m:sSub>
+          <m:r>
+            <w:rPr>
+              <w:rFonts w:ascii="Cambria Math" w:hAnsi="Cambria Math"/>
+            </w:rPr>
+            <m:t>.</m:t>
+          </m:r>
+        </m:oMath>
+      </m:oMathPara>
+    </w:p>
+    <w:p>
+      <w:pPr>
+        <w:ind w:firstLine="708"/>
+        <w:rPr>
+          <w:iCs/>
+        </w:rPr>
+      </w:pPr>
+      <w:r>
+        <w:rPr>
+          <w:iCs/>
+        </w:rPr>
+        <w:t>Откуда получаем измеряемую величину</w:t>
+      </w:r>
+    </w:p>
+    <w:p>
+      <w:pPr>
+        <w:ind w:firstLine="708"/>
+        <w:rPr>
+          <w:i/>
+          <w:iCs/>
+          <w:lang w:val="en-US"/>
+        </w:rPr>
+      </w:pPr>
+      <m:oMathPara>
+        <m:oMath>
+          <m:sSub>
+            <m:sSubPr>
+              <m:ctrlPr>
+                <w:rPr>
+                  <w:rFonts w:ascii="Cambria Math" w:hAnsi="Cambria Math"/>
+                  <w:i/>
+                </w:rPr>
+              </m:ctrlPr>
+            </m:sSubPr>
+            <m:e>
+              <m:r>
+                <w:rPr>
+                  <w:rFonts w:ascii="Cambria Math" w:hAnsi="Cambria Math"/>
+                </w:rPr>
+                <m:t>P</m:t>
+              </m:r>
+            </m:e>
+            <m:sub>
+              <m:r>
+                <w:rPr>
+                  <w:rFonts w:ascii="Cambria Math" w:hAnsi="Cambria Math"/>
+                </w:rPr>
+                <m:t>test</m:t>
+              </m:r>
+            </m:sub>
+          </m:sSub>
+          <m:r>
+            <w:rPr>
+              <w:rFonts w:ascii="Cambria Math" w:hAnsi="Cambria Math"/>
+              <w:lang w:val="en-US"/>
+            </w:rPr>
+            <m:t>=</m:t>
+          </m:r>
+          <m:f>
+            <m:fPr>
+              <m:ctrlPr>
+                <w:rPr>
+                  <w:rFonts w:ascii="Cambria Math" w:hAnsi="Cambria Math"/>
+                  <w:i/>
+                  <w:iCs/>
+                  <w:lang w:val="en-US"/>
+                </w:rPr>
+              </m:ctrlPr>
+            </m:fPr>
+            <m:num>
+              <m:r>
+                <w:rPr>
+                  <w:rFonts w:ascii="Cambria Math" w:hAnsi="Cambria Math"/>
+                  <w:lang w:val="en-US"/>
+                </w:rPr>
+                <m:t>1</m:t>
+              </m:r>
+            </m:num>
+            <m:den>
+              <m:r>
+                <w:rPr>
+                  <w:rFonts w:ascii="Cambria Math" w:hAnsi="Cambria Math"/>
+                  <w:lang w:val="en-US"/>
+                </w:rPr>
+                <m:t>q</m:t>
+              </m:r>
+            </m:den>
+          </m:f>
+          <m:d>
+            <m:dPr>
+              <m:ctrlPr>
+                <w:rPr>
+                  <w:rFonts w:ascii="Cambria Math" w:hAnsi="Cambria Math"/>
+                  <w:i/>
+                  <w:iCs/>
+                  <w:lang w:val="en-US"/>
+                </w:rPr>
+              </m:ctrlPr>
+            </m:dPr>
+            <m:e>
+              <m:sSub>
+                <m:sSubPr>
+                  <m:ctrlPr>
+                    <w:rPr>
+                      <w:rFonts w:ascii="Cambria Math" w:hAnsi="Cambria Math"/>
+                      <w:i/>
+                    </w:rPr>
+                  </m:ctrlPr>
+                </m:sSubPr>
+                <m:e>
+                  <m:r>
+                    <w:rPr>
+                      <w:rFonts w:ascii="Cambria Math" w:hAnsi="Cambria Math"/>
+                      <w:lang w:val="en-US"/>
+                    </w:rPr>
+                    <m:t>P</m:t>
+                  </m:r>
+                </m:e>
+                <m:sub>
+                  <m:r>
+                    <w:rPr>
+                      <w:rFonts w:ascii="Cambria Math" w:hAnsi="Cambria Math"/>
+                    </w:rPr>
+                    <m:t>cpu</m:t>
+                  </m:r>
+                </m:sub>
+              </m:sSub>
+              <m:r>
+                <w:rPr>
+                  <w:rFonts w:ascii="Cambria Math" w:hAnsi="Cambria Math"/>
+                </w:rPr>
+                <m:t>-</m:t>
+              </m:r>
+              <m:d>
+                <m:dPr>
+                  <m:ctrlPr>
+                    <w:rPr>
+                      <w:rFonts w:ascii="Cambria Math" w:hAnsi="Cambria Math"/>
+                      <w:i/>
+                    </w:rPr>
+                  </m:ctrlPr>
+                </m:dPr>
+                <m:e>
+                  <m:r>
+                    <w:rPr>
+                      <w:rFonts w:ascii="Cambria Math" w:hAnsi="Cambria Math"/>
+                    </w:rPr>
+                    <m:t>1-</m:t>
+                  </m:r>
+                  <m:r>
+                    <w:rPr>
+                      <w:rFonts w:ascii="Cambria Math" w:hAnsi="Cambria Math"/>
+                    </w:rPr>
+                    <m:t>q</m:t>
+                  </m:r>
+                </m:e>
+              </m:d>
+              <m:sSub>
+                <m:sSubPr>
+                  <m:ctrlPr>
+                    <w:rPr>
+                      <w:rFonts w:ascii="Cambria Math" w:hAnsi="Cambria Math"/>
+                      <w:i/>
+                    </w:rPr>
+                  </m:ctrlPr>
+                </m:sSubPr>
+                <m:e>
+                  <m:r>
+                    <w:rPr>
+                      <w:rFonts w:ascii="Cambria Math" w:hAnsi="Cambria Math"/>
+                      <w:lang w:val="en-US"/>
+                    </w:rPr>
+                    <m:t>P</m:t>
+                  </m:r>
+                </m:e>
+                <m:sub>
+                  <m:r>
+                    <w:rPr>
+                      <w:rFonts w:ascii="Cambria Math" w:hAnsi="Cambria Math"/>
+                      <w:lang w:val="en-US"/>
+                    </w:rPr>
+                    <m:t>serv</m:t>
+                  </m:r>
+                </m:sub>
+              </m:sSub>
+              <m:ctrlPr>
+                <w:rPr>
+                  <w:rFonts w:ascii="Cambria Math" w:hAnsi="Cambria Math"/>
+                  <w:i/>
+                  <w:lang w:val="en-US"/>
+                </w:rPr>
+              </m:ctrlPr>
+            </m:e>
+          </m:d>
+          <m:r>
+            <w:rPr>
+              <w:rFonts w:ascii="Cambria Math" w:hAnsi="Cambria Math"/>
+              <w:lang w:val="en-US"/>
+            </w:rPr>
+            <m:t>.</m:t>
+          </m:r>
+        </m:oMath>
+      </m:oMathPara>
+    </w:p>
+    <w:p>
+      <w:pPr>
+        <w:ind w:firstLine="708"/>
+      </w:pPr>
+      <w:r>
+        <w:t xml:space="preserve">Величину </w:t>
+      </w:r>
+      <m:oMath>
+        <m:sSub>
+          <m:sSubPr>
+            <m:ctrlPr>
+              <w:rPr>
+                <w:rFonts w:ascii="Cambria Math" w:hAnsi="Cambria Math"/>
+                <w:i/>
+              </w:rPr>
+            </m:ctrlPr>
+          </m:sSubPr>
+          <m:e>
+            <m:r>
+              <w:rPr>
+                <w:rFonts w:ascii="Cambria Math" w:hAnsi="Cambria Math"/>
+                <w:lang w:val="en-US"/>
+              </w:rPr>
+              <m:t>P</m:t>
+            </m:r>
+          </m:e>
+          <m:sub>
+            <m:r>
+              <w:rPr>
+                <w:rFonts w:ascii="Cambria Math" w:hAnsi="Cambria Math"/>
+                <w:lang w:val="en-US"/>
+              </w:rPr>
+              <m:t>serv</m:t>
+            </m:r>
+          </m:sub>
+        </m:sSub>
+      </m:oMath>
+      <w:r>
+        <w:t xml:space="preserve"> можно найти как энергопотребление ЦП в состоянии простоя. Способ оценки величины </w:t>
+      </w:r>
+      <m:oMath>
+        <m:r>
+          <w:rPr>
+            <w:rFonts w:ascii="Cambria Math" w:hAnsi="Cambria Math"/>
+          </w:rPr>
+          <m:t>n</m:t>
+        </m:r>
+      </m:oMath>
+      <w:r>
+        <w:t xml:space="preserve"> </w:t>
+      </w:r>
+      <w:r>
+        <w:t>описан в предыдущем разделе.</w:t>
+      </w:r>
+    </w:p>
+    <w:p>
+      <w:pPr>
+        <w:ind w:firstLine="708"/>
+      </w:pPr>
+      <w:r>
+        <w:t xml:space="preserve">Далее описывается измерение энергопотребление для конкретного алгоритма. </w:t>
+      </w:r>
+      <w:r>
+        <w:t>По этому вопросу существует работа</w:t>
+      </w:r>
+      <w:r>
+        <w:rPr>
+          <w:rStyle w:val="a9"/>
+        </w:rPr>
+        <w:footnoteReference w:id="14"/>
+      </w:r>
+      <w:r>
+        <w:t>. На ее основе предлагается следующий способ.</w:t>
+      </w:r>
+    </w:p>
+    <w:p>
+      <w:pPr>
+        <w:ind w:firstLine="708"/>
+      </w:pPr>
+      <w:r>
+        <w:t>Измеряется</w:t>
+      </w:r>
+      <w:r>
+        <w:t xml:space="preserve"> </w:t>
+      </w:r>
+      <m:oMath>
+        <m:sSub>
+          <m:sSubPr>
+            <m:ctrlPr>
+              <w:rPr>
+                <w:rFonts w:ascii="Cambria Math" w:hAnsi="Cambria Math"/>
+                <w:i/>
+              </w:rPr>
+            </m:ctrlPr>
+          </m:sSubPr>
+          <m:e>
+            <m:r>
+              <w:rPr>
+                <w:rFonts w:ascii="Cambria Math" w:hAnsi="Cambria Math"/>
+              </w:rPr>
+              <m:t>P</m:t>
+            </m:r>
+          </m:e>
+          <m:sub>
+            <m:r>
+              <w:rPr>
+                <w:rFonts w:ascii="Cambria Math" w:hAnsi="Cambria Math"/>
+                <w:lang w:val="en-US"/>
+              </w:rPr>
+              <m:t>bits</m:t>
+            </m:r>
+            <m:r>
+              <w:rPr>
+                <w:rFonts w:ascii="Cambria Math" w:hAnsi="Cambria Math"/>
+              </w:rPr>
+              <m:t>h</m:t>
+            </m:r>
+            <m:r>
+              <w:rPr>
+                <w:rFonts w:ascii="Cambria Math" w:hAnsi="Cambria Math"/>
+                <w:lang w:val="en-US"/>
+              </w:rPr>
+              <m:t>ift</m:t>
+            </m:r>
+          </m:sub>
+        </m:sSub>
+        <m:r>
+          <w:rPr>
+            <w:rFonts w:ascii="Cambria Math" w:hAnsi="Cambria Math"/>
+          </w:rPr>
+          <m:t>,</m:t>
+        </m:r>
+      </m:oMath>
+      <w:r>
+        <w:t xml:space="preserve"> </w:t>
+      </w:r>
+      <m:oMath>
+        <m:sSub>
+          <m:sSubPr>
+            <m:ctrlPr>
+              <w:rPr>
+                <w:rFonts w:ascii="Cambria Math" w:hAnsi="Cambria Math"/>
+                <w:i/>
+              </w:rPr>
+            </m:ctrlPr>
+          </m:sSubPr>
+          <m:e>
+            <m:r>
+              <w:rPr>
+                <w:rFonts w:ascii="Cambria Math" w:hAnsi="Cambria Math"/>
+              </w:rPr>
+              <m:t>P</m:t>
+            </m:r>
+          </m:e>
+          <m:sub>
+            <m:r>
+              <w:rPr>
+                <w:rFonts w:ascii="Cambria Math" w:hAnsi="Cambria Math"/>
+              </w:rPr>
+              <m:t>xor</m:t>
+            </m:r>
+          </m:sub>
+        </m:sSub>
+      </m:oMath>
+      <w:r>
+        <w:t>, … - эн</w:t>
+      </w:r>
+      <w:r>
+        <w:t xml:space="preserve">ергопотребление ПК </w:t>
+      </w:r>
+      <w:r>
+        <w:t>при</w:t>
+      </w:r>
+      <w:r>
+        <w:t xml:space="preserve"> исполнени</w:t>
+      </w:r>
+      <w:r>
+        <w:t>и</w:t>
       </w:r>
       <w:r>
         <w:t xml:space="preserve"> каждой из используемых в алгоритме </w:t>
@@ -1008,91 +1948,505 @@
     </w:p>
     <w:p>
       <w:pPr>
+        <w:ind w:firstLine="708"/>
+      </w:pPr>
+      <w:r>
+        <w:t xml:space="preserve">Измеряется частота процессора </w:t>
+      </w:r>
+      <m:oMath>
+        <m:r>
+          <w:rPr>
+            <w:rFonts w:ascii="Cambria Math" w:hAnsi="Cambria Math"/>
+          </w:rPr>
+          <m:t>F</m:t>
+        </m:r>
+      </m:oMath>
+      <w:r>
+        <w:t xml:space="preserve">. Это можно сделать, например, с помощью утилиты </w:t>
+      </w:r>
+      <m:oMath>
+        <m:r>
+          <w:rPr>
+            <w:rFonts w:ascii="Cambria Math" w:hAnsi="Cambria Math"/>
+          </w:rPr>
+          <m:t>CPU-Z</m:t>
+        </m:r>
+      </m:oMath>
+      <w:r>
+        <w:t xml:space="preserve">. </w:t>
+      </w:r>
+      <w:r>
+        <w:t>По таблице (</w:t>
+      </w:r>
+      <w:r>
+        <w:t>например,</w:t>
+      </w:r>
+      <w:r>
+        <w:t xml:space="preserve"> </w:t>
+      </w:r>
+      <w:r>
+        <w:rPr>
+          <w:rStyle w:val="a9"/>
+        </w:rPr>
+        <w:footnoteReference w:id="15"/>
+      </w:r>
+      <w:r>
+        <w:t xml:space="preserve">) </w:t>
+      </w:r>
+      <w:r>
+        <w:t xml:space="preserve">определяется </w:t>
+      </w:r>
+      <m:oMath>
+        <m:r>
+          <w:rPr>
+            <w:rFonts w:ascii="Cambria Math" w:hAnsi="Cambria Math"/>
+          </w:rPr>
+          <m:t>n</m:t>
+        </m:r>
+      </m:oMath>
+      <w:r>
+        <w:t xml:space="preserve"> </w:t>
+      </w:r>
+      <w:r>
+        <w:t>–</w:t>
+      </w:r>
+      <w:r>
+        <w:t xml:space="preserve"> </w:t>
+      </w:r>
+      <w:r>
+        <w:t>число тактов на инструкцию</w:t>
+      </w:r>
+      <w:r>
+        <w:t xml:space="preserve"> (пропускная способность ЦП для данной инструкции)</w:t>
+      </w:r>
+      <w:r>
+        <w:t xml:space="preserve">. </w:t>
+      </w:r>
+      <w:r>
+        <w:t>Откуда энергия, затрачиваемая на од</w:t>
+      </w:r>
+      <w:r>
+        <w:t>ну операцию, равна</w:t>
+      </w:r>
+    </w:p>
+    <w:p>
+      <w:pPr>
         <w:pStyle w:val="aa"/>
-        <w:numPr>
-          <w:ilvl w:val="0"/>
-          <w:numId w:val="13"/>
-        </w:numPr>
-        <w:ind w:left="709" w:hanging="709"/>
-      </w:pPr>
-      <w:r>
-        <w:t>На основе измеренной величины энергопотребления, а также зная тактовую частоту процессора и число татов на каждую инструкцию, вычисляется энергия, необходимая на исполнение инструкции (микроватт*микросек). Энергия</w:t>
-      </w:r>
-      <w:r>
-        <w:t xml:space="preserve"> на </w:t>
-      </w:r>
-      <w:r>
-        <w:t>шифрование блока или байта</w:t>
-      </w:r>
-      <w:r>
+        <w:ind w:left="709"/>
+      </w:pPr>
+      <m:oMathPara>
+        <m:oMath>
+          <m:sSub>
+            <m:sSubPr>
+              <m:ctrlPr>
+                <w:rPr>
+                  <w:rFonts w:ascii="Cambria Math" w:hAnsi="Cambria Math"/>
+                  <w:i/>
+                </w:rPr>
+              </m:ctrlPr>
+            </m:sSubPr>
+            <m:e>
+              <m:r>
+                <w:rPr>
+                  <w:rFonts w:ascii="Cambria Math" w:hAnsi="Cambria Math"/>
+                </w:rPr>
+                <m:t>E</m:t>
+              </m:r>
+            </m:e>
+            <m:sub>
+              <m:r>
+                <w:rPr>
+                  <w:rFonts w:ascii="Cambria Math" w:hAnsi="Cambria Math"/>
+                  <w:lang w:val="en-US"/>
+                </w:rPr>
+                <m:t>op</m:t>
+              </m:r>
+            </m:sub>
+          </m:sSub>
+          <m:r>
+            <w:rPr>
+              <w:rFonts w:ascii="Cambria Math" w:hAnsi="Cambria Math"/>
+            </w:rPr>
+            <m:t>=</m:t>
+          </m:r>
+          <m:f>
+            <m:fPr>
+              <m:ctrlPr>
+                <w:rPr>
+                  <w:rFonts w:ascii="Cambria Math" w:hAnsi="Cambria Math"/>
+                  <w:i/>
+                </w:rPr>
+              </m:ctrlPr>
+            </m:fPr>
+            <m:num>
+              <m:r>
+                <w:rPr>
+                  <w:rFonts w:ascii="Cambria Math" w:hAnsi="Cambria Math"/>
+                </w:rPr>
+                <m:t>n</m:t>
+              </m:r>
+              <m:sSub>
+                <m:sSubPr>
+                  <m:ctrlPr>
+                    <w:rPr>
+                      <w:rFonts w:ascii="Cambria Math" w:hAnsi="Cambria Math"/>
+                      <w:i/>
+                    </w:rPr>
+                  </m:ctrlPr>
+                </m:sSubPr>
+                <m:e>
+                  <m:r>
+                    <w:rPr>
+                      <w:rFonts w:ascii="Cambria Math" w:hAnsi="Cambria Math"/>
+                    </w:rPr>
+                    <m:t>P</m:t>
+                  </m:r>
+                </m:e>
+                <m:sub>
+                  <m:r>
+                    <w:rPr>
+                      <w:rFonts w:ascii="Cambria Math" w:hAnsi="Cambria Math"/>
+                    </w:rPr>
+                    <m:t>op</m:t>
+                  </m:r>
+                </m:sub>
+              </m:sSub>
+            </m:num>
+            <m:den>
+              <m:r>
+                <w:rPr>
+                  <w:rFonts w:ascii="Cambria Math" w:hAnsi="Cambria Math"/>
+                </w:rPr>
+                <m:t>F</m:t>
+              </m:r>
+            </m:den>
+          </m:f>
+          <m:r>
+            <w:rPr>
+              <w:rFonts w:ascii="Cambria Math" w:hAnsi="Cambria Math"/>
+            </w:rPr>
+            <m:t>.</m:t>
+          </m:r>
+        </m:oMath>
+      </m:oMathPara>
+    </w:p>
+    <w:p>
+      <w:pPr>
+        <w:ind w:firstLine="708"/>
+      </w:pPr>
+      <w:r>
+        <w:t xml:space="preserve">Энергия </w:t>
+      </w:r>
+      <w:r>
+        <w:t>на шифрование блока или байта вычисляется как сумма энергозатрат на каждую операцию.</w:t>
+      </w:r>
+      <w:r>
+        <w:t xml:space="preserve"> Для обычных алгоритмов это не так просто, так как они часто имеют ветвление, в этом случае для разных веток может быть разное энергопотребление. Но шифры обычно не имеют ветвления.</w:t>
+      </w:r>
+    </w:p>
+    <w:p>
+      <w:pPr>
+        <w:pStyle w:val="aa"/>
+        <w:ind w:left="709"/>
+      </w:pPr>
+      <m:oMathPara>
+        <m:oMath>
+          <m:sSub>
+            <m:sSubPr>
+              <m:ctrlPr>
+                <w:rPr>
+                  <w:rFonts w:ascii="Cambria Math" w:hAnsi="Cambria Math"/>
+                  <w:i/>
+                </w:rPr>
+              </m:ctrlPr>
+            </m:sSubPr>
+            <m:e>
+              <m:r>
+                <w:rPr>
+                  <w:rFonts w:ascii="Cambria Math" w:hAnsi="Cambria Math"/>
+                </w:rPr>
+                <m:t>E</m:t>
+              </m:r>
+            </m:e>
+            <m:sub>
+              <m:r>
+                <w:rPr>
+                  <w:rFonts w:ascii="Cambria Math" w:hAnsi="Cambria Math"/>
+                </w:rPr>
+                <m:t>alg</m:t>
+              </m:r>
+            </m:sub>
+          </m:sSub>
+          <m:r>
+            <w:rPr>
+              <w:rFonts w:ascii="Cambria Math" w:hAnsi="Cambria Math"/>
+            </w:rPr>
+            <m:t>=</m:t>
+          </m:r>
+          <m:nary>
+            <m:naryPr>
+              <m:chr m:val="∑"/>
+              <m:limLoc m:val="undOvr"/>
+              <m:subHide m:val="1"/>
+              <m:supHide m:val="1"/>
+              <m:ctrlPr>
+                <w:rPr>
+                  <w:rFonts w:ascii="Cambria Math" w:hAnsi="Cambria Math"/>
+                  <w:i/>
+                </w:rPr>
+              </m:ctrlPr>
+            </m:naryPr>
+            <m:sub/>
+            <m:sup/>
+            <m:e>
+              <m:sSub>
+                <m:sSubPr>
+                  <m:ctrlPr>
+                    <w:rPr>
+                      <w:rFonts w:ascii="Cambria Math" w:hAnsi="Cambria Math"/>
+                      <w:i/>
+                    </w:rPr>
+                  </m:ctrlPr>
+                </m:sSubPr>
+                <m:e>
+                  <m:r>
+                    <w:rPr>
+                      <w:rFonts w:ascii="Cambria Math" w:hAnsi="Cambria Math"/>
+                    </w:rPr>
+                    <m:t>E</m:t>
+                  </m:r>
+                </m:e>
+                <m:sub>
+                  <m:r>
+                    <w:rPr>
+                      <w:rFonts w:ascii="Cambria Math" w:hAnsi="Cambria Math"/>
+                      <w:lang w:val="en-US"/>
+                    </w:rPr>
+                    <m:t>op</m:t>
+                  </m:r>
+                </m:sub>
+              </m:sSub>
+            </m:e>
+          </m:nary>
+        </m:oMath>
+      </m:oMathPara>
+    </w:p>
+    <w:p>
+      <w:pPr>
+        <w:ind w:firstLine="708"/>
+      </w:pPr>
+      <w:r>
+        <w:t>Если ранее была найден</w:t>
+      </w:r>
+      <w:r>
+        <w:t xml:space="preserve">о </w:t>
+      </w:r>
+      <w:r>
+        <w:t>время шифрования одного блока или байта, то можно найти энергопотребление</w:t>
+      </w:r>
+      <w:r>
+        <w:t xml:space="preserve"> алгоритма.</w:t>
+      </w:r>
+    </w:p>
+    <w:p>
+      <w:pPr>
+        <w:pStyle w:val="aa"/>
+        <w:ind w:left="709"/>
+        <w:rPr>
+          <w:iCs/>
+        </w:rPr>
+      </w:pPr>
+      <m:oMathPara>
+        <m:oMath>
+          <m:sSub>
+            <m:sSubPr>
+              <m:ctrlPr>
+                <w:rPr>
+                  <w:rFonts w:ascii="Cambria Math" w:hAnsi="Cambria Math"/>
+                  <w:i/>
+                  <w:iCs/>
+                </w:rPr>
+              </m:ctrlPr>
+            </m:sSubPr>
+            <m:e>
+              <m:r>
+                <w:rPr>
+                  <w:rFonts w:ascii="Cambria Math" w:hAnsi="Cambria Math"/>
+                </w:rPr>
+                <m:t>P</m:t>
+              </m:r>
+            </m:e>
+            <m:sub>
+              <m:r>
+                <w:rPr>
+                  <w:rFonts w:ascii="Cambria Math" w:hAnsi="Cambria Math"/>
+                </w:rPr>
+                <m:t>alg</m:t>
+              </m:r>
+            </m:sub>
+          </m:sSub>
+          <m:r>
+            <w:rPr>
+              <w:rFonts w:ascii="Cambria Math" w:hAnsi="Cambria Math"/>
+            </w:rPr>
+            <m:t>=</m:t>
+          </m:r>
+          <m:f>
+            <m:fPr>
+              <m:ctrlPr>
+                <w:rPr>
+                  <w:rFonts w:ascii="Cambria Math" w:hAnsi="Cambria Math"/>
+                  <w:i/>
+                  <w:iCs/>
+                </w:rPr>
+              </m:ctrlPr>
+            </m:fPr>
+            <m:num>
+              <m:sSub>
+                <m:sSubPr>
+                  <m:ctrlPr>
+                    <w:rPr>
+                      <w:rFonts w:ascii="Cambria Math" w:hAnsi="Cambria Math"/>
+                      <w:i/>
+                    </w:rPr>
+                  </m:ctrlPr>
+                </m:sSubPr>
+                <m:e>
+                  <m:r>
+                    <w:rPr>
+                      <w:rFonts w:ascii="Cambria Math" w:hAnsi="Cambria Math"/>
+                    </w:rPr>
+                    <m:t>E</m:t>
+                  </m:r>
+                </m:e>
+                <m:sub>
+                  <m:r>
+                    <w:rPr>
+                      <w:rFonts w:ascii="Cambria Math" w:hAnsi="Cambria Math"/>
+                    </w:rPr>
+                    <m:t>alg</m:t>
+                  </m:r>
+                </m:sub>
+              </m:sSub>
+            </m:num>
+            <m:den>
+              <m:sSub>
+                <m:sSubPr>
+                  <m:ctrlPr>
+                    <w:rPr>
+                      <w:rFonts w:ascii="Cambria Math" w:hAnsi="Cambria Math"/>
+                      <w:i/>
+                      <w:iCs/>
+                    </w:rPr>
+                  </m:ctrlPr>
+                </m:sSubPr>
+                <m:e>
+                  <m:r>
+                    <w:rPr>
+                      <w:rFonts w:ascii="Cambria Math" w:hAnsi="Cambria Math"/>
+                    </w:rPr>
+                    <m:t>t</m:t>
+                  </m:r>
+                </m:e>
+                <m:sub>
+                  <m:r>
+                    <w:rPr>
+                      <w:rFonts w:ascii="Cambria Math" w:hAnsi="Cambria Math"/>
+                    </w:rPr>
+                    <m:t>alg</m:t>
+                  </m:r>
+                </m:sub>
+              </m:sSub>
+            </m:den>
+          </m:f>
+        </m:oMath>
+      </m:oMathPara>
+    </w:p>
+    <w:p>
+      <w:pPr>
+        <w:ind w:firstLine="708"/>
+        <w:rPr>
+          <w:iCs/>
+        </w:rPr>
+      </w:pPr>
+      <w:r>
+        <w:rPr>
+          <w:iCs/>
+        </w:rPr>
+        <w:t xml:space="preserve">Если погрешности косвенных измерений окажутся не слишком большими, то можно, зная энергопотребление каждой операции в отдельности, вычислять энергопотребление </w:t>
+      </w:r>
+      <w:r>
+        <w:rPr>
+          <w:iCs/>
+        </w:rPr>
+        <w:t>крипто</w:t>
+      </w:r>
+      <w:r>
+        <w:rPr>
+          <w:iCs/>
+        </w:rPr>
+        <w:t>алгоритма целиком без прямого тестирования.</w:t>
+      </w:r>
+      <w:r>
+        <w:rPr>
+          <w:iCs/>
+        </w:rPr>
         <w:t xml:space="preserve"> </w:t>
       </w:r>
       <w:r>
-        <w:t xml:space="preserve">вычисляется </w:t>
-      </w:r>
-      <w:r>
-        <w:t>как сумма энергозатрат на каждую операцию</w:t>
-      </w:r>
-      <w:r>
-        <w:t>. Если ранее была найдена пропускная способность (</w:t>
-      </w:r>
-      <w:r>
-        <w:t>время шифрования одного блока или байта) данной реализации, то можно, разделив первую величину на вторую, найти энергопотребление (микроватт).</w:t>
+        <w:rPr>
+          <w:iCs/>
+        </w:rPr>
+        <w:t xml:space="preserve">В противном случае </w:t>
+      </w:r>
+      <w:r>
+        <w:rPr>
+          <w:iCs/>
+        </w:rPr>
+        <w:t xml:space="preserve">результат можно </w:t>
+      </w:r>
+      <w:r>
+        <w:rPr>
+          <w:iCs/>
+        </w:rPr>
+        <w:t>получить</w:t>
+      </w:r>
+      <w:r>
+        <w:rPr>
+          <w:iCs/>
+        </w:rPr>
+        <w:t xml:space="preserve"> </w:t>
+      </w:r>
+      <w:r>
+        <w:rPr>
+          <w:iCs/>
+        </w:rPr>
+        <w:t xml:space="preserve">и </w:t>
+      </w:r>
+      <w:r>
+        <w:rPr>
+          <w:iCs/>
+        </w:rPr>
+        <w:t>путем прямого замера</w:t>
+      </w:r>
+      <w:r>
+        <w:rPr>
+          <w:iCs/>
+        </w:rPr>
+        <w:t>, но его потребуется проводить для каждого алгоритма</w:t>
+      </w:r>
+      <w:r>
+        <w:rPr>
+          <w:iCs/>
+        </w:rPr>
+        <w:t>.</w:t>
       </w:r>
     </w:p>
     <w:p>
       <w:pPr>
         <w:pStyle w:val="aa"/>
-        <w:numPr>
-          <w:ilvl w:val="0"/>
-          <w:numId w:val="13"/>
-        </w:numPr>
-        <w:ind w:left="709" w:hanging="709"/>
-      </w:pPr>
-      <w:r>
-        <w:t xml:space="preserve">Полученное значение </w:t>
-      </w:r>
-      <w:r>
-        <w:t>можно проверить</w:t>
-      </w:r>
-      <w:r>
-        <w:t xml:space="preserve"> путем непосредственного замера энергопотребления</w:t>
-      </w:r>
-      <w:r>
-        <w:t xml:space="preserve"> в единицу вр</w:t>
-      </w:r>
-      <w:r>
-        <w:t>емени при исполнении алгоритма</w:t>
-      </w:r>
-      <w:r>
-        <w:t>.</w:t>
-      </w:r>
-    </w:p>
-    <w:p>
-      <w:pPr>
-        <w:ind w:firstLine="708"/>
-      </w:pPr>
-      <w:r>
-        <w:t xml:space="preserve">Технология измерения количества потребляемой энергии является достаточно известной и описана, например, в </w:t>
-      </w:r>
-      <w:r>
-        <w:rPr>
-          <w:rStyle w:val="a9"/>
-        </w:rPr>
-        <w:footnoteReference w:id="11"/>
-      </w:r>
-      <w:r>
-        <w:t>.</w:t>
-      </w:r>
-      <w:r>
-        <w:t xml:space="preserve"> </w:t>
-      </w:r>
-      <w:r>
-        <w:t>Энергопотребление можно оценивать как интегрально (в микроватт*сек), так и дискретно (в микроватт). Второй способ является более технически сложным, но в данном случае в нем нет необходимости. Для целей данной работы достаточно измерить количество потребленной энергии за промежуток времени, после чего разделить на величину промежутка.</w:t>
-      </w:r>
-      <w:r>
-        <w:br w:type="page"/>
-      </w:r>
+        <w:ind w:left="709"/>
+      </w:pPr>
     </w:p>
     <w:p>
       <w:pPr>
@@ -1117,7 +2471,10 @@
         <w:rPr>
           <w:lang w:val="en-US"/>
         </w:rPr>
-        <w:t>LWC-</w:t>
+        <w:t>LWC</w:t>
+      </w:r>
+      <w:r>
+        <w:t>-</w:t>
       </w:r>
       <w:r>
         <w:t>алгоритмов</w:t>
@@ -1169,8 +2526,13 @@
       <w:r>
         <w:t xml:space="preserve"> с реальным соотношением производительностей для различных </w:t>
       </w:r>
-      <w:r>
-        <w:t xml:space="preserve">низкоресурсных </w:t>
+      <w:proofErr w:type="spellStart"/>
+      <w:r>
+        <w:t>низкоресурсных</w:t>
+      </w:r>
+      <w:proofErr w:type="spellEnd"/>
+      <w:r>
+        <w:t xml:space="preserve"> </w:t>
       </w:r>
       <w:r>
         <w:t xml:space="preserve">программно-аппаратных </w:t>
@@ -1533,7 +2895,106 @@
       <w:r>
         <w:t xml:space="preserve"> </w:t>
       </w:r>
-      <w:hyperlink r:id="rId10" w:history="1">
+      <w:hyperlink r:id="rId10" w:tgtFrame="_blank" w:history="1">
+        <w:r>
+          <w:rPr>
+            <w:rStyle w:val="ab"/>
+            <w:rFonts w:ascii="Arial" w:hAnsi="Arial" w:cs="Arial"/>
+            <w:color w:val="1155CC"/>
+            <w:shd w:val="clear" w:color="auto" w:fill="FFFFFF"/>
+          </w:rPr>
+          <w:t>https://qastack.ru/superuser/40113/does-installing-larger-ram-means-consuming-more-energy</w:t>
+        </w:r>
+      </w:hyperlink>
+    </w:p>
+  </w:footnote>
+  <w:footnote w:id="11">
+    <w:p>
+      <w:pPr>
+        <w:pStyle w:val="a7"/>
+      </w:pPr>
+      <w:r>
+        <w:rPr>
+          <w:rStyle w:val="a9"/>
+        </w:rPr>
+        <w:footnoteRef/>
+      </w:r>
+      <w:r>
+        <w:t xml:space="preserve"> </w:t>
+      </w:r>
+      <w:hyperlink r:id="rId11" w:history="1">
+        <w:r>
+          <w:rPr>
+            <w:rStyle w:val="ab"/>
+          </w:rPr>
+          <w:t>https://www.overclockers.ua/cpu/cpu-power/</w:t>
+        </w:r>
+      </w:hyperlink>
+    </w:p>
+  </w:footnote>
+  <w:footnote w:id="12">
+    <w:p>
+      <w:pPr>
+        <w:pStyle w:val="a7"/>
+      </w:pPr>
+      <w:r>
+        <w:rPr>
+          <w:rStyle w:val="a9"/>
+        </w:rPr>
+        <w:footnoteRef/>
+      </w:r>
+      <w:r>
+        <w:t xml:space="preserve"> </w:t>
+      </w:r>
+      <w:hyperlink r:id="rId12" w:history="1">
+        <w:r>
+          <w:rPr>
+            <w:rStyle w:val="ab"/>
+          </w:rPr>
+          <w:t>https://www.ixbt.com/cpu/cpu-power-measurement.shtml</w:t>
+        </w:r>
+      </w:hyperlink>
+    </w:p>
+  </w:footnote>
+  <w:footnote w:id="13">
+    <w:p>
+      <w:pPr>
+        <w:pStyle w:val="a7"/>
+      </w:pPr>
+      <w:r>
+        <w:rPr>
+          <w:rStyle w:val="a9"/>
+        </w:rPr>
+        <w:footnoteRef/>
+      </w:r>
+      <w:r>
+        <w:t xml:space="preserve"> </w:t>
+      </w:r>
+      <w:hyperlink r:id="rId13" w:history="1">
+        <w:r>
+          <w:rPr>
+            <w:rStyle w:val="ab"/>
+          </w:rPr>
+          <w:t>http://al-tm.ru/stati/stati-po-blokam-pitaniya/bloki-pitaniya-standarta-eps12v</w:t>
+        </w:r>
+      </w:hyperlink>
+    </w:p>
+  </w:footnote>
+  <w:footnote w:id="14">
+    <w:p>
+      <w:pPr>
+        <w:pStyle w:val="a7"/>
+      </w:pPr>
+      <w:r>
+        <w:rPr>
+          <w:rStyle w:val="a9"/>
+        </w:rPr>
+        <w:footnoteRef/>
+      </w:r>
+      <w:r>
+        <w:t xml:space="preserve"> </w:t>
+      </w:r>
+      <w:hyperlink r:id="rId14" w:history="1">
         <w:r>
           <w:rPr>
             <w:rStyle w:val="ab"/>
@@ -1543,7 +3004,7 @@
       </w:hyperlink>
     </w:p>
   </w:footnote>
-  <w:footnote w:id="11">
+  <w:footnote w:id="15">
     <w:p>
       <w:pPr>
         <w:pStyle w:val="a7"/>
@@ -1557,12 +3018,12 @@
       <w:r>
         <w:t xml:space="preserve"> </w:t>
       </w:r>
-      <w:hyperlink r:id="rId11" w:history="1">
+      <w:hyperlink r:id="rId15" w:history="1">
         <w:r>
           <w:rPr>
             <w:rStyle w:val="ab"/>
           </w:rPr>
-          <w:t>https://fcenter.ru/online/hardarticles/tower/26716-Energopotreblenie_komp_juterov_tak_skol_ko_nuzhno_vatt</w:t>
+          <w:t>https://www.agner.org/optimize/instruction_tables.pdf</w:t>
         </w:r>
       </w:hyperlink>
     </w:p>
@@ -2063,6 +3524,92 @@
     </w:lvl>
   </w:abstractNum>
   <w:abstractNum w:abstractNumId="4" w15:restartNumberingAfterBreak="0">
+    <w:nsid w:val="24394E16"/>
+    <w:multiLevelType w:val="hybridMultilevel"/>
+    <w:tmpl w:val="EBF60020"/>
+    <w:lvl w:ilvl="0" w:tplc="0419000F">
+      <w:start w:val="1"/>
+      <w:numFmt w:val="decimal"/>
+      <w:lvlText w:val="%1."/>
+      <w:lvlJc w:val="left"/>
+      <w:pPr>
+        <w:ind w:left="1428" w:hanging="360"/>
+      </w:pPr>
+    </w:lvl>
+    <w:lvl w:ilvl="1" w:tplc="04190019" w:tentative="1">
+      <w:start w:val="1"/>
+      <w:numFmt w:val="lowerLetter"/>
+      <w:lvlText w:val="%2."/>
+      <w:lvlJc w:val="left"/>
+      <w:pPr>
+        <w:ind w:left="2148" w:hanging="360"/>
+      </w:pPr>
+    </w:lvl>
+    <w:lvl w:ilvl="2" w:tplc="0419001B" w:tentative="1">
+      <w:start w:val="1"/>
+      <w:numFmt w:val="lowerRoman"/>
+      <w:lvlText w:val="%3."/>
+      <w:lvlJc w:val="right"/>
+      <w:pPr>
+        <w:ind w:left="2868" w:hanging="180"/>
+      </w:pPr>
+    </w:lvl>
+    <w:lvl w:ilvl="3" w:tplc="0419000F" w:tentative="1">
+      <w:start w:val="1"/>
+      <w:numFmt w:val="decimal"/>
+      <w:lvlText w:val="%4."/>
+      <w:lvlJc w:val="left"/>
+      <w:pPr>
+        <w:ind w:left="3588" w:hanging="360"/>
+      </w:pPr>
+    </w:lvl>
+    <w:lvl w:ilvl="4" w:tplc="04190019" w:tentative="1">
+      <w:start w:val="1"/>
+      <w:numFmt w:val="lowerLetter"/>
+      <w:lvlText w:val="%5."/>
+      <w:lvlJc w:val="left"/>
+      <w:pPr>
+        <w:ind w:left="4308" w:hanging="360"/>
+      </w:pPr>
+    </w:lvl>
+    <w:lvl w:ilvl="5" w:tplc="0419001B" w:tentative="1">
+      <w:start w:val="1"/>
+      <w:numFmt w:val="lowerRoman"/>
+      <w:lvlText w:val="%6."/>
+      <w:lvlJc w:val="right"/>
+      <w:pPr>
+        <w:ind w:left="5028" w:hanging="180"/>
+      </w:pPr>
+    </w:lvl>
+    <w:lvl w:ilvl="6" w:tplc="0419000F" w:tentative="1">
+      <w:start w:val="1"/>
+      <w:numFmt w:val="decimal"/>
+      <w:lvlText w:val="%7."/>
+      <w:lvlJc w:val="left"/>
+      <w:pPr>
+        <w:ind w:left="5748" w:hanging="360"/>
+      </w:pPr>
+    </w:lvl>
+    <w:lvl w:ilvl="7" w:tplc="04190019" w:tentative="1">
+      <w:start w:val="1"/>
+      <w:numFmt w:val="lowerLetter"/>
+      <w:lvlText w:val="%8."/>
+      <w:lvlJc w:val="left"/>
+      <w:pPr>
+        <w:ind w:left="6468" w:hanging="360"/>
+      </w:pPr>
+    </w:lvl>
+    <w:lvl w:ilvl="8" w:tplc="0419001B" w:tentative="1">
+      <w:start w:val="1"/>
+      <w:numFmt w:val="lowerRoman"/>
+      <w:lvlText w:val="%9."/>
+      <w:lvlJc w:val="right"/>
+      <w:pPr>
+        <w:ind w:left="7188" w:hanging="180"/>
+      </w:pPr>
+    </w:lvl>
+  </w:abstractNum>
+  <w:abstractNum w:abstractNumId="5" w15:restartNumberingAfterBreak="0">
     <w:nsid w:val="25696453"/>
     <w:multiLevelType w:val="hybridMultilevel"/>
     <w:tmpl w:val="29782EA4"/>
@@ -2175,7 +3722,7 @@
       </w:rPr>
     </w:lvl>
   </w:abstractNum>
-  <w:abstractNum w:abstractNumId="5" w15:restartNumberingAfterBreak="0">
+  <w:abstractNum w:abstractNumId="6" w15:restartNumberingAfterBreak="0">
     <w:nsid w:val="25D93BDB"/>
     <w:multiLevelType w:val="hybridMultilevel"/>
     <w:tmpl w:val="F23A5FEE"/>
@@ -2288,7 +3835,7 @@
       </w:rPr>
     </w:lvl>
   </w:abstractNum>
-  <w:abstractNum w:abstractNumId="6" w15:restartNumberingAfterBreak="0">
+  <w:abstractNum w:abstractNumId="7" w15:restartNumberingAfterBreak="0">
     <w:nsid w:val="3E410C9A"/>
     <w:multiLevelType w:val="hybridMultilevel"/>
     <w:tmpl w:val="1E8EA426"/>
@@ -2401,7 +3948,7 @@
       </w:rPr>
     </w:lvl>
   </w:abstractNum>
-  <w:abstractNum w:abstractNumId="7" w15:restartNumberingAfterBreak="0">
+  <w:abstractNum w:abstractNumId="8" w15:restartNumberingAfterBreak="0">
     <w:nsid w:val="495A3B58"/>
     <w:multiLevelType w:val="hybridMultilevel"/>
     <w:tmpl w:val="BC86F782"/>
@@ -2514,7 +4061,7 @@
       </w:rPr>
     </w:lvl>
   </w:abstractNum>
-  <w:abstractNum w:abstractNumId="8" w15:restartNumberingAfterBreak="0">
+  <w:abstractNum w:abstractNumId="9" w15:restartNumberingAfterBreak="0">
     <w:nsid w:val="50033D5E"/>
     <w:multiLevelType w:val="hybridMultilevel"/>
     <w:tmpl w:val="0FA0D3F4"/>
@@ -2627,7 +4174,7 @@
       </w:rPr>
     </w:lvl>
   </w:abstractNum>
-  <w:abstractNum w:abstractNumId="9" w15:restartNumberingAfterBreak="0">
+  <w:abstractNum w:abstractNumId="10" w15:restartNumberingAfterBreak="0">
     <w:nsid w:val="50A3473D"/>
     <w:multiLevelType w:val="hybridMultilevel"/>
     <w:tmpl w:val="82A47034"/>
@@ -2740,7 +4287,7 @@
       </w:rPr>
     </w:lvl>
   </w:abstractNum>
-  <w:abstractNum w:abstractNumId="10" w15:restartNumberingAfterBreak="0">
+  <w:abstractNum w:abstractNumId="11" w15:restartNumberingAfterBreak="0">
     <w:nsid w:val="614A2E1D"/>
     <w:multiLevelType w:val="hybridMultilevel"/>
     <w:tmpl w:val="B0263990"/>
@@ -2826,7 +4373,7 @@
       </w:pPr>
     </w:lvl>
   </w:abstractNum>
-  <w:abstractNum w:abstractNumId="11" w15:restartNumberingAfterBreak="0">
+  <w:abstractNum w:abstractNumId="12" w15:restartNumberingAfterBreak="0">
     <w:nsid w:val="675E52D6"/>
     <w:multiLevelType w:val="hybridMultilevel"/>
     <w:tmpl w:val="C8CA8A3A"/>
@@ -2915,7 +4462,7 @@
       </w:pPr>
     </w:lvl>
   </w:abstractNum>
-  <w:abstractNum w:abstractNumId="12" w15:restartNumberingAfterBreak="0">
+  <w:abstractNum w:abstractNumId="13" w15:restartNumberingAfterBreak="0">
     <w:nsid w:val="679166A6"/>
     <w:multiLevelType w:val="hybridMultilevel"/>
     <w:tmpl w:val="680E3C0C"/>
@@ -3032,19 +4579,19 @@
     <w:abstractNumId w:val="2"/>
   </w:num>
   <w:num w:numId="2">
+    <w:abstractNumId w:val="9"/>
+  </w:num>
+  <w:num w:numId="3">
+    <w:abstractNumId w:val="6"/>
+  </w:num>
+  <w:num w:numId="4">
+    <w:abstractNumId w:val="10"/>
+  </w:num>
+  <w:num w:numId="5">
     <w:abstractNumId w:val="8"/>
   </w:num>
-  <w:num w:numId="3">
-    <w:abstractNumId w:val="5"/>
-  </w:num>
-  <w:num w:numId="4">
-    <w:abstractNumId w:val="9"/>
-  </w:num>
-  <w:num w:numId="5">
-    <w:abstractNumId w:val="7"/>
-  </w:num>
   <w:num w:numId="6">
-    <w:abstractNumId w:val="11"/>
+    <w:abstractNumId w:val="12"/>
   </w:num>
   <w:num w:numId="7">
     <w:abstractNumId w:val="0"/>
@@ -3053,19 +4600,22 @@
     <w:abstractNumId w:val="3"/>
   </w:num>
   <w:num w:numId="9">
-    <w:abstractNumId w:val="4"/>
+    <w:abstractNumId w:val="5"/>
   </w:num>
   <w:num w:numId="10">
     <w:abstractNumId w:val="1"/>
   </w:num>
   <w:num w:numId="11">
-    <w:abstractNumId w:val="6"/>
+    <w:abstractNumId w:val="7"/>
   </w:num>
   <w:num w:numId="12">
-    <w:abstractNumId w:val="12"/>
+    <w:abstractNumId w:val="13"/>
   </w:num>
   <w:num w:numId="13">
-    <w:abstractNumId w:val="10"/>
+    <w:abstractNumId w:val="11"/>
+  </w:num>
+  <w:num w:numId="14">
+    <w:abstractNumId w:val="4"/>
   </w:num>
 </w:numbering>
 </file>
@@ -3193,6 +4743,7 @@
     <w:lsdException w:name="HTML Sample" w:semiHidden="1" w:unhideWhenUsed="1"/>
     <w:lsdException w:name="HTML Typewriter" w:semiHidden="1" w:unhideWhenUsed="1"/>
     <w:lsdException w:name="HTML Variable" w:semiHidden="1" w:unhideWhenUsed="1"/>
+    <w:lsdException w:name="Normal Table" w:semiHidden="1" w:unhideWhenUsed="1"/>
     <w:lsdException w:name="annotation subject" w:semiHidden="1" w:unhideWhenUsed="1"/>
     <w:lsdException w:name="No List" w:semiHidden="1" w:unhideWhenUsed="1"/>
     <w:lsdException w:name="Outline List 1" w:semiHidden="1" w:unhideWhenUsed="1"/>
@@ -3235,8 +4786,11 @@
     <w:lsdException w:name="Table Contemporary" w:semiHidden="1" w:unhideWhenUsed="1"/>
     <w:lsdException w:name="Table Elegant" w:semiHidden="1" w:unhideWhenUsed="1"/>
     <w:lsdException w:name="Table Professional" w:semiHidden="1" w:unhideWhenUsed="1"/>
+    <w:lsdException w:name="Table Subtle 1" w:semiHidden="1" w:unhideWhenUsed="1"/>
     <w:lsdException w:name="Table Subtle 2" w:semiHidden="1" w:unhideWhenUsed="1"/>
     <w:lsdException w:name="Table Web 1" w:semiHidden="1" w:unhideWhenUsed="1"/>
+    <w:lsdException w:name="Table Web 2" w:semiHidden="1" w:unhideWhenUsed="1"/>
+    <w:lsdException w:name="Table Web 3" w:semiHidden="1" w:unhideWhenUsed="1"/>
     <w:lsdException w:name="Balloon Text" w:semiHidden="1" w:unhideWhenUsed="1"/>
     <w:lsdException w:name="Table Grid" w:uiPriority="39"/>
     <w:lsdException w:name="Table Theme" w:semiHidden="1" w:unhideWhenUsed="1"/>
@@ -3563,7 +5117,6 @@
   <w:style w:type="character" w:default="1" w:styleId="a0">
     <w:name w:val="Default Paragraph Font"/>
     <w:uiPriority w:val="1"/>
-    <w:semiHidden/>
     <w:unhideWhenUsed/>
   </w:style>
   <w:style w:type="table" w:default="1" w:styleId="a1">
@@ -3794,6 +5347,18 @@
       <w:rFonts w:ascii="Segoe UI" w:hAnsi="Segoe UI" w:cs="Segoe UI"/>
       <w:sz w:val="18"/>
       <w:szCs w:val="18"/>
+    </w:rPr>
+  </w:style>
+  <w:style w:type="character" w:styleId="af">
+    <w:name w:val="Unresolved Mention"/>
+    <w:basedOn w:val="a0"/>
+    <w:uiPriority w:val="99"/>
+    <w:semiHidden/>
+    <w:unhideWhenUsed/>
+    <w:rsid w:val="000E156B"/>
+    <w:rPr>
+      <w:color w:val="605E5C"/>
+      <w:shd w:val="clear" w:color="auto" w:fill="E1DFDD"/>
     </w:rPr>
   </w:style>
 </w:styles>
@@ -4099,7 +5664,7 @@
 </file>
 
 <file path=customXml/itemProps1.xml><?xml version="1.0" encoding="utf-8"?>
-<ds:datastoreItem xmlns:ds="http://schemas.openxmlformats.org/officeDocument/2006/customXml" ds:itemID="{90925624-030A-4120-A0A0-CA8B1459FCA5}">
+<ds:datastoreItem xmlns:ds="http://schemas.openxmlformats.org/officeDocument/2006/customXml" ds:itemID="{621A6409-E4CA-49C3-ACCA-F87AED63CB0A}">
   <ds:schemaRefs>
     <ds:schemaRef ds:uri="http://schemas.openxmlformats.org/officeDocument/2006/bibliography"/>
   </ds:schemaRefs>

</xml_diff>

<commit_message>
Chapter 3: Improved part 1.2; minor fixes
</commit_message>
<xml_diff>
--- a/Глава 3 - реализация.docx
+++ b/Глава 3 - реализация.docx
@@ -412,11 +412,7 @@
     </w:p>
     <w:p>
       <w:pPr>
-        <w:pStyle w:val="aa"/>
-        <w:numPr>
-          <w:ilvl w:val="0"/>
-          <w:numId w:val="10"/>
-        </w:numPr>
+        <w:ind w:firstLine="708"/>
       </w:pPr>
       <w:r>
         <w:t xml:space="preserve">В то время как набор процессорных инструкций для </w:t>
@@ -477,14 +473,55 @@
       <w:r>
         <w:t>» решения может несколько или даже значительно отличаться.</w:t>
       </w:r>
-    </w:p>
-    <w:p>
-      <w:pPr>
-        <w:pStyle w:val="aa"/>
-        <w:numPr>
-          <w:ilvl w:val="0"/>
-          <w:numId w:val="10"/>
-        </w:numPr>
+      <w:r>
+        <w:t xml:space="preserve"> Поэтому нужно минимизировать </w:t>
+      </w:r>
+      <w:r>
+        <w:t>использовани</w:t>
+      </w:r>
+      <w:r>
+        <w:t>е</w:t>
+      </w:r>
+      <w:r>
+        <w:t xml:space="preserve"> «необычных» процессорных команд. Лучше всего использовать для программной реализации язык ассемблера, это позволяет исключить процедуру трансляции языка С</w:t>
+      </w:r>
+      <w:r>
+        <w:t xml:space="preserve"> (б</w:t>
+      </w:r>
+      <w:r>
+        <w:t>онусом также является отсутствие оптимизации последовательности команд, которая обычно происходит при компиляции программы на С</w:t>
+      </w:r>
+      <w:r>
+        <w:t>)</w:t>
+      </w:r>
+      <w:r>
+        <w:t xml:space="preserve">. Также возможно использование языка </w:t>
+      </w:r>
+      <w:r>
+        <w:rPr>
+          <w:lang w:val="en-US"/>
+        </w:rPr>
+        <w:t>C</w:t>
+      </w:r>
+      <w:r>
+        <w:t xml:space="preserve"> с отключенной оптимизацией. Наихудшим вариантом является использование наиболее высокоуровневых языков вроде С++ или </w:t>
+      </w:r>
+      <w:r>
+        <w:rPr>
+          <w:lang w:val="en-US"/>
+        </w:rPr>
+        <w:t>Java</w:t>
+      </w:r>
+      <w:r>
+        <w:t xml:space="preserve">, </w:t>
+      </w:r>
+      <w:r>
+        <w:t>так как порядок их трансляции в машинные команды весьма запутанный.</w:t>
+      </w:r>
+    </w:p>
+    <w:p>
+      <w:pPr>
+        <w:ind w:firstLine="708"/>
       </w:pPr>
       <w:r>
         <w:t xml:space="preserve">Другой проблемой является различная скорость исполнения инструкций, т. е. задержка и пропускная способность процессора при исполнении данной инструкции. </w:t>
@@ -518,14 +555,43 @@
       <w:r>
         <w:t>.</w:t>
       </w:r>
-    </w:p>
-    <w:p>
-      <w:pPr>
-        <w:pStyle w:val="aa"/>
-        <w:numPr>
-          <w:ilvl w:val="0"/>
-          <w:numId w:val="10"/>
-        </w:numPr>
+      <w:r>
+        <w:t xml:space="preserve"> Эта проблема </w:t>
+      </w:r>
+      <w:r>
+        <w:t>не поддается простому решению</w:t>
+      </w:r>
+      <w:r>
+        <w:t xml:space="preserve">. </w:t>
+      </w:r>
+      <w:r>
+        <w:t xml:space="preserve">Можно </w:t>
+      </w:r>
+      <w:r>
+        <w:lastRenderedPageBreak/>
+        <w:t>пользоваться уже готовыми таблицами вроде такой</w:t>
+      </w:r>
+      <w:r>
+        <w:rPr>
+          <w:rStyle w:val="a9"/>
+        </w:rPr>
+        <w:footnoteReference w:id="6"/>
+      </w:r>
+      <w:r>
+        <w:t xml:space="preserve">, однако </w:t>
+      </w:r>
+      <w:proofErr w:type="spellStart"/>
+      <w:r>
+        <w:t>кастомные</w:t>
+      </w:r>
+      <w:proofErr w:type="spellEnd"/>
+      <w:r>
+        <w:t xml:space="preserve"> реализации нуждаются в отдельном тестировании для каждой используемой команды.</w:t>
+      </w:r>
+    </w:p>
+    <w:p>
+      <w:pPr>
+        <w:ind w:firstLine="708"/>
       </w:pPr>
       <w:r>
         <w:t>Еще одним неочевидным моментом является многопоточность. Ведь, даже если алгоритм запускается в однопоточном</w:t>
@@ -536,175 +602,37 @@
       <w:r>
         <w:t>, на его исполнение выделяется не 100% процессорного времени. Значительная часть времени уходит на исполнение задач других приложений, прерываний ОС и системных прерываний.</w:t>
       </w:r>
-    </w:p>
-    <w:p>
-      <w:pPr>
-        <w:ind w:firstLine="708"/>
-      </w:pPr>
-      <w:r>
-        <w:t xml:space="preserve">Из вышеописанных ограничений </w:t>
-      </w:r>
-      <w:r>
-        <w:t>точности измерения</w:t>
-      </w:r>
-      <w:r>
-        <w:t xml:space="preserve"> следуют рекомендации, как минимизировать влияние этих ограничений (т. е. систематическ</w:t>
-      </w:r>
-      <w:r>
-        <w:t>ую</w:t>
-      </w:r>
-      <w:r>
-        <w:t xml:space="preserve"> погрешност</w:t>
-      </w:r>
-      <w:r>
-        <w:t>ь</w:t>
-      </w:r>
-      <w:r>
-        <w:t>).</w:t>
-      </w:r>
-    </w:p>
-    <w:p>
-      <w:pPr>
-        <w:pStyle w:val="aa"/>
-        <w:numPr>
-          <w:ilvl w:val="0"/>
-          <w:numId w:val="11"/>
-        </w:numPr>
-      </w:pPr>
-      <w:r>
-        <w:lastRenderedPageBreak/>
-        <w:t>Минимизация использования «необычных» процессорных команд. Лучше всего использовать для программной реализации язык ассемблера, это позволяет исключить процедуру трансляции языка С. Бонусом также является отсутствие оптимизации последовательности команд, которая обычно происходит</w:t>
-      </w:r>
-      <w:r>
-        <w:t xml:space="preserve"> при компиляции программы на С. Также возможно использование языка </w:t>
-      </w:r>
-      <w:r>
-        <w:rPr>
-          <w:lang w:val="en-US"/>
-        </w:rPr>
-        <w:t>C</w:t>
-      </w:r>
-      <w:r>
-        <w:t xml:space="preserve"> с отключенной оптимизацией. </w:t>
-      </w:r>
-      <w:r>
-        <w:t xml:space="preserve">Наихудшим вариантом является использование наиболее высокоуровневых языков вроде С++ или </w:t>
-      </w:r>
-      <w:r>
-        <w:rPr>
-          <w:lang w:val="en-US"/>
-        </w:rPr>
-        <w:t>Java</w:t>
-      </w:r>
-      <w:r>
-        <w:t xml:space="preserve">, </w:t>
-      </w:r>
-      <w:r>
-        <w:t xml:space="preserve">так как порядок их трансляции в </w:t>
-      </w:r>
-      <w:r>
-        <w:t>машинные команды</w:t>
-      </w:r>
       <w:r>
         <w:t xml:space="preserve"> </w:t>
       </w:r>
       <w:r>
-        <w:t>весьма</w:t>
-      </w:r>
-      <w:r>
-        <w:t xml:space="preserve"> запутанный.</w:t>
-      </w:r>
-    </w:p>
-    <w:p>
-      <w:pPr>
-        <w:pStyle w:val="aa"/>
-        <w:numPr>
-          <w:ilvl w:val="0"/>
-          <w:numId w:val="11"/>
-        </w:numPr>
-      </w:pPr>
-      <w:r>
-        <w:t>Проблема различной скорости исполнения одной и той же инструкции процессорами разных архитектур не поддается простому решению. Можно пользоваться уже готовыми таблицами вроде такой</w:t>
+        <w:t xml:space="preserve">Для минимизации времени работы процессора над другими задачами следует по возможности отключить все другие приложения и службы перед началом тестирования. </w:t>
+      </w:r>
+      <w:r>
+        <w:t xml:space="preserve">Можно засекать определенное время, которого затем умножить на долю </w:t>
+      </w:r>
+      <m:oMath>
+        <m:r>
+          <w:rPr>
+            <w:rFonts w:ascii="Cambria Math" w:hAnsi="Cambria Math"/>
+          </w:rPr>
+          <m:t>q</m:t>
+        </m:r>
+      </m:oMath>
+      <w:r>
+        <w:t xml:space="preserve"> </w:t>
+      </w:r>
+      <w:r>
+        <w:t>процессорного времени, выделяемого тестируемому процессу. Либо же можно сразу измерять процессорное время, например, как описано в статье</w:t>
       </w:r>
       <w:r>
         <w:rPr>
           <w:rStyle w:val="a9"/>
         </w:rPr>
-        <w:footnoteReference w:id="6"/>
-      </w:r>
-      <w:r>
-        <w:t xml:space="preserve">, однако </w:t>
-      </w:r>
-      <w:proofErr w:type="spellStart"/>
-      <w:r>
-        <w:t>кастомные</w:t>
-      </w:r>
-      <w:proofErr w:type="spellEnd"/>
-      <w:r>
-        <w:t xml:space="preserve"> реализации нуж</w:t>
-      </w:r>
-      <w:r>
-        <w:t xml:space="preserve">даются в отдельном тестировании </w:t>
-      </w:r>
-      <w:r>
-        <w:t>для каждой используемой команды</w:t>
+        <w:footnoteReference w:id="7"/>
       </w:r>
       <w:r>
         <w:t>.</w:t>
-      </w:r>
-    </w:p>
-    <w:p>
-      <w:pPr>
-        <w:pStyle w:val="aa"/>
-        <w:numPr>
-          <w:ilvl w:val="0"/>
-          <w:numId w:val="11"/>
-        </w:numPr>
-      </w:pPr>
-      <w:r>
-        <w:t xml:space="preserve">Для минимизации времени работы процессора над другими задачами следует по возможности отключить все другие приложения и службы перед началом тестирования. Для точного учета </w:t>
-      </w:r>
-      <w:r>
-        <w:t xml:space="preserve">доли </w:t>
-      </w:r>
-      <w:r>
-        <w:t>времени, выделяемого процессором на работу алгоритма</w:t>
-      </w:r>
-      <w:r>
-        <w:t>,</w:t>
-      </w:r>
-      <w:r>
-        <w:t xml:space="preserve"> следует учесть количество других выполняемых задач, а также их приоритет и приоритет работы приложения, тестирующего алгоритм. Не следует забывать и о </w:t>
-      </w:r>
-      <w:r>
-        <w:t>модуле для фиксирования времени работы тестиру</w:t>
-      </w:r>
-      <w:r>
-        <w:t xml:space="preserve">емого алгоритма. Этот модуль </w:t>
-      </w:r>
-      <w:r>
-        <w:t xml:space="preserve">должен требовать минимальной загрузки </w:t>
-      </w:r>
-      <w:r>
-        <w:t xml:space="preserve">ресурсов </w:t>
-      </w:r>
-      <w:r>
-        <w:t>ЦП.</w:t>
-      </w:r>
-      <w:r>
-        <w:t xml:space="preserve"> Также </w:t>
-      </w:r>
-      <w:r>
-        <w:t>необходимо</w:t>
-      </w:r>
-      <w:r>
-        <w:t xml:space="preserve"> оценить время переключения процессорного контекста. </w:t>
-      </w:r>
-      <w:r>
-        <w:t xml:space="preserve"> Разумеется, следует использовать для работы алгоритма только один поток, если не производится тестир</w:t>
-      </w:r>
-      <w:r>
-        <w:t>ование параллельной реализации</w:t>
       </w:r>
     </w:p>
     <w:p>
@@ -725,7 +653,7 @@
           <w:rStyle w:val="a9"/>
           <w:lang w:val="en-US"/>
         </w:rPr>
-        <w:footnoteReference w:id="7"/>
+        <w:footnoteReference w:id="8"/>
       </w:r>
       <w:r>
         <w:t xml:space="preserve">. </w:t>
@@ -742,6 +670,70 @@
         <w:ind w:firstLine="708"/>
       </w:pPr>
       <w:r>
+        <w:t>Могут быть предложены два способа проведения измерения производительности алгоритмов. Можно либо рассчитать ее через время исполнения отдельных операций (частота процессора известна, задержки и число тактов на исполнение для каждой операции известны), либо же измерить напрямую.</w:t>
+      </w:r>
+      <w:r>
+        <w:t xml:space="preserve"> По мнению автора, первый подход даст очень низкую точность, либо потребует значительного тестирования или глубоких знаний в устройстве конкретного ЦП. Это связано с тем, что в процессоре имеется масса оптимизаций, которые между собой взаимодействуют. В качестве примера: последовательность команд </w:t>
+      </w:r>
+      <m:oMath>
+        <m:r>
+          <w:rPr>
+            <w:rFonts w:ascii="Cambria Math" w:hAnsi="Cambria Math"/>
+          </w:rPr>
+          <m:t>xor rax rbx;xor rcx rdx</m:t>
+        </m:r>
+      </m:oMath>
+      <w:r>
+        <w:t xml:space="preserve"> </w:t>
+      </w:r>
+      <w:r>
+        <w:t xml:space="preserve">займет время, равное не удвоенному времени исполнения </w:t>
+      </w:r>
+      <m:oMath>
+        <m:r>
+          <w:rPr>
+            <w:rFonts w:ascii="Cambria Math" w:hAnsi="Cambria Math"/>
+          </w:rPr>
+          <m:t>xor</m:t>
+        </m:r>
+      </m:oMath>
+      <w:r>
+        <w:t>’</w:t>
+      </w:r>
+      <w:r>
+        <w:t xml:space="preserve">а, а лишь чуть дольше одного </w:t>
+      </w:r>
+      <m:oMath>
+        <m:r>
+          <w:rPr>
+            <w:rFonts w:ascii="Cambria Math" w:hAnsi="Cambria Math"/>
+          </w:rPr>
+          <m:t>xor</m:t>
+        </m:r>
+      </m:oMath>
+      <w:r>
+        <w:t>’</w:t>
+      </w:r>
+      <w:r>
+        <w:t xml:space="preserve">а. Это связано с внутренней </w:t>
+      </w:r>
+      <w:proofErr w:type="spellStart"/>
+      <w:r>
+        <w:t>параллелизацией</w:t>
+      </w:r>
+      <w:proofErr w:type="spellEnd"/>
+      <w:r>
+        <w:t xml:space="preserve"> работы процессора. Большое количество разных оптимизаций не позволяет точно определить, как поведут себя операции в конкретной взаимной конфигурации, т. е. в конкретном алгоритме. Впрочем, это тема для отдельного исследования о предсказуемости времени исполнения последовательности процессорных команд.</w:t>
+      </w:r>
+    </w:p>
+    <w:p>
+      <w:pPr>
+        <w:ind w:firstLine="708"/>
+      </w:pPr>
+      <w:r>
+        <w:t xml:space="preserve">В данной работе предлагается определять время работы алгоритма с помощью прямого тестирования времени. </w:t>
+      </w:r>
+      <w:r>
         <w:t xml:space="preserve">Случайную (статистическую) погрешность </w:t>
       </w:r>
       <w:r>
@@ -778,7 +770,11 @@
         <w:t>е</w:t>
       </w:r>
       <w:r>
-        <w:t xml:space="preserve"> зависимости времени шифрования от </w:t>
+        <w:t xml:space="preserve"> зависимости </w:t>
+      </w:r>
+      <w:r>
+        <w:lastRenderedPageBreak/>
+        <w:t xml:space="preserve">времени шифрования от </w:t>
       </w:r>
       <w:r>
         <w:t>объема</w:t>
@@ -859,7 +855,7 @@
         <w:rPr>
           <w:rStyle w:val="a9"/>
         </w:rPr>
-        <w:footnoteReference w:id="8"/>
+        <w:footnoteReference w:id="9"/>
       </w:r>
       <w:r>
         <w:t>.</w:t>
@@ -875,7 +871,6 @@
         <w:ind w:left="709"/>
       </w:pPr>
       <w:r>
-        <w:lastRenderedPageBreak/>
         <w:t>Оценка</w:t>
       </w:r>
       <w:r>
@@ -923,7 +918,7 @@
         <w:rPr>
           <w:rStyle w:val="a9"/>
         </w:rPr>
-        <w:footnoteReference w:id="9"/>
+        <w:footnoteReference w:id="10"/>
       </w:r>
       <w:r>
         <w:t>.</w:t>
@@ -1034,7 +1029,7 @@
         <w:rPr>
           <w:rStyle w:val="a9"/>
         </w:rPr>
-        <w:footnoteReference w:id="10"/>
+        <w:footnoteReference w:id="11"/>
       </w:r>
       <w:r>
         <w:t>), видеокарта (если не производятся вычисления на ней и не рисуются сложные графические объекты</w:t>
@@ -1256,7 +1251,7 @@
         <w:rPr>
           <w:rStyle w:val="a9"/>
         </w:rPr>
-        <w:footnoteReference w:id="11"/>
+        <w:footnoteReference w:id="12"/>
       </w:r>
       <w:r>
         <w:t xml:space="preserve"> </w:t>
@@ -1265,7 +1260,7 @@
         <w:rPr>
           <w:rStyle w:val="a9"/>
         </w:rPr>
-        <w:footnoteReference w:id="12"/>
+        <w:footnoteReference w:id="13"/>
       </w:r>
       <w:r>
         <w:t xml:space="preserve"> (</w:t>
@@ -1283,7 +1278,7 @@
         <w:rPr>
           <w:rStyle w:val="a9"/>
         </w:rPr>
-        <w:footnoteReference w:id="13"/>
+        <w:footnoteReference w:id="14"/>
       </w:r>
       <w:r>
         <w:t>), при этом следует вычесть энергопотребление регулятора напряжения</w:t>
@@ -1347,6 +1342,7 @@
           <w:rPr>
             <w:rFonts w:ascii="Cambria Math" w:hAnsi="Cambria Math"/>
           </w:rPr>
+          <w:lastRenderedPageBreak/>
           <m:t>q</m:t>
         </m:r>
       </m:oMath>
@@ -1458,13 +1454,7 @@
                 <w:rPr>
                   <w:rFonts w:ascii="Cambria Math" w:hAnsi="Cambria Math"/>
                 </w:rPr>
-                <m:t>1-</m:t>
-              </m:r>
-              <m:r>
-                <w:rPr>
-                  <w:rFonts w:ascii="Cambria Math" w:hAnsi="Cambria Math"/>
-                </w:rPr>
-                <m:t>q</m:t>
+                <m:t>1-q</m:t>
               </m:r>
             </m:e>
           </m:d>
@@ -1652,13 +1642,7 @@
                     <w:rPr>
                       <w:rFonts w:ascii="Cambria Math" w:hAnsi="Cambria Math"/>
                     </w:rPr>
-                    <m:t>1-</m:t>
-                  </m:r>
-                  <m:r>
-                    <w:rPr>
-                      <w:rFonts w:ascii="Cambria Math" w:hAnsi="Cambria Math"/>
-                    </w:rPr>
-                    <m:t>q</m:t>
+                    <m:t>1-q</m:t>
                   </m:r>
                 </m:e>
               </m:d>
@@ -1747,14 +1731,32 @@
         </m:sSub>
       </m:oMath>
       <w:r>
-        <w:t xml:space="preserve"> можно найти как энергопотребление ЦП в состоянии простоя. Способ оценки величины </w:t>
+        <w:t xml:space="preserve"> можно найти как энергопотребление ЦП в состоянии простоя</w:t>
+      </w:r>
+      <w:r>
+        <w:t xml:space="preserve">, </w:t>
+      </w:r>
+      <w:r>
+        <w:t xml:space="preserve">разделенное на долю его загрузки в этом режиме (утилиты для определения загрузки приводятся здесь </w:t>
+      </w:r>
+      <w:r>
+        <w:rPr>
+          <w:rStyle w:val="a9"/>
+        </w:rPr>
+        <w:footnoteReference w:id="15"/>
+      </w:r>
+      <w:r>
+        <w:t>)</w:t>
+      </w:r>
+      <w:r>
+        <w:t xml:space="preserve">. Способ оценки величины </w:t>
       </w:r>
       <m:oMath>
         <m:r>
           <w:rPr>
             <w:rFonts w:ascii="Cambria Math" w:hAnsi="Cambria Math"/>
           </w:rPr>
-          <m:t>n</m:t>
+          <m:t>q</m:t>
         </m:r>
       </m:oMath>
       <w:r>
@@ -1769,16 +1771,13 @@
         <w:ind w:firstLine="708"/>
       </w:pPr>
       <w:r>
-        <w:t xml:space="preserve">Далее описывается измерение энергопотребление для конкретного алгоритма. </w:t>
-      </w:r>
-      <w:r>
-        <w:t>По этому вопросу существует работа</w:t>
+        <w:t>Далее описывается измерение энергопотребление для конкретного алгоритма. По этому вопросу существует работа</w:t>
       </w:r>
       <w:r>
         <w:rPr>
           <w:rStyle w:val="a9"/>
         </w:rPr>
-        <w:footnoteReference w:id="14"/>
+        <w:footnoteReference w:id="16"/>
       </w:r>
       <w:r>
         <w:t>. На ее основе предлагается следующий способ.</w:t>
@@ -1988,7 +1987,7 @@
         <w:rPr>
           <w:rStyle w:val="a9"/>
         </w:rPr>
-        <w:footnoteReference w:id="15"/>
+        <w:footnoteReference w:id="17"/>
       </w:r>
       <w:r>
         <w:t xml:space="preserve">) </w:t>
@@ -2135,10 +2134,7 @@
         <w:ind w:firstLine="708"/>
       </w:pPr>
       <w:r>
-        <w:t xml:space="preserve">Энергия </w:t>
-      </w:r>
-      <w:r>
-        <w:t>на шифрование блока или байта вычисляется как сумма энергозатрат на каждую операцию.</w:t>
+        <w:t>Энергия на шифрование блока или байта вычисляется как сумма энергозатрат на каждую операцию.</w:t>
       </w:r>
       <w:r>
         <w:t xml:space="preserve"> Для обычных алгоритмов это не так просто, так как они часто имеют ветвление, в этом случае для разных веток может быть разное энергопотребление. Но шифры обычно не имеют ветвления.</w:t>
@@ -2236,16 +2232,7 @@
         <w:ind w:firstLine="708"/>
       </w:pPr>
       <w:r>
-        <w:t>Если ранее была найден</w:t>
-      </w:r>
-      <w:r>
-        <w:t xml:space="preserve">о </w:t>
-      </w:r>
-      <w:r>
-        <w:t>время шифрования одного блока или байта, то можно найти энергопотребление</w:t>
-      </w:r>
-      <w:r>
-        <w:t xml:space="preserve"> алгоритма.</w:t>
+        <w:t>Если ранее была найдено время шифрования одного блока или байта, то можно найти энергопотребление алгоритма.</w:t>
       </w:r>
     </w:p>
     <w:p>
@@ -2373,6 +2360,7 @@
         <w:rPr>
           <w:iCs/>
         </w:rPr>
+        <w:lastRenderedPageBreak/>
         <w:t xml:space="preserve">Если погрешности косвенных измерений окажутся не слишком большими, то можно, зная энергопотребление каждой операции в отдельности, вычислять энергопотребление </w:t>
       </w:r>
       <w:r>
@@ -2441,12 +2429,12 @@
         </w:rPr>
         <w:t>.</w:t>
       </w:r>
-    </w:p>
-    <w:p>
-      <w:pPr>
-        <w:pStyle w:val="aa"/>
-        <w:ind w:left="709"/>
-      </w:pPr>
+      <w:r>
+        <w:rPr>
+          <w:iCs/>
+        </w:rPr>
+        <w:br w:type="page"/>
+      </w:r>
     </w:p>
     <w:p>
       <w:pPr>
@@ -2828,12 +2816,36 @@
           <w:rPr>
             <w:rStyle w:val="ab"/>
           </w:rPr>
+          <w:t>https://habr.com/ru/post/282301/</w:t>
+        </w:r>
+      </w:hyperlink>
+    </w:p>
+  </w:footnote>
+  <w:footnote w:id="8">
+    <w:p>
+      <w:pPr>
+        <w:pStyle w:val="a7"/>
+      </w:pPr>
+      <w:r>
+        <w:rPr>
+          <w:rStyle w:val="a9"/>
+        </w:rPr>
+        <w:footnoteRef/>
+      </w:r>
+      <w:r>
+        <w:t xml:space="preserve"> </w:t>
+      </w:r>
+      <w:hyperlink r:id="rId8" w:history="1">
+        <w:r>
+          <w:rPr>
+            <w:rStyle w:val="ab"/>
+          </w:rPr>
           <w:t>https://smallbusiness.chron.com/turn-down-cpu-speed-bios-71566.html</w:t>
         </w:r>
       </w:hyperlink>
     </w:p>
   </w:footnote>
-  <w:footnote w:id="8">
+  <w:footnote w:id="9">
     <w:p>
       <w:pPr>
         <w:pStyle w:val="a7"/>
@@ -2847,7 +2859,7 @@
       <w:r>
         <w:t xml:space="preserve"> </w:t>
       </w:r>
-      <w:hyperlink r:id="rId8" w:history="1">
+      <w:hyperlink r:id="rId9" w:history="1">
         <w:r>
           <w:rPr>
             <w:rStyle w:val="ab"/>
@@ -2857,7 +2869,7 @@
       </w:hyperlink>
     </w:p>
   </w:footnote>
-  <w:footnote w:id="9">
+  <w:footnote w:id="10">
     <w:p>
       <w:pPr>
         <w:pStyle w:val="a7"/>
@@ -2871,7 +2883,7 @@
       <w:r>
         <w:t xml:space="preserve"> </w:t>
       </w:r>
-      <w:hyperlink r:id="rId9" w:history="1">
+      <w:hyperlink r:id="rId10" w:history="1">
         <w:r>
           <w:rPr>
             <w:rStyle w:val="ab"/>
@@ -2881,7 +2893,7 @@
       </w:hyperlink>
     </w:p>
   </w:footnote>
-  <w:footnote w:id="10">
+  <w:footnote w:id="11">
     <w:p>
       <w:pPr>
         <w:pStyle w:val="a7"/>
@@ -2895,7 +2907,7 @@
       <w:r>
         <w:t xml:space="preserve"> </w:t>
       </w:r>
-      <w:hyperlink r:id="rId10" w:tgtFrame="_blank" w:history="1">
+      <w:hyperlink r:id="rId11" w:tgtFrame="_blank" w:history="1">
         <w:r>
           <w:rPr>
             <w:rStyle w:val="ab"/>
@@ -2908,7 +2920,7 @@
       </w:hyperlink>
     </w:p>
   </w:footnote>
-  <w:footnote w:id="11">
+  <w:footnote w:id="12">
     <w:p>
       <w:pPr>
         <w:pStyle w:val="a7"/>
@@ -2922,7 +2934,7 @@
       <w:r>
         <w:t xml:space="preserve"> </w:t>
       </w:r>
-      <w:hyperlink r:id="rId11" w:history="1">
+      <w:hyperlink r:id="rId12" w:history="1">
         <w:r>
           <w:rPr>
             <w:rStyle w:val="ab"/>
@@ -2932,7 +2944,7 @@
       </w:hyperlink>
     </w:p>
   </w:footnote>
-  <w:footnote w:id="12">
+  <w:footnote w:id="13">
     <w:p>
       <w:pPr>
         <w:pStyle w:val="a7"/>
@@ -2946,7 +2958,7 @@
       <w:r>
         <w:t xml:space="preserve"> </w:t>
       </w:r>
-      <w:hyperlink r:id="rId12" w:history="1">
+      <w:hyperlink r:id="rId13" w:history="1">
         <w:r>
           <w:rPr>
             <w:rStyle w:val="ab"/>
@@ -2956,7 +2968,7 @@
       </w:hyperlink>
     </w:p>
   </w:footnote>
-  <w:footnote w:id="13">
+  <w:footnote w:id="14">
     <w:p>
       <w:pPr>
         <w:pStyle w:val="a7"/>
@@ -2970,7 +2982,7 @@
       <w:r>
         <w:t xml:space="preserve"> </w:t>
       </w:r>
-      <w:hyperlink r:id="rId13" w:history="1">
+      <w:hyperlink r:id="rId14" w:history="1">
         <w:r>
           <w:rPr>
             <w:rStyle w:val="ab"/>
@@ -2980,7 +2992,7 @@
       </w:hyperlink>
     </w:p>
   </w:footnote>
-  <w:footnote w:id="14">
+  <w:footnote w:id="15">
     <w:p>
       <w:pPr>
         <w:pStyle w:val="a7"/>
@@ -2994,7 +3006,31 @@
       <w:r>
         <w:t xml:space="preserve"> </w:t>
       </w:r>
-      <w:hyperlink r:id="rId14" w:history="1">
+      <w:hyperlink r:id="rId15" w:history="1">
+        <w:r>
+          <w:rPr>
+            <w:rStyle w:val="ab"/>
+          </w:rPr>
+          <w:t>https://www.softsalad.ru/articles/best-programms/cpu-viewer-software</w:t>
+        </w:r>
+      </w:hyperlink>
+    </w:p>
+  </w:footnote>
+  <w:footnote w:id="16">
+    <w:p>
+      <w:pPr>
+        <w:pStyle w:val="a7"/>
+      </w:pPr>
+      <w:r>
+        <w:rPr>
+          <w:rStyle w:val="a9"/>
+        </w:rPr>
+        <w:footnoteRef/>
+      </w:r>
+      <w:r>
+        <w:t xml:space="preserve"> </w:t>
+      </w:r>
+      <w:hyperlink r:id="rId16" w:history="1">
         <w:r>
           <w:rPr>
             <w:rStyle w:val="ab"/>
@@ -3004,7 +3040,7 @@
       </w:hyperlink>
     </w:p>
   </w:footnote>
-  <w:footnote w:id="15">
+  <w:footnote w:id="17">
     <w:p>
       <w:pPr>
         <w:pStyle w:val="a7"/>
@@ -3018,7 +3054,7 @@
       <w:r>
         <w:t xml:space="preserve"> </w:t>
       </w:r>
-      <w:hyperlink r:id="rId15" w:history="1">
+      <w:hyperlink r:id="rId17" w:history="1">
         <w:r>
           <w:rPr>
             <w:rStyle w:val="ab"/>
@@ -5117,6 +5153,7 @@
   <w:style w:type="character" w:default="1" w:styleId="a0">
     <w:name w:val="Default Paragraph Font"/>
     <w:uiPriority w:val="1"/>
+    <w:semiHidden/>
     <w:unhideWhenUsed/>
   </w:style>
   <w:style w:type="table" w:default="1" w:styleId="a1">
@@ -5664,7 +5701,7 @@
 </file>
 
 <file path=customXml/itemProps1.xml><?xml version="1.0" encoding="utf-8"?>
-<ds:datastoreItem xmlns:ds="http://schemas.openxmlformats.org/officeDocument/2006/customXml" ds:itemID="{621A6409-E4CA-49C3-ACCA-F87AED63CB0A}">
+<ds:datastoreItem xmlns:ds="http://schemas.openxmlformats.org/officeDocument/2006/customXml" ds:itemID="{84EB96EA-6EA5-4C3A-98AD-7BAA4F8F1352}">
   <ds:schemaRefs>
     <ds:schemaRef ds:uri="http://schemas.openxmlformats.org/officeDocument/2006/bibliography"/>
   </ds:schemaRefs>

</xml_diff>

<commit_message>
Chapter 3: improved part 1.2
</commit_message>
<xml_diff>
--- a/Глава 3 - реализация.docx
+++ b/Глава 3 - реализация.docx
@@ -1,6 +1,6 @@
 
 <file path=word/document.xml><?xml version="1.0" encoding="utf-8"?>
-<w:document xmlns:wpc="http://schemas.microsoft.com/office/word/2010/wordprocessingCanvas" xmlns:cx="http://schemas.microsoft.com/office/drawing/2014/chartex" xmlns:cx1="http://schemas.microsoft.com/office/drawing/2015/9/8/chartex" xmlns:cx2="http://schemas.microsoft.com/office/drawing/2015/10/21/chartex" xmlns:cx3="http://schemas.microsoft.com/office/drawing/2016/5/9/chartex" xmlns:cx4="http://schemas.microsoft.com/office/drawing/2016/5/10/chartex" xmlns:cx5="http://schemas.microsoft.com/office/drawing/2016/5/11/chartex" xmlns:cx6="http://schemas.microsoft.com/office/drawing/2016/5/12/chartex" xmlns:cx7="http://schemas.microsoft.com/office/drawing/2016/5/13/chartex" xmlns:cx8="http://schemas.microsoft.com/office/drawing/2016/5/14/chartex" xmlns:mc="http://schemas.openxmlformats.org/markup-compatibility/2006" xmlns:aink="http://schemas.microsoft.com/office/drawing/2016/ink" xmlns:am3d="http://schemas.microsoft.com/office/drawing/2017/model3d" xmlns:o="urn:schemas-microsoft-com:office:office" xmlns:r="http://schemas.openxmlformats.org/officeDocument/2006/relationships" xmlns:m="http://schemas.openxmlformats.org/officeDocument/2006/math" xmlns:v="urn:schemas-microsoft-com:vml" xmlns:wp14="http://schemas.microsoft.com/office/word/2010/wordprocessingDrawing" xmlns:wp="http://schemas.openxmlformats.org/drawingml/2006/wordprocessingDrawing" xmlns:w10="urn:schemas-microsoft-com:office:word" xmlns:w="http://schemas.openxmlformats.org/wordprocessingml/2006/main" xmlns:w14="http://schemas.microsoft.com/office/word/2010/wordml" xmlns:w15="http://schemas.microsoft.com/office/word/2012/wordml" xmlns:w16cex="http://schemas.microsoft.com/office/word/2018/wordml/cex" xmlns:w16cid="http://schemas.microsoft.com/office/word/2016/wordml/cid" xmlns:w16="http://schemas.microsoft.com/office/word/2018/wordml" xmlns:w16se="http://schemas.microsoft.com/office/word/2015/wordml/symex" xmlns:wpg="http://schemas.microsoft.com/office/word/2010/wordprocessingGroup" xmlns:wpi="http://schemas.microsoft.com/office/word/2010/wordprocessingInk" xmlns:wne="http://schemas.microsoft.com/office/word/2006/wordml" xmlns:wps="http://schemas.microsoft.com/office/word/2010/wordprocessingShape" mc:Ignorable="w14 w15 w16se w16cid w16 w16cex wp14">
+<w:document xmlns:wpc="http://schemas.microsoft.com/office/word/2010/wordprocessingCanvas" xmlns:cx="http://schemas.microsoft.com/office/drawing/2014/chartex" xmlns:cx1="http://schemas.microsoft.com/office/drawing/2015/9/8/chartex" xmlns:mc="http://schemas.openxmlformats.org/markup-compatibility/2006" xmlns:o="urn:schemas-microsoft-com:office:office" xmlns:r="http://schemas.openxmlformats.org/officeDocument/2006/relationships" xmlns:m="http://schemas.openxmlformats.org/officeDocument/2006/math" xmlns:v="urn:schemas-microsoft-com:vml" xmlns:wp14="http://schemas.microsoft.com/office/word/2010/wordprocessingDrawing" xmlns:wp="http://schemas.openxmlformats.org/drawingml/2006/wordprocessingDrawing" xmlns:w10="urn:schemas-microsoft-com:office:word" xmlns:w="http://schemas.openxmlformats.org/wordprocessingml/2006/main" xmlns:w14="http://schemas.microsoft.com/office/word/2010/wordml" xmlns:w15="http://schemas.microsoft.com/office/word/2012/wordml" xmlns:w16se="http://schemas.microsoft.com/office/word/2015/wordml/symex" xmlns:wpg="http://schemas.microsoft.com/office/word/2010/wordprocessingGroup" xmlns:wpi="http://schemas.microsoft.com/office/word/2010/wordprocessingInk" xmlns:wne="http://schemas.microsoft.com/office/word/2006/wordml" xmlns:wps="http://schemas.microsoft.com/office/word/2010/wordprocessingShape" mc:Ignorable="w14 w15 w16se wp14">
   <w:body>
     <w:p>
       <w:pPr>
@@ -474,28 +474,7 @@
         <w:t>» решения может несколько или даже значительно отличаться.</w:t>
       </w:r>
       <w:r>
-        <w:t xml:space="preserve"> Поэтому нужно минимизировать </w:t>
-      </w:r>
-      <w:r>
-        <w:t>использовани</w:t>
-      </w:r>
-      <w:r>
-        <w:t>е</w:t>
-      </w:r>
-      <w:r>
-        <w:t xml:space="preserve"> «необычных» процессорных команд. Лучше всего использовать для программной реализации язык ассемблера, это позволяет исключить процедуру трансляции языка С</w:t>
-      </w:r>
-      <w:r>
-        <w:t xml:space="preserve"> (б</w:t>
-      </w:r>
-      <w:r>
-        <w:t>онусом также является отсутствие оптимизации последовательности команд, которая обычно происходит при компиляции программы на С</w:t>
-      </w:r>
-      <w:r>
-        <w:t>)</w:t>
-      </w:r>
-      <w:r>
-        <w:t xml:space="preserve">. Также возможно использование языка </w:t>
+        <w:t xml:space="preserve"> Поэтому нужно минимизировать использование «необычных» процессорных команд. Лучше всего использовать для программной реализации язык ассемблера, это позволяет исключить процедуру трансляции языка С (бонусом также является отсутствие оптимизации последовательности команд, которая обычно происходит при компиляции программы на С). Также возможно использование языка </w:t>
       </w:r>
       <w:r>
         <w:rPr>
@@ -522,6 +501,51 @@
     <w:p>
       <w:pPr>
         <w:ind w:firstLine="708"/>
+        <w:rPr>
+          <w:lang w:val="en-US"/>
+        </w:rPr>
+      </w:pPr>
+      <w:r>
+        <w:t>Также при создании ассемблерной реализации следует учитывать предполагаемые аппаратные ограничения реализации. Они могут быть следующими.</w:t>
+      </w:r>
+    </w:p>
+    <w:p>
+      <w:pPr>
+        <w:pStyle w:val="aa"/>
+        <w:numPr>
+          <w:ilvl w:val="0"/>
+          <w:numId w:val="15"/>
+        </w:numPr>
+      </w:pPr>
+      <w:r>
+        <w:t>Уменьшенное количество регистров (по сравнению с ЦП ПК).</w:t>
+      </w:r>
+    </w:p>
+    <w:p>
+      <w:pPr>
+        <w:pStyle w:val="aa"/>
+        <w:numPr>
+          <w:ilvl w:val="0"/>
+          <w:numId w:val="15"/>
+        </w:numPr>
+      </w:pPr>
+      <w:r>
+        <w:lastRenderedPageBreak/>
+        <w:t>Иная архитектура, чем у ЦП ПК. В этом случае можно моделировать задержки с помощью пустых циклов</w:t>
+      </w:r>
+      <w:r>
+        <w:rPr>
+          <w:rStyle w:val="a9"/>
+        </w:rPr>
+        <w:footnoteReference w:id="6"/>
+      </w:r>
+      <w:r>
+        <w:t>.</w:t>
+      </w:r>
+    </w:p>
+    <w:p>
+      <w:pPr>
+        <w:ind w:firstLine="708"/>
       </w:pPr>
       <w:r>
         <w:t xml:space="preserve">Другой проблемой является различная скорость исполнения инструкций, т. е. задержка и пропускная способность процессора при исполнении данной инструкции. </w:t>
@@ -556,26 +580,13 @@
         <w:t>.</w:t>
       </w:r>
       <w:r>
-        <w:t xml:space="preserve"> Эта проблема </w:t>
-      </w:r>
-      <w:r>
-        <w:t>не поддается простому решению</w:t>
-      </w:r>
-      <w:r>
-        <w:t xml:space="preserve">. </w:t>
-      </w:r>
-      <w:r>
-        <w:t xml:space="preserve">Можно </w:t>
-      </w:r>
-      <w:r>
-        <w:lastRenderedPageBreak/>
-        <w:t>пользоваться уже готовыми таблицами вроде такой</w:t>
+        <w:t xml:space="preserve"> Эта проблема не поддается простому решению. Можно пользоваться уже готовыми таблицами вроде такой</w:t>
       </w:r>
       <w:r>
         <w:rPr>
           <w:rStyle w:val="a9"/>
         </w:rPr>
-        <w:footnoteReference w:id="6"/>
+        <w:footnoteReference w:id="7"/>
       </w:r>
       <w:r>
         <w:t xml:space="preserve">, однако </w:t>
@@ -592,6 +603,9 @@
     <w:p>
       <w:pPr>
         <w:ind w:firstLine="708"/>
+        <w:rPr>
+          <w:lang w:val="en-US"/>
+        </w:rPr>
       </w:pPr>
       <w:r>
         <w:t>Еще одним неочевидным моментом является многопоточность. Ведь, даже если алгоритм запускается в однопоточном</w:t>
@@ -603,13 +617,7 @@
         <w:t>, на его исполнение выделяется не 100% процессорного времени. Значительная часть времени уходит на исполнение задач других приложений, прерываний ОС и системных прерываний.</w:t>
       </w:r>
       <w:r>
-        <w:t xml:space="preserve"> </w:t>
-      </w:r>
-      <w:r>
-        <w:t xml:space="preserve">Для минимизации времени работы процессора над другими задачами следует по возможности отключить все другие приложения и службы перед началом тестирования. </w:t>
-      </w:r>
-      <w:r>
-        <w:t xml:space="preserve">Можно засекать определенное время, которого затем умножить на долю </w:t>
+        <w:t xml:space="preserve"> Для минимизации времени работы процессора над другими задачами следует по возможности отключить все другие приложения и службы перед началом тестирования. Можно засекать определенное время, которого затем умножить на долю </w:t>
       </w:r>
       <m:oMath>
         <m:r>
@@ -629,31 +637,53 @@
         <w:rPr>
           <w:rStyle w:val="a9"/>
         </w:rPr>
-        <w:footnoteReference w:id="7"/>
+        <w:footnoteReference w:id="8"/>
       </w:r>
       <w:r>
         <w:t>.</w:t>
       </w:r>
-    </w:p>
-    <w:p>
-      <w:pPr>
-        <w:ind w:firstLine="708"/>
-      </w:pPr>
-      <w:r>
-        <w:t xml:space="preserve">Еще одним возможным подходом является искусственное понижение рабочей частоты процессора. Однако этот способ имеет свои нюансы. Так, это можно сделать на уровне ОС или утилит, и в этом случае появится дополнительная активная служба, которая будет требовать отдельных ресурсов ЦП, возможно не в постоянном количестве. Также это можно выполнить на уровне </w:t>
+      <w:r>
+        <w:t xml:space="preserve"> Также следует отключить технологию </w:t>
       </w:r>
       <w:r>
         <w:rPr>
           <w:lang w:val="en-US"/>
         </w:rPr>
-        <w:t>BIOS</w:t>
+        <w:t>Hyper-Threading</w:t>
       </w:r>
       <w:r>
         <w:rPr>
           <w:rStyle w:val="a9"/>
           <w:lang w:val="en-US"/>
         </w:rPr>
-        <w:footnoteReference w:id="8"/>
+        <w:footnoteReference w:id="9"/>
+      </w:r>
+      <w:r>
+        <w:rPr>
+          <w:lang w:val="en-US"/>
+        </w:rPr>
+        <w:t>.</w:t>
+      </w:r>
+    </w:p>
+    <w:p>
+      <w:pPr>
+        <w:ind w:firstLine="708"/>
+      </w:pPr>
+      <w:r>
+        <w:t xml:space="preserve">Еще одним возможным подходом является искусственное понижение рабочей частоты процессора. Однако этот способ имеет свои нюансы. Так, это можно сделать на уровне ОС или утилит, и в этом случае появится дополнительная активная служба, которая будет требовать отдельных ресурсов ЦП, возможно не в постоянном количестве. Также это можно выполнить на уровне </w:t>
+      </w:r>
+      <w:r>
+        <w:rPr>
+          <w:lang w:val="en-US"/>
+        </w:rPr>
+        <w:t>BIOS</w:t>
+      </w:r>
+      <w:r>
+        <w:rPr>
+          <w:rStyle w:val="a9"/>
+          <w:lang w:val="en-US"/>
+        </w:rPr>
+        <w:footnoteReference w:id="10"/>
       </w:r>
       <w:r>
         <w:t xml:space="preserve">. </w:t>
@@ -673,7 +703,12 @@
         <w:t>Могут быть предложены два способа проведения измерения производительности алгоритмов. Можно либо рассчитать ее через время исполнения отдельных операций (частота процессора известна, задержки и число тактов на исполнение для каждой операции известны), либо же измерить напрямую.</w:t>
       </w:r>
       <w:r>
-        <w:t xml:space="preserve"> По мнению автора, первый подход даст очень низкую точность, либо потребует значительного тестирования или глубоких знаний в устройстве конкретного ЦП. Это связано с тем, что в процессоре имеется масса оптимизаций, которые между собой взаимодействуют. В качестве примера: последовательность команд </w:t>
+        <w:t xml:space="preserve"> По мнению автора, первый подход даст очень низкую точность, либо потребует значительного тестирования или глубоких знаний в устр</w:t>
+      </w:r>
+      <w:bookmarkStart w:id="0" w:name="_GoBack"/>
+      <w:bookmarkEnd w:id="0"/>
+      <w:r>
+        <w:t xml:space="preserve">ойстве конкретного ЦП. Это связано с тем, что в процессоре имеется масса оптимизаций, которые между собой взаимодействуют. В качестве примера: последовательность команд </w:t>
       </w:r>
       <m:oMath>
         <m:r>
@@ -719,6 +754,7 @@
       </w:r>
       <w:proofErr w:type="spellStart"/>
       <w:r>
+        <w:lastRenderedPageBreak/>
         <w:t>параллелизацией</w:t>
       </w:r>
       <w:proofErr w:type="spellEnd"/>
@@ -770,11 +806,7 @@
         <w:t>е</w:t>
       </w:r>
       <w:r>
-        <w:t xml:space="preserve"> зависимости </w:t>
-      </w:r>
-      <w:r>
-        <w:lastRenderedPageBreak/>
-        <w:t xml:space="preserve">времени шифрования от </w:t>
+        <w:t xml:space="preserve"> зависимости времени шифрования от </w:t>
       </w:r>
       <w:r>
         <w:t>объема</w:t>
@@ -855,7 +887,7 @@
         <w:rPr>
           <w:rStyle w:val="a9"/>
         </w:rPr>
-        <w:footnoteReference w:id="9"/>
+        <w:footnoteReference w:id="11"/>
       </w:r>
       <w:r>
         <w:t>.</w:t>
@@ -918,7 +950,7 @@
         <w:rPr>
           <w:rStyle w:val="a9"/>
         </w:rPr>
-        <w:footnoteReference w:id="10"/>
+        <w:footnoteReference w:id="12"/>
       </w:r>
       <w:r>
         <w:t>.</w:t>
@@ -1029,7 +1061,7 @@
         <w:rPr>
           <w:rStyle w:val="a9"/>
         </w:rPr>
-        <w:footnoteReference w:id="11"/>
+        <w:footnoteReference w:id="13"/>
       </w:r>
       <w:r>
         <w:t>), видеокарта (если не производятся вычисления на ней и не рисуются сложные графические объекты</w:t>
@@ -1190,6 +1222,7 @@
         <w:ind w:firstLine="708"/>
       </w:pPr>
       <w:r>
+        <w:lastRenderedPageBreak/>
         <w:t>Существует два способа измерения энергопотребления процессора:</w:t>
       </w:r>
       <w:r>
@@ -1251,7 +1284,7 @@
         <w:rPr>
           <w:rStyle w:val="a9"/>
         </w:rPr>
-        <w:footnoteReference w:id="12"/>
+        <w:footnoteReference w:id="14"/>
       </w:r>
       <w:r>
         <w:t xml:space="preserve"> </w:t>
@@ -1260,7 +1293,7 @@
         <w:rPr>
           <w:rStyle w:val="a9"/>
         </w:rPr>
-        <w:footnoteReference w:id="13"/>
+        <w:footnoteReference w:id="15"/>
       </w:r>
       <w:r>
         <w:t xml:space="preserve"> (</w:t>
@@ -1278,7 +1311,7 @@
         <w:rPr>
           <w:rStyle w:val="a9"/>
         </w:rPr>
-        <w:footnoteReference w:id="14"/>
+        <w:footnoteReference w:id="16"/>
       </w:r>
       <w:r>
         <w:t>), при этом следует вычесть энергопотребление регулятора напряжения</w:t>
@@ -1342,7 +1375,6 @@
           <w:rPr>
             <w:rFonts w:ascii="Cambria Math" w:hAnsi="Cambria Math"/>
           </w:rPr>
-          <w:lastRenderedPageBreak/>
           <m:t>q</m:t>
         </m:r>
       </m:oMath>
@@ -1743,7 +1775,7 @@
         <w:rPr>
           <w:rStyle w:val="a9"/>
         </w:rPr>
-        <w:footnoteReference w:id="15"/>
+        <w:footnoteReference w:id="17"/>
       </w:r>
       <w:r>
         <w:t>)</w:t>
@@ -1777,7 +1809,7 @@
         <w:rPr>
           <w:rStyle w:val="a9"/>
         </w:rPr>
-        <w:footnoteReference w:id="16"/>
+        <w:footnoteReference w:id="18"/>
       </w:r>
       <w:r>
         <w:t>. На ее основе предлагается следующий способ.</w:t>
@@ -1987,7 +2019,7 @@
         <w:rPr>
           <w:rStyle w:val="a9"/>
         </w:rPr>
-        <w:footnoteReference w:id="17"/>
+        <w:footnoteReference w:id="19"/>
       </w:r>
       <w:r>
         <w:t xml:space="preserve">) </w:t>
@@ -2137,7 +2169,11 @@
         <w:t>Энергия на шифрование блока или байта вычисляется как сумма энергозатрат на каждую операцию.</w:t>
       </w:r>
       <w:r>
-        <w:t xml:space="preserve"> Для обычных алгоритмов это не так просто, так как они часто имеют ветвление, в этом случае для разных веток может быть разное энергопотребление. Но шифры обычно не имеют ветвления.</w:t>
+        <w:t xml:space="preserve"> Для обычных алгоритмов это не так просто, так как они часто имеют </w:t>
+      </w:r>
+      <w:r>
+        <w:lastRenderedPageBreak/>
+        <w:t>ветвление, в этом случае для разных веток может быть разное энергопотребление. Но шифры обычно не имеют ветвления.</w:t>
       </w:r>
     </w:p>
     <w:p>
@@ -2360,7 +2396,6 @@
         <w:rPr>
           <w:iCs/>
         </w:rPr>
-        <w:lastRenderedPageBreak/>
         <w:t xml:space="preserve">Если погрешности косвенных измерений окажутся не слишком большими, то можно, зная энергопотребление каждой операции в отдельности, вычислять энергопотребление </w:t>
       </w:r>
       <w:r>
@@ -2577,7 +2612,7 @@
 </file>
 
 <file path=word/endnotes.xml><?xml version="1.0" encoding="utf-8"?>
-<w:endnotes xmlns:wpc="http://schemas.microsoft.com/office/word/2010/wordprocessingCanvas" xmlns:cx="http://schemas.microsoft.com/office/drawing/2014/chartex" xmlns:cx1="http://schemas.microsoft.com/office/drawing/2015/9/8/chartex" xmlns:cx2="http://schemas.microsoft.com/office/drawing/2015/10/21/chartex" xmlns:cx3="http://schemas.microsoft.com/office/drawing/2016/5/9/chartex" xmlns:cx4="http://schemas.microsoft.com/office/drawing/2016/5/10/chartex" xmlns:cx5="http://schemas.microsoft.com/office/drawing/2016/5/11/chartex" xmlns:cx6="http://schemas.microsoft.com/office/drawing/2016/5/12/chartex" xmlns:cx7="http://schemas.microsoft.com/office/drawing/2016/5/13/chartex" xmlns:cx8="http://schemas.microsoft.com/office/drawing/2016/5/14/chartex" xmlns:mc="http://schemas.openxmlformats.org/markup-compatibility/2006" xmlns:aink="http://schemas.microsoft.com/office/drawing/2016/ink" xmlns:am3d="http://schemas.microsoft.com/office/drawing/2017/model3d" xmlns:o="urn:schemas-microsoft-com:office:office" xmlns:r="http://schemas.openxmlformats.org/officeDocument/2006/relationships" xmlns:m="http://schemas.openxmlformats.org/officeDocument/2006/math" xmlns:v="urn:schemas-microsoft-com:vml" xmlns:wp14="http://schemas.microsoft.com/office/word/2010/wordprocessingDrawing" xmlns:wp="http://schemas.openxmlformats.org/drawingml/2006/wordprocessingDrawing" xmlns:w10="urn:schemas-microsoft-com:office:word" xmlns:w="http://schemas.openxmlformats.org/wordprocessingml/2006/main" xmlns:w14="http://schemas.microsoft.com/office/word/2010/wordml" xmlns:w15="http://schemas.microsoft.com/office/word/2012/wordml" xmlns:w16cex="http://schemas.microsoft.com/office/word/2018/wordml/cex" xmlns:w16cid="http://schemas.microsoft.com/office/word/2016/wordml/cid" xmlns:w16="http://schemas.microsoft.com/office/word/2018/wordml" xmlns:w16se="http://schemas.microsoft.com/office/word/2015/wordml/symex" xmlns:wpg="http://schemas.microsoft.com/office/word/2010/wordprocessingGroup" xmlns:wpi="http://schemas.microsoft.com/office/word/2010/wordprocessingInk" xmlns:wne="http://schemas.microsoft.com/office/word/2006/wordml" xmlns:wps="http://schemas.microsoft.com/office/word/2010/wordprocessingShape" mc:Ignorable="w14 w15 w16se w16cid w16 w16cex wp14">
+<w:endnotes xmlns:wpc="http://schemas.microsoft.com/office/word/2010/wordprocessingCanvas" xmlns:cx="http://schemas.microsoft.com/office/drawing/2014/chartex" xmlns:cx1="http://schemas.microsoft.com/office/drawing/2015/9/8/chartex" xmlns:mc="http://schemas.openxmlformats.org/markup-compatibility/2006" xmlns:o="urn:schemas-microsoft-com:office:office" xmlns:r="http://schemas.openxmlformats.org/officeDocument/2006/relationships" xmlns:m="http://schemas.openxmlformats.org/officeDocument/2006/math" xmlns:v="urn:schemas-microsoft-com:vml" xmlns:wp14="http://schemas.microsoft.com/office/word/2010/wordprocessingDrawing" xmlns:wp="http://schemas.openxmlformats.org/drawingml/2006/wordprocessingDrawing" xmlns:w10="urn:schemas-microsoft-com:office:word" xmlns:w="http://schemas.openxmlformats.org/wordprocessingml/2006/main" xmlns:w14="http://schemas.microsoft.com/office/word/2010/wordml" xmlns:w15="http://schemas.microsoft.com/office/word/2012/wordml" xmlns:w16se="http://schemas.microsoft.com/office/word/2015/wordml/symex" xmlns:wpg="http://schemas.microsoft.com/office/word/2010/wordprocessingGroup" xmlns:wpi="http://schemas.microsoft.com/office/word/2010/wordprocessingInk" xmlns:wne="http://schemas.microsoft.com/office/word/2006/wordml" xmlns:wps="http://schemas.microsoft.com/office/word/2010/wordprocessingShape" mc:Ignorable="w14 w15 w16se wp14">
   <w:endnote w:type="separator" w:id="-1">
     <w:p>
       <w:pPr>
@@ -2602,7 +2637,7 @@
 </file>
 
 <file path=word/footer1.xml><?xml version="1.0" encoding="utf-8"?>
-<w:ftr xmlns:wpc="http://schemas.microsoft.com/office/word/2010/wordprocessingCanvas" xmlns:cx="http://schemas.microsoft.com/office/drawing/2014/chartex" xmlns:cx1="http://schemas.microsoft.com/office/drawing/2015/9/8/chartex" xmlns:cx2="http://schemas.microsoft.com/office/drawing/2015/10/21/chartex" xmlns:cx3="http://schemas.microsoft.com/office/drawing/2016/5/9/chartex" xmlns:cx4="http://schemas.microsoft.com/office/drawing/2016/5/10/chartex" xmlns:cx5="http://schemas.microsoft.com/office/drawing/2016/5/11/chartex" xmlns:cx6="http://schemas.microsoft.com/office/drawing/2016/5/12/chartex" xmlns:cx7="http://schemas.microsoft.com/office/drawing/2016/5/13/chartex" xmlns:cx8="http://schemas.microsoft.com/office/drawing/2016/5/14/chartex" xmlns:mc="http://schemas.openxmlformats.org/markup-compatibility/2006" xmlns:aink="http://schemas.microsoft.com/office/drawing/2016/ink" xmlns:am3d="http://schemas.microsoft.com/office/drawing/2017/model3d" xmlns:o="urn:schemas-microsoft-com:office:office" xmlns:r="http://schemas.openxmlformats.org/officeDocument/2006/relationships" xmlns:m="http://schemas.openxmlformats.org/officeDocument/2006/math" xmlns:v="urn:schemas-microsoft-com:vml" xmlns:wp14="http://schemas.microsoft.com/office/word/2010/wordprocessingDrawing" xmlns:wp="http://schemas.openxmlformats.org/drawingml/2006/wordprocessingDrawing" xmlns:w10="urn:schemas-microsoft-com:office:word" xmlns:w="http://schemas.openxmlformats.org/wordprocessingml/2006/main" xmlns:w14="http://schemas.microsoft.com/office/word/2010/wordml" xmlns:w15="http://schemas.microsoft.com/office/word/2012/wordml" xmlns:w16cex="http://schemas.microsoft.com/office/word/2018/wordml/cex" xmlns:w16cid="http://schemas.microsoft.com/office/word/2016/wordml/cid" xmlns:w16="http://schemas.microsoft.com/office/word/2018/wordml" xmlns:w16se="http://schemas.microsoft.com/office/word/2015/wordml/symex" xmlns:wpg="http://schemas.microsoft.com/office/word/2010/wordprocessingGroup" xmlns:wpi="http://schemas.microsoft.com/office/word/2010/wordprocessingInk" xmlns:wne="http://schemas.microsoft.com/office/word/2006/wordml" xmlns:wps="http://schemas.microsoft.com/office/word/2010/wordprocessingShape" mc:Ignorable="w14 w15 w16se w16cid w16 w16cex wp14">
+<w:ftr xmlns:wpc="http://schemas.microsoft.com/office/word/2010/wordprocessingCanvas" xmlns:cx="http://schemas.microsoft.com/office/drawing/2014/chartex" xmlns:cx1="http://schemas.microsoft.com/office/drawing/2015/9/8/chartex" xmlns:mc="http://schemas.openxmlformats.org/markup-compatibility/2006" xmlns:o="urn:schemas-microsoft-com:office:office" xmlns:r="http://schemas.openxmlformats.org/officeDocument/2006/relationships" xmlns:m="http://schemas.openxmlformats.org/officeDocument/2006/math" xmlns:v="urn:schemas-microsoft-com:vml" xmlns:wp14="http://schemas.microsoft.com/office/word/2010/wordprocessingDrawing" xmlns:wp="http://schemas.openxmlformats.org/drawingml/2006/wordprocessingDrawing" xmlns:w10="urn:schemas-microsoft-com:office:word" xmlns:w="http://schemas.openxmlformats.org/wordprocessingml/2006/main" xmlns:w14="http://schemas.microsoft.com/office/word/2010/wordml" xmlns:w15="http://schemas.microsoft.com/office/word/2012/wordml" xmlns:w16se="http://schemas.microsoft.com/office/word/2015/wordml/symex" xmlns:wpg="http://schemas.microsoft.com/office/word/2010/wordprocessingGroup" xmlns:wpi="http://schemas.microsoft.com/office/word/2010/wordprocessingInk" xmlns:wne="http://schemas.microsoft.com/office/word/2006/wordml" xmlns:wps="http://schemas.microsoft.com/office/word/2010/wordprocessingShape" mc:Ignorable="w14 w15 w16se wp14">
   <w:p>
     <w:pPr>
       <w:pStyle w:val="a5"/>
@@ -2612,7 +2647,7 @@
 </file>
 
 <file path=word/footer2.xml><?xml version="1.0" encoding="utf-8"?>
-<w:ftr xmlns:wpc="http://schemas.microsoft.com/office/word/2010/wordprocessingCanvas" xmlns:cx="http://schemas.microsoft.com/office/drawing/2014/chartex" xmlns:cx1="http://schemas.microsoft.com/office/drawing/2015/9/8/chartex" xmlns:cx2="http://schemas.microsoft.com/office/drawing/2015/10/21/chartex" xmlns:cx3="http://schemas.microsoft.com/office/drawing/2016/5/9/chartex" xmlns:cx4="http://schemas.microsoft.com/office/drawing/2016/5/10/chartex" xmlns:cx5="http://schemas.microsoft.com/office/drawing/2016/5/11/chartex" xmlns:cx6="http://schemas.microsoft.com/office/drawing/2016/5/12/chartex" xmlns:cx7="http://schemas.microsoft.com/office/drawing/2016/5/13/chartex" xmlns:cx8="http://schemas.microsoft.com/office/drawing/2016/5/14/chartex" xmlns:mc="http://schemas.openxmlformats.org/markup-compatibility/2006" xmlns:aink="http://schemas.microsoft.com/office/drawing/2016/ink" xmlns:am3d="http://schemas.microsoft.com/office/drawing/2017/model3d" xmlns:o="urn:schemas-microsoft-com:office:office" xmlns:r="http://schemas.openxmlformats.org/officeDocument/2006/relationships" xmlns:m="http://schemas.openxmlformats.org/officeDocument/2006/math" xmlns:v="urn:schemas-microsoft-com:vml" xmlns:wp14="http://schemas.microsoft.com/office/word/2010/wordprocessingDrawing" xmlns:wp="http://schemas.openxmlformats.org/drawingml/2006/wordprocessingDrawing" xmlns:w10="urn:schemas-microsoft-com:office:word" xmlns:w="http://schemas.openxmlformats.org/wordprocessingml/2006/main" xmlns:w14="http://schemas.microsoft.com/office/word/2010/wordml" xmlns:w15="http://schemas.microsoft.com/office/word/2012/wordml" xmlns:w16cex="http://schemas.microsoft.com/office/word/2018/wordml/cex" xmlns:w16cid="http://schemas.microsoft.com/office/word/2016/wordml/cid" xmlns:w16="http://schemas.microsoft.com/office/word/2018/wordml" xmlns:w16se="http://schemas.microsoft.com/office/word/2015/wordml/symex" xmlns:wpg="http://schemas.microsoft.com/office/word/2010/wordprocessingGroup" xmlns:wpi="http://schemas.microsoft.com/office/word/2010/wordprocessingInk" xmlns:wne="http://schemas.microsoft.com/office/word/2006/wordml" xmlns:wps="http://schemas.microsoft.com/office/word/2010/wordprocessingShape" mc:Ignorable="w14 w15 w16se w16cid w16 w16cex wp14">
+<w:ftr xmlns:wpc="http://schemas.microsoft.com/office/word/2010/wordprocessingCanvas" xmlns:cx="http://schemas.microsoft.com/office/drawing/2014/chartex" xmlns:cx1="http://schemas.microsoft.com/office/drawing/2015/9/8/chartex" xmlns:mc="http://schemas.openxmlformats.org/markup-compatibility/2006" xmlns:o="urn:schemas-microsoft-com:office:office" xmlns:r="http://schemas.openxmlformats.org/officeDocument/2006/relationships" xmlns:m="http://schemas.openxmlformats.org/officeDocument/2006/math" xmlns:v="urn:schemas-microsoft-com:vml" xmlns:wp14="http://schemas.microsoft.com/office/word/2010/wordprocessingDrawing" xmlns:wp="http://schemas.openxmlformats.org/drawingml/2006/wordprocessingDrawing" xmlns:w10="urn:schemas-microsoft-com:office:word" xmlns:w="http://schemas.openxmlformats.org/wordprocessingml/2006/main" xmlns:w14="http://schemas.microsoft.com/office/word/2010/wordml" xmlns:w15="http://schemas.microsoft.com/office/word/2012/wordml" xmlns:w16se="http://schemas.microsoft.com/office/word/2015/wordml/symex" xmlns:wpg="http://schemas.microsoft.com/office/word/2010/wordprocessingGroup" xmlns:wpi="http://schemas.microsoft.com/office/word/2010/wordprocessingInk" xmlns:wne="http://schemas.microsoft.com/office/word/2006/wordml" xmlns:wps="http://schemas.microsoft.com/office/word/2010/wordprocessingShape" mc:Ignorable="w14 w15 w16se wp14">
   <w:p>
     <w:pPr>
       <w:pStyle w:val="a5"/>
@@ -2622,7 +2657,7 @@
 </file>
 
 <file path=word/footer3.xml><?xml version="1.0" encoding="utf-8"?>
-<w:ftr xmlns:wpc="http://schemas.microsoft.com/office/word/2010/wordprocessingCanvas" xmlns:cx="http://schemas.microsoft.com/office/drawing/2014/chartex" xmlns:cx1="http://schemas.microsoft.com/office/drawing/2015/9/8/chartex" xmlns:cx2="http://schemas.microsoft.com/office/drawing/2015/10/21/chartex" xmlns:cx3="http://schemas.microsoft.com/office/drawing/2016/5/9/chartex" xmlns:cx4="http://schemas.microsoft.com/office/drawing/2016/5/10/chartex" xmlns:cx5="http://schemas.microsoft.com/office/drawing/2016/5/11/chartex" xmlns:cx6="http://schemas.microsoft.com/office/drawing/2016/5/12/chartex" xmlns:cx7="http://schemas.microsoft.com/office/drawing/2016/5/13/chartex" xmlns:cx8="http://schemas.microsoft.com/office/drawing/2016/5/14/chartex" xmlns:mc="http://schemas.openxmlformats.org/markup-compatibility/2006" xmlns:aink="http://schemas.microsoft.com/office/drawing/2016/ink" xmlns:am3d="http://schemas.microsoft.com/office/drawing/2017/model3d" xmlns:o="urn:schemas-microsoft-com:office:office" xmlns:r="http://schemas.openxmlformats.org/officeDocument/2006/relationships" xmlns:m="http://schemas.openxmlformats.org/officeDocument/2006/math" xmlns:v="urn:schemas-microsoft-com:vml" xmlns:wp14="http://schemas.microsoft.com/office/word/2010/wordprocessingDrawing" xmlns:wp="http://schemas.openxmlformats.org/drawingml/2006/wordprocessingDrawing" xmlns:w10="urn:schemas-microsoft-com:office:word" xmlns:w="http://schemas.openxmlformats.org/wordprocessingml/2006/main" xmlns:w14="http://schemas.microsoft.com/office/word/2010/wordml" xmlns:w15="http://schemas.microsoft.com/office/word/2012/wordml" xmlns:w16cex="http://schemas.microsoft.com/office/word/2018/wordml/cex" xmlns:w16cid="http://schemas.microsoft.com/office/word/2016/wordml/cid" xmlns:w16="http://schemas.microsoft.com/office/word/2018/wordml" xmlns:w16se="http://schemas.microsoft.com/office/word/2015/wordml/symex" xmlns:wpg="http://schemas.microsoft.com/office/word/2010/wordprocessingGroup" xmlns:wpi="http://schemas.microsoft.com/office/word/2010/wordprocessingInk" xmlns:wne="http://schemas.microsoft.com/office/word/2006/wordml" xmlns:wps="http://schemas.microsoft.com/office/word/2010/wordprocessingShape" mc:Ignorable="w14 w15 w16se w16cid w16 w16cex wp14">
+<w:ftr xmlns:wpc="http://schemas.microsoft.com/office/word/2010/wordprocessingCanvas" xmlns:cx="http://schemas.microsoft.com/office/drawing/2014/chartex" xmlns:cx1="http://schemas.microsoft.com/office/drawing/2015/9/8/chartex" xmlns:mc="http://schemas.openxmlformats.org/markup-compatibility/2006" xmlns:o="urn:schemas-microsoft-com:office:office" xmlns:r="http://schemas.openxmlformats.org/officeDocument/2006/relationships" xmlns:m="http://schemas.openxmlformats.org/officeDocument/2006/math" xmlns:v="urn:schemas-microsoft-com:vml" xmlns:wp14="http://schemas.microsoft.com/office/word/2010/wordprocessingDrawing" xmlns:wp="http://schemas.openxmlformats.org/drawingml/2006/wordprocessingDrawing" xmlns:w10="urn:schemas-microsoft-com:office:word" xmlns:w="http://schemas.openxmlformats.org/wordprocessingml/2006/main" xmlns:w14="http://schemas.microsoft.com/office/word/2010/wordml" xmlns:w15="http://schemas.microsoft.com/office/word/2012/wordml" xmlns:w16se="http://schemas.microsoft.com/office/word/2015/wordml/symex" xmlns:wpg="http://schemas.microsoft.com/office/word/2010/wordprocessingGroup" xmlns:wpi="http://schemas.microsoft.com/office/word/2010/wordprocessingInk" xmlns:wne="http://schemas.microsoft.com/office/word/2006/wordml" xmlns:wps="http://schemas.microsoft.com/office/word/2010/wordprocessingShape" mc:Ignorable="w14 w15 w16se wp14">
   <w:p>
     <w:pPr>
       <w:pStyle w:val="a5"/>
@@ -2632,7 +2667,7 @@
 </file>
 
 <file path=word/footnotes.xml><?xml version="1.0" encoding="utf-8"?>
-<w:footnotes xmlns:wpc="http://schemas.microsoft.com/office/word/2010/wordprocessingCanvas" xmlns:cx="http://schemas.microsoft.com/office/drawing/2014/chartex" xmlns:cx1="http://schemas.microsoft.com/office/drawing/2015/9/8/chartex" xmlns:cx2="http://schemas.microsoft.com/office/drawing/2015/10/21/chartex" xmlns:cx3="http://schemas.microsoft.com/office/drawing/2016/5/9/chartex" xmlns:cx4="http://schemas.microsoft.com/office/drawing/2016/5/10/chartex" xmlns:cx5="http://schemas.microsoft.com/office/drawing/2016/5/11/chartex" xmlns:cx6="http://schemas.microsoft.com/office/drawing/2016/5/12/chartex" xmlns:cx7="http://schemas.microsoft.com/office/drawing/2016/5/13/chartex" xmlns:cx8="http://schemas.microsoft.com/office/drawing/2016/5/14/chartex" xmlns:mc="http://schemas.openxmlformats.org/markup-compatibility/2006" xmlns:aink="http://schemas.microsoft.com/office/drawing/2016/ink" xmlns:am3d="http://schemas.microsoft.com/office/drawing/2017/model3d" xmlns:o="urn:schemas-microsoft-com:office:office" xmlns:r="http://schemas.openxmlformats.org/officeDocument/2006/relationships" xmlns:m="http://schemas.openxmlformats.org/officeDocument/2006/math" xmlns:v="urn:schemas-microsoft-com:vml" xmlns:wp14="http://schemas.microsoft.com/office/word/2010/wordprocessingDrawing" xmlns:wp="http://schemas.openxmlformats.org/drawingml/2006/wordprocessingDrawing" xmlns:w10="urn:schemas-microsoft-com:office:word" xmlns:w="http://schemas.openxmlformats.org/wordprocessingml/2006/main" xmlns:w14="http://schemas.microsoft.com/office/word/2010/wordml" xmlns:w15="http://schemas.microsoft.com/office/word/2012/wordml" xmlns:w16cex="http://schemas.microsoft.com/office/word/2018/wordml/cex" xmlns:w16cid="http://schemas.microsoft.com/office/word/2016/wordml/cid" xmlns:w16="http://schemas.microsoft.com/office/word/2018/wordml" xmlns:w16se="http://schemas.microsoft.com/office/word/2015/wordml/symex" xmlns:wpg="http://schemas.microsoft.com/office/word/2010/wordprocessingGroup" xmlns:wpi="http://schemas.microsoft.com/office/word/2010/wordprocessingInk" xmlns:wne="http://schemas.microsoft.com/office/word/2006/wordml" xmlns:wps="http://schemas.microsoft.com/office/word/2010/wordprocessingShape" mc:Ignorable="w14 w15 w16se w16cid w16 w16cex wp14">
+<w:footnotes xmlns:wpc="http://schemas.microsoft.com/office/word/2010/wordprocessingCanvas" xmlns:cx="http://schemas.microsoft.com/office/drawing/2014/chartex" xmlns:cx1="http://schemas.microsoft.com/office/drawing/2015/9/8/chartex" xmlns:mc="http://schemas.openxmlformats.org/markup-compatibility/2006" xmlns:o="urn:schemas-microsoft-com:office:office" xmlns:r="http://schemas.openxmlformats.org/officeDocument/2006/relationships" xmlns:m="http://schemas.openxmlformats.org/officeDocument/2006/math" xmlns:v="urn:schemas-microsoft-com:vml" xmlns:wp14="http://schemas.microsoft.com/office/word/2010/wordprocessingDrawing" xmlns:wp="http://schemas.openxmlformats.org/drawingml/2006/wordprocessingDrawing" xmlns:w10="urn:schemas-microsoft-com:office:word" xmlns:w="http://schemas.openxmlformats.org/wordprocessingml/2006/main" xmlns:w14="http://schemas.microsoft.com/office/word/2010/wordml" xmlns:w15="http://schemas.microsoft.com/office/word/2012/wordml" xmlns:w16se="http://schemas.microsoft.com/office/word/2015/wordml/symex" xmlns:wpg="http://schemas.microsoft.com/office/word/2010/wordprocessingGroup" xmlns:wpi="http://schemas.microsoft.com/office/word/2010/wordprocessingInk" xmlns:wne="http://schemas.microsoft.com/office/word/2006/wordml" xmlns:wps="http://schemas.microsoft.com/office/word/2010/wordprocessingShape" mc:Ignorable="w14 w15 w16se wp14">
   <w:footnote w:type="separator" w:id="-1">
     <w:p>
       <w:pPr>
@@ -2792,12 +2827,36 @@
           <w:rPr>
             <w:rStyle w:val="ab"/>
           </w:rPr>
+          <w:t>https://habr.com/ru/post/167319/</w:t>
+        </w:r>
+      </w:hyperlink>
+    </w:p>
+  </w:footnote>
+  <w:footnote w:id="7">
+    <w:p>
+      <w:pPr>
+        <w:pStyle w:val="a7"/>
+      </w:pPr>
+      <w:r>
+        <w:rPr>
+          <w:rStyle w:val="a9"/>
+        </w:rPr>
+        <w:footnoteRef/>
+      </w:r>
+      <w:r>
+        <w:t xml:space="preserve"> </w:t>
+      </w:r>
+      <w:hyperlink r:id="rId7" w:history="1">
+        <w:r>
+          <w:rPr>
+            <w:rStyle w:val="ab"/>
+          </w:rPr>
           <w:t>https://www.agner.org/optimize/instruction_tables.pdf</w:t>
         </w:r>
       </w:hyperlink>
     </w:p>
   </w:footnote>
-  <w:footnote w:id="7">
+  <w:footnote w:id="8">
     <w:p>
       <w:pPr>
         <w:pStyle w:val="a7"/>
@@ -2811,7 +2870,7 @@
       <w:r>
         <w:t xml:space="preserve"> </w:t>
       </w:r>
-      <w:hyperlink r:id="rId7" w:history="1">
+      <w:hyperlink r:id="rId8" w:history="1">
         <w:r>
           <w:rPr>
             <w:rStyle w:val="ab"/>
@@ -2821,7 +2880,7 @@
       </w:hyperlink>
     </w:p>
   </w:footnote>
-  <w:footnote w:id="8">
+  <w:footnote w:id="9">
     <w:p>
       <w:pPr>
         <w:pStyle w:val="a7"/>
@@ -2835,7 +2894,31 @@
       <w:r>
         <w:t xml:space="preserve"> </w:t>
       </w:r>
-      <w:hyperlink r:id="rId8" w:history="1">
+      <w:hyperlink r:id="rId9" w:history="1">
+        <w:r>
+          <w:rPr>
+            <w:rStyle w:val="ab"/>
+          </w:rPr>
+          <w:t>http://www.nastrojkabios.ru/protsessor/cpu-hyper-threading.html</w:t>
+        </w:r>
+      </w:hyperlink>
+    </w:p>
+  </w:footnote>
+  <w:footnote w:id="10">
+    <w:p>
+      <w:pPr>
+        <w:pStyle w:val="a7"/>
+      </w:pPr>
+      <w:r>
+        <w:rPr>
+          <w:rStyle w:val="a9"/>
+        </w:rPr>
+        <w:footnoteRef/>
+      </w:r>
+      <w:r>
+        <w:t xml:space="preserve"> </w:t>
+      </w:r>
+      <w:hyperlink r:id="rId10" w:history="1">
         <w:r>
           <w:rPr>
             <w:rStyle w:val="ab"/>
@@ -2845,7 +2928,7 @@
       </w:hyperlink>
     </w:p>
   </w:footnote>
-  <w:footnote w:id="9">
+  <w:footnote w:id="11">
     <w:p>
       <w:pPr>
         <w:pStyle w:val="a7"/>
@@ -2859,7 +2942,7 @@
       <w:r>
         <w:t xml:space="preserve"> </w:t>
       </w:r>
-      <w:hyperlink r:id="rId9" w:history="1">
+      <w:hyperlink r:id="rId11" w:history="1">
         <w:r>
           <w:rPr>
             <w:rStyle w:val="ab"/>
@@ -2869,7 +2952,7 @@
       </w:hyperlink>
     </w:p>
   </w:footnote>
-  <w:footnote w:id="10">
+  <w:footnote w:id="12">
     <w:p>
       <w:pPr>
         <w:pStyle w:val="a7"/>
@@ -2883,7 +2966,7 @@
       <w:r>
         <w:t xml:space="preserve"> </w:t>
       </w:r>
-      <w:hyperlink r:id="rId10" w:history="1">
+      <w:hyperlink r:id="rId12" w:history="1">
         <w:r>
           <w:rPr>
             <w:rStyle w:val="ab"/>
@@ -2893,7 +2976,7 @@
       </w:hyperlink>
     </w:p>
   </w:footnote>
-  <w:footnote w:id="11">
+  <w:footnote w:id="13">
     <w:p>
       <w:pPr>
         <w:pStyle w:val="a7"/>
@@ -2907,7 +2990,7 @@
       <w:r>
         <w:t xml:space="preserve"> </w:t>
       </w:r>
-      <w:hyperlink r:id="rId11" w:tgtFrame="_blank" w:history="1">
+      <w:hyperlink r:id="rId13" w:tgtFrame="_blank" w:history="1">
         <w:r>
           <w:rPr>
             <w:rStyle w:val="ab"/>
@@ -2920,7 +3003,7 @@
       </w:hyperlink>
     </w:p>
   </w:footnote>
-  <w:footnote w:id="12">
+  <w:footnote w:id="14">
     <w:p>
       <w:pPr>
         <w:pStyle w:val="a7"/>
@@ -2934,7 +3017,7 @@
       <w:r>
         <w:t xml:space="preserve"> </w:t>
       </w:r>
-      <w:hyperlink r:id="rId12" w:history="1">
+      <w:hyperlink r:id="rId14" w:history="1">
         <w:r>
           <w:rPr>
             <w:rStyle w:val="ab"/>
@@ -2944,7 +3027,7 @@
       </w:hyperlink>
     </w:p>
   </w:footnote>
-  <w:footnote w:id="13">
+  <w:footnote w:id="15">
     <w:p>
       <w:pPr>
         <w:pStyle w:val="a7"/>
@@ -2958,7 +3041,7 @@
       <w:r>
         <w:t xml:space="preserve"> </w:t>
       </w:r>
-      <w:hyperlink r:id="rId13" w:history="1">
+      <w:hyperlink r:id="rId15" w:history="1">
         <w:r>
           <w:rPr>
             <w:rStyle w:val="ab"/>
@@ -2968,7 +3051,7 @@
       </w:hyperlink>
     </w:p>
   </w:footnote>
-  <w:footnote w:id="14">
+  <w:footnote w:id="16">
     <w:p>
       <w:pPr>
         <w:pStyle w:val="a7"/>
@@ -2982,7 +3065,7 @@
       <w:r>
         <w:t xml:space="preserve"> </w:t>
       </w:r>
-      <w:hyperlink r:id="rId14" w:history="1">
+      <w:hyperlink r:id="rId16" w:history="1">
         <w:r>
           <w:rPr>
             <w:rStyle w:val="ab"/>
@@ -2992,7 +3075,7 @@
       </w:hyperlink>
     </w:p>
   </w:footnote>
-  <w:footnote w:id="15">
+  <w:footnote w:id="17">
     <w:p>
       <w:pPr>
         <w:pStyle w:val="a7"/>
@@ -3006,7 +3089,7 @@
       <w:r>
         <w:t xml:space="preserve"> </w:t>
       </w:r>
-      <w:hyperlink r:id="rId15" w:history="1">
+      <w:hyperlink r:id="rId17" w:history="1">
         <w:r>
           <w:rPr>
             <w:rStyle w:val="ab"/>
@@ -3016,7 +3099,7 @@
       </w:hyperlink>
     </w:p>
   </w:footnote>
-  <w:footnote w:id="16">
+  <w:footnote w:id="18">
     <w:p>
       <w:pPr>
         <w:pStyle w:val="a7"/>
@@ -3030,7 +3113,7 @@
       <w:r>
         <w:t xml:space="preserve"> </w:t>
       </w:r>
-      <w:hyperlink r:id="rId16" w:history="1">
+      <w:hyperlink r:id="rId18" w:history="1">
         <w:r>
           <w:rPr>
             <w:rStyle w:val="ab"/>
@@ -3040,7 +3123,7 @@
       </w:hyperlink>
     </w:p>
   </w:footnote>
-  <w:footnote w:id="17">
+  <w:footnote w:id="19">
     <w:p>
       <w:pPr>
         <w:pStyle w:val="a7"/>
@@ -3054,7 +3137,7 @@
       <w:r>
         <w:t xml:space="preserve"> </w:t>
       </w:r>
-      <w:hyperlink r:id="rId17" w:history="1">
+      <w:hyperlink r:id="rId19" w:history="1">
         <w:r>
           <w:rPr>
             <w:rStyle w:val="ab"/>
@@ -3068,7 +3151,7 @@
 </file>
 
 <file path=word/header1.xml><?xml version="1.0" encoding="utf-8"?>
-<w:hdr xmlns:wpc="http://schemas.microsoft.com/office/word/2010/wordprocessingCanvas" xmlns:cx="http://schemas.microsoft.com/office/drawing/2014/chartex" xmlns:cx1="http://schemas.microsoft.com/office/drawing/2015/9/8/chartex" xmlns:cx2="http://schemas.microsoft.com/office/drawing/2015/10/21/chartex" xmlns:cx3="http://schemas.microsoft.com/office/drawing/2016/5/9/chartex" xmlns:cx4="http://schemas.microsoft.com/office/drawing/2016/5/10/chartex" xmlns:cx5="http://schemas.microsoft.com/office/drawing/2016/5/11/chartex" xmlns:cx6="http://schemas.microsoft.com/office/drawing/2016/5/12/chartex" xmlns:cx7="http://schemas.microsoft.com/office/drawing/2016/5/13/chartex" xmlns:cx8="http://schemas.microsoft.com/office/drawing/2016/5/14/chartex" xmlns:mc="http://schemas.openxmlformats.org/markup-compatibility/2006" xmlns:aink="http://schemas.microsoft.com/office/drawing/2016/ink" xmlns:am3d="http://schemas.microsoft.com/office/drawing/2017/model3d" xmlns:o="urn:schemas-microsoft-com:office:office" xmlns:r="http://schemas.openxmlformats.org/officeDocument/2006/relationships" xmlns:m="http://schemas.openxmlformats.org/officeDocument/2006/math" xmlns:v="urn:schemas-microsoft-com:vml" xmlns:wp14="http://schemas.microsoft.com/office/word/2010/wordprocessingDrawing" xmlns:wp="http://schemas.openxmlformats.org/drawingml/2006/wordprocessingDrawing" xmlns:w10="urn:schemas-microsoft-com:office:word" xmlns:w="http://schemas.openxmlformats.org/wordprocessingml/2006/main" xmlns:w14="http://schemas.microsoft.com/office/word/2010/wordml" xmlns:w15="http://schemas.microsoft.com/office/word/2012/wordml" xmlns:w16cex="http://schemas.microsoft.com/office/word/2018/wordml/cex" xmlns:w16cid="http://schemas.microsoft.com/office/word/2016/wordml/cid" xmlns:w16="http://schemas.microsoft.com/office/word/2018/wordml" xmlns:w16se="http://schemas.microsoft.com/office/word/2015/wordml/symex" xmlns:wpg="http://schemas.microsoft.com/office/word/2010/wordprocessingGroup" xmlns:wpi="http://schemas.microsoft.com/office/word/2010/wordprocessingInk" xmlns:wne="http://schemas.microsoft.com/office/word/2006/wordml" xmlns:wps="http://schemas.microsoft.com/office/word/2010/wordprocessingShape" mc:Ignorable="w14 w15 w16se w16cid w16 w16cex wp14">
+<w:hdr xmlns:wpc="http://schemas.microsoft.com/office/word/2010/wordprocessingCanvas" xmlns:cx="http://schemas.microsoft.com/office/drawing/2014/chartex" xmlns:cx1="http://schemas.microsoft.com/office/drawing/2015/9/8/chartex" xmlns:mc="http://schemas.openxmlformats.org/markup-compatibility/2006" xmlns:o="urn:schemas-microsoft-com:office:office" xmlns:r="http://schemas.openxmlformats.org/officeDocument/2006/relationships" xmlns:m="http://schemas.openxmlformats.org/officeDocument/2006/math" xmlns:v="urn:schemas-microsoft-com:vml" xmlns:wp14="http://schemas.microsoft.com/office/word/2010/wordprocessingDrawing" xmlns:wp="http://schemas.openxmlformats.org/drawingml/2006/wordprocessingDrawing" xmlns:w10="urn:schemas-microsoft-com:office:word" xmlns:w="http://schemas.openxmlformats.org/wordprocessingml/2006/main" xmlns:w14="http://schemas.microsoft.com/office/word/2010/wordml" xmlns:w15="http://schemas.microsoft.com/office/word/2012/wordml" xmlns:w16se="http://schemas.microsoft.com/office/word/2015/wordml/symex" xmlns:wpg="http://schemas.microsoft.com/office/word/2010/wordprocessingGroup" xmlns:wpi="http://schemas.microsoft.com/office/word/2010/wordprocessingInk" xmlns:wne="http://schemas.microsoft.com/office/word/2006/wordml" xmlns:wps="http://schemas.microsoft.com/office/word/2010/wordprocessingShape" mc:Ignorable="w14 w15 w16se wp14">
   <w:p>
     <w:pPr>
       <w:pStyle w:val="a3"/>
@@ -3078,7 +3161,7 @@
 </file>
 
 <file path=word/header2.xml><?xml version="1.0" encoding="utf-8"?>
-<w:hdr xmlns:wpc="http://schemas.microsoft.com/office/word/2010/wordprocessingCanvas" xmlns:cx="http://schemas.microsoft.com/office/drawing/2014/chartex" xmlns:cx1="http://schemas.microsoft.com/office/drawing/2015/9/8/chartex" xmlns:cx2="http://schemas.microsoft.com/office/drawing/2015/10/21/chartex" xmlns:cx3="http://schemas.microsoft.com/office/drawing/2016/5/9/chartex" xmlns:cx4="http://schemas.microsoft.com/office/drawing/2016/5/10/chartex" xmlns:cx5="http://schemas.microsoft.com/office/drawing/2016/5/11/chartex" xmlns:cx6="http://schemas.microsoft.com/office/drawing/2016/5/12/chartex" xmlns:cx7="http://schemas.microsoft.com/office/drawing/2016/5/13/chartex" xmlns:cx8="http://schemas.microsoft.com/office/drawing/2016/5/14/chartex" xmlns:mc="http://schemas.openxmlformats.org/markup-compatibility/2006" xmlns:aink="http://schemas.microsoft.com/office/drawing/2016/ink" xmlns:am3d="http://schemas.microsoft.com/office/drawing/2017/model3d" xmlns:o="urn:schemas-microsoft-com:office:office" xmlns:r="http://schemas.openxmlformats.org/officeDocument/2006/relationships" xmlns:m="http://schemas.openxmlformats.org/officeDocument/2006/math" xmlns:v="urn:schemas-microsoft-com:vml" xmlns:wp14="http://schemas.microsoft.com/office/word/2010/wordprocessingDrawing" xmlns:wp="http://schemas.openxmlformats.org/drawingml/2006/wordprocessingDrawing" xmlns:w10="urn:schemas-microsoft-com:office:word" xmlns:w="http://schemas.openxmlformats.org/wordprocessingml/2006/main" xmlns:w14="http://schemas.microsoft.com/office/word/2010/wordml" xmlns:w15="http://schemas.microsoft.com/office/word/2012/wordml" xmlns:w16cex="http://schemas.microsoft.com/office/word/2018/wordml/cex" xmlns:w16cid="http://schemas.microsoft.com/office/word/2016/wordml/cid" xmlns:w16="http://schemas.microsoft.com/office/word/2018/wordml" xmlns:w16se="http://schemas.microsoft.com/office/word/2015/wordml/symex" xmlns:wpg="http://schemas.microsoft.com/office/word/2010/wordprocessingGroup" xmlns:wpi="http://schemas.microsoft.com/office/word/2010/wordprocessingInk" xmlns:wne="http://schemas.microsoft.com/office/word/2006/wordml" xmlns:wps="http://schemas.microsoft.com/office/word/2010/wordprocessingShape" mc:Ignorable="w14 w15 w16se w16cid w16 w16cex wp14">
+<w:hdr xmlns:wpc="http://schemas.microsoft.com/office/word/2010/wordprocessingCanvas" xmlns:cx="http://schemas.microsoft.com/office/drawing/2014/chartex" xmlns:cx1="http://schemas.microsoft.com/office/drawing/2015/9/8/chartex" xmlns:mc="http://schemas.openxmlformats.org/markup-compatibility/2006" xmlns:o="urn:schemas-microsoft-com:office:office" xmlns:r="http://schemas.openxmlformats.org/officeDocument/2006/relationships" xmlns:m="http://schemas.openxmlformats.org/officeDocument/2006/math" xmlns:v="urn:schemas-microsoft-com:vml" xmlns:wp14="http://schemas.microsoft.com/office/word/2010/wordprocessingDrawing" xmlns:wp="http://schemas.openxmlformats.org/drawingml/2006/wordprocessingDrawing" xmlns:w10="urn:schemas-microsoft-com:office:word" xmlns:w="http://schemas.openxmlformats.org/wordprocessingml/2006/main" xmlns:w14="http://schemas.microsoft.com/office/word/2010/wordml" xmlns:w15="http://schemas.microsoft.com/office/word/2012/wordml" xmlns:w16se="http://schemas.microsoft.com/office/word/2015/wordml/symex" xmlns:wpg="http://schemas.microsoft.com/office/word/2010/wordprocessingGroup" xmlns:wpi="http://schemas.microsoft.com/office/word/2010/wordprocessingInk" xmlns:wne="http://schemas.microsoft.com/office/word/2006/wordml" xmlns:wps="http://schemas.microsoft.com/office/word/2010/wordprocessingShape" mc:Ignorable="w14 w15 w16se wp14">
   <w:p>
     <w:pPr>
       <w:pStyle w:val="a3"/>
@@ -3088,7 +3171,7 @@
 </file>
 
 <file path=word/header3.xml><?xml version="1.0" encoding="utf-8"?>
-<w:hdr xmlns:wpc="http://schemas.microsoft.com/office/word/2010/wordprocessingCanvas" xmlns:cx="http://schemas.microsoft.com/office/drawing/2014/chartex" xmlns:cx1="http://schemas.microsoft.com/office/drawing/2015/9/8/chartex" xmlns:cx2="http://schemas.microsoft.com/office/drawing/2015/10/21/chartex" xmlns:cx3="http://schemas.microsoft.com/office/drawing/2016/5/9/chartex" xmlns:cx4="http://schemas.microsoft.com/office/drawing/2016/5/10/chartex" xmlns:cx5="http://schemas.microsoft.com/office/drawing/2016/5/11/chartex" xmlns:cx6="http://schemas.microsoft.com/office/drawing/2016/5/12/chartex" xmlns:cx7="http://schemas.microsoft.com/office/drawing/2016/5/13/chartex" xmlns:cx8="http://schemas.microsoft.com/office/drawing/2016/5/14/chartex" xmlns:mc="http://schemas.openxmlformats.org/markup-compatibility/2006" xmlns:aink="http://schemas.microsoft.com/office/drawing/2016/ink" xmlns:am3d="http://schemas.microsoft.com/office/drawing/2017/model3d" xmlns:o="urn:schemas-microsoft-com:office:office" xmlns:r="http://schemas.openxmlformats.org/officeDocument/2006/relationships" xmlns:m="http://schemas.openxmlformats.org/officeDocument/2006/math" xmlns:v="urn:schemas-microsoft-com:vml" xmlns:wp14="http://schemas.microsoft.com/office/word/2010/wordprocessingDrawing" xmlns:wp="http://schemas.openxmlformats.org/drawingml/2006/wordprocessingDrawing" xmlns:w10="urn:schemas-microsoft-com:office:word" xmlns:w="http://schemas.openxmlformats.org/wordprocessingml/2006/main" xmlns:w14="http://schemas.microsoft.com/office/word/2010/wordml" xmlns:w15="http://schemas.microsoft.com/office/word/2012/wordml" xmlns:w16cex="http://schemas.microsoft.com/office/word/2018/wordml/cex" xmlns:w16cid="http://schemas.microsoft.com/office/word/2016/wordml/cid" xmlns:w16="http://schemas.microsoft.com/office/word/2018/wordml" xmlns:w16se="http://schemas.microsoft.com/office/word/2015/wordml/symex" xmlns:wpg="http://schemas.microsoft.com/office/word/2010/wordprocessingGroup" xmlns:wpi="http://schemas.microsoft.com/office/word/2010/wordprocessingInk" xmlns:wne="http://schemas.microsoft.com/office/word/2006/wordml" xmlns:wps="http://schemas.microsoft.com/office/word/2010/wordprocessingShape" mc:Ignorable="w14 w15 w16se w16cid w16 w16cex wp14">
+<w:hdr xmlns:wpc="http://schemas.microsoft.com/office/word/2010/wordprocessingCanvas" xmlns:cx="http://schemas.microsoft.com/office/drawing/2014/chartex" xmlns:cx1="http://schemas.microsoft.com/office/drawing/2015/9/8/chartex" xmlns:mc="http://schemas.openxmlformats.org/markup-compatibility/2006" xmlns:o="urn:schemas-microsoft-com:office:office" xmlns:r="http://schemas.openxmlformats.org/officeDocument/2006/relationships" xmlns:m="http://schemas.openxmlformats.org/officeDocument/2006/math" xmlns:v="urn:schemas-microsoft-com:vml" xmlns:wp14="http://schemas.microsoft.com/office/word/2010/wordprocessingDrawing" xmlns:wp="http://schemas.openxmlformats.org/drawingml/2006/wordprocessingDrawing" xmlns:w10="urn:schemas-microsoft-com:office:word" xmlns:w="http://schemas.openxmlformats.org/wordprocessingml/2006/main" xmlns:w14="http://schemas.microsoft.com/office/word/2010/wordml" xmlns:w15="http://schemas.microsoft.com/office/word/2012/wordml" xmlns:w16se="http://schemas.microsoft.com/office/word/2015/wordml/symex" xmlns:wpg="http://schemas.microsoft.com/office/word/2010/wordprocessingGroup" xmlns:wpi="http://schemas.microsoft.com/office/word/2010/wordprocessingInk" xmlns:wne="http://schemas.microsoft.com/office/word/2006/wordml" xmlns:wps="http://schemas.microsoft.com/office/word/2010/wordprocessingShape" mc:Ignorable="w14 w15 w16se wp14">
   <w:p>
     <w:pPr>
       <w:pStyle w:val="a3"/>
@@ -3098,7 +3181,7 @@
 </file>
 
 <file path=word/numbering.xml><?xml version="1.0" encoding="utf-8"?>
-<w:numbering xmlns:wpc="http://schemas.microsoft.com/office/word/2010/wordprocessingCanvas" xmlns:cx="http://schemas.microsoft.com/office/drawing/2014/chartex" xmlns:cx1="http://schemas.microsoft.com/office/drawing/2015/9/8/chartex" xmlns:cx2="http://schemas.microsoft.com/office/drawing/2015/10/21/chartex" xmlns:cx3="http://schemas.microsoft.com/office/drawing/2016/5/9/chartex" xmlns:cx4="http://schemas.microsoft.com/office/drawing/2016/5/10/chartex" xmlns:cx5="http://schemas.microsoft.com/office/drawing/2016/5/11/chartex" xmlns:cx6="http://schemas.microsoft.com/office/drawing/2016/5/12/chartex" xmlns:cx7="http://schemas.microsoft.com/office/drawing/2016/5/13/chartex" xmlns:cx8="http://schemas.microsoft.com/office/drawing/2016/5/14/chartex" xmlns:mc="http://schemas.openxmlformats.org/markup-compatibility/2006" xmlns:aink="http://schemas.microsoft.com/office/drawing/2016/ink" xmlns:am3d="http://schemas.microsoft.com/office/drawing/2017/model3d" xmlns:o="urn:schemas-microsoft-com:office:office" xmlns:r="http://schemas.openxmlformats.org/officeDocument/2006/relationships" xmlns:m="http://schemas.openxmlformats.org/officeDocument/2006/math" xmlns:v="urn:schemas-microsoft-com:vml" xmlns:wp14="http://schemas.microsoft.com/office/word/2010/wordprocessingDrawing" xmlns:wp="http://schemas.openxmlformats.org/drawingml/2006/wordprocessingDrawing" xmlns:w10="urn:schemas-microsoft-com:office:word" xmlns:w="http://schemas.openxmlformats.org/wordprocessingml/2006/main" xmlns:w14="http://schemas.microsoft.com/office/word/2010/wordml" xmlns:w15="http://schemas.microsoft.com/office/word/2012/wordml" xmlns:w16cex="http://schemas.microsoft.com/office/word/2018/wordml/cex" xmlns:w16cid="http://schemas.microsoft.com/office/word/2016/wordml/cid" xmlns:w16="http://schemas.microsoft.com/office/word/2018/wordml" xmlns:w16se="http://schemas.microsoft.com/office/word/2015/wordml/symex" xmlns:wpg="http://schemas.microsoft.com/office/word/2010/wordprocessingGroup" xmlns:wpi="http://schemas.microsoft.com/office/word/2010/wordprocessingInk" xmlns:wne="http://schemas.microsoft.com/office/word/2006/wordml" xmlns:wps="http://schemas.microsoft.com/office/word/2010/wordprocessingShape" mc:Ignorable="w14 w15 w16se w16cid w16 w16cex wp14">
+<w:numbering xmlns:wpc="http://schemas.microsoft.com/office/word/2010/wordprocessingCanvas" xmlns:cx="http://schemas.microsoft.com/office/drawing/2014/chartex" xmlns:cx1="http://schemas.microsoft.com/office/drawing/2015/9/8/chartex" xmlns:mc="http://schemas.openxmlformats.org/markup-compatibility/2006" xmlns:o="urn:schemas-microsoft-com:office:office" xmlns:r="http://schemas.openxmlformats.org/officeDocument/2006/relationships" xmlns:m="http://schemas.openxmlformats.org/officeDocument/2006/math" xmlns:v="urn:schemas-microsoft-com:vml" xmlns:wp14="http://schemas.microsoft.com/office/word/2010/wordprocessingDrawing" xmlns:wp="http://schemas.openxmlformats.org/drawingml/2006/wordprocessingDrawing" xmlns:w10="urn:schemas-microsoft-com:office:word" xmlns:w="http://schemas.openxmlformats.org/wordprocessingml/2006/main" xmlns:w14="http://schemas.microsoft.com/office/word/2010/wordml" xmlns:w15="http://schemas.microsoft.com/office/word/2012/wordml" xmlns:w16se="http://schemas.microsoft.com/office/word/2015/wordml/symex" xmlns:wpg="http://schemas.microsoft.com/office/word/2010/wordprocessingGroup" xmlns:wpi="http://schemas.microsoft.com/office/word/2010/wordprocessingInk" xmlns:wne="http://schemas.microsoft.com/office/word/2006/wordml" xmlns:wps="http://schemas.microsoft.com/office/word/2010/wordprocessingShape" mc:Ignorable="w14 w15 w16se wp14">
   <w:abstractNum w:abstractNumId="0" w15:restartNumberingAfterBreak="0">
     <w:nsid w:val="03E63FA1"/>
     <w:multiLevelType w:val="multilevel"/>
@@ -3985,6 +4068,119 @@
     </w:lvl>
   </w:abstractNum>
   <w:abstractNum w:abstractNumId="8" w15:restartNumberingAfterBreak="0">
+    <w:nsid w:val="41E401E0"/>
+    <w:multiLevelType w:val="hybridMultilevel"/>
+    <w:tmpl w:val="38BAB976"/>
+    <w:lvl w:ilvl="0" w:tplc="04190001">
+      <w:start w:val="1"/>
+      <w:numFmt w:val="bullet"/>
+      <w:lvlText w:val=""/>
+      <w:lvlJc w:val="left"/>
+      <w:pPr>
+        <w:ind w:left="1428" w:hanging="360"/>
+      </w:pPr>
+      <w:rPr>
+        <w:rFonts w:ascii="Symbol" w:hAnsi="Symbol" w:hint="default"/>
+      </w:rPr>
+    </w:lvl>
+    <w:lvl w:ilvl="1" w:tplc="04190003" w:tentative="1">
+      <w:start w:val="1"/>
+      <w:numFmt w:val="bullet"/>
+      <w:lvlText w:val="o"/>
+      <w:lvlJc w:val="left"/>
+      <w:pPr>
+        <w:ind w:left="2148" w:hanging="360"/>
+      </w:pPr>
+      <w:rPr>
+        <w:rFonts w:ascii="Courier New" w:hAnsi="Courier New" w:cs="Courier New" w:hint="default"/>
+      </w:rPr>
+    </w:lvl>
+    <w:lvl w:ilvl="2" w:tplc="04190005" w:tentative="1">
+      <w:start w:val="1"/>
+      <w:numFmt w:val="bullet"/>
+      <w:lvlText w:val=""/>
+      <w:lvlJc w:val="left"/>
+      <w:pPr>
+        <w:ind w:left="2868" w:hanging="360"/>
+      </w:pPr>
+      <w:rPr>
+        <w:rFonts w:ascii="Wingdings" w:hAnsi="Wingdings" w:hint="default"/>
+      </w:rPr>
+    </w:lvl>
+    <w:lvl w:ilvl="3" w:tplc="04190001" w:tentative="1">
+      <w:start w:val="1"/>
+      <w:numFmt w:val="bullet"/>
+      <w:lvlText w:val=""/>
+      <w:lvlJc w:val="left"/>
+      <w:pPr>
+        <w:ind w:left="3588" w:hanging="360"/>
+      </w:pPr>
+      <w:rPr>
+        <w:rFonts w:ascii="Symbol" w:hAnsi="Symbol" w:hint="default"/>
+      </w:rPr>
+    </w:lvl>
+    <w:lvl w:ilvl="4" w:tplc="04190003" w:tentative="1">
+      <w:start w:val="1"/>
+      <w:numFmt w:val="bullet"/>
+      <w:lvlText w:val="o"/>
+      <w:lvlJc w:val="left"/>
+      <w:pPr>
+        <w:ind w:left="4308" w:hanging="360"/>
+      </w:pPr>
+      <w:rPr>
+        <w:rFonts w:ascii="Courier New" w:hAnsi="Courier New" w:cs="Courier New" w:hint="default"/>
+      </w:rPr>
+    </w:lvl>
+    <w:lvl w:ilvl="5" w:tplc="04190005" w:tentative="1">
+      <w:start w:val="1"/>
+      <w:numFmt w:val="bullet"/>
+      <w:lvlText w:val=""/>
+      <w:lvlJc w:val="left"/>
+      <w:pPr>
+        <w:ind w:left="5028" w:hanging="360"/>
+      </w:pPr>
+      <w:rPr>
+        <w:rFonts w:ascii="Wingdings" w:hAnsi="Wingdings" w:hint="default"/>
+      </w:rPr>
+    </w:lvl>
+    <w:lvl w:ilvl="6" w:tplc="04190001" w:tentative="1">
+      <w:start w:val="1"/>
+      <w:numFmt w:val="bullet"/>
+      <w:lvlText w:val=""/>
+      <w:lvlJc w:val="left"/>
+      <w:pPr>
+        <w:ind w:left="5748" w:hanging="360"/>
+      </w:pPr>
+      <w:rPr>
+        <w:rFonts w:ascii="Symbol" w:hAnsi="Symbol" w:hint="default"/>
+      </w:rPr>
+    </w:lvl>
+    <w:lvl w:ilvl="7" w:tplc="04190003" w:tentative="1">
+      <w:start w:val="1"/>
+      <w:numFmt w:val="bullet"/>
+      <w:lvlText w:val="o"/>
+      <w:lvlJc w:val="left"/>
+      <w:pPr>
+        <w:ind w:left="6468" w:hanging="360"/>
+      </w:pPr>
+      <w:rPr>
+        <w:rFonts w:ascii="Courier New" w:hAnsi="Courier New" w:cs="Courier New" w:hint="default"/>
+      </w:rPr>
+    </w:lvl>
+    <w:lvl w:ilvl="8" w:tplc="04190005" w:tentative="1">
+      <w:start w:val="1"/>
+      <w:numFmt w:val="bullet"/>
+      <w:lvlText w:val=""/>
+      <w:lvlJc w:val="left"/>
+      <w:pPr>
+        <w:ind w:left="7188" w:hanging="360"/>
+      </w:pPr>
+      <w:rPr>
+        <w:rFonts w:ascii="Wingdings" w:hAnsi="Wingdings" w:hint="default"/>
+      </w:rPr>
+    </w:lvl>
+  </w:abstractNum>
+  <w:abstractNum w:abstractNumId="9" w15:restartNumberingAfterBreak="0">
     <w:nsid w:val="495A3B58"/>
     <w:multiLevelType w:val="hybridMultilevel"/>
     <w:tmpl w:val="BC86F782"/>
@@ -4097,7 +4293,7 @@
       </w:rPr>
     </w:lvl>
   </w:abstractNum>
-  <w:abstractNum w:abstractNumId="9" w15:restartNumberingAfterBreak="0">
+  <w:abstractNum w:abstractNumId="10" w15:restartNumberingAfterBreak="0">
     <w:nsid w:val="50033D5E"/>
     <w:multiLevelType w:val="hybridMultilevel"/>
     <w:tmpl w:val="0FA0D3F4"/>
@@ -4210,7 +4406,7 @@
       </w:rPr>
     </w:lvl>
   </w:abstractNum>
-  <w:abstractNum w:abstractNumId="10" w15:restartNumberingAfterBreak="0">
+  <w:abstractNum w:abstractNumId="11" w15:restartNumberingAfterBreak="0">
     <w:nsid w:val="50A3473D"/>
     <w:multiLevelType w:val="hybridMultilevel"/>
     <w:tmpl w:val="82A47034"/>
@@ -4323,7 +4519,7 @@
       </w:rPr>
     </w:lvl>
   </w:abstractNum>
-  <w:abstractNum w:abstractNumId="11" w15:restartNumberingAfterBreak="0">
+  <w:abstractNum w:abstractNumId="12" w15:restartNumberingAfterBreak="0">
     <w:nsid w:val="614A2E1D"/>
     <w:multiLevelType w:val="hybridMultilevel"/>
     <w:tmpl w:val="B0263990"/>
@@ -4409,7 +4605,7 @@
       </w:pPr>
     </w:lvl>
   </w:abstractNum>
-  <w:abstractNum w:abstractNumId="12" w15:restartNumberingAfterBreak="0">
+  <w:abstractNum w:abstractNumId="13" w15:restartNumberingAfterBreak="0">
     <w:nsid w:val="675E52D6"/>
     <w:multiLevelType w:val="hybridMultilevel"/>
     <w:tmpl w:val="C8CA8A3A"/>
@@ -4498,7 +4694,7 @@
       </w:pPr>
     </w:lvl>
   </w:abstractNum>
-  <w:abstractNum w:abstractNumId="13" w15:restartNumberingAfterBreak="0">
+  <w:abstractNum w:abstractNumId="14" w15:restartNumberingAfterBreak="0">
     <w:nsid w:val="679166A6"/>
     <w:multiLevelType w:val="hybridMultilevel"/>
     <w:tmpl w:val="680E3C0C"/>
@@ -4615,19 +4811,19 @@
     <w:abstractNumId w:val="2"/>
   </w:num>
   <w:num w:numId="2">
-    <w:abstractNumId w:val="9"/>
+    <w:abstractNumId w:val="10"/>
   </w:num>
   <w:num w:numId="3">
     <w:abstractNumId w:val="6"/>
   </w:num>
   <w:num w:numId="4">
-    <w:abstractNumId w:val="10"/>
+    <w:abstractNumId w:val="11"/>
   </w:num>
   <w:num w:numId="5">
-    <w:abstractNumId w:val="8"/>
+    <w:abstractNumId w:val="9"/>
   </w:num>
   <w:num w:numId="6">
-    <w:abstractNumId w:val="12"/>
+    <w:abstractNumId w:val="13"/>
   </w:num>
   <w:num w:numId="7">
     <w:abstractNumId w:val="0"/>
@@ -4645,19 +4841,22 @@
     <w:abstractNumId w:val="7"/>
   </w:num>
   <w:num w:numId="12">
-    <w:abstractNumId w:val="13"/>
+    <w:abstractNumId w:val="14"/>
   </w:num>
   <w:num w:numId="13">
-    <w:abstractNumId w:val="11"/>
+    <w:abstractNumId w:val="12"/>
   </w:num>
   <w:num w:numId="14">
     <w:abstractNumId w:val="4"/>
+  </w:num>
+  <w:num w:numId="15">
+    <w:abstractNumId w:val="8"/>
   </w:num>
 </w:numbering>
 </file>
 
 <file path=word/styles.xml><?xml version="1.0" encoding="utf-8"?>
-<w:styles xmlns:mc="http://schemas.openxmlformats.org/markup-compatibility/2006" xmlns:r="http://schemas.openxmlformats.org/officeDocument/2006/relationships" xmlns:w="http://schemas.openxmlformats.org/wordprocessingml/2006/main" xmlns:w14="http://schemas.microsoft.com/office/word/2010/wordml" xmlns:w15="http://schemas.microsoft.com/office/word/2012/wordml" xmlns:w16cex="http://schemas.microsoft.com/office/word/2018/wordml/cex" xmlns:w16cid="http://schemas.microsoft.com/office/word/2016/wordml/cid" xmlns:w16="http://schemas.microsoft.com/office/word/2018/wordml" xmlns:w16se="http://schemas.microsoft.com/office/word/2015/wordml/symex" mc:Ignorable="w14 w15 w16se w16cid w16 w16cex">
+<w:styles xmlns:mc="http://schemas.openxmlformats.org/markup-compatibility/2006" xmlns:r="http://schemas.openxmlformats.org/officeDocument/2006/relationships" xmlns:w="http://schemas.openxmlformats.org/wordprocessingml/2006/main" xmlns:w14="http://schemas.microsoft.com/office/word/2010/wordml" xmlns:w15="http://schemas.microsoft.com/office/word/2012/wordml" xmlns:w16se="http://schemas.microsoft.com/office/word/2015/wordml/symex" mc:Ignorable="w14 w15 w16se">
   <w:docDefaults>
     <w:rPrDefault>
       <w:rPr>
@@ -4673,7 +4872,7 @@
       </w:pPr>
     </w:pPrDefault>
   </w:docDefaults>
-  <w:latentStyles w:defLockedState="0" w:defUIPriority="99" w:defSemiHidden="0" w:defUnhideWhenUsed="0" w:defQFormat="0" w:count="376">
+  <w:latentStyles w:defLockedState="0" w:defUIPriority="99" w:defSemiHidden="0" w:defUnhideWhenUsed="0" w:defQFormat="0" w:count="371">
     <w:lsdException w:name="Normal" w:uiPriority="0" w:qFormat="1"/>
     <w:lsdException w:name="heading 1" w:uiPriority="9" w:qFormat="1"/>
     <w:lsdException w:name="heading 2" w:semiHidden="1" w:uiPriority="9" w:unhideWhenUsed="1" w:qFormat="1"/>
@@ -5045,11 +5244,6 @@
     <w:lsdException w:name="List Table 5 Dark Accent 6" w:uiPriority="50"/>
     <w:lsdException w:name="List Table 6 Colorful Accent 6" w:uiPriority="51"/>
     <w:lsdException w:name="List Table 7 Colorful Accent 6" w:uiPriority="52"/>
-    <w:lsdException w:name="Mention" w:semiHidden="1" w:unhideWhenUsed="1"/>
-    <w:lsdException w:name="Smart Hyperlink" w:semiHidden="1" w:unhideWhenUsed="1"/>
-    <w:lsdException w:name="Hashtag" w:semiHidden="1" w:unhideWhenUsed="1"/>
-    <w:lsdException w:name="Unresolved Mention" w:semiHidden="1" w:unhideWhenUsed="1"/>
-    <w:lsdException w:name="Smart Link" w:semiHidden="1" w:unhideWhenUsed="1"/>
   </w:latentStyles>
   <w:style w:type="paragraph" w:default="1" w:styleId="a">
     <w:name w:val="Normal"/>
@@ -5386,7 +5580,7 @@
       <w:szCs w:val="18"/>
     </w:rPr>
   </w:style>
-  <w:style w:type="character" w:styleId="af">
+  <w:style w:type="character" w:customStyle="1" w:styleId="UnresolvedMention">
     <w:name w:val="Unresolved Mention"/>
     <w:basedOn w:val="a0"/>
     <w:uiPriority w:val="99"/>
@@ -5701,7 +5895,7 @@
 </file>
 
 <file path=customXml/itemProps1.xml><?xml version="1.0" encoding="utf-8"?>
-<ds:datastoreItem xmlns:ds="http://schemas.openxmlformats.org/officeDocument/2006/customXml" ds:itemID="{84EB96EA-6EA5-4C3A-98AD-7BAA4F8F1352}">
+<ds:datastoreItem xmlns:ds="http://schemas.openxmlformats.org/officeDocument/2006/customXml" ds:itemID="{AFB7E305-40F9-463C-B5EC-DEFDE728DF45}">
   <ds:schemaRefs>
     <ds:schemaRef ds:uri="http://schemas.openxmlformats.org/officeDocument/2006/bibliography"/>
   </ds:schemaRefs>

</xml_diff>

<commit_message>
Chepter 3: add reference
</commit_message>
<xml_diff>
--- a/Глава 3 - реализация.docx
+++ b/Глава 3 - реализация.docx
@@ -517,8 +517,19 @@
           <w:numId w:val="15"/>
         </w:numPr>
       </w:pPr>
-      <w:r>
-        <w:t>Уменьшенное количество регистров (по сравнению с ЦП ПК).</w:t>
+      <w:bookmarkStart w:id="0" w:name="_GoBack"/>
+      <w:bookmarkEnd w:id="0"/>
+      <w:r>
+        <w:t>Уменьшенное количество регистров (по сравнению с ЦП ПК)</w:t>
+      </w:r>
+      <w:r>
+        <w:rPr>
+          <w:rStyle w:val="a9"/>
+        </w:rPr>
+        <w:footnoteReference w:id="6"/>
+      </w:r>
+      <w:r>
+        <w:t>.</w:t>
       </w:r>
     </w:p>
     <w:p>
@@ -537,7 +548,7 @@
         <w:rPr>
           <w:rStyle w:val="a9"/>
         </w:rPr>
-        <w:footnoteReference w:id="6"/>
+        <w:footnoteReference w:id="7"/>
       </w:r>
       <w:r>
         <w:t>.</w:t>
@@ -586,7 +597,7 @@
         <w:rPr>
           <w:rStyle w:val="a9"/>
         </w:rPr>
-        <w:footnoteReference w:id="7"/>
+        <w:footnoteReference w:id="8"/>
       </w:r>
       <w:r>
         <w:t xml:space="preserve">, однако </w:t>
@@ -603,9 +614,6 @@
     <w:p>
       <w:pPr>
         <w:ind w:firstLine="708"/>
-        <w:rPr>
-          <w:lang w:val="en-US"/>
-        </w:rPr>
       </w:pPr>
       <w:r>
         <w:t>Еще одним неочевидным моментом является многопоточность. Ведь, даже если алгоритм запускается в однопоточном</w:t>
@@ -637,7 +645,7 @@
         <w:rPr>
           <w:rStyle w:val="a9"/>
         </w:rPr>
-        <w:footnoteReference w:id="8"/>
+        <w:footnoteReference w:id="9"/>
       </w:r>
       <w:r>
         <w:t>.</w:t>
@@ -649,19 +657,25 @@
         <w:rPr>
           <w:lang w:val="en-US"/>
         </w:rPr>
-        <w:t>Hyper-Threading</w:t>
+        <w:t>Hyper</w:t>
+      </w:r>
+      <w:r>
+        <w:t>-</w:t>
+      </w:r>
+      <w:r>
+        <w:rPr>
+          <w:lang w:val="en-US"/>
+        </w:rPr>
+        <w:t>Threading</w:t>
       </w:r>
       <w:r>
         <w:rPr>
           <w:rStyle w:val="a9"/>
           <w:lang w:val="en-US"/>
         </w:rPr>
-        <w:footnoteReference w:id="9"/>
-      </w:r>
-      <w:r>
-        <w:rPr>
-          <w:lang w:val="en-US"/>
-        </w:rPr>
+        <w:footnoteReference w:id="10"/>
+      </w:r>
+      <w:r>
         <w:t>.</w:t>
       </w:r>
     </w:p>
@@ -683,7 +697,7 @@
           <w:rStyle w:val="a9"/>
           <w:lang w:val="en-US"/>
         </w:rPr>
-        <w:footnoteReference w:id="10"/>
+        <w:footnoteReference w:id="11"/>
       </w:r>
       <w:r>
         <w:t xml:space="preserve">. </w:t>
@@ -703,12 +717,7 @@
         <w:t>Могут быть предложены два способа проведения измерения производительности алгоритмов. Можно либо рассчитать ее через время исполнения отдельных операций (частота процессора известна, задержки и число тактов на исполнение для каждой операции известны), либо же измерить напрямую.</w:t>
       </w:r>
       <w:r>
-        <w:t xml:space="preserve"> По мнению автора, первый подход даст очень низкую точность, либо потребует значительного тестирования или глубоких знаний в устр</w:t>
-      </w:r>
-      <w:bookmarkStart w:id="0" w:name="_GoBack"/>
-      <w:bookmarkEnd w:id="0"/>
-      <w:r>
-        <w:t xml:space="preserve">ойстве конкретного ЦП. Это связано с тем, что в процессоре имеется масса оптимизаций, которые между собой взаимодействуют. В качестве примера: последовательность команд </w:t>
+        <w:t xml:space="preserve"> По мнению автора, первый подход даст очень низкую точность, либо потребует значительного тестирования или глубоких знаний в устройстве конкретного ЦП. Это связано с тем, что в процессоре имеется масса оптимизаций, которые между собой взаимодействуют. В качестве примера: последовательность команд </w:t>
       </w:r>
       <m:oMath>
         <m:r>
@@ -887,7 +896,7 @@
         <w:rPr>
           <w:rStyle w:val="a9"/>
         </w:rPr>
-        <w:footnoteReference w:id="11"/>
+        <w:footnoteReference w:id="12"/>
       </w:r>
       <w:r>
         <w:t>.</w:t>
@@ -950,7 +959,7 @@
         <w:rPr>
           <w:rStyle w:val="a9"/>
         </w:rPr>
-        <w:footnoteReference w:id="12"/>
+        <w:footnoteReference w:id="13"/>
       </w:r>
       <w:r>
         <w:t>.</w:t>
@@ -1061,7 +1070,7 @@
         <w:rPr>
           <w:rStyle w:val="a9"/>
         </w:rPr>
-        <w:footnoteReference w:id="13"/>
+        <w:footnoteReference w:id="14"/>
       </w:r>
       <w:r>
         <w:t>), видеокарта (если не производятся вычисления на ней и не рисуются сложные графические объекты</w:t>
@@ -1284,7 +1293,7 @@
         <w:rPr>
           <w:rStyle w:val="a9"/>
         </w:rPr>
-        <w:footnoteReference w:id="14"/>
+        <w:footnoteReference w:id="15"/>
       </w:r>
       <w:r>
         <w:t xml:space="preserve"> </w:t>
@@ -1293,7 +1302,7 @@
         <w:rPr>
           <w:rStyle w:val="a9"/>
         </w:rPr>
-        <w:footnoteReference w:id="15"/>
+        <w:footnoteReference w:id="16"/>
       </w:r>
       <w:r>
         <w:t xml:space="preserve"> (</w:t>
@@ -1311,7 +1320,7 @@
         <w:rPr>
           <w:rStyle w:val="a9"/>
         </w:rPr>
-        <w:footnoteReference w:id="16"/>
+        <w:footnoteReference w:id="17"/>
       </w:r>
       <w:r>
         <w:t>), при этом следует вычесть энергопотребление регулятора напряжения</w:t>
@@ -1775,7 +1784,7 @@
         <w:rPr>
           <w:rStyle w:val="a9"/>
         </w:rPr>
-        <w:footnoteReference w:id="17"/>
+        <w:footnoteReference w:id="18"/>
       </w:r>
       <w:r>
         <w:t>)</w:t>
@@ -1809,7 +1818,7 @@
         <w:rPr>
           <w:rStyle w:val="a9"/>
         </w:rPr>
-        <w:footnoteReference w:id="18"/>
+        <w:footnoteReference w:id="19"/>
       </w:r>
       <w:r>
         <w:t>. На ее основе предлагается следующий способ.</w:t>
@@ -2019,7 +2028,7 @@
         <w:rPr>
           <w:rStyle w:val="a9"/>
         </w:rPr>
-        <w:footnoteReference w:id="19"/>
+        <w:footnoteReference w:id="20"/>
       </w:r>
       <w:r>
         <w:t xml:space="preserve">) </w:t>
@@ -2827,12 +2836,36 @@
           <w:rPr>
             <w:rStyle w:val="ab"/>
           </w:rPr>
+          <w:t>https://coderlessons.com/tutorials/akademicheskii/izuchite-vstroennye-sistemy/vstroennye-sistemy-registry</w:t>
+        </w:r>
+      </w:hyperlink>
+    </w:p>
+  </w:footnote>
+  <w:footnote w:id="7">
+    <w:p>
+      <w:pPr>
+        <w:pStyle w:val="a7"/>
+      </w:pPr>
+      <w:r>
+        <w:rPr>
+          <w:rStyle w:val="a9"/>
+        </w:rPr>
+        <w:footnoteRef/>
+      </w:r>
+      <w:r>
+        <w:t xml:space="preserve"> </w:t>
+      </w:r>
+      <w:hyperlink r:id="rId7" w:history="1">
+        <w:r>
+          <w:rPr>
+            <w:rStyle w:val="ab"/>
+          </w:rPr>
           <w:t>https://habr.com/ru/post/167319/</w:t>
         </w:r>
       </w:hyperlink>
     </w:p>
   </w:footnote>
-  <w:footnote w:id="7">
+  <w:footnote w:id="8">
     <w:p>
       <w:pPr>
         <w:pStyle w:val="a7"/>
@@ -2846,7 +2879,7 @@
       <w:r>
         <w:t xml:space="preserve"> </w:t>
       </w:r>
-      <w:hyperlink r:id="rId7" w:history="1">
+      <w:hyperlink r:id="rId8" w:history="1">
         <w:r>
           <w:rPr>
             <w:rStyle w:val="ab"/>
@@ -2856,7 +2889,7 @@
       </w:hyperlink>
     </w:p>
   </w:footnote>
-  <w:footnote w:id="8">
+  <w:footnote w:id="9">
     <w:p>
       <w:pPr>
         <w:pStyle w:val="a7"/>
@@ -2870,7 +2903,7 @@
       <w:r>
         <w:t xml:space="preserve"> </w:t>
       </w:r>
-      <w:hyperlink r:id="rId8" w:history="1">
+      <w:hyperlink r:id="rId9" w:history="1">
         <w:r>
           <w:rPr>
             <w:rStyle w:val="ab"/>
@@ -2880,7 +2913,7 @@
       </w:hyperlink>
     </w:p>
   </w:footnote>
-  <w:footnote w:id="9">
+  <w:footnote w:id="10">
     <w:p>
       <w:pPr>
         <w:pStyle w:val="a7"/>
@@ -2894,7 +2927,7 @@
       <w:r>
         <w:t xml:space="preserve"> </w:t>
       </w:r>
-      <w:hyperlink r:id="rId9" w:history="1">
+      <w:hyperlink r:id="rId10" w:history="1">
         <w:r>
           <w:rPr>
             <w:rStyle w:val="ab"/>
@@ -2904,7 +2937,7 @@
       </w:hyperlink>
     </w:p>
   </w:footnote>
-  <w:footnote w:id="10">
+  <w:footnote w:id="11">
     <w:p>
       <w:pPr>
         <w:pStyle w:val="a7"/>
@@ -2918,7 +2951,7 @@
       <w:r>
         <w:t xml:space="preserve"> </w:t>
       </w:r>
-      <w:hyperlink r:id="rId10" w:history="1">
+      <w:hyperlink r:id="rId11" w:history="1">
         <w:r>
           <w:rPr>
             <w:rStyle w:val="ab"/>
@@ -2928,7 +2961,7 @@
       </w:hyperlink>
     </w:p>
   </w:footnote>
-  <w:footnote w:id="11">
+  <w:footnote w:id="12">
     <w:p>
       <w:pPr>
         <w:pStyle w:val="a7"/>
@@ -2942,7 +2975,7 @@
       <w:r>
         <w:t xml:space="preserve"> </w:t>
       </w:r>
-      <w:hyperlink r:id="rId11" w:history="1">
+      <w:hyperlink r:id="rId12" w:history="1">
         <w:r>
           <w:rPr>
             <w:rStyle w:val="ab"/>
@@ -2952,7 +2985,7 @@
       </w:hyperlink>
     </w:p>
   </w:footnote>
-  <w:footnote w:id="12">
+  <w:footnote w:id="13">
     <w:p>
       <w:pPr>
         <w:pStyle w:val="a7"/>
@@ -2966,7 +2999,7 @@
       <w:r>
         <w:t xml:space="preserve"> </w:t>
       </w:r>
-      <w:hyperlink r:id="rId12" w:history="1">
+      <w:hyperlink r:id="rId13" w:history="1">
         <w:r>
           <w:rPr>
             <w:rStyle w:val="ab"/>
@@ -2976,7 +3009,7 @@
       </w:hyperlink>
     </w:p>
   </w:footnote>
-  <w:footnote w:id="13">
+  <w:footnote w:id="14">
     <w:p>
       <w:pPr>
         <w:pStyle w:val="a7"/>
@@ -2990,7 +3023,7 @@
       <w:r>
         <w:t xml:space="preserve"> </w:t>
       </w:r>
-      <w:hyperlink r:id="rId13" w:tgtFrame="_blank" w:history="1">
+      <w:hyperlink r:id="rId14" w:tgtFrame="_blank" w:history="1">
         <w:r>
           <w:rPr>
             <w:rStyle w:val="ab"/>
@@ -3003,7 +3036,7 @@
       </w:hyperlink>
     </w:p>
   </w:footnote>
-  <w:footnote w:id="14">
+  <w:footnote w:id="15">
     <w:p>
       <w:pPr>
         <w:pStyle w:val="a7"/>
@@ -3017,7 +3050,7 @@
       <w:r>
         <w:t xml:space="preserve"> </w:t>
       </w:r>
-      <w:hyperlink r:id="rId14" w:history="1">
+      <w:hyperlink r:id="rId15" w:history="1">
         <w:r>
           <w:rPr>
             <w:rStyle w:val="ab"/>
@@ -3027,7 +3060,7 @@
       </w:hyperlink>
     </w:p>
   </w:footnote>
-  <w:footnote w:id="15">
+  <w:footnote w:id="16">
     <w:p>
       <w:pPr>
         <w:pStyle w:val="a7"/>
@@ -3041,7 +3074,7 @@
       <w:r>
         <w:t xml:space="preserve"> </w:t>
       </w:r>
-      <w:hyperlink r:id="rId15" w:history="1">
+      <w:hyperlink r:id="rId16" w:history="1">
         <w:r>
           <w:rPr>
             <w:rStyle w:val="ab"/>
@@ -3051,7 +3084,7 @@
       </w:hyperlink>
     </w:p>
   </w:footnote>
-  <w:footnote w:id="16">
+  <w:footnote w:id="17">
     <w:p>
       <w:pPr>
         <w:pStyle w:val="a7"/>
@@ -3065,7 +3098,7 @@
       <w:r>
         <w:t xml:space="preserve"> </w:t>
       </w:r>
-      <w:hyperlink r:id="rId16" w:history="1">
+      <w:hyperlink r:id="rId17" w:history="1">
         <w:r>
           <w:rPr>
             <w:rStyle w:val="ab"/>
@@ -3075,7 +3108,7 @@
       </w:hyperlink>
     </w:p>
   </w:footnote>
-  <w:footnote w:id="17">
+  <w:footnote w:id="18">
     <w:p>
       <w:pPr>
         <w:pStyle w:val="a7"/>
@@ -3089,7 +3122,7 @@
       <w:r>
         <w:t xml:space="preserve"> </w:t>
       </w:r>
-      <w:hyperlink r:id="rId17" w:history="1">
+      <w:hyperlink r:id="rId18" w:history="1">
         <w:r>
           <w:rPr>
             <w:rStyle w:val="ab"/>
@@ -3099,7 +3132,7 @@
       </w:hyperlink>
     </w:p>
   </w:footnote>
-  <w:footnote w:id="18">
+  <w:footnote w:id="19">
     <w:p>
       <w:pPr>
         <w:pStyle w:val="a7"/>
@@ -3113,7 +3146,7 @@
       <w:r>
         <w:t xml:space="preserve"> </w:t>
       </w:r>
-      <w:hyperlink r:id="rId18" w:history="1">
+      <w:hyperlink r:id="rId19" w:history="1">
         <w:r>
           <w:rPr>
             <w:rStyle w:val="ab"/>
@@ -3123,7 +3156,7 @@
       </w:hyperlink>
     </w:p>
   </w:footnote>
-  <w:footnote w:id="19">
+  <w:footnote w:id="20">
     <w:p>
       <w:pPr>
         <w:pStyle w:val="a7"/>
@@ -3137,7 +3170,7 @@
       <w:r>
         <w:t xml:space="preserve"> </w:t>
       </w:r>
-      <w:hyperlink r:id="rId19" w:history="1">
+      <w:hyperlink r:id="rId20" w:history="1">
         <w:r>
           <w:rPr>
             <w:rStyle w:val="ab"/>
@@ -5895,7 +5928,7 @@
 </file>
 
 <file path=customXml/itemProps1.xml><?xml version="1.0" encoding="utf-8"?>
-<ds:datastoreItem xmlns:ds="http://schemas.openxmlformats.org/officeDocument/2006/customXml" ds:itemID="{AFB7E305-40F9-463C-B5EC-DEFDE728DF45}">
+<ds:datastoreItem xmlns:ds="http://schemas.openxmlformats.org/officeDocument/2006/customXml" ds:itemID="{026CE8FF-E7B3-41F3-ACAC-CA0EFC4981C2}">
   <ds:schemaRefs>
     <ds:schemaRef ds:uri="http://schemas.openxmlformats.org/officeDocument/2006/bibliography"/>
   </ds:schemaRefs>

</xml_diff>

<commit_message>
Add minor remarks from the scientific director
</commit_message>
<xml_diff>
--- a/Глава 3 - реализация.docx
+++ b/Глава 3 - реализация.docx
@@ -1,6 +1,6 @@
 
 <file path=word/document.xml><?xml version="1.0" encoding="utf-8"?>
-<w:document xmlns:wpc="http://schemas.microsoft.com/office/word/2010/wordprocessingCanvas" xmlns:cx="http://schemas.microsoft.com/office/drawing/2014/chartex" xmlns:cx1="http://schemas.microsoft.com/office/drawing/2015/9/8/chartex" xmlns:mc="http://schemas.openxmlformats.org/markup-compatibility/2006" xmlns:o="urn:schemas-microsoft-com:office:office" xmlns:r="http://schemas.openxmlformats.org/officeDocument/2006/relationships" xmlns:m="http://schemas.openxmlformats.org/officeDocument/2006/math" xmlns:v="urn:schemas-microsoft-com:vml" xmlns:wp14="http://schemas.microsoft.com/office/word/2010/wordprocessingDrawing" xmlns:wp="http://schemas.openxmlformats.org/drawingml/2006/wordprocessingDrawing" xmlns:w10="urn:schemas-microsoft-com:office:word" xmlns:w="http://schemas.openxmlformats.org/wordprocessingml/2006/main" xmlns:w14="http://schemas.microsoft.com/office/word/2010/wordml" xmlns:w15="http://schemas.microsoft.com/office/word/2012/wordml" xmlns:w16se="http://schemas.microsoft.com/office/word/2015/wordml/symex" xmlns:wpg="http://schemas.microsoft.com/office/word/2010/wordprocessingGroup" xmlns:wpi="http://schemas.microsoft.com/office/word/2010/wordprocessingInk" xmlns:wne="http://schemas.microsoft.com/office/word/2006/wordml" xmlns:wps="http://schemas.microsoft.com/office/word/2010/wordprocessingShape" mc:Ignorable="w14 w15 w16se wp14">
+<w:document xmlns:wpc="http://schemas.microsoft.com/office/word/2010/wordprocessingCanvas" xmlns:mc="http://schemas.openxmlformats.org/markup-compatibility/2006" xmlns:o="urn:schemas-microsoft-com:office:office" xmlns:r="http://schemas.openxmlformats.org/officeDocument/2006/relationships" xmlns:m="http://schemas.openxmlformats.org/officeDocument/2006/math" xmlns:v="urn:schemas-microsoft-com:vml" xmlns:wp14="http://schemas.microsoft.com/office/word/2010/wordprocessingDrawing" xmlns:wp="http://schemas.openxmlformats.org/drawingml/2006/wordprocessingDrawing" xmlns:w10="urn:schemas-microsoft-com:office:word" xmlns:w="http://schemas.openxmlformats.org/wordprocessingml/2006/main" xmlns:w14="http://schemas.microsoft.com/office/word/2010/wordml" xmlns:wpg="http://schemas.microsoft.com/office/word/2010/wordprocessingGroup" xmlns:wpi="http://schemas.microsoft.com/office/word/2010/wordprocessingInk" xmlns:wne="http://schemas.microsoft.com/office/word/2006/wordml" xmlns:wps="http://schemas.microsoft.com/office/word/2010/wordprocessingShape" mc:Ignorable="w14 wp14">
   <w:body>
     <w:p>
       <w:pPr>
@@ -589,7 +589,18 @@
         <w:t>.</w:t>
       </w:r>
       <w:r>
-        <w:t xml:space="preserve"> Эта проблема не поддается простому решению. Можно пользоваться уже готовыми таблицами вроде такой</w:t>
+        <w:t xml:space="preserve"> Эта проблема не поддается простому решению. Можно пользоваться уже готовыми таблицами </w:t>
+      </w:r>
+      <w:commentRangeStart w:id="0"/>
+      <w:r>
+        <w:t>вроде такой</w:t>
+      </w:r>
+      <w:commentRangeEnd w:id="0"/>
+      <w:r>
+        <w:rPr>
+          <w:rStyle w:val="af"/>
+        </w:rPr>
+        <w:commentReference w:id="0"/>
       </w:r>
       <w:r>
         <w:rPr>
@@ -623,7 +634,21 @@
         <w:t>, на его исполнение выделяется не 100% процессорного времени. Значительная часть времени уходит на исполнение задач других приложений, прерываний ОС и системных прерываний.</w:t>
       </w:r>
       <w:r>
-        <w:t xml:space="preserve"> Для минимизации времени работы процессора над другими задачами следует по возможности отключить все другие приложения и службы перед началом тестирования. Можно засекать определенное время, которого затем умножить на долю </w:t>
+        <w:t xml:space="preserve"> Для минимизации времени работы процессора над другими задачами следует по возможности отключить все другие приложения и службы перед началом тестирования. Можно засекать определенное время, </w:t>
+      </w:r>
+      <w:commentRangeStart w:id="1"/>
+      <w:r>
+        <w:t>которого</w:t>
+      </w:r>
+      <w:commentRangeEnd w:id="1"/>
+      <w:r>
+        <w:rPr>
+          <w:rStyle w:val="af"/>
+        </w:rPr>
+        <w:commentReference w:id="1"/>
+      </w:r>
+      <w:r>
+        <w:t xml:space="preserve"> затем умножить на долю </w:t>
       </w:r>
       <m:oMath>
         <m:r>
@@ -1788,7 +1813,11 @@
         <w:t>)</w:t>
       </w:r>
       <w:r>
-        <w:t xml:space="preserve">. Способ оценки величины </w:t>
+        <w:t xml:space="preserve">. </w:t>
+      </w:r>
+      <w:commentRangeStart w:id="2"/>
+      <w:r>
+        <w:t xml:space="preserve">Способ оценки величины </w:t>
       </w:r>
       <m:oMath>
         <m:r>
@@ -1803,6 +1832,13 @@
       </w:r>
       <w:r>
         <w:t>описан в предыдущем разделе.</w:t>
+      </w:r>
+      <w:commentRangeEnd w:id="2"/>
+      <w:r>
+        <w:rPr>
+          <w:rStyle w:val="af"/>
+        </w:rPr>
+        <w:commentReference w:id="2"/>
       </w:r>
     </w:p>
     <w:p>
@@ -2275,7 +2311,18 @@
         <w:ind w:firstLine="708"/>
       </w:pPr>
       <w:r>
-        <w:t>Если ранее была найдено время шифрования одного блока или байта, то можно найти энергопотребление алгоритма.</w:t>
+        <w:t xml:space="preserve">Если ранее была найдено время шифрования одного блока или байта, то можно найти </w:t>
+      </w:r>
+      <w:commentRangeStart w:id="3"/>
+      <w:r>
+        <w:t>энергопотребление алгоритма.</w:t>
+      </w:r>
+      <w:commentRangeEnd w:id="3"/>
+      <w:r>
+        <w:rPr>
+          <w:rStyle w:val="af"/>
+        </w:rPr>
+        <w:commentReference w:id="3"/>
       </w:r>
     </w:p>
     <w:p>
@@ -2403,7 +2450,15 @@
         <w:rPr>
           <w:iCs/>
         </w:rPr>
-        <w:t xml:space="preserve">Если погрешности косвенных измерений окажутся не слишком большими, то можно, зная энергопотребление каждой операции в отдельности, вычислять энергопотребление </w:t>
+        <w:t>Ес</w:t>
+      </w:r>
+      <w:bookmarkStart w:id="4" w:name="_GoBack"/>
+      <w:bookmarkEnd w:id="4"/>
+      <w:r>
+        <w:rPr>
+          <w:iCs/>
+        </w:rPr>
+        <w:t xml:space="preserve">ли погрешности косвенных измерений окажутся не слишком большими, то можно, зная энергопотребление каждой операции в отдельности, вычислять энергопотребление </w:t>
       </w:r>
       <w:r>
         <w:rPr>
@@ -2610,21 +2665,16 @@
         <w:t xml:space="preserve">методологии </w:t>
       </w:r>
       <w:r>
-        <w:t>будет означать, что тестирование производительности на ПК не отражает реальное соотношение, либо отражает в слабой степени. Успешность будет означать состоятельность данной методологии. Это позволит «прикинуть» соотношение скоростей алгоритмов-кандидатов на реализацию в конкретном программно-аппаратном решении еще до начала конст</w:t>
-      </w:r>
-      <w:bookmarkStart w:id="0" w:name="_GoBack"/>
-      <w:bookmarkEnd w:id="0"/>
-      <w:r>
-        <w:t>рукторских работ по его созданию. Это, в свою очередь, позволит уменьшить время и стоимость таких работ.</w:t>
+        <w:t>будет означать, что тестирование производительности на ПК не отражает реальное соотношение, либо отражает в слабой степени. Успешность будет означать состоятельность данной методологии. Это позволит «прикинуть» соотношение скоростей алгоритмов-кандидатов на реализацию в конкретном программно-аппаратном решении еще до начала конструкторских работ по его созданию. Это, в свою очередь, позволит уменьшить время и стоимость таких работ.</w:t>
       </w:r>
     </w:p>
     <w:sectPr>
-      <w:headerReference w:type="even" r:id="rId8"/>
-      <w:headerReference w:type="default" r:id="rId9"/>
-      <w:footerReference w:type="even" r:id="rId10"/>
-      <w:footerReference w:type="default" r:id="rId11"/>
-      <w:headerReference w:type="first" r:id="rId12"/>
-      <w:footerReference w:type="first" r:id="rId13"/>
+      <w:headerReference w:type="even" r:id="rId10"/>
+      <w:headerReference w:type="default" r:id="rId11"/>
+      <w:footerReference w:type="even" r:id="rId12"/>
+      <w:footerReference w:type="default" r:id="rId13"/>
+      <w:headerReference w:type="first" r:id="rId14"/>
+      <w:footerReference w:type="first" r:id="rId15"/>
       <w:pgSz w:w="11906" w:h="16838"/>
       <w:pgMar w:top="1134" w:right="850" w:bottom="1134" w:left="1701" w:header="708" w:footer="708" w:gutter="0"/>
       <w:cols w:space="708"/>
@@ -2634,8 +2684,85 @@
 </w:document>
 </file>
 
+<file path=word/comments.xml><?xml version="1.0" encoding="utf-8"?>
+<w:comments xmlns:wpc="http://schemas.microsoft.com/office/word/2010/wordprocessingCanvas" xmlns:mc="http://schemas.openxmlformats.org/markup-compatibility/2006" xmlns:o="urn:schemas-microsoft-com:office:office" xmlns:r="http://schemas.openxmlformats.org/officeDocument/2006/relationships" xmlns:m="http://schemas.openxmlformats.org/officeDocument/2006/math" xmlns:v="urn:schemas-microsoft-com:vml" xmlns:wp14="http://schemas.microsoft.com/office/word/2010/wordprocessingDrawing" xmlns:wp="http://schemas.openxmlformats.org/drawingml/2006/wordprocessingDrawing" xmlns:w10="urn:schemas-microsoft-com:office:word" xmlns:w="http://schemas.openxmlformats.org/wordprocessingml/2006/main" xmlns:w14="http://schemas.microsoft.com/office/word/2010/wordml" xmlns:wpg="http://schemas.microsoft.com/office/word/2010/wordprocessingGroup" xmlns:wpi="http://schemas.microsoft.com/office/word/2010/wordprocessingInk" xmlns:wne="http://schemas.microsoft.com/office/word/2006/wordml" xmlns:wps="http://schemas.microsoft.com/office/word/2010/wordprocessingShape" mc:Ignorable="w14 wp14">
+  <w:comment w:id="0" w:author="Annat" w:date="2020-06-17T17:01:00Z" w:initials="A">
+    <w:p>
+      <w:pPr>
+        <w:pStyle w:val="af0"/>
+      </w:pPr>
+      <w:r>
+        <w:rPr>
+          <w:rStyle w:val="af"/>
+        </w:rPr>
+        <w:annotationRef/>
+      </w:r>
+      <w:r>
+        <w:t>Так в статьях не пишут. Эти два слова лучше убрать.</w:t>
+      </w:r>
+    </w:p>
+  </w:comment>
+  <w:comment w:id="1" w:author="Annat" w:date="2020-06-17T17:03:00Z" w:initials="A">
+    <w:p>
+      <w:pPr>
+        <w:pStyle w:val="af0"/>
+      </w:pPr>
+      <w:r>
+        <w:rPr>
+          <w:rStyle w:val="af"/>
+        </w:rPr>
+        <w:annotationRef/>
+      </w:r>
+      <w:r>
+        <w:t>которое</w:t>
+      </w:r>
+    </w:p>
+  </w:comment>
+  <w:comment w:id="2" w:author="Annat" w:date="2020-06-17T17:20:00Z" w:initials="A">
+    <w:p>
+      <w:pPr>
+        <w:pStyle w:val="af0"/>
+      </w:pPr>
+      <w:r>
+        <w:rPr>
+          <w:rStyle w:val="af"/>
+        </w:rPr>
+        <w:annotationRef/>
+      </w:r>
+      <w:r>
+        <w:t>Непонятно где, в каком предыдущем разделе?</w:t>
+      </w:r>
+    </w:p>
+  </w:comment>
+  <w:comment w:id="3" w:author="Annat" w:date="2020-06-17T17:28:00Z" w:initials="A">
+    <w:p>
+      <w:pPr>
+        <w:pStyle w:val="af0"/>
+      </w:pPr>
+      <w:r>
+        <w:rPr>
+          <w:rStyle w:val="af"/>
+        </w:rPr>
+        <w:annotationRef/>
+      </w:r>
+      <w:r>
+        <w:t xml:space="preserve">Две разные формулы и обе вычисляют </w:t>
+      </w:r>
+      <w:proofErr w:type="spellStart"/>
+      <w:r>
+        <w:t>энергопотреление</w:t>
+      </w:r>
+      <w:proofErr w:type="spellEnd"/>
+      <w:r>
+        <w:t>?</w:t>
+      </w:r>
+    </w:p>
+  </w:comment>
+</w:comments>
+</file>
+
 <file path=word/endnotes.xml><?xml version="1.0" encoding="utf-8"?>
-<w:endnotes xmlns:wpc="http://schemas.microsoft.com/office/word/2010/wordprocessingCanvas" xmlns:cx="http://schemas.microsoft.com/office/drawing/2014/chartex" xmlns:cx1="http://schemas.microsoft.com/office/drawing/2015/9/8/chartex" xmlns:mc="http://schemas.openxmlformats.org/markup-compatibility/2006" xmlns:o="urn:schemas-microsoft-com:office:office" xmlns:r="http://schemas.openxmlformats.org/officeDocument/2006/relationships" xmlns:m="http://schemas.openxmlformats.org/officeDocument/2006/math" xmlns:v="urn:schemas-microsoft-com:vml" xmlns:wp14="http://schemas.microsoft.com/office/word/2010/wordprocessingDrawing" xmlns:wp="http://schemas.openxmlformats.org/drawingml/2006/wordprocessingDrawing" xmlns:w10="urn:schemas-microsoft-com:office:word" xmlns:w="http://schemas.openxmlformats.org/wordprocessingml/2006/main" xmlns:w14="http://schemas.microsoft.com/office/word/2010/wordml" xmlns:w15="http://schemas.microsoft.com/office/word/2012/wordml" xmlns:w16se="http://schemas.microsoft.com/office/word/2015/wordml/symex" xmlns:wpg="http://schemas.microsoft.com/office/word/2010/wordprocessingGroup" xmlns:wpi="http://schemas.microsoft.com/office/word/2010/wordprocessingInk" xmlns:wne="http://schemas.microsoft.com/office/word/2006/wordml" xmlns:wps="http://schemas.microsoft.com/office/word/2010/wordprocessingShape" mc:Ignorable="w14 w15 w16se wp14">
+<w:endnotes xmlns:wpc="http://schemas.microsoft.com/office/word/2010/wordprocessingCanvas" xmlns:mc="http://schemas.openxmlformats.org/markup-compatibility/2006" xmlns:o="urn:schemas-microsoft-com:office:office" xmlns:r="http://schemas.openxmlformats.org/officeDocument/2006/relationships" xmlns:m="http://schemas.openxmlformats.org/officeDocument/2006/math" xmlns:v="urn:schemas-microsoft-com:vml" xmlns:wp14="http://schemas.microsoft.com/office/word/2010/wordprocessingDrawing" xmlns:wp="http://schemas.openxmlformats.org/drawingml/2006/wordprocessingDrawing" xmlns:w10="urn:schemas-microsoft-com:office:word" xmlns:w="http://schemas.openxmlformats.org/wordprocessingml/2006/main" xmlns:w14="http://schemas.microsoft.com/office/word/2010/wordml" xmlns:wpg="http://schemas.microsoft.com/office/word/2010/wordprocessingGroup" xmlns:wpi="http://schemas.microsoft.com/office/word/2010/wordprocessingInk" xmlns:wne="http://schemas.microsoft.com/office/word/2006/wordml" xmlns:wps="http://schemas.microsoft.com/office/word/2010/wordprocessingShape" mc:Ignorable="w14 wp14">
   <w:endnote w:type="separator" w:id="-1">
     <w:p>
       <w:pPr>
@@ -2660,7 +2787,7 @@
 </file>
 
 <file path=word/footer1.xml><?xml version="1.0" encoding="utf-8"?>
-<w:ftr xmlns:wpc="http://schemas.microsoft.com/office/word/2010/wordprocessingCanvas" xmlns:cx="http://schemas.microsoft.com/office/drawing/2014/chartex" xmlns:cx1="http://schemas.microsoft.com/office/drawing/2015/9/8/chartex" xmlns:mc="http://schemas.openxmlformats.org/markup-compatibility/2006" xmlns:o="urn:schemas-microsoft-com:office:office" xmlns:r="http://schemas.openxmlformats.org/officeDocument/2006/relationships" xmlns:m="http://schemas.openxmlformats.org/officeDocument/2006/math" xmlns:v="urn:schemas-microsoft-com:vml" xmlns:wp14="http://schemas.microsoft.com/office/word/2010/wordprocessingDrawing" xmlns:wp="http://schemas.openxmlformats.org/drawingml/2006/wordprocessingDrawing" xmlns:w10="urn:schemas-microsoft-com:office:word" xmlns:w="http://schemas.openxmlformats.org/wordprocessingml/2006/main" xmlns:w14="http://schemas.microsoft.com/office/word/2010/wordml" xmlns:w15="http://schemas.microsoft.com/office/word/2012/wordml" xmlns:w16se="http://schemas.microsoft.com/office/word/2015/wordml/symex" xmlns:wpg="http://schemas.microsoft.com/office/word/2010/wordprocessingGroup" xmlns:wpi="http://schemas.microsoft.com/office/word/2010/wordprocessingInk" xmlns:wne="http://schemas.microsoft.com/office/word/2006/wordml" xmlns:wps="http://schemas.microsoft.com/office/word/2010/wordprocessingShape" mc:Ignorable="w14 w15 w16se wp14">
+<w:ftr xmlns:wpc="http://schemas.microsoft.com/office/word/2010/wordprocessingCanvas" xmlns:mc="http://schemas.openxmlformats.org/markup-compatibility/2006" xmlns:o="urn:schemas-microsoft-com:office:office" xmlns:r="http://schemas.openxmlformats.org/officeDocument/2006/relationships" xmlns:m="http://schemas.openxmlformats.org/officeDocument/2006/math" xmlns:v="urn:schemas-microsoft-com:vml" xmlns:wp14="http://schemas.microsoft.com/office/word/2010/wordprocessingDrawing" xmlns:wp="http://schemas.openxmlformats.org/drawingml/2006/wordprocessingDrawing" xmlns:w10="urn:schemas-microsoft-com:office:word" xmlns:w="http://schemas.openxmlformats.org/wordprocessingml/2006/main" xmlns:w14="http://schemas.microsoft.com/office/word/2010/wordml" xmlns:wpg="http://schemas.microsoft.com/office/word/2010/wordprocessingGroup" xmlns:wpi="http://schemas.microsoft.com/office/word/2010/wordprocessingInk" xmlns:wne="http://schemas.microsoft.com/office/word/2006/wordml" xmlns:wps="http://schemas.microsoft.com/office/word/2010/wordprocessingShape" mc:Ignorable="w14 wp14">
   <w:p>
     <w:pPr>
       <w:pStyle w:val="a5"/>
@@ -2670,7 +2797,7 @@
 </file>
 
 <file path=word/footer2.xml><?xml version="1.0" encoding="utf-8"?>
-<w:ftr xmlns:wpc="http://schemas.microsoft.com/office/word/2010/wordprocessingCanvas" xmlns:cx="http://schemas.microsoft.com/office/drawing/2014/chartex" xmlns:cx1="http://schemas.microsoft.com/office/drawing/2015/9/8/chartex" xmlns:mc="http://schemas.openxmlformats.org/markup-compatibility/2006" xmlns:o="urn:schemas-microsoft-com:office:office" xmlns:r="http://schemas.openxmlformats.org/officeDocument/2006/relationships" xmlns:m="http://schemas.openxmlformats.org/officeDocument/2006/math" xmlns:v="urn:schemas-microsoft-com:vml" xmlns:wp14="http://schemas.microsoft.com/office/word/2010/wordprocessingDrawing" xmlns:wp="http://schemas.openxmlformats.org/drawingml/2006/wordprocessingDrawing" xmlns:w10="urn:schemas-microsoft-com:office:word" xmlns:w="http://schemas.openxmlformats.org/wordprocessingml/2006/main" xmlns:w14="http://schemas.microsoft.com/office/word/2010/wordml" xmlns:w15="http://schemas.microsoft.com/office/word/2012/wordml" xmlns:w16se="http://schemas.microsoft.com/office/word/2015/wordml/symex" xmlns:wpg="http://schemas.microsoft.com/office/word/2010/wordprocessingGroup" xmlns:wpi="http://schemas.microsoft.com/office/word/2010/wordprocessingInk" xmlns:wne="http://schemas.microsoft.com/office/word/2006/wordml" xmlns:wps="http://schemas.microsoft.com/office/word/2010/wordprocessingShape" mc:Ignorable="w14 w15 w16se wp14">
+<w:ftr xmlns:wpc="http://schemas.microsoft.com/office/word/2010/wordprocessingCanvas" xmlns:mc="http://schemas.openxmlformats.org/markup-compatibility/2006" xmlns:o="urn:schemas-microsoft-com:office:office" xmlns:r="http://schemas.openxmlformats.org/officeDocument/2006/relationships" xmlns:m="http://schemas.openxmlformats.org/officeDocument/2006/math" xmlns:v="urn:schemas-microsoft-com:vml" xmlns:wp14="http://schemas.microsoft.com/office/word/2010/wordprocessingDrawing" xmlns:wp="http://schemas.openxmlformats.org/drawingml/2006/wordprocessingDrawing" xmlns:w10="urn:schemas-microsoft-com:office:word" xmlns:w="http://schemas.openxmlformats.org/wordprocessingml/2006/main" xmlns:w14="http://schemas.microsoft.com/office/word/2010/wordml" xmlns:wpg="http://schemas.microsoft.com/office/word/2010/wordprocessingGroup" xmlns:wpi="http://schemas.microsoft.com/office/word/2010/wordprocessingInk" xmlns:wne="http://schemas.microsoft.com/office/word/2006/wordml" xmlns:wps="http://schemas.microsoft.com/office/word/2010/wordprocessingShape" mc:Ignorable="w14 wp14">
   <w:p>
     <w:pPr>
       <w:pStyle w:val="a5"/>
@@ -2680,7 +2807,7 @@
 </file>
 
 <file path=word/footer3.xml><?xml version="1.0" encoding="utf-8"?>
-<w:ftr xmlns:wpc="http://schemas.microsoft.com/office/word/2010/wordprocessingCanvas" xmlns:cx="http://schemas.microsoft.com/office/drawing/2014/chartex" xmlns:cx1="http://schemas.microsoft.com/office/drawing/2015/9/8/chartex" xmlns:mc="http://schemas.openxmlformats.org/markup-compatibility/2006" xmlns:o="urn:schemas-microsoft-com:office:office" xmlns:r="http://schemas.openxmlformats.org/officeDocument/2006/relationships" xmlns:m="http://schemas.openxmlformats.org/officeDocument/2006/math" xmlns:v="urn:schemas-microsoft-com:vml" xmlns:wp14="http://schemas.microsoft.com/office/word/2010/wordprocessingDrawing" xmlns:wp="http://schemas.openxmlformats.org/drawingml/2006/wordprocessingDrawing" xmlns:w10="urn:schemas-microsoft-com:office:word" xmlns:w="http://schemas.openxmlformats.org/wordprocessingml/2006/main" xmlns:w14="http://schemas.microsoft.com/office/word/2010/wordml" xmlns:w15="http://schemas.microsoft.com/office/word/2012/wordml" xmlns:w16se="http://schemas.microsoft.com/office/word/2015/wordml/symex" xmlns:wpg="http://schemas.microsoft.com/office/word/2010/wordprocessingGroup" xmlns:wpi="http://schemas.microsoft.com/office/word/2010/wordprocessingInk" xmlns:wne="http://schemas.microsoft.com/office/word/2006/wordml" xmlns:wps="http://schemas.microsoft.com/office/word/2010/wordprocessingShape" mc:Ignorable="w14 w15 w16se wp14">
+<w:ftr xmlns:wpc="http://schemas.microsoft.com/office/word/2010/wordprocessingCanvas" xmlns:mc="http://schemas.openxmlformats.org/markup-compatibility/2006" xmlns:o="urn:schemas-microsoft-com:office:office" xmlns:r="http://schemas.openxmlformats.org/officeDocument/2006/relationships" xmlns:m="http://schemas.openxmlformats.org/officeDocument/2006/math" xmlns:v="urn:schemas-microsoft-com:vml" xmlns:wp14="http://schemas.microsoft.com/office/word/2010/wordprocessingDrawing" xmlns:wp="http://schemas.openxmlformats.org/drawingml/2006/wordprocessingDrawing" xmlns:w10="urn:schemas-microsoft-com:office:word" xmlns:w="http://schemas.openxmlformats.org/wordprocessingml/2006/main" xmlns:w14="http://schemas.microsoft.com/office/word/2010/wordml" xmlns:wpg="http://schemas.microsoft.com/office/word/2010/wordprocessingGroup" xmlns:wpi="http://schemas.microsoft.com/office/word/2010/wordprocessingInk" xmlns:wne="http://schemas.microsoft.com/office/word/2006/wordml" xmlns:wps="http://schemas.microsoft.com/office/word/2010/wordprocessingShape" mc:Ignorable="w14 wp14">
   <w:p>
     <w:pPr>
       <w:pStyle w:val="a5"/>
@@ -2690,7 +2817,7 @@
 </file>
 
 <file path=word/footnotes.xml><?xml version="1.0" encoding="utf-8"?>
-<w:footnotes xmlns:wpc="http://schemas.microsoft.com/office/word/2010/wordprocessingCanvas" xmlns:cx="http://schemas.microsoft.com/office/drawing/2014/chartex" xmlns:cx1="http://schemas.microsoft.com/office/drawing/2015/9/8/chartex" xmlns:mc="http://schemas.openxmlformats.org/markup-compatibility/2006" xmlns:o="urn:schemas-microsoft-com:office:office" xmlns:r="http://schemas.openxmlformats.org/officeDocument/2006/relationships" xmlns:m="http://schemas.openxmlformats.org/officeDocument/2006/math" xmlns:v="urn:schemas-microsoft-com:vml" xmlns:wp14="http://schemas.microsoft.com/office/word/2010/wordprocessingDrawing" xmlns:wp="http://schemas.openxmlformats.org/drawingml/2006/wordprocessingDrawing" xmlns:w10="urn:schemas-microsoft-com:office:word" xmlns:w="http://schemas.openxmlformats.org/wordprocessingml/2006/main" xmlns:w14="http://schemas.microsoft.com/office/word/2010/wordml" xmlns:w15="http://schemas.microsoft.com/office/word/2012/wordml" xmlns:w16se="http://schemas.microsoft.com/office/word/2015/wordml/symex" xmlns:wpg="http://schemas.microsoft.com/office/word/2010/wordprocessingGroup" xmlns:wpi="http://schemas.microsoft.com/office/word/2010/wordprocessingInk" xmlns:wne="http://schemas.microsoft.com/office/word/2006/wordml" xmlns:wps="http://schemas.microsoft.com/office/word/2010/wordprocessingShape" mc:Ignorable="w14 w15 w16se wp14">
+<w:footnotes xmlns:wpc="http://schemas.microsoft.com/office/word/2010/wordprocessingCanvas" xmlns:mc="http://schemas.openxmlformats.org/markup-compatibility/2006" xmlns:o="urn:schemas-microsoft-com:office:office" xmlns:r="http://schemas.openxmlformats.org/officeDocument/2006/relationships" xmlns:m="http://schemas.openxmlformats.org/officeDocument/2006/math" xmlns:v="urn:schemas-microsoft-com:vml" xmlns:wp14="http://schemas.microsoft.com/office/word/2010/wordprocessingDrawing" xmlns:wp="http://schemas.openxmlformats.org/drawingml/2006/wordprocessingDrawing" xmlns:w10="urn:schemas-microsoft-com:office:word" xmlns:w="http://schemas.openxmlformats.org/wordprocessingml/2006/main" xmlns:w14="http://schemas.microsoft.com/office/word/2010/wordml" xmlns:wpg="http://schemas.microsoft.com/office/word/2010/wordprocessingGroup" xmlns:wpi="http://schemas.microsoft.com/office/word/2010/wordprocessingInk" xmlns:wne="http://schemas.microsoft.com/office/word/2006/wordml" xmlns:wps="http://schemas.microsoft.com/office/word/2010/wordprocessingShape" mc:Ignorable="w14 wp14">
   <w:footnote w:type="separator" w:id="-1">
     <w:p>
       <w:pPr>
@@ -3198,7 +3325,7 @@
 </file>
 
 <file path=word/header1.xml><?xml version="1.0" encoding="utf-8"?>
-<w:hdr xmlns:wpc="http://schemas.microsoft.com/office/word/2010/wordprocessingCanvas" xmlns:cx="http://schemas.microsoft.com/office/drawing/2014/chartex" xmlns:cx1="http://schemas.microsoft.com/office/drawing/2015/9/8/chartex" xmlns:mc="http://schemas.openxmlformats.org/markup-compatibility/2006" xmlns:o="urn:schemas-microsoft-com:office:office" xmlns:r="http://schemas.openxmlformats.org/officeDocument/2006/relationships" xmlns:m="http://schemas.openxmlformats.org/officeDocument/2006/math" xmlns:v="urn:schemas-microsoft-com:vml" xmlns:wp14="http://schemas.microsoft.com/office/word/2010/wordprocessingDrawing" xmlns:wp="http://schemas.openxmlformats.org/drawingml/2006/wordprocessingDrawing" xmlns:w10="urn:schemas-microsoft-com:office:word" xmlns:w="http://schemas.openxmlformats.org/wordprocessingml/2006/main" xmlns:w14="http://schemas.microsoft.com/office/word/2010/wordml" xmlns:w15="http://schemas.microsoft.com/office/word/2012/wordml" xmlns:w16se="http://schemas.microsoft.com/office/word/2015/wordml/symex" xmlns:wpg="http://schemas.microsoft.com/office/word/2010/wordprocessingGroup" xmlns:wpi="http://schemas.microsoft.com/office/word/2010/wordprocessingInk" xmlns:wne="http://schemas.microsoft.com/office/word/2006/wordml" xmlns:wps="http://schemas.microsoft.com/office/word/2010/wordprocessingShape" mc:Ignorable="w14 w15 w16se wp14">
+<w:hdr xmlns:wpc="http://schemas.microsoft.com/office/word/2010/wordprocessingCanvas" xmlns:mc="http://schemas.openxmlformats.org/markup-compatibility/2006" xmlns:o="urn:schemas-microsoft-com:office:office" xmlns:r="http://schemas.openxmlformats.org/officeDocument/2006/relationships" xmlns:m="http://schemas.openxmlformats.org/officeDocument/2006/math" xmlns:v="urn:schemas-microsoft-com:vml" xmlns:wp14="http://schemas.microsoft.com/office/word/2010/wordprocessingDrawing" xmlns:wp="http://schemas.openxmlformats.org/drawingml/2006/wordprocessingDrawing" xmlns:w10="urn:schemas-microsoft-com:office:word" xmlns:w="http://schemas.openxmlformats.org/wordprocessingml/2006/main" xmlns:w14="http://schemas.microsoft.com/office/word/2010/wordml" xmlns:wpg="http://schemas.microsoft.com/office/word/2010/wordprocessingGroup" xmlns:wpi="http://schemas.microsoft.com/office/word/2010/wordprocessingInk" xmlns:wne="http://schemas.microsoft.com/office/word/2006/wordml" xmlns:wps="http://schemas.microsoft.com/office/word/2010/wordprocessingShape" mc:Ignorable="w14 wp14">
   <w:p>
     <w:pPr>
       <w:pStyle w:val="a3"/>
@@ -3208,7 +3335,7 @@
 </file>
 
 <file path=word/header2.xml><?xml version="1.0" encoding="utf-8"?>
-<w:hdr xmlns:wpc="http://schemas.microsoft.com/office/word/2010/wordprocessingCanvas" xmlns:cx="http://schemas.microsoft.com/office/drawing/2014/chartex" xmlns:cx1="http://schemas.microsoft.com/office/drawing/2015/9/8/chartex" xmlns:mc="http://schemas.openxmlformats.org/markup-compatibility/2006" xmlns:o="urn:schemas-microsoft-com:office:office" xmlns:r="http://schemas.openxmlformats.org/officeDocument/2006/relationships" xmlns:m="http://schemas.openxmlformats.org/officeDocument/2006/math" xmlns:v="urn:schemas-microsoft-com:vml" xmlns:wp14="http://schemas.microsoft.com/office/word/2010/wordprocessingDrawing" xmlns:wp="http://schemas.openxmlformats.org/drawingml/2006/wordprocessingDrawing" xmlns:w10="urn:schemas-microsoft-com:office:word" xmlns:w="http://schemas.openxmlformats.org/wordprocessingml/2006/main" xmlns:w14="http://schemas.microsoft.com/office/word/2010/wordml" xmlns:w15="http://schemas.microsoft.com/office/word/2012/wordml" xmlns:w16se="http://schemas.microsoft.com/office/word/2015/wordml/symex" xmlns:wpg="http://schemas.microsoft.com/office/word/2010/wordprocessingGroup" xmlns:wpi="http://schemas.microsoft.com/office/word/2010/wordprocessingInk" xmlns:wne="http://schemas.microsoft.com/office/word/2006/wordml" xmlns:wps="http://schemas.microsoft.com/office/word/2010/wordprocessingShape" mc:Ignorable="w14 w15 w16se wp14">
+<w:hdr xmlns:wpc="http://schemas.microsoft.com/office/word/2010/wordprocessingCanvas" xmlns:mc="http://schemas.openxmlformats.org/markup-compatibility/2006" xmlns:o="urn:schemas-microsoft-com:office:office" xmlns:r="http://schemas.openxmlformats.org/officeDocument/2006/relationships" xmlns:m="http://schemas.openxmlformats.org/officeDocument/2006/math" xmlns:v="urn:schemas-microsoft-com:vml" xmlns:wp14="http://schemas.microsoft.com/office/word/2010/wordprocessingDrawing" xmlns:wp="http://schemas.openxmlformats.org/drawingml/2006/wordprocessingDrawing" xmlns:w10="urn:schemas-microsoft-com:office:word" xmlns:w="http://schemas.openxmlformats.org/wordprocessingml/2006/main" xmlns:w14="http://schemas.microsoft.com/office/word/2010/wordml" xmlns:wpg="http://schemas.microsoft.com/office/word/2010/wordprocessingGroup" xmlns:wpi="http://schemas.microsoft.com/office/word/2010/wordprocessingInk" xmlns:wne="http://schemas.microsoft.com/office/word/2006/wordml" xmlns:wps="http://schemas.microsoft.com/office/word/2010/wordprocessingShape" mc:Ignorable="w14 wp14">
   <w:p>
     <w:pPr>
       <w:pStyle w:val="a3"/>
@@ -3218,7 +3345,7 @@
 </file>
 
 <file path=word/header3.xml><?xml version="1.0" encoding="utf-8"?>
-<w:hdr xmlns:wpc="http://schemas.microsoft.com/office/word/2010/wordprocessingCanvas" xmlns:cx="http://schemas.microsoft.com/office/drawing/2014/chartex" xmlns:cx1="http://schemas.microsoft.com/office/drawing/2015/9/8/chartex" xmlns:mc="http://schemas.openxmlformats.org/markup-compatibility/2006" xmlns:o="urn:schemas-microsoft-com:office:office" xmlns:r="http://schemas.openxmlformats.org/officeDocument/2006/relationships" xmlns:m="http://schemas.openxmlformats.org/officeDocument/2006/math" xmlns:v="urn:schemas-microsoft-com:vml" xmlns:wp14="http://schemas.microsoft.com/office/word/2010/wordprocessingDrawing" xmlns:wp="http://schemas.openxmlformats.org/drawingml/2006/wordprocessingDrawing" xmlns:w10="urn:schemas-microsoft-com:office:word" xmlns:w="http://schemas.openxmlformats.org/wordprocessingml/2006/main" xmlns:w14="http://schemas.microsoft.com/office/word/2010/wordml" xmlns:w15="http://schemas.microsoft.com/office/word/2012/wordml" xmlns:w16se="http://schemas.microsoft.com/office/word/2015/wordml/symex" xmlns:wpg="http://schemas.microsoft.com/office/word/2010/wordprocessingGroup" xmlns:wpi="http://schemas.microsoft.com/office/word/2010/wordprocessingInk" xmlns:wne="http://schemas.microsoft.com/office/word/2006/wordml" xmlns:wps="http://schemas.microsoft.com/office/word/2010/wordprocessingShape" mc:Ignorable="w14 w15 w16se wp14">
+<w:hdr xmlns:wpc="http://schemas.microsoft.com/office/word/2010/wordprocessingCanvas" xmlns:mc="http://schemas.openxmlformats.org/markup-compatibility/2006" xmlns:o="urn:schemas-microsoft-com:office:office" xmlns:r="http://schemas.openxmlformats.org/officeDocument/2006/relationships" xmlns:m="http://schemas.openxmlformats.org/officeDocument/2006/math" xmlns:v="urn:schemas-microsoft-com:vml" xmlns:wp14="http://schemas.microsoft.com/office/word/2010/wordprocessingDrawing" xmlns:wp="http://schemas.openxmlformats.org/drawingml/2006/wordprocessingDrawing" xmlns:w10="urn:schemas-microsoft-com:office:word" xmlns:w="http://schemas.openxmlformats.org/wordprocessingml/2006/main" xmlns:w14="http://schemas.microsoft.com/office/word/2010/wordml" xmlns:wpg="http://schemas.microsoft.com/office/word/2010/wordprocessingGroup" xmlns:wpi="http://schemas.microsoft.com/office/word/2010/wordprocessingInk" xmlns:wne="http://schemas.microsoft.com/office/word/2006/wordml" xmlns:wps="http://schemas.microsoft.com/office/word/2010/wordprocessingShape" mc:Ignorable="w14 wp14">
   <w:p>
     <w:pPr>
       <w:pStyle w:val="a3"/>
@@ -3228,8 +3355,8 @@
 </file>
 
 <file path=word/numbering.xml><?xml version="1.0" encoding="utf-8"?>
-<w:numbering xmlns:wpc="http://schemas.microsoft.com/office/word/2010/wordprocessingCanvas" xmlns:cx="http://schemas.microsoft.com/office/drawing/2014/chartex" xmlns:cx1="http://schemas.microsoft.com/office/drawing/2015/9/8/chartex" xmlns:mc="http://schemas.openxmlformats.org/markup-compatibility/2006" xmlns:o="urn:schemas-microsoft-com:office:office" xmlns:r="http://schemas.openxmlformats.org/officeDocument/2006/relationships" xmlns:m="http://schemas.openxmlformats.org/officeDocument/2006/math" xmlns:v="urn:schemas-microsoft-com:vml" xmlns:wp14="http://schemas.microsoft.com/office/word/2010/wordprocessingDrawing" xmlns:wp="http://schemas.openxmlformats.org/drawingml/2006/wordprocessingDrawing" xmlns:w10="urn:schemas-microsoft-com:office:word" xmlns:w="http://schemas.openxmlformats.org/wordprocessingml/2006/main" xmlns:w14="http://schemas.microsoft.com/office/word/2010/wordml" xmlns:w15="http://schemas.microsoft.com/office/word/2012/wordml" xmlns:w16se="http://schemas.microsoft.com/office/word/2015/wordml/symex" xmlns:wpg="http://schemas.microsoft.com/office/word/2010/wordprocessingGroup" xmlns:wpi="http://schemas.microsoft.com/office/word/2010/wordprocessingInk" xmlns:wne="http://schemas.microsoft.com/office/word/2006/wordml" xmlns:wps="http://schemas.microsoft.com/office/word/2010/wordprocessingShape" mc:Ignorable="w14 w15 w16se wp14">
-  <w:abstractNum w:abstractNumId="0" w15:restartNumberingAfterBreak="0">
+<w:numbering xmlns:wpc="http://schemas.microsoft.com/office/word/2010/wordprocessingCanvas" xmlns:mc="http://schemas.openxmlformats.org/markup-compatibility/2006" xmlns:o="urn:schemas-microsoft-com:office:office" xmlns:r="http://schemas.openxmlformats.org/officeDocument/2006/relationships" xmlns:m="http://schemas.openxmlformats.org/officeDocument/2006/math" xmlns:v="urn:schemas-microsoft-com:vml" xmlns:wp14="http://schemas.microsoft.com/office/word/2010/wordprocessingDrawing" xmlns:wp="http://schemas.openxmlformats.org/drawingml/2006/wordprocessingDrawing" xmlns:w10="urn:schemas-microsoft-com:office:word" xmlns:w="http://schemas.openxmlformats.org/wordprocessingml/2006/main" xmlns:w14="http://schemas.microsoft.com/office/word/2010/wordml" xmlns:wpg="http://schemas.microsoft.com/office/word/2010/wordprocessingGroup" xmlns:wpi="http://schemas.microsoft.com/office/word/2010/wordprocessingInk" xmlns:wne="http://schemas.microsoft.com/office/word/2006/wordml" xmlns:wps="http://schemas.microsoft.com/office/word/2010/wordprocessingShape" mc:Ignorable="w14 wp14">
+  <w:abstractNum w:abstractNumId="0">
     <w:nsid w:val="03E63FA1"/>
     <w:multiLevelType w:val="multilevel"/>
     <w:tmpl w:val="9C503856"/>
@@ -3350,7 +3477,7 @@
       </w:rPr>
     </w:lvl>
   </w:abstractNum>
-  <w:abstractNum w:abstractNumId="1" w15:restartNumberingAfterBreak="0">
+  <w:abstractNum w:abstractNumId="1">
     <w:nsid w:val="05943287"/>
     <w:multiLevelType w:val="hybridMultilevel"/>
     <w:tmpl w:val="5BA0683A"/>
@@ -3463,7 +3590,7 @@
       </w:rPr>
     </w:lvl>
   </w:abstractNum>
-  <w:abstractNum w:abstractNumId="2" w15:restartNumberingAfterBreak="0">
+  <w:abstractNum w:abstractNumId="2">
     <w:nsid w:val="0F1E2939"/>
     <w:multiLevelType w:val="multilevel"/>
     <w:tmpl w:val="419A1662"/>
@@ -3576,7 +3703,7 @@
       </w:rPr>
     </w:lvl>
   </w:abstractNum>
-  <w:abstractNum w:abstractNumId="3" w15:restartNumberingAfterBreak="0">
+  <w:abstractNum w:abstractNumId="3">
     <w:nsid w:val="1CA5206F"/>
     <w:multiLevelType w:val="hybridMultilevel"/>
     <w:tmpl w:val="D67CEEFE"/>
@@ -3689,7 +3816,7 @@
       </w:rPr>
     </w:lvl>
   </w:abstractNum>
-  <w:abstractNum w:abstractNumId="4" w15:restartNumberingAfterBreak="0">
+  <w:abstractNum w:abstractNumId="4">
     <w:nsid w:val="24394E16"/>
     <w:multiLevelType w:val="hybridMultilevel"/>
     <w:tmpl w:val="EBF60020"/>
@@ -3775,7 +3902,7 @@
       </w:pPr>
     </w:lvl>
   </w:abstractNum>
-  <w:abstractNum w:abstractNumId="5" w15:restartNumberingAfterBreak="0">
+  <w:abstractNum w:abstractNumId="5">
     <w:nsid w:val="25696453"/>
     <w:multiLevelType w:val="hybridMultilevel"/>
     <w:tmpl w:val="29782EA4"/>
@@ -3888,7 +4015,7 @@
       </w:rPr>
     </w:lvl>
   </w:abstractNum>
-  <w:abstractNum w:abstractNumId="6" w15:restartNumberingAfterBreak="0">
+  <w:abstractNum w:abstractNumId="6">
     <w:nsid w:val="25D93BDB"/>
     <w:multiLevelType w:val="hybridMultilevel"/>
     <w:tmpl w:val="F23A5FEE"/>
@@ -4001,7 +4128,7 @@
       </w:rPr>
     </w:lvl>
   </w:abstractNum>
-  <w:abstractNum w:abstractNumId="7" w15:restartNumberingAfterBreak="0">
+  <w:abstractNum w:abstractNumId="7">
     <w:nsid w:val="3E410C9A"/>
     <w:multiLevelType w:val="hybridMultilevel"/>
     <w:tmpl w:val="1E8EA426"/>
@@ -4114,7 +4241,7 @@
       </w:rPr>
     </w:lvl>
   </w:abstractNum>
-  <w:abstractNum w:abstractNumId="8" w15:restartNumberingAfterBreak="0">
+  <w:abstractNum w:abstractNumId="8">
     <w:nsid w:val="41E401E0"/>
     <w:multiLevelType w:val="hybridMultilevel"/>
     <w:tmpl w:val="38BAB976"/>
@@ -4227,7 +4354,7 @@
       </w:rPr>
     </w:lvl>
   </w:abstractNum>
-  <w:abstractNum w:abstractNumId="9" w15:restartNumberingAfterBreak="0">
+  <w:abstractNum w:abstractNumId="9">
     <w:nsid w:val="495A3B58"/>
     <w:multiLevelType w:val="hybridMultilevel"/>
     <w:tmpl w:val="BC86F782"/>
@@ -4340,7 +4467,7 @@
       </w:rPr>
     </w:lvl>
   </w:abstractNum>
-  <w:abstractNum w:abstractNumId="10" w15:restartNumberingAfterBreak="0">
+  <w:abstractNum w:abstractNumId="10">
     <w:nsid w:val="50033D5E"/>
     <w:multiLevelType w:val="hybridMultilevel"/>
     <w:tmpl w:val="0FA0D3F4"/>
@@ -4453,7 +4580,7 @@
       </w:rPr>
     </w:lvl>
   </w:abstractNum>
-  <w:abstractNum w:abstractNumId="11" w15:restartNumberingAfterBreak="0">
+  <w:abstractNum w:abstractNumId="11">
     <w:nsid w:val="50A3473D"/>
     <w:multiLevelType w:val="hybridMultilevel"/>
     <w:tmpl w:val="82A47034"/>
@@ -4566,7 +4693,7 @@
       </w:rPr>
     </w:lvl>
   </w:abstractNum>
-  <w:abstractNum w:abstractNumId="12" w15:restartNumberingAfterBreak="0">
+  <w:abstractNum w:abstractNumId="12">
     <w:nsid w:val="614A2E1D"/>
     <w:multiLevelType w:val="hybridMultilevel"/>
     <w:tmpl w:val="B0263990"/>
@@ -4652,7 +4779,7 @@
       </w:pPr>
     </w:lvl>
   </w:abstractNum>
-  <w:abstractNum w:abstractNumId="13" w15:restartNumberingAfterBreak="0">
+  <w:abstractNum w:abstractNumId="13">
     <w:nsid w:val="675E52D6"/>
     <w:multiLevelType w:val="hybridMultilevel"/>
     <w:tmpl w:val="C8CA8A3A"/>
@@ -4741,7 +4868,7 @@
       </w:pPr>
     </w:lvl>
   </w:abstractNum>
-  <w:abstractNum w:abstractNumId="14" w15:restartNumberingAfterBreak="0">
+  <w:abstractNum w:abstractNumId="14">
     <w:nsid w:val="679166A6"/>
     <w:multiLevelType w:val="hybridMultilevel"/>
     <w:tmpl w:val="680E3C0C"/>
@@ -4903,7 +5030,7 @@
 </file>
 
 <file path=word/styles.xml><?xml version="1.0" encoding="utf-8"?>
-<w:styles xmlns:mc="http://schemas.openxmlformats.org/markup-compatibility/2006" xmlns:r="http://schemas.openxmlformats.org/officeDocument/2006/relationships" xmlns:w="http://schemas.openxmlformats.org/wordprocessingml/2006/main" xmlns:w14="http://schemas.microsoft.com/office/word/2010/wordml" xmlns:w15="http://schemas.microsoft.com/office/word/2012/wordml" xmlns:w16se="http://schemas.microsoft.com/office/word/2015/wordml/symex" mc:Ignorable="w14 w15 w16se">
+<w:styles xmlns:mc="http://schemas.openxmlformats.org/markup-compatibility/2006" xmlns:r="http://schemas.openxmlformats.org/officeDocument/2006/relationships" xmlns:w="http://schemas.openxmlformats.org/wordprocessingml/2006/main" xmlns:w14="http://schemas.microsoft.com/office/word/2010/wordml" mc:Ignorable="w14">
   <w:docDefaults>
     <w:rPrDefault>
       <w:rPr>
@@ -4919,378 +5046,144 @@
       </w:pPr>
     </w:pPrDefault>
   </w:docDefaults>
-  <w:latentStyles w:defLockedState="0" w:defUIPriority="99" w:defSemiHidden="0" w:defUnhideWhenUsed="0" w:defQFormat="0" w:count="371">
-    <w:lsdException w:name="Normal" w:uiPriority="0" w:qFormat="1"/>
-    <w:lsdException w:name="heading 1" w:uiPriority="9" w:qFormat="1"/>
-    <w:lsdException w:name="heading 2" w:semiHidden="1" w:uiPriority="9" w:unhideWhenUsed="1" w:qFormat="1"/>
-    <w:lsdException w:name="heading 3" w:semiHidden="1" w:uiPriority="9" w:unhideWhenUsed="1" w:qFormat="1"/>
-    <w:lsdException w:name="heading 4" w:semiHidden="1" w:uiPriority="9" w:unhideWhenUsed="1" w:qFormat="1"/>
-    <w:lsdException w:name="heading 5" w:semiHidden="1" w:uiPriority="9" w:unhideWhenUsed="1" w:qFormat="1"/>
-    <w:lsdException w:name="heading 6" w:semiHidden="1" w:uiPriority="9" w:unhideWhenUsed="1" w:qFormat="1"/>
-    <w:lsdException w:name="heading 7" w:semiHidden="1" w:uiPriority="9" w:unhideWhenUsed="1" w:qFormat="1"/>
-    <w:lsdException w:name="heading 8" w:semiHidden="1" w:uiPriority="9" w:unhideWhenUsed="1" w:qFormat="1"/>
-    <w:lsdException w:name="heading 9" w:semiHidden="1" w:uiPriority="9" w:unhideWhenUsed="1" w:qFormat="1"/>
-    <w:lsdException w:name="index 1" w:semiHidden="1" w:unhideWhenUsed="1"/>
-    <w:lsdException w:name="index 2" w:semiHidden="1" w:unhideWhenUsed="1"/>
-    <w:lsdException w:name="index 3" w:semiHidden="1" w:unhideWhenUsed="1"/>
-    <w:lsdException w:name="index 4" w:semiHidden="1" w:unhideWhenUsed="1"/>
-    <w:lsdException w:name="index 5" w:semiHidden="1" w:unhideWhenUsed="1"/>
-    <w:lsdException w:name="index 6" w:semiHidden="1" w:unhideWhenUsed="1"/>
-    <w:lsdException w:name="index 7" w:semiHidden="1" w:unhideWhenUsed="1"/>
-    <w:lsdException w:name="index 8" w:semiHidden="1" w:unhideWhenUsed="1"/>
-    <w:lsdException w:name="index 9" w:semiHidden="1" w:unhideWhenUsed="1"/>
-    <w:lsdException w:name="toc 1" w:semiHidden="1" w:uiPriority="39" w:unhideWhenUsed="1"/>
-    <w:lsdException w:name="toc 2" w:semiHidden="1" w:uiPriority="39" w:unhideWhenUsed="1"/>
-    <w:lsdException w:name="toc 3" w:semiHidden="1" w:uiPriority="39" w:unhideWhenUsed="1"/>
-    <w:lsdException w:name="toc 4" w:semiHidden="1" w:uiPriority="39" w:unhideWhenUsed="1"/>
-    <w:lsdException w:name="toc 5" w:semiHidden="1" w:uiPriority="39" w:unhideWhenUsed="1"/>
-    <w:lsdException w:name="toc 6" w:semiHidden="1" w:uiPriority="39" w:unhideWhenUsed="1"/>
-    <w:lsdException w:name="toc 7" w:semiHidden="1" w:uiPriority="39" w:unhideWhenUsed="1"/>
-    <w:lsdException w:name="toc 8" w:semiHidden="1" w:uiPriority="39" w:unhideWhenUsed="1"/>
-    <w:lsdException w:name="toc 9" w:semiHidden="1" w:uiPriority="39" w:unhideWhenUsed="1"/>
-    <w:lsdException w:name="Normal Indent" w:semiHidden="1" w:unhideWhenUsed="1"/>
-    <w:lsdException w:name="footnote text" w:semiHidden="1" w:unhideWhenUsed="1"/>
-    <w:lsdException w:name="annotation text" w:semiHidden="1" w:unhideWhenUsed="1"/>
-    <w:lsdException w:name="header" w:semiHidden="1" w:unhideWhenUsed="1"/>
-    <w:lsdException w:name="footer" w:semiHidden="1" w:unhideWhenUsed="1"/>
-    <w:lsdException w:name="index heading" w:semiHidden="1" w:unhideWhenUsed="1"/>
-    <w:lsdException w:name="caption" w:semiHidden="1" w:uiPriority="35" w:unhideWhenUsed="1" w:qFormat="1"/>
-    <w:lsdException w:name="table of figures" w:semiHidden="1" w:unhideWhenUsed="1"/>
-    <w:lsdException w:name="envelope address" w:semiHidden="1" w:unhideWhenUsed="1"/>
-    <w:lsdException w:name="envelope return" w:semiHidden="1" w:unhideWhenUsed="1"/>
-    <w:lsdException w:name="footnote reference" w:semiHidden="1" w:unhideWhenUsed="1"/>
-    <w:lsdException w:name="annotation reference" w:semiHidden="1" w:unhideWhenUsed="1"/>
-    <w:lsdException w:name="line number" w:semiHidden="1" w:unhideWhenUsed="1"/>
-    <w:lsdException w:name="page number" w:semiHidden="1" w:unhideWhenUsed="1"/>
-    <w:lsdException w:name="endnote reference" w:semiHidden="1" w:unhideWhenUsed="1"/>
-    <w:lsdException w:name="endnote text" w:semiHidden="1" w:unhideWhenUsed="1"/>
-    <w:lsdException w:name="table of authorities" w:semiHidden="1" w:unhideWhenUsed="1"/>
-    <w:lsdException w:name="macro" w:semiHidden="1" w:unhideWhenUsed="1"/>
-    <w:lsdException w:name="toa heading" w:semiHidden="1" w:unhideWhenUsed="1"/>
-    <w:lsdException w:name="List" w:semiHidden="1" w:unhideWhenUsed="1"/>
-    <w:lsdException w:name="List Bullet" w:semiHidden="1" w:unhideWhenUsed="1"/>
-    <w:lsdException w:name="List Number" w:semiHidden="1" w:unhideWhenUsed="1"/>
-    <w:lsdException w:name="List 2" w:semiHidden="1" w:unhideWhenUsed="1"/>
-    <w:lsdException w:name="List 3" w:semiHidden="1" w:unhideWhenUsed="1"/>
-    <w:lsdException w:name="List 4" w:semiHidden="1" w:unhideWhenUsed="1"/>
-    <w:lsdException w:name="List 5" w:semiHidden="1" w:unhideWhenUsed="1"/>
-    <w:lsdException w:name="List Bullet 2" w:semiHidden="1" w:unhideWhenUsed="1"/>
-    <w:lsdException w:name="List Bullet 3" w:semiHidden="1" w:unhideWhenUsed="1"/>
-    <w:lsdException w:name="List Bullet 4" w:semiHidden="1" w:unhideWhenUsed="1"/>
-    <w:lsdException w:name="List Bullet 5" w:semiHidden="1" w:unhideWhenUsed="1"/>
-    <w:lsdException w:name="List Number 2" w:semiHidden="1" w:unhideWhenUsed="1"/>
-    <w:lsdException w:name="List Number 3" w:semiHidden="1" w:unhideWhenUsed="1"/>
-    <w:lsdException w:name="List Number 4" w:semiHidden="1" w:unhideWhenUsed="1"/>
-    <w:lsdException w:name="List Number 5" w:semiHidden="1" w:unhideWhenUsed="1"/>
-    <w:lsdException w:name="Title" w:uiPriority="10" w:qFormat="1"/>
-    <w:lsdException w:name="Closing" w:semiHidden="1" w:unhideWhenUsed="1"/>
-    <w:lsdException w:name="Signature" w:semiHidden="1" w:unhideWhenUsed="1"/>
-    <w:lsdException w:name="Default Paragraph Font" w:semiHidden="1" w:uiPriority="1" w:unhideWhenUsed="1"/>
-    <w:lsdException w:name="Body Text" w:semiHidden="1" w:unhideWhenUsed="1"/>
-    <w:lsdException w:name="Body Text Indent" w:semiHidden="1" w:unhideWhenUsed="1"/>
-    <w:lsdException w:name="List Continue" w:semiHidden="1" w:unhideWhenUsed="1"/>
-    <w:lsdException w:name="List Continue 2" w:semiHidden="1" w:unhideWhenUsed="1"/>
-    <w:lsdException w:name="List Continue 3" w:semiHidden="1" w:unhideWhenUsed="1"/>
-    <w:lsdException w:name="List Continue 4" w:semiHidden="1" w:unhideWhenUsed="1"/>
-    <w:lsdException w:name="List Continue 5" w:semiHidden="1" w:unhideWhenUsed="1"/>
-    <w:lsdException w:name="Message Header" w:semiHidden="1" w:unhideWhenUsed="1"/>
-    <w:lsdException w:name="Subtitle" w:uiPriority="11" w:qFormat="1"/>
-    <w:lsdException w:name="Salutation" w:semiHidden="1" w:unhideWhenUsed="1"/>
-    <w:lsdException w:name="Date" w:semiHidden="1" w:unhideWhenUsed="1"/>
-    <w:lsdException w:name="Body Text First Indent" w:semiHidden="1" w:unhideWhenUsed="1"/>
-    <w:lsdException w:name="Body Text First Indent 2" w:semiHidden="1" w:unhideWhenUsed="1"/>
-    <w:lsdException w:name="Note Heading" w:semiHidden="1" w:unhideWhenUsed="1"/>
-    <w:lsdException w:name="Body Text 2" w:semiHidden="1" w:unhideWhenUsed="1"/>
-    <w:lsdException w:name="Body Text 3" w:semiHidden="1" w:unhideWhenUsed="1"/>
-    <w:lsdException w:name="Body Text Indent 2" w:semiHidden="1" w:unhideWhenUsed="1"/>
-    <w:lsdException w:name="Body Text Indent 3" w:semiHidden="1" w:unhideWhenUsed="1"/>
-    <w:lsdException w:name="Block Text" w:semiHidden="1" w:unhideWhenUsed="1"/>
-    <w:lsdException w:name="Hyperlink" w:semiHidden="1" w:unhideWhenUsed="1"/>
-    <w:lsdException w:name="FollowedHyperlink" w:semiHidden="1" w:unhideWhenUsed="1"/>
-    <w:lsdException w:name="Strong" w:uiPriority="22" w:qFormat="1"/>
-    <w:lsdException w:name="Emphasis" w:uiPriority="20" w:qFormat="1"/>
-    <w:lsdException w:name="Document Map" w:semiHidden="1" w:unhideWhenUsed="1"/>
-    <w:lsdException w:name="Plain Text" w:semiHidden="1" w:unhideWhenUsed="1"/>
-    <w:lsdException w:name="E-mail Signature" w:semiHidden="1" w:unhideWhenUsed="1"/>
-    <w:lsdException w:name="HTML Top of Form" w:semiHidden="1" w:unhideWhenUsed="1"/>
-    <w:lsdException w:name="HTML Bottom of Form" w:semiHidden="1" w:unhideWhenUsed="1"/>
-    <w:lsdException w:name="Normal (Web)" w:semiHidden="1" w:unhideWhenUsed="1"/>
-    <w:lsdException w:name="HTML Acronym" w:semiHidden="1" w:unhideWhenUsed="1"/>
-    <w:lsdException w:name="HTML Address" w:semiHidden="1" w:unhideWhenUsed="1"/>
-    <w:lsdException w:name="HTML Cite" w:semiHidden="1" w:unhideWhenUsed="1"/>
-    <w:lsdException w:name="HTML Code" w:semiHidden="1" w:unhideWhenUsed="1"/>
-    <w:lsdException w:name="HTML Definition" w:semiHidden="1" w:unhideWhenUsed="1"/>
-    <w:lsdException w:name="HTML Keyboard" w:semiHidden="1" w:unhideWhenUsed="1"/>
-    <w:lsdException w:name="HTML Preformatted" w:semiHidden="1" w:unhideWhenUsed="1"/>
-    <w:lsdException w:name="HTML Sample" w:semiHidden="1" w:unhideWhenUsed="1"/>
-    <w:lsdException w:name="HTML Typewriter" w:semiHidden="1" w:unhideWhenUsed="1"/>
-    <w:lsdException w:name="HTML Variable" w:semiHidden="1" w:unhideWhenUsed="1"/>
-    <w:lsdException w:name="Normal Table" w:semiHidden="1" w:unhideWhenUsed="1"/>
-    <w:lsdException w:name="annotation subject" w:semiHidden="1" w:unhideWhenUsed="1"/>
-    <w:lsdException w:name="No List" w:semiHidden="1" w:unhideWhenUsed="1"/>
-    <w:lsdException w:name="Outline List 1" w:semiHidden="1" w:unhideWhenUsed="1"/>
-    <w:lsdException w:name="Outline List 2" w:semiHidden="1" w:unhideWhenUsed="1"/>
-    <w:lsdException w:name="Outline List 3" w:semiHidden="1" w:unhideWhenUsed="1"/>
-    <w:lsdException w:name="Table Simple 1" w:semiHidden="1" w:unhideWhenUsed="1"/>
-    <w:lsdException w:name="Table Simple 2" w:semiHidden="1" w:unhideWhenUsed="1"/>
-    <w:lsdException w:name="Table Simple 3" w:semiHidden="1" w:unhideWhenUsed="1"/>
-    <w:lsdException w:name="Table Classic 1" w:semiHidden="1" w:unhideWhenUsed="1"/>
-    <w:lsdException w:name="Table Classic 2" w:semiHidden="1" w:unhideWhenUsed="1"/>
-    <w:lsdException w:name="Table Classic 3" w:semiHidden="1" w:unhideWhenUsed="1"/>
-    <w:lsdException w:name="Table Classic 4" w:semiHidden="1" w:unhideWhenUsed="1"/>
-    <w:lsdException w:name="Table Colorful 1" w:semiHidden="1" w:unhideWhenUsed="1"/>
-    <w:lsdException w:name="Table Colorful 2" w:semiHidden="1" w:unhideWhenUsed="1"/>
-    <w:lsdException w:name="Table Colorful 3" w:semiHidden="1" w:unhideWhenUsed="1"/>
-    <w:lsdException w:name="Table Columns 1" w:semiHidden="1" w:unhideWhenUsed="1"/>
-    <w:lsdException w:name="Table Columns 2" w:semiHidden="1" w:unhideWhenUsed="1"/>
-    <w:lsdException w:name="Table Columns 3" w:semiHidden="1" w:unhideWhenUsed="1"/>
-    <w:lsdException w:name="Table Columns 4" w:semiHidden="1" w:unhideWhenUsed="1"/>
-    <w:lsdException w:name="Table Columns 5" w:semiHidden="1" w:unhideWhenUsed="1"/>
-    <w:lsdException w:name="Table Grid 1" w:semiHidden="1" w:unhideWhenUsed="1"/>
-    <w:lsdException w:name="Table Grid 2" w:semiHidden="1" w:unhideWhenUsed="1"/>
-    <w:lsdException w:name="Table Grid 3" w:semiHidden="1" w:unhideWhenUsed="1"/>
-    <w:lsdException w:name="Table Grid 4" w:semiHidden="1" w:unhideWhenUsed="1"/>
-    <w:lsdException w:name="Table Grid 5" w:semiHidden="1" w:unhideWhenUsed="1"/>
-    <w:lsdException w:name="Table Grid 6" w:semiHidden="1" w:unhideWhenUsed="1"/>
-    <w:lsdException w:name="Table Grid 7" w:semiHidden="1" w:unhideWhenUsed="1"/>
-    <w:lsdException w:name="Table Grid 8" w:semiHidden="1" w:unhideWhenUsed="1"/>
-    <w:lsdException w:name="Table List 1" w:semiHidden="1" w:unhideWhenUsed="1"/>
-    <w:lsdException w:name="Table List 2" w:semiHidden="1" w:unhideWhenUsed="1"/>
-    <w:lsdException w:name="Table List 3" w:semiHidden="1" w:unhideWhenUsed="1"/>
-    <w:lsdException w:name="Table List 4" w:semiHidden="1" w:unhideWhenUsed="1"/>
-    <w:lsdException w:name="Table List 5" w:semiHidden="1" w:unhideWhenUsed="1"/>
-    <w:lsdException w:name="Table List 6" w:semiHidden="1" w:unhideWhenUsed="1"/>
-    <w:lsdException w:name="Table List 7" w:semiHidden="1" w:unhideWhenUsed="1"/>
-    <w:lsdException w:name="Table List 8" w:semiHidden="1" w:unhideWhenUsed="1"/>
-    <w:lsdException w:name="Table 3D effects 1" w:semiHidden="1" w:unhideWhenUsed="1"/>
-    <w:lsdException w:name="Table 3D effects 2" w:semiHidden="1" w:unhideWhenUsed="1"/>
-    <w:lsdException w:name="Table 3D effects 3" w:semiHidden="1" w:unhideWhenUsed="1"/>
-    <w:lsdException w:name="Table Contemporary" w:semiHidden="1" w:unhideWhenUsed="1"/>
-    <w:lsdException w:name="Table Elegant" w:semiHidden="1" w:unhideWhenUsed="1"/>
-    <w:lsdException w:name="Table Professional" w:semiHidden="1" w:unhideWhenUsed="1"/>
-    <w:lsdException w:name="Table Subtle 1" w:semiHidden="1" w:unhideWhenUsed="1"/>
-    <w:lsdException w:name="Table Subtle 2" w:semiHidden="1" w:unhideWhenUsed="1"/>
-    <w:lsdException w:name="Table Web 1" w:semiHidden="1" w:unhideWhenUsed="1"/>
-    <w:lsdException w:name="Table Web 2" w:semiHidden="1" w:unhideWhenUsed="1"/>
-    <w:lsdException w:name="Table Web 3" w:semiHidden="1" w:unhideWhenUsed="1"/>
-    <w:lsdException w:name="Balloon Text" w:semiHidden="1" w:unhideWhenUsed="1"/>
-    <w:lsdException w:name="Table Grid" w:uiPriority="39"/>
-    <w:lsdException w:name="Table Theme" w:semiHidden="1" w:unhideWhenUsed="1"/>
-    <w:lsdException w:name="Placeholder Text" w:semiHidden="1"/>
-    <w:lsdException w:name="No Spacing" w:uiPriority="1" w:qFormat="1"/>
-    <w:lsdException w:name="Light Shading" w:uiPriority="60"/>
-    <w:lsdException w:name="Light List" w:uiPriority="61"/>
-    <w:lsdException w:name="Light Grid" w:uiPriority="62"/>
-    <w:lsdException w:name="Medium Shading 1" w:uiPriority="63"/>
-    <w:lsdException w:name="Medium Shading 2" w:uiPriority="64"/>
-    <w:lsdException w:name="Medium List 1" w:uiPriority="65"/>
-    <w:lsdException w:name="Medium List 2" w:uiPriority="66"/>
-    <w:lsdException w:name="Medium Grid 1" w:uiPriority="67"/>
-    <w:lsdException w:name="Medium Grid 2" w:uiPriority="68"/>
-    <w:lsdException w:name="Medium Grid 3" w:uiPriority="69"/>
-    <w:lsdException w:name="Dark List" w:uiPriority="70"/>
-    <w:lsdException w:name="Colorful Shading" w:uiPriority="71"/>
-    <w:lsdException w:name="Colorful List" w:uiPriority="72"/>
-    <w:lsdException w:name="Colorful Grid" w:uiPriority="73"/>
-    <w:lsdException w:name="Light Shading Accent 1" w:uiPriority="60"/>
-    <w:lsdException w:name="Light List Accent 1" w:uiPriority="61"/>
-    <w:lsdException w:name="Light Grid Accent 1" w:uiPriority="62"/>
-    <w:lsdException w:name="Medium Shading 1 Accent 1" w:uiPriority="63"/>
-    <w:lsdException w:name="Medium Shading 2 Accent 1" w:uiPriority="64"/>
-    <w:lsdException w:name="Medium List 1 Accent 1" w:uiPriority="65"/>
-    <w:lsdException w:name="Revision" w:semiHidden="1"/>
-    <w:lsdException w:name="List Paragraph" w:uiPriority="34" w:qFormat="1"/>
-    <w:lsdException w:name="Quote" w:uiPriority="29" w:qFormat="1"/>
-    <w:lsdException w:name="Intense Quote" w:uiPriority="30" w:qFormat="1"/>
-    <w:lsdException w:name="Medium List 2 Accent 1" w:uiPriority="66"/>
-    <w:lsdException w:name="Medium Grid 1 Accent 1" w:uiPriority="67"/>
-    <w:lsdException w:name="Medium Grid 2 Accent 1" w:uiPriority="68"/>
-    <w:lsdException w:name="Medium Grid 3 Accent 1" w:uiPriority="69"/>
-    <w:lsdException w:name="Dark List Accent 1" w:uiPriority="70"/>
-    <w:lsdException w:name="Colorful Shading Accent 1" w:uiPriority="71"/>
-    <w:lsdException w:name="Colorful List Accent 1" w:uiPriority="72"/>
-    <w:lsdException w:name="Colorful Grid Accent 1" w:uiPriority="73"/>
-    <w:lsdException w:name="Light Shading Accent 2" w:uiPriority="60"/>
-    <w:lsdException w:name="Light List Accent 2" w:uiPriority="61"/>
-    <w:lsdException w:name="Light Grid Accent 2" w:uiPriority="62"/>
-    <w:lsdException w:name="Medium Shading 1 Accent 2" w:uiPriority="63"/>
-    <w:lsdException w:name="Medium Shading 2 Accent 2" w:uiPriority="64"/>
-    <w:lsdException w:name="Medium List 1 Accent 2" w:uiPriority="65"/>
-    <w:lsdException w:name="Medium List 2 Accent 2" w:uiPriority="66"/>
-    <w:lsdException w:name="Medium Grid 1 Accent 2" w:uiPriority="67"/>
-    <w:lsdException w:name="Medium Grid 2 Accent 2" w:uiPriority="68"/>
-    <w:lsdException w:name="Medium Grid 3 Accent 2" w:uiPriority="69"/>
-    <w:lsdException w:name="Dark List Accent 2" w:uiPriority="70"/>
-    <w:lsdException w:name="Colorful Shading Accent 2" w:uiPriority="71"/>
-    <w:lsdException w:name="Colorful List Accent 2" w:uiPriority="72"/>
-    <w:lsdException w:name="Colorful Grid Accent 2" w:uiPriority="73"/>
-    <w:lsdException w:name="Light Shading Accent 3" w:uiPriority="60"/>
-    <w:lsdException w:name="Light List Accent 3" w:uiPriority="61"/>
-    <w:lsdException w:name="Light Grid Accent 3" w:uiPriority="62"/>
-    <w:lsdException w:name="Medium Shading 1 Accent 3" w:uiPriority="63"/>
-    <w:lsdException w:name="Medium Shading 2 Accent 3" w:uiPriority="64"/>
-    <w:lsdException w:name="Medium List 1 Accent 3" w:uiPriority="65"/>
-    <w:lsdException w:name="Medium List 2 Accent 3" w:uiPriority="66"/>
-    <w:lsdException w:name="Medium Grid 1 Accent 3" w:uiPriority="67"/>
-    <w:lsdException w:name="Medium Grid 2 Accent 3" w:uiPriority="68"/>
-    <w:lsdException w:name="Medium Grid 3 Accent 3" w:uiPriority="69"/>
-    <w:lsdException w:name="Dark List Accent 3" w:uiPriority="70"/>
-    <w:lsdException w:name="Colorful Shading Accent 3" w:uiPriority="71"/>
-    <w:lsdException w:name="Colorful List Accent 3" w:uiPriority="72"/>
-    <w:lsdException w:name="Colorful Grid Accent 3" w:uiPriority="73"/>
-    <w:lsdException w:name="Light Shading Accent 4" w:uiPriority="60"/>
-    <w:lsdException w:name="Light List Accent 4" w:uiPriority="61"/>
-    <w:lsdException w:name="Light Grid Accent 4" w:uiPriority="62"/>
-    <w:lsdException w:name="Medium Shading 1 Accent 4" w:uiPriority="63"/>
-    <w:lsdException w:name="Medium Shading 2 Accent 4" w:uiPriority="64"/>
-    <w:lsdException w:name="Medium List 1 Accent 4" w:uiPriority="65"/>
-    <w:lsdException w:name="Medium List 2 Accent 4" w:uiPriority="66"/>
-    <w:lsdException w:name="Medium Grid 1 Accent 4" w:uiPriority="67"/>
-    <w:lsdException w:name="Medium Grid 2 Accent 4" w:uiPriority="68"/>
-    <w:lsdException w:name="Medium Grid 3 Accent 4" w:uiPriority="69"/>
-    <w:lsdException w:name="Dark List Accent 4" w:uiPriority="70"/>
-    <w:lsdException w:name="Colorful Shading Accent 4" w:uiPriority="71"/>
-    <w:lsdException w:name="Colorful List Accent 4" w:uiPriority="72"/>
-    <w:lsdException w:name="Colorful Grid Accent 4" w:uiPriority="73"/>
-    <w:lsdException w:name="Light Shading Accent 5" w:uiPriority="60"/>
-    <w:lsdException w:name="Light List Accent 5" w:uiPriority="61"/>
-    <w:lsdException w:name="Light Grid Accent 5" w:uiPriority="62"/>
-    <w:lsdException w:name="Medium Shading 1 Accent 5" w:uiPriority="63"/>
-    <w:lsdException w:name="Medium Shading 2 Accent 5" w:uiPriority="64"/>
-    <w:lsdException w:name="Medium List 1 Accent 5" w:uiPriority="65"/>
-    <w:lsdException w:name="Medium List 2 Accent 5" w:uiPriority="66"/>
-    <w:lsdException w:name="Medium Grid 1 Accent 5" w:uiPriority="67"/>
-    <w:lsdException w:name="Medium Grid 2 Accent 5" w:uiPriority="68"/>
-    <w:lsdException w:name="Medium Grid 3 Accent 5" w:uiPriority="69"/>
-    <w:lsdException w:name="Dark List Accent 5" w:uiPriority="70"/>
-    <w:lsdException w:name="Colorful Shading Accent 5" w:uiPriority="71"/>
-    <w:lsdException w:name="Colorful List Accent 5" w:uiPriority="72"/>
-    <w:lsdException w:name="Colorful Grid Accent 5" w:uiPriority="73"/>
-    <w:lsdException w:name="Light Shading Accent 6" w:uiPriority="60"/>
-    <w:lsdException w:name="Light List Accent 6" w:uiPriority="61"/>
-    <w:lsdException w:name="Light Grid Accent 6" w:uiPriority="62"/>
-    <w:lsdException w:name="Medium Shading 1 Accent 6" w:uiPriority="63"/>
-    <w:lsdException w:name="Medium Shading 2 Accent 6" w:uiPriority="64"/>
-    <w:lsdException w:name="Medium List 1 Accent 6" w:uiPriority="65"/>
-    <w:lsdException w:name="Medium List 2 Accent 6" w:uiPriority="66"/>
-    <w:lsdException w:name="Medium Grid 1 Accent 6" w:uiPriority="67"/>
-    <w:lsdException w:name="Medium Grid 2 Accent 6" w:uiPriority="68"/>
-    <w:lsdException w:name="Medium Grid 3 Accent 6" w:uiPriority="69"/>
-    <w:lsdException w:name="Dark List Accent 6" w:uiPriority="70"/>
-    <w:lsdException w:name="Colorful Shading Accent 6" w:uiPriority="71"/>
-    <w:lsdException w:name="Colorful List Accent 6" w:uiPriority="72"/>
-    <w:lsdException w:name="Colorful Grid Accent 6" w:uiPriority="73"/>
-    <w:lsdException w:name="Subtle Emphasis" w:uiPriority="19" w:qFormat="1"/>
-    <w:lsdException w:name="Intense Emphasis" w:uiPriority="21" w:qFormat="1"/>
-    <w:lsdException w:name="Subtle Reference" w:uiPriority="31" w:qFormat="1"/>
-    <w:lsdException w:name="Intense Reference" w:uiPriority="32" w:qFormat="1"/>
-    <w:lsdException w:name="Book Title" w:uiPriority="33" w:qFormat="1"/>
-    <w:lsdException w:name="Bibliography" w:semiHidden="1" w:uiPriority="37" w:unhideWhenUsed="1"/>
-    <w:lsdException w:name="TOC Heading" w:semiHidden="1" w:uiPriority="39" w:unhideWhenUsed="1" w:qFormat="1"/>
-    <w:lsdException w:name="Plain Table 1" w:uiPriority="41"/>
-    <w:lsdException w:name="Plain Table 2" w:uiPriority="42"/>
-    <w:lsdException w:name="Plain Table 3" w:uiPriority="43"/>
-    <w:lsdException w:name="Plain Table 4" w:uiPriority="44"/>
-    <w:lsdException w:name="Plain Table 5" w:uiPriority="45"/>
-    <w:lsdException w:name="Grid Table Light" w:uiPriority="40"/>
-    <w:lsdException w:name="Grid Table 1 Light" w:uiPriority="46"/>
-    <w:lsdException w:name="Grid Table 2" w:uiPriority="47"/>
-    <w:lsdException w:name="Grid Table 3" w:uiPriority="48"/>
-    <w:lsdException w:name="Grid Table 4" w:uiPriority="49"/>
-    <w:lsdException w:name="Grid Table 5 Dark" w:uiPriority="50"/>
-    <w:lsdException w:name="Grid Table 6 Colorful" w:uiPriority="51"/>
-    <w:lsdException w:name="Grid Table 7 Colorful" w:uiPriority="52"/>
-    <w:lsdException w:name="Grid Table 1 Light Accent 1" w:uiPriority="46"/>
-    <w:lsdException w:name="Grid Table 2 Accent 1" w:uiPriority="47"/>
-    <w:lsdException w:name="Grid Table 3 Accent 1" w:uiPriority="48"/>
-    <w:lsdException w:name="Grid Table 4 Accent 1" w:uiPriority="49"/>
-    <w:lsdException w:name="Grid Table 5 Dark Accent 1" w:uiPriority="50"/>
-    <w:lsdException w:name="Grid Table 6 Colorful Accent 1" w:uiPriority="51"/>
-    <w:lsdException w:name="Grid Table 7 Colorful Accent 1" w:uiPriority="52"/>
-    <w:lsdException w:name="Grid Table 1 Light Accent 2" w:uiPriority="46"/>
-    <w:lsdException w:name="Grid Table 2 Accent 2" w:uiPriority="47"/>
-    <w:lsdException w:name="Grid Table 3 Accent 2" w:uiPriority="48"/>
-    <w:lsdException w:name="Grid Table 4 Accent 2" w:uiPriority="49"/>
-    <w:lsdException w:name="Grid Table 5 Dark Accent 2" w:uiPriority="50"/>
-    <w:lsdException w:name="Grid Table 6 Colorful Accent 2" w:uiPriority="51"/>
-    <w:lsdException w:name="Grid Table 7 Colorful Accent 2" w:uiPriority="52"/>
-    <w:lsdException w:name="Grid Table 1 Light Accent 3" w:uiPriority="46"/>
-    <w:lsdException w:name="Grid Table 2 Accent 3" w:uiPriority="47"/>
-    <w:lsdException w:name="Grid Table 3 Accent 3" w:uiPriority="48"/>
-    <w:lsdException w:name="Grid Table 4 Accent 3" w:uiPriority="49"/>
-    <w:lsdException w:name="Grid Table 5 Dark Accent 3" w:uiPriority="50"/>
-    <w:lsdException w:name="Grid Table 6 Colorful Accent 3" w:uiPriority="51"/>
-    <w:lsdException w:name="Grid Table 7 Colorful Accent 3" w:uiPriority="52"/>
-    <w:lsdException w:name="Grid Table 1 Light Accent 4" w:uiPriority="46"/>
-    <w:lsdException w:name="Grid Table 2 Accent 4" w:uiPriority="47"/>
-    <w:lsdException w:name="Grid Table 3 Accent 4" w:uiPriority="48"/>
-    <w:lsdException w:name="Grid Table 4 Accent 4" w:uiPriority="49"/>
-    <w:lsdException w:name="Grid Table 5 Dark Accent 4" w:uiPriority="50"/>
-    <w:lsdException w:name="Grid Table 6 Colorful Accent 4" w:uiPriority="51"/>
-    <w:lsdException w:name="Grid Table 7 Colorful Accent 4" w:uiPriority="52"/>
-    <w:lsdException w:name="Grid Table 1 Light Accent 5" w:uiPriority="46"/>
-    <w:lsdException w:name="Grid Table 2 Accent 5" w:uiPriority="47"/>
-    <w:lsdException w:name="Grid Table 3 Accent 5" w:uiPriority="48"/>
-    <w:lsdException w:name="Grid Table 4 Accent 5" w:uiPriority="49"/>
-    <w:lsdException w:name="Grid Table 5 Dark Accent 5" w:uiPriority="50"/>
-    <w:lsdException w:name="Grid Table 6 Colorful Accent 5" w:uiPriority="51"/>
-    <w:lsdException w:name="Grid Table 7 Colorful Accent 5" w:uiPriority="52"/>
-    <w:lsdException w:name="Grid Table 1 Light Accent 6" w:uiPriority="46"/>
-    <w:lsdException w:name="Grid Table 2 Accent 6" w:uiPriority="47"/>
-    <w:lsdException w:name="Grid Table 3 Accent 6" w:uiPriority="48"/>
-    <w:lsdException w:name="Grid Table 4 Accent 6" w:uiPriority="49"/>
-    <w:lsdException w:name="Grid Table 5 Dark Accent 6" w:uiPriority="50"/>
-    <w:lsdException w:name="Grid Table 6 Colorful Accent 6" w:uiPriority="51"/>
-    <w:lsdException w:name="Grid Table 7 Colorful Accent 6" w:uiPriority="52"/>
-    <w:lsdException w:name="List Table 1 Light" w:uiPriority="46"/>
-    <w:lsdException w:name="List Table 2" w:uiPriority="47"/>
-    <w:lsdException w:name="List Table 3" w:uiPriority="48"/>
-    <w:lsdException w:name="List Table 4" w:uiPriority="49"/>
-    <w:lsdException w:name="List Table 5 Dark" w:uiPriority="50"/>
-    <w:lsdException w:name="List Table 6 Colorful" w:uiPriority="51"/>
-    <w:lsdException w:name="List Table 7 Colorful" w:uiPriority="52"/>
-    <w:lsdException w:name="List Table 1 Light Accent 1" w:uiPriority="46"/>
-    <w:lsdException w:name="List Table 2 Accent 1" w:uiPriority="47"/>
-    <w:lsdException w:name="List Table 3 Accent 1" w:uiPriority="48"/>
-    <w:lsdException w:name="List Table 4 Accent 1" w:uiPriority="49"/>
-    <w:lsdException w:name="List Table 5 Dark Accent 1" w:uiPriority="50"/>
-    <w:lsdException w:name="List Table 6 Colorful Accent 1" w:uiPriority="51"/>
-    <w:lsdException w:name="List Table 7 Colorful Accent 1" w:uiPriority="52"/>
-    <w:lsdException w:name="List Table 1 Light Accent 2" w:uiPriority="46"/>
-    <w:lsdException w:name="List Table 2 Accent 2" w:uiPriority="47"/>
-    <w:lsdException w:name="List Table 3 Accent 2" w:uiPriority="48"/>
-    <w:lsdException w:name="List Table 4 Accent 2" w:uiPriority="49"/>
-    <w:lsdException w:name="List Table 5 Dark Accent 2" w:uiPriority="50"/>
-    <w:lsdException w:name="List Table 6 Colorful Accent 2" w:uiPriority="51"/>
-    <w:lsdException w:name="List Table 7 Colorful Accent 2" w:uiPriority="52"/>
-    <w:lsdException w:name="List Table 1 Light Accent 3" w:uiPriority="46"/>
-    <w:lsdException w:name="List Table 2 Accent 3" w:uiPriority="47"/>
-    <w:lsdException w:name="List Table 3 Accent 3" w:uiPriority="48"/>
-    <w:lsdException w:name="List Table 4 Accent 3" w:uiPriority="49"/>
-    <w:lsdException w:name="List Table 5 Dark Accent 3" w:uiPriority="50"/>
-    <w:lsdException w:name="List Table 6 Colorful Accent 3" w:uiPriority="51"/>
-    <w:lsdException w:name="List Table 7 Colorful Accent 3" w:uiPriority="52"/>
-    <w:lsdException w:name="List Table 1 Light Accent 4" w:uiPriority="46"/>
-    <w:lsdException w:name="List Table 2 Accent 4" w:uiPriority="47"/>
-    <w:lsdException w:name="List Table 3 Accent 4" w:uiPriority="48"/>
-    <w:lsdException w:name="List Table 4 Accent 4" w:uiPriority="49"/>
-    <w:lsdException w:name="List Table 5 Dark Accent 4" w:uiPriority="50"/>
-    <w:lsdException w:name="List Table 6 Colorful Accent 4" w:uiPriority="51"/>
-    <w:lsdException w:name="List Table 7 Colorful Accent 4" w:uiPriority="52"/>
-    <w:lsdException w:name="List Table 1 Light Accent 5" w:uiPriority="46"/>
-    <w:lsdException w:name="List Table 2 Accent 5" w:uiPriority="47"/>
-    <w:lsdException w:name="List Table 3 Accent 5" w:uiPriority="48"/>
-    <w:lsdException w:name="List Table 4 Accent 5" w:uiPriority="49"/>
-    <w:lsdException w:name="List Table 5 Dark Accent 5" w:uiPriority="50"/>
-    <w:lsdException w:name="List Table 6 Colorful Accent 5" w:uiPriority="51"/>
-    <w:lsdException w:name="List Table 7 Colorful Accent 5" w:uiPriority="52"/>
-    <w:lsdException w:name="List Table 1 Light Accent 6" w:uiPriority="46"/>
-    <w:lsdException w:name="List Table 2 Accent 6" w:uiPriority="47"/>
-    <w:lsdException w:name="List Table 3 Accent 6" w:uiPriority="48"/>
-    <w:lsdException w:name="List Table 4 Accent 6" w:uiPriority="49"/>
-    <w:lsdException w:name="List Table 5 Dark Accent 6" w:uiPriority="50"/>
-    <w:lsdException w:name="List Table 6 Colorful Accent 6" w:uiPriority="51"/>
-    <w:lsdException w:name="List Table 7 Colorful Accent 6" w:uiPriority="52"/>
+  <w:latentStyles w:defLockedState="0" w:defUIPriority="99" w:defSemiHidden="1" w:defUnhideWhenUsed="1" w:defQFormat="0" w:count="267">
+    <w:lsdException w:name="Normal" w:semiHidden="0" w:uiPriority="0" w:unhideWhenUsed="0" w:qFormat="1"/>
+    <w:lsdException w:name="heading 1" w:semiHidden="0" w:uiPriority="9" w:unhideWhenUsed="0" w:qFormat="1"/>
+    <w:lsdException w:name="heading 2" w:uiPriority="9" w:qFormat="1"/>
+    <w:lsdException w:name="heading 3" w:uiPriority="9" w:qFormat="1"/>
+    <w:lsdException w:name="heading 4" w:uiPriority="9" w:qFormat="1"/>
+    <w:lsdException w:name="heading 5" w:uiPriority="9" w:qFormat="1"/>
+    <w:lsdException w:name="heading 6" w:uiPriority="9" w:qFormat="1"/>
+    <w:lsdException w:name="heading 7" w:uiPriority="9" w:qFormat="1"/>
+    <w:lsdException w:name="heading 8" w:uiPriority="9" w:qFormat="1"/>
+    <w:lsdException w:name="heading 9" w:uiPriority="9" w:qFormat="1"/>
+    <w:lsdException w:name="toc 1" w:uiPriority="39"/>
+    <w:lsdException w:name="toc 2" w:uiPriority="39"/>
+    <w:lsdException w:name="toc 3" w:uiPriority="39"/>
+    <w:lsdException w:name="toc 4" w:uiPriority="39"/>
+    <w:lsdException w:name="toc 5" w:uiPriority="39"/>
+    <w:lsdException w:name="toc 6" w:uiPriority="39"/>
+    <w:lsdException w:name="toc 7" w:uiPriority="39"/>
+    <w:lsdException w:name="toc 8" w:uiPriority="39"/>
+    <w:lsdException w:name="toc 9" w:uiPriority="39"/>
+    <w:lsdException w:name="caption" w:uiPriority="35" w:qFormat="1"/>
+    <w:lsdException w:name="Title" w:semiHidden="0" w:uiPriority="10" w:unhideWhenUsed="0" w:qFormat="1"/>
+    <w:lsdException w:name="Default Paragraph Font" w:uiPriority="1"/>
+    <w:lsdException w:name="Subtitle" w:semiHidden="0" w:uiPriority="11" w:unhideWhenUsed="0" w:qFormat="1"/>
+    <w:lsdException w:name="Strong" w:semiHidden="0" w:uiPriority="22" w:unhideWhenUsed="0" w:qFormat="1"/>
+    <w:lsdException w:name="Emphasis" w:semiHidden="0" w:uiPriority="20" w:unhideWhenUsed="0" w:qFormat="1"/>
+    <w:lsdException w:name="Table Grid" w:semiHidden="0" w:uiPriority="39" w:unhideWhenUsed="0"/>
+    <w:lsdException w:name="Placeholder Text" w:unhideWhenUsed="0"/>
+    <w:lsdException w:name="No Spacing" w:semiHidden="0" w:uiPriority="1" w:unhideWhenUsed="0" w:qFormat="1"/>
+    <w:lsdException w:name="Light Shading" w:semiHidden="0" w:uiPriority="60" w:unhideWhenUsed="0"/>
+    <w:lsdException w:name="Light List" w:semiHidden="0" w:uiPriority="61" w:unhideWhenUsed="0"/>
+    <w:lsdException w:name="Light Grid" w:semiHidden="0" w:uiPriority="62" w:unhideWhenUsed="0"/>
+    <w:lsdException w:name="Medium Shading 1" w:semiHidden="0" w:uiPriority="63" w:unhideWhenUsed="0"/>
+    <w:lsdException w:name="Medium Shading 2" w:semiHidden="0" w:uiPriority="64" w:unhideWhenUsed="0"/>
+    <w:lsdException w:name="Medium List 1" w:semiHidden="0" w:uiPriority="65" w:unhideWhenUsed="0"/>
+    <w:lsdException w:name="Medium List 2" w:semiHidden="0" w:uiPriority="66" w:unhideWhenUsed="0"/>
+    <w:lsdException w:name="Medium Grid 1" w:semiHidden="0" w:uiPriority="67" w:unhideWhenUsed="0"/>
+    <w:lsdException w:name="Medium Grid 2" w:semiHidden="0" w:uiPriority="68" w:unhideWhenUsed="0"/>
+    <w:lsdException w:name="Medium Grid 3" w:semiHidden="0" w:uiPriority="69" w:unhideWhenUsed="0"/>
+    <w:lsdException w:name="Dark List" w:semiHidden="0" w:uiPriority="70" w:unhideWhenUsed="0"/>
+    <w:lsdException w:name="Colorful Shading" w:semiHidden="0" w:uiPriority="71" w:unhideWhenUsed="0"/>
+    <w:lsdException w:name="Colorful List" w:semiHidden="0" w:uiPriority="72" w:unhideWhenUsed="0"/>
+    <w:lsdException w:name="Colorful Grid" w:semiHidden="0" w:uiPriority="73" w:unhideWhenUsed="0"/>
+    <w:lsdException w:name="Light Shading Accent 1" w:semiHidden="0" w:uiPriority="60" w:unhideWhenUsed="0"/>
+    <w:lsdException w:name="Light List Accent 1" w:semiHidden="0" w:uiPriority="61" w:unhideWhenUsed="0"/>
+    <w:lsdException w:name="Light Grid Accent 1" w:semiHidden="0" w:uiPriority="62" w:unhideWhenUsed="0"/>
+    <w:lsdException w:name="Medium Shading 1 Accent 1" w:semiHidden="0" w:uiPriority="63" w:unhideWhenUsed="0"/>
+    <w:lsdException w:name="Medium Shading 2 Accent 1" w:semiHidden="0" w:uiPriority="64" w:unhideWhenUsed="0"/>
+    <w:lsdException w:name="Medium List 1 Accent 1" w:semiHidden="0" w:uiPriority="65" w:unhideWhenUsed="0"/>
+    <w:lsdException w:name="Revision" w:unhideWhenUsed="0"/>
+    <w:lsdException w:name="List Paragraph" w:semiHidden="0" w:uiPriority="34" w:unhideWhenUsed="0" w:qFormat="1"/>
+    <w:lsdException w:name="Quote" w:semiHidden="0" w:uiPriority="29" w:unhideWhenUsed="0" w:qFormat="1"/>
+    <w:lsdException w:name="Intense Quote" w:semiHidden="0" w:uiPriority="30" w:unhideWhenUsed="0" w:qFormat="1"/>
+    <w:lsdException w:name="Medium List 2 Accent 1" w:semiHidden="0" w:uiPriority="66" w:unhideWhenUsed="0"/>
+    <w:lsdException w:name="Medium Grid 1 Accent 1" w:semiHidden="0" w:uiPriority="67" w:unhideWhenUsed="0"/>
+    <w:lsdException w:name="Medium Grid 2 Accent 1" w:semiHidden="0" w:uiPriority="68" w:unhideWhenUsed="0"/>
+    <w:lsdException w:name="Medium Grid 3 Accent 1" w:semiHidden="0" w:uiPriority="69" w:unhideWhenUsed="0"/>
+    <w:lsdException w:name="Dark List Accent 1" w:semiHidden="0" w:uiPriority="70" w:unhideWhenUsed="0"/>
+    <w:lsdException w:name="Colorful Shading Accent 1" w:semiHidden="0" w:uiPriority="71" w:unhideWhenUsed="0"/>
+    <w:lsdException w:name="Colorful List Accent 1" w:semiHidden="0" w:uiPriority="72" w:unhideWhenUsed="0"/>
+    <w:lsdException w:name="Colorful Grid Accent 1" w:semiHidden="0" w:uiPriority="73" w:unhideWhenUsed="0"/>
+    <w:lsdException w:name="Light Shading Accent 2" w:semiHidden="0" w:uiPriority="60" w:unhideWhenUsed="0"/>
+    <w:lsdException w:name="Light List Accent 2" w:semiHidden="0" w:uiPriority="61" w:unhideWhenUsed="0"/>
+    <w:lsdException w:name="Light Grid Accent 2" w:semiHidden="0" w:uiPriority="62" w:unhideWhenUsed="0"/>
+    <w:lsdException w:name="Medium Shading 1 Accent 2" w:semiHidden="0" w:uiPriority="63" w:unhideWhenUsed="0"/>
+    <w:lsdException w:name="Medium Shading 2 Accent 2" w:semiHidden="0" w:uiPriority="64" w:unhideWhenUsed="0"/>
+    <w:lsdException w:name="Medium List 1 Accent 2" w:semiHidden="0" w:uiPriority="65" w:unhideWhenUsed="0"/>
+    <w:lsdException w:name="Medium List 2 Accent 2" w:semiHidden="0" w:uiPriority="66" w:unhideWhenUsed="0"/>
+    <w:lsdException w:name="Medium Grid 1 Accent 2" w:semiHidden="0" w:uiPriority="67" w:unhideWhenUsed="0"/>
+    <w:lsdException w:name="Medium Grid 2 Accent 2" w:semiHidden="0" w:uiPriority="68" w:unhideWhenUsed="0"/>
+    <w:lsdException w:name="Medium Grid 3 Accent 2" w:semiHidden="0" w:uiPriority="69" w:unhideWhenUsed="0"/>
+    <w:lsdException w:name="Dark List Accent 2" w:semiHidden="0" w:uiPriority="70" w:unhideWhenUsed="0"/>
+    <w:lsdException w:name="Colorful Shading Accent 2" w:semiHidden="0" w:uiPriority="71" w:unhideWhenUsed="0"/>
+    <w:lsdException w:name="Colorful List Accent 2" w:semiHidden="0" w:uiPriority="72" w:unhideWhenUsed="0"/>
+    <w:lsdException w:name="Colorful Grid Accent 2" w:semiHidden="0" w:uiPriority="73" w:unhideWhenUsed="0"/>
+    <w:lsdException w:name="Light Shading Accent 3" w:semiHidden="0" w:uiPriority="60" w:unhideWhenUsed="0"/>
+    <w:lsdException w:name="Light List Accent 3" w:semiHidden="0" w:uiPriority="61" w:unhideWhenUsed="0"/>
+    <w:lsdException w:name="Light Grid Accent 3" w:semiHidden="0" w:uiPriority="62" w:unhideWhenUsed="0"/>
+    <w:lsdException w:name="Medium Shading 1 Accent 3" w:semiHidden="0" w:uiPriority="63" w:unhideWhenUsed="0"/>
+    <w:lsdException w:name="Medium Shading 2 Accent 3" w:semiHidden="0" w:uiPriority="64" w:unhideWhenUsed="0"/>
+    <w:lsdException w:name="Medium List 1 Accent 3" w:semiHidden="0" w:uiPriority="65" w:unhideWhenUsed="0"/>
+    <w:lsdException w:name="Medium List 2 Accent 3" w:semiHidden="0" w:uiPriority="66" w:unhideWhenUsed="0"/>
+    <w:lsdException w:name="Medium Grid 1 Accent 3" w:semiHidden="0" w:uiPriority="67" w:unhideWhenUsed="0"/>
+    <w:lsdException w:name="Medium Grid 2 Accent 3" w:semiHidden="0" w:uiPriority="68" w:unhideWhenUsed="0"/>
+    <w:lsdException w:name="Medium Grid 3 Accent 3" w:semiHidden="0" w:uiPriority="69" w:unhideWhenUsed="0"/>
+    <w:lsdException w:name="Dark List Accent 3" w:semiHidden="0" w:uiPriority="70" w:unhideWhenUsed="0"/>
+    <w:lsdException w:name="Colorful Shading Accent 3" w:semiHidden="0" w:uiPriority="71" w:unhideWhenUsed="0"/>
+    <w:lsdException w:name="Colorful List Accent 3" w:semiHidden="0" w:uiPriority="72" w:unhideWhenUsed="0"/>
+    <w:lsdException w:name="Colorful Grid Accent 3" w:semiHidden="0" w:uiPriority="73" w:unhideWhenUsed="0"/>
+    <w:lsdException w:name="Light Shading Accent 4" w:semiHidden="0" w:uiPriority="60" w:unhideWhenUsed="0"/>
+    <w:lsdException w:name="Light List Accent 4" w:semiHidden="0" w:uiPriority="61" w:unhideWhenUsed="0"/>
+    <w:lsdException w:name="Light Grid Accent 4" w:semiHidden="0" w:uiPriority="62" w:unhideWhenUsed="0"/>
+    <w:lsdException w:name="Medium Shading 1 Accent 4" w:semiHidden="0" w:uiPriority="63" w:unhideWhenUsed="0"/>
+    <w:lsdException w:name="Medium Shading 2 Accent 4" w:semiHidden="0" w:uiPriority="64" w:unhideWhenUsed="0"/>
+    <w:lsdException w:name="Medium List 1 Accent 4" w:semiHidden="0" w:uiPriority="65" w:unhideWhenUsed="0"/>
+    <w:lsdException w:name="Medium List 2 Accent 4" w:semiHidden="0" w:uiPriority="66" w:unhideWhenUsed="0"/>
+    <w:lsdException w:name="Medium Grid 1 Accent 4" w:semiHidden="0" w:uiPriority="67" w:unhideWhenUsed="0"/>
+    <w:lsdException w:name="Medium Grid 2 Accent 4" w:semiHidden="0" w:uiPriority="68" w:unhideWhenUsed="0"/>
+    <w:lsdException w:name="Medium Grid 3 Accent 4" w:semiHidden="0" w:uiPriority="69" w:unhideWhenUsed="0"/>
+    <w:lsdException w:name="Dark List Accent 4" w:semiHidden="0" w:uiPriority="70" w:unhideWhenUsed="0"/>
+    <w:lsdException w:name="Colorful Shading Accent 4" w:semiHidden="0" w:uiPriority="71" w:unhideWhenUsed="0"/>
+    <w:lsdException w:name="Colorful List Accent 4" w:semiHidden="0" w:uiPriority="72" w:unhideWhenUsed="0"/>
+    <w:lsdException w:name="Colorful Grid Accent 4" w:semiHidden="0" w:uiPriority="73" w:unhideWhenUsed="0"/>
+    <w:lsdException w:name="Light Shading Accent 5" w:semiHidden="0" w:uiPriority="60" w:unhideWhenUsed="0"/>
+    <w:lsdException w:name="Light List Accent 5" w:semiHidden="0" w:uiPriority="61" w:unhideWhenUsed="0"/>
+    <w:lsdException w:name="Light Grid Accent 5" w:semiHidden="0" w:uiPriority="62" w:unhideWhenUsed="0"/>
+    <w:lsdException w:name="Medium Shading 1 Accent 5" w:semiHidden="0" w:uiPriority="63" w:unhideWhenUsed="0"/>
+    <w:lsdException w:name="Medium Shading 2 Accent 5" w:semiHidden="0" w:uiPriority="64" w:unhideWhenUsed="0"/>
+    <w:lsdException w:name="Medium List 1 Accent 5" w:semiHidden="0" w:uiPriority="65" w:unhideWhenUsed="0"/>
+    <w:lsdException w:name="Medium List 2 Accent 5" w:semiHidden="0" w:uiPriority="66" w:unhideWhenUsed="0"/>
+    <w:lsdException w:name="Medium Grid 1 Accent 5" w:semiHidden="0" w:uiPriority="67" w:unhideWhenUsed="0"/>
+    <w:lsdException w:name="Medium Grid 2 Accent 5" w:semiHidden="0" w:uiPriority="68" w:unhideWhenUsed="0"/>
+    <w:lsdException w:name="Medium Grid 3 Accent 5" w:semiHidden="0" w:uiPriority="69" w:unhideWhenUsed="0"/>
+    <w:lsdException w:name="Dark List Accent 5" w:semiHidden="0" w:uiPriority="70" w:unhideWhenUsed="0"/>
+    <w:lsdException w:name="Colorful Shading Accent 5" w:semiHidden="0" w:uiPriority="71" w:unhideWhenUsed="0"/>
+    <w:lsdException w:name="Colorful List Accent 5" w:semiHidden="0" w:uiPriority="72" w:unhideWhenUsed="0"/>
+    <w:lsdException w:name="Colorful Grid Accent 5" w:semiHidden="0" w:uiPriority="73" w:unhideWhenUsed="0"/>
+    <w:lsdException w:name="Light Shading Accent 6" w:semiHidden="0" w:uiPriority="60" w:unhideWhenUsed="0"/>
+    <w:lsdException w:name="Light List Accent 6" w:semiHidden="0" w:uiPriority="61" w:unhideWhenUsed="0"/>
+    <w:lsdException w:name="Light Grid Accent 6" w:semiHidden="0" w:uiPriority="62" w:unhideWhenUsed="0"/>
+    <w:lsdException w:name="Medium Shading 1 Accent 6" w:semiHidden="0" w:uiPriority="63" w:unhideWhenUsed="0"/>
+    <w:lsdException w:name="Medium Shading 2 Accent 6" w:semiHidden="0" w:uiPriority="64" w:unhideWhenUsed="0"/>
+    <w:lsdException w:name="Medium List 1 Accent 6" w:semiHidden="0" w:uiPriority="65" w:unhideWhenUsed="0"/>
+    <w:lsdException w:name="Medium List 2 Accent 6" w:semiHidden="0" w:uiPriority="66" w:unhideWhenUsed="0"/>
+    <w:lsdException w:name="Medium Grid 1 Accent 6" w:semiHidden="0" w:uiPriority="67" w:unhideWhenUsed="0"/>
+    <w:lsdException w:name="Medium Grid 2 Accent 6" w:semiHidden="0" w:uiPriority="68" w:unhideWhenUsed="0"/>
+    <w:lsdException w:name="Medium Grid 3 Accent 6" w:semiHidden="0" w:uiPriority="69" w:unhideWhenUsed="0"/>
+    <w:lsdException w:name="Dark List Accent 6" w:semiHidden="0" w:uiPriority="70" w:unhideWhenUsed="0"/>
+    <w:lsdException w:name="Colorful Shading Accent 6" w:semiHidden="0" w:uiPriority="71" w:unhideWhenUsed="0"/>
+    <w:lsdException w:name="Colorful List Accent 6" w:semiHidden="0" w:uiPriority="72" w:unhideWhenUsed="0"/>
+    <w:lsdException w:name="Colorful Grid Accent 6" w:semiHidden="0" w:uiPriority="73" w:unhideWhenUsed="0"/>
+    <w:lsdException w:name="Subtle Emphasis" w:semiHidden="0" w:uiPriority="19" w:unhideWhenUsed="0" w:qFormat="1"/>
+    <w:lsdException w:name="Intense Emphasis" w:semiHidden="0" w:uiPriority="21" w:unhideWhenUsed="0" w:qFormat="1"/>
+    <w:lsdException w:name="Subtle Reference" w:semiHidden="0" w:uiPriority="31" w:unhideWhenUsed="0" w:qFormat="1"/>
+    <w:lsdException w:name="Intense Reference" w:semiHidden="0" w:uiPriority="32" w:unhideWhenUsed="0" w:qFormat="1"/>
+    <w:lsdException w:name="Book Title" w:semiHidden="0" w:uiPriority="33" w:unhideWhenUsed="0" w:qFormat="1"/>
+    <w:lsdException w:name="Bibliography" w:uiPriority="37"/>
+    <w:lsdException w:name="TOC Heading" w:uiPriority="39" w:qFormat="1"/>
   </w:latentStyles>
   <w:style w:type="paragraph" w:default="1" w:styleId="a">
     <w:name w:val="Normal"/>
@@ -5639,6 +5532,652 @@
       <w:shd w:val="clear" w:color="auto" w:fill="E1DFDD"/>
     </w:rPr>
   </w:style>
+  <w:style w:type="character" w:styleId="af">
+    <w:name w:val="annotation reference"/>
+    <w:basedOn w:val="a0"/>
+    <w:uiPriority w:val="99"/>
+    <w:semiHidden/>
+    <w:unhideWhenUsed/>
+    <w:rsid w:val="000236F2"/>
+    <w:rPr>
+      <w:sz w:val="16"/>
+      <w:szCs w:val="16"/>
+    </w:rPr>
+  </w:style>
+  <w:style w:type="paragraph" w:styleId="af0">
+    <w:name w:val="annotation text"/>
+    <w:basedOn w:val="a"/>
+    <w:link w:val="af1"/>
+    <w:uiPriority w:val="99"/>
+    <w:semiHidden/>
+    <w:unhideWhenUsed/>
+    <w:rsid w:val="000236F2"/>
+    <w:pPr>
+      <w:spacing w:line="240" w:lineRule="auto"/>
+    </w:pPr>
+    <w:rPr>
+      <w:sz w:val="20"/>
+      <w:szCs w:val="20"/>
+    </w:rPr>
+  </w:style>
+  <w:style w:type="character" w:customStyle="1" w:styleId="af1">
+    <w:name w:val="Текст примечания Знак"/>
+    <w:basedOn w:val="a0"/>
+    <w:link w:val="af0"/>
+    <w:uiPriority w:val="99"/>
+    <w:semiHidden/>
+    <w:rsid w:val="000236F2"/>
+    <w:rPr>
+      <w:rFonts w:ascii="Times New Roman" w:hAnsi="Times New Roman" w:cs="Times New Roman"/>
+      <w:sz w:val="20"/>
+      <w:szCs w:val="20"/>
+    </w:rPr>
+  </w:style>
+  <w:style w:type="paragraph" w:styleId="af2">
+    <w:name w:val="annotation subject"/>
+    <w:basedOn w:val="af0"/>
+    <w:next w:val="af0"/>
+    <w:link w:val="af3"/>
+    <w:uiPriority w:val="99"/>
+    <w:semiHidden/>
+    <w:unhideWhenUsed/>
+    <w:rsid w:val="000236F2"/>
+    <w:rPr>
+      <w:b/>
+      <w:bCs/>
+    </w:rPr>
+  </w:style>
+  <w:style w:type="character" w:customStyle="1" w:styleId="af3">
+    <w:name w:val="Тема примечания Знак"/>
+    <w:basedOn w:val="af1"/>
+    <w:link w:val="af2"/>
+    <w:uiPriority w:val="99"/>
+    <w:semiHidden/>
+    <w:rsid w:val="000236F2"/>
+    <w:rPr>
+      <w:rFonts w:ascii="Times New Roman" w:hAnsi="Times New Roman" w:cs="Times New Roman"/>
+      <w:b/>
+      <w:bCs/>
+      <w:sz w:val="20"/>
+      <w:szCs w:val="20"/>
+    </w:rPr>
+  </w:style>
+</w:styles>
+</file>
+
+<file path=word/stylesWithEffects.xml><?xml version="1.0" encoding="utf-8"?>
+<w:styles xmlns:wpc="http://schemas.microsoft.com/office/word/2010/wordprocessingCanvas" xmlns:mc="http://schemas.openxmlformats.org/markup-compatibility/2006" xmlns:o="urn:schemas-microsoft-com:office:office" xmlns:r="http://schemas.openxmlformats.org/officeDocument/2006/relationships" xmlns:m="http://schemas.openxmlformats.org/officeDocument/2006/math" xmlns:v="urn:schemas-microsoft-com:vml" xmlns:wp14="http://schemas.microsoft.com/office/word/2010/wordprocessingDrawing" xmlns:wp="http://schemas.openxmlformats.org/drawingml/2006/wordprocessingDrawing" xmlns:w10="urn:schemas-microsoft-com:office:word" xmlns:w="http://schemas.openxmlformats.org/wordprocessingml/2006/main" xmlns:w14="http://schemas.microsoft.com/office/word/2010/wordml" xmlns:wpg="http://schemas.microsoft.com/office/word/2010/wordprocessingGroup" xmlns:wpi="http://schemas.microsoft.com/office/word/2010/wordprocessingInk" xmlns:wne="http://schemas.microsoft.com/office/word/2006/wordml" xmlns:wps="http://schemas.microsoft.com/office/word/2010/wordprocessingShape" mc:Ignorable="w14 wp14">
+  <w:docDefaults>
+    <w:rPrDefault>
+      <w:rPr>
+        <w:rFonts w:asciiTheme="minorHAnsi" w:eastAsia="Calibri" w:hAnsiTheme="minorHAnsi" w:cstheme="minorBidi"/>
+        <w:sz w:val="22"/>
+        <w:szCs w:val="22"/>
+        <w:lang w:val="ru-RU" w:eastAsia="en-US" w:bidi="ar-SA"/>
+      </w:rPr>
+    </w:rPrDefault>
+    <w:pPrDefault>
+      <w:pPr>
+        <w:spacing w:after="160" w:line="259" w:lineRule="auto"/>
+      </w:pPr>
+    </w:pPrDefault>
+  </w:docDefaults>
+  <w:latentStyles w:defLockedState="0" w:defUIPriority="99" w:defSemiHidden="1" w:defUnhideWhenUsed="1" w:defQFormat="0" w:count="267">
+    <w:lsdException w:name="Normal" w:semiHidden="0" w:uiPriority="0" w:unhideWhenUsed="0" w:qFormat="1"/>
+    <w:lsdException w:name="heading 1" w:semiHidden="0" w:uiPriority="9" w:unhideWhenUsed="0" w:qFormat="1"/>
+    <w:lsdException w:name="heading 2" w:uiPriority="9" w:qFormat="1"/>
+    <w:lsdException w:name="heading 3" w:uiPriority="9" w:qFormat="1"/>
+    <w:lsdException w:name="heading 4" w:uiPriority="9" w:qFormat="1"/>
+    <w:lsdException w:name="heading 5" w:uiPriority="9" w:qFormat="1"/>
+    <w:lsdException w:name="heading 6" w:uiPriority="9" w:qFormat="1"/>
+    <w:lsdException w:name="heading 7" w:uiPriority="9" w:qFormat="1"/>
+    <w:lsdException w:name="heading 8" w:uiPriority="9" w:qFormat="1"/>
+    <w:lsdException w:name="heading 9" w:uiPriority="9" w:qFormat="1"/>
+    <w:lsdException w:name="toc 1" w:uiPriority="39"/>
+    <w:lsdException w:name="toc 2" w:uiPriority="39"/>
+    <w:lsdException w:name="toc 3" w:uiPriority="39"/>
+    <w:lsdException w:name="toc 4" w:uiPriority="39"/>
+    <w:lsdException w:name="toc 5" w:uiPriority="39"/>
+    <w:lsdException w:name="toc 6" w:uiPriority="39"/>
+    <w:lsdException w:name="toc 7" w:uiPriority="39"/>
+    <w:lsdException w:name="toc 8" w:uiPriority="39"/>
+    <w:lsdException w:name="toc 9" w:uiPriority="39"/>
+    <w:lsdException w:name="caption" w:uiPriority="35" w:qFormat="1"/>
+    <w:lsdException w:name="Title" w:semiHidden="0" w:uiPriority="10" w:unhideWhenUsed="0" w:qFormat="1"/>
+    <w:lsdException w:name="Default Paragraph Font" w:uiPriority="1"/>
+    <w:lsdException w:name="Subtitle" w:semiHidden="0" w:uiPriority="11" w:unhideWhenUsed="0" w:qFormat="1"/>
+    <w:lsdException w:name="Strong" w:semiHidden="0" w:uiPriority="22" w:unhideWhenUsed="0" w:qFormat="1"/>
+    <w:lsdException w:name="Emphasis" w:semiHidden="0" w:uiPriority="20" w:unhideWhenUsed="0" w:qFormat="1"/>
+    <w:lsdException w:name="Table Grid" w:semiHidden="0" w:uiPriority="39" w:unhideWhenUsed="0"/>
+    <w:lsdException w:name="Placeholder Text" w:unhideWhenUsed="0"/>
+    <w:lsdException w:name="No Spacing" w:semiHidden="0" w:uiPriority="1" w:unhideWhenUsed="0" w:qFormat="1"/>
+    <w:lsdException w:name="Light Shading" w:semiHidden="0" w:uiPriority="60" w:unhideWhenUsed="0"/>
+    <w:lsdException w:name="Light List" w:semiHidden="0" w:uiPriority="61" w:unhideWhenUsed="0"/>
+    <w:lsdException w:name="Light Grid" w:semiHidden="0" w:uiPriority="62" w:unhideWhenUsed="0"/>
+    <w:lsdException w:name="Medium Shading 1" w:semiHidden="0" w:uiPriority="63" w:unhideWhenUsed="0"/>
+    <w:lsdException w:name="Medium Shading 2" w:semiHidden="0" w:uiPriority="64" w:unhideWhenUsed="0"/>
+    <w:lsdException w:name="Medium List 1" w:semiHidden="0" w:uiPriority="65" w:unhideWhenUsed="0"/>
+    <w:lsdException w:name="Medium List 2" w:semiHidden="0" w:uiPriority="66" w:unhideWhenUsed="0"/>
+    <w:lsdException w:name="Medium Grid 1" w:semiHidden="0" w:uiPriority="67" w:unhideWhenUsed="0"/>
+    <w:lsdException w:name="Medium Grid 2" w:semiHidden="0" w:uiPriority="68" w:unhideWhenUsed="0"/>
+    <w:lsdException w:name="Medium Grid 3" w:semiHidden="0" w:uiPriority="69" w:unhideWhenUsed="0"/>
+    <w:lsdException w:name="Dark List" w:semiHidden="0" w:uiPriority="70" w:unhideWhenUsed="0"/>
+    <w:lsdException w:name="Colorful Shading" w:semiHidden="0" w:uiPriority="71" w:unhideWhenUsed="0"/>
+    <w:lsdException w:name="Colorful List" w:semiHidden="0" w:uiPriority="72" w:unhideWhenUsed="0"/>
+    <w:lsdException w:name="Colorful Grid" w:semiHidden="0" w:uiPriority="73" w:unhideWhenUsed="0"/>
+    <w:lsdException w:name="Light Shading Accent 1" w:semiHidden="0" w:uiPriority="60" w:unhideWhenUsed="0"/>
+    <w:lsdException w:name="Light List Accent 1" w:semiHidden="0" w:uiPriority="61" w:unhideWhenUsed="0"/>
+    <w:lsdException w:name="Light Grid Accent 1" w:semiHidden="0" w:uiPriority="62" w:unhideWhenUsed="0"/>
+    <w:lsdException w:name="Medium Shading 1 Accent 1" w:semiHidden="0" w:uiPriority="63" w:unhideWhenUsed="0"/>
+    <w:lsdException w:name="Medium Shading 2 Accent 1" w:semiHidden="0" w:uiPriority="64" w:unhideWhenUsed="0"/>
+    <w:lsdException w:name="Medium List 1 Accent 1" w:semiHidden="0" w:uiPriority="65" w:unhideWhenUsed="0"/>
+    <w:lsdException w:name="Revision" w:unhideWhenUsed="0"/>
+    <w:lsdException w:name="List Paragraph" w:semiHidden="0" w:uiPriority="34" w:unhideWhenUsed="0" w:qFormat="1"/>
+    <w:lsdException w:name="Quote" w:semiHidden="0" w:uiPriority="29" w:unhideWhenUsed="0" w:qFormat="1"/>
+    <w:lsdException w:name="Intense Quote" w:semiHidden="0" w:uiPriority="30" w:unhideWhenUsed="0" w:qFormat="1"/>
+    <w:lsdException w:name="Medium List 2 Accent 1" w:semiHidden="0" w:uiPriority="66" w:unhideWhenUsed="0"/>
+    <w:lsdException w:name="Medium Grid 1 Accent 1" w:semiHidden="0" w:uiPriority="67" w:unhideWhenUsed="0"/>
+    <w:lsdException w:name="Medium Grid 2 Accent 1" w:semiHidden="0" w:uiPriority="68" w:unhideWhenUsed="0"/>
+    <w:lsdException w:name="Medium Grid 3 Accent 1" w:semiHidden="0" w:uiPriority="69" w:unhideWhenUsed="0"/>
+    <w:lsdException w:name="Dark List Accent 1" w:semiHidden="0" w:uiPriority="70" w:unhideWhenUsed="0"/>
+    <w:lsdException w:name="Colorful Shading Accent 1" w:semiHidden="0" w:uiPriority="71" w:unhideWhenUsed="0"/>
+    <w:lsdException w:name="Colorful List Accent 1" w:semiHidden="0" w:uiPriority="72" w:unhideWhenUsed="0"/>
+    <w:lsdException w:name="Colorful Grid Accent 1" w:semiHidden="0" w:uiPriority="73" w:unhideWhenUsed="0"/>
+    <w:lsdException w:name="Light Shading Accent 2" w:semiHidden="0" w:uiPriority="60" w:unhideWhenUsed="0"/>
+    <w:lsdException w:name="Light List Accent 2" w:semiHidden="0" w:uiPriority="61" w:unhideWhenUsed="0"/>
+    <w:lsdException w:name="Light Grid Accent 2" w:semiHidden="0" w:uiPriority="62" w:unhideWhenUsed="0"/>
+    <w:lsdException w:name="Medium Shading 1 Accent 2" w:semiHidden="0" w:uiPriority="63" w:unhideWhenUsed="0"/>
+    <w:lsdException w:name="Medium Shading 2 Accent 2" w:semiHidden="0" w:uiPriority="64" w:unhideWhenUsed="0"/>
+    <w:lsdException w:name="Medium List 1 Accent 2" w:semiHidden="0" w:uiPriority="65" w:unhideWhenUsed="0"/>
+    <w:lsdException w:name="Medium List 2 Accent 2" w:semiHidden="0" w:uiPriority="66" w:unhideWhenUsed="0"/>
+    <w:lsdException w:name="Medium Grid 1 Accent 2" w:semiHidden="0" w:uiPriority="67" w:unhideWhenUsed="0"/>
+    <w:lsdException w:name="Medium Grid 2 Accent 2" w:semiHidden="0" w:uiPriority="68" w:unhideWhenUsed="0"/>
+    <w:lsdException w:name="Medium Grid 3 Accent 2" w:semiHidden="0" w:uiPriority="69" w:unhideWhenUsed="0"/>
+    <w:lsdException w:name="Dark List Accent 2" w:semiHidden="0" w:uiPriority="70" w:unhideWhenUsed="0"/>
+    <w:lsdException w:name="Colorful Shading Accent 2" w:semiHidden="0" w:uiPriority="71" w:unhideWhenUsed="0"/>
+    <w:lsdException w:name="Colorful List Accent 2" w:semiHidden="0" w:uiPriority="72" w:unhideWhenUsed="0"/>
+    <w:lsdException w:name="Colorful Grid Accent 2" w:semiHidden="0" w:uiPriority="73" w:unhideWhenUsed="0"/>
+    <w:lsdException w:name="Light Shading Accent 3" w:semiHidden="0" w:uiPriority="60" w:unhideWhenUsed="0"/>
+    <w:lsdException w:name="Light List Accent 3" w:semiHidden="0" w:uiPriority="61" w:unhideWhenUsed="0"/>
+    <w:lsdException w:name="Light Grid Accent 3" w:semiHidden="0" w:uiPriority="62" w:unhideWhenUsed="0"/>
+    <w:lsdException w:name="Medium Shading 1 Accent 3" w:semiHidden="0" w:uiPriority="63" w:unhideWhenUsed="0"/>
+    <w:lsdException w:name="Medium Shading 2 Accent 3" w:semiHidden="0" w:uiPriority="64" w:unhideWhenUsed="0"/>
+    <w:lsdException w:name="Medium List 1 Accent 3" w:semiHidden="0" w:uiPriority="65" w:unhideWhenUsed="0"/>
+    <w:lsdException w:name="Medium List 2 Accent 3" w:semiHidden="0" w:uiPriority="66" w:unhideWhenUsed="0"/>
+    <w:lsdException w:name="Medium Grid 1 Accent 3" w:semiHidden="0" w:uiPriority="67" w:unhideWhenUsed="0"/>
+    <w:lsdException w:name="Medium Grid 2 Accent 3" w:semiHidden="0" w:uiPriority="68" w:unhideWhenUsed="0"/>
+    <w:lsdException w:name="Medium Grid 3 Accent 3" w:semiHidden="0" w:uiPriority="69" w:unhideWhenUsed="0"/>
+    <w:lsdException w:name="Dark List Accent 3" w:semiHidden="0" w:uiPriority="70" w:unhideWhenUsed="0"/>
+    <w:lsdException w:name="Colorful Shading Accent 3" w:semiHidden="0" w:uiPriority="71" w:unhideWhenUsed="0"/>
+    <w:lsdException w:name="Colorful List Accent 3" w:semiHidden="0" w:uiPriority="72" w:unhideWhenUsed="0"/>
+    <w:lsdException w:name="Colorful Grid Accent 3" w:semiHidden="0" w:uiPriority="73" w:unhideWhenUsed="0"/>
+    <w:lsdException w:name="Light Shading Accent 4" w:semiHidden="0" w:uiPriority="60" w:unhideWhenUsed="0"/>
+    <w:lsdException w:name="Light List Accent 4" w:semiHidden="0" w:uiPriority="61" w:unhideWhenUsed="0"/>
+    <w:lsdException w:name="Light Grid Accent 4" w:semiHidden="0" w:uiPriority="62" w:unhideWhenUsed="0"/>
+    <w:lsdException w:name="Medium Shading 1 Accent 4" w:semiHidden="0" w:uiPriority="63" w:unhideWhenUsed="0"/>
+    <w:lsdException w:name="Medium Shading 2 Accent 4" w:semiHidden="0" w:uiPriority="64" w:unhideWhenUsed="0"/>
+    <w:lsdException w:name="Medium List 1 Accent 4" w:semiHidden="0" w:uiPriority="65" w:unhideWhenUsed="0"/>
+    <w:lsdException w:name="Medium List 2 Accent 4" w:semiHidden="0" w:uiPriority="66" w:unhideWhenUsed="0"/>
+    <w:lsdException w:name="Medium Grid 1 Accent 4" w:semiHidden="0" w:uiPriority="67" w:unhideWhenUsed="0"/>
+    <w:lsdException w:name="Medium Grid 2 Accent 4" w:semiHidden="0" w:uiPriority="68" w:unhideWhenUsed="0"/>
+    <w:lsdException w:name="Medium Grid 3 Accent 4" w:semiHidden="0" w:uiPriority="69" w:unhideWhenUsed="0"/>
+    <w:lsdException w:name="Dark List Accent 4" w:semiHidden="0" w:uiPriority="70" w:unhideWhenUsed="0"/>
+    <w:lsdException w:name="Colorful Shading Accent 4" w:semiHidden="0" w:uiPriority="71" w:unhideWhenUsed="0"/>
+    <w:lsdException w:name="Colorful List Accent 4" w:semiHidden="0" w:uiPriority="72" w:unhideWhenUsed="0"/>
+    <w:lsdException w:name="Colorful Grid Accent 4" w:semiHidden="0" w:uiPriority="73" w:unhideWhenUsed="0"/>
+    <w:lsdException w:name="Light Shading Accent 5" w:semiHidden="0" w:uiPriority="60" w:unhideWhenUsed="0"/>
+    <w:lsdException w:name="Light List Accent 5" w:semiHidden="0" w:uiPriority="61" w:unhideWhenUsed="0"/>
+    <w:lsdException w:name="Light Grid Accent 5" w:semiHidden="0" w:uiPriority="62" w:unhideWhenUsed="0"/>
+    <w:lsdException w:name="Medium Shading 1 Accent 5" w:semiHidden="0" w:uiPriority="63" w:unhideWhenUsed="0"/>
+    <w:lsdException w:name="Medium Shading 2 Accent 5" w:semiHidden="0" w:uiPriority="64" w:unhideWhenUsed="0"/>
+    <w:lsdException w:name="Medium List 1 Accent 5" w:semiHidden="0" w:uiPriority="65" w:unhideWhenUsed="0"/>
+    <w:lsdException w:name="Medium List 2 Accent 5" w:semiHidden="0" w:uiPriority="66" w:unhideWhenUsed="0"/>
+    <w:lsdException w:name="Medium Grid 1 Accent 5" w:semiHidden="0" w:uiPriority="67" w:unhideWhenUsed="0"/>
+    <w:lsdException w:name="Medium Grid 2 Accent 5" w:semiHidden="0" w:uiPriority="68" w:unhideWhenUsed="0"/>
+    <w:lsdException w:name="Medium Grid 3 Accent 5" w:semiHidden="0" w:uiPriority="69" w:unhideWhenUsed="0"/>
+    <w:lsdException w:name="Dark List Accent 5" w:semiHidden="0" w:uiPriority="70" w:unhideWhenUsed="0"/>
+    <w:lsdException w:name="Colorful Shading Accent 5" w:semiHidden="0" w:uiPriority="71" w:unhideWhenUsed="0"/>
+    <w:lsdException w:name="Colorful List Accent 5" w:semiHidden="0" w:uiPriority="72" w:unhideWhenUsed="0"/>
+    <w:lsdException w:name="Colorful Grid Accent 5" w:semiHidden="0" w:uiPriority="73" w:unhideWhenUsed="0"/>
+    <w:lsdException w:name="Light Shading Accent 6" w:semiHidden="0" w:uiPriority="60" w:unhideWhenUsed="0"/>
+    <w:lsdException w:name="Light List Accent 6" w:semiHidden="0" w:uiPriority="61" w:unhideWhenUsed="0"/>
+    <w:lsdException w:name="Light Grid Accent 6" w:semiHidden="0" w:uiPriority="62" w:unhideWhenUsed="0"/>
+    <w:lsdException w:name="Medium Shading 1 Accent 6" w:semiHidden="0" w:uiPriority="63" w:unhideWhenUsed="0"/>
+    <w:lsdException w:name="Medium Shading 2 Accent 6" w:semiHidden="0" w:uiPriority="64" w:unhideWhenUsed="0"/>
+    <w:lsdException w:name="Medium List 1 Accent 6" w:semiHidden="0" w:uiPriority="65" w:unhideWhenUsed="0"/>
+    <w:lsdException w:name="Medium List 2 Accent 6" w:semiHidden="0" w:uiPriority="66" w:unhideWhenUsed="0"/>
+    <w:lsdException w:name="Medium Grid 1 Accent 6" w:semiHidden="0" w:uiPriority="67" w:unhideWhenUsed="0"/>
+    <w:lsdException w:name="Medium Grid 2 Accent 6" w:semiHidden="0" w:uiPriority="68" w:unhideWhenUsed="0"/>
+    <w:lsdException w:name="Medium Grid 3 Accent 6" w:semiHidden="0" w:uiPriority="69" w:unhideWhenUsed="0"/>
+    <w:lsdException w:name="Dark List Accent 6" w:semiHidden="0" w:uiPriority="70" w:unhideWhenUsed="0"/>
+    <w:lsdException w:name="Colorful Shading Accent 6" w:semiHidden="0" w:uiPriority="71" w:unhideWhenUsed="0"/>
+    <w:lsdException w:name="Colorful List Accent 6" w:semiHidden="0" w:uiPriority="72" w:unhideWhenUsed="0"/>
+    <w:lsdException w:name="Colorful Grid Accent 6" w:semiHidden="0" w:uiPriority="73" w:unhideWhenUsed="0"/>
+    <w:lsdException w:name="Subtle Emphasis" w:semiHidden="0" w:uiPriority="19" w:unhideWhenUsed="0" w:qFormat="1"/>
+    <w:lsdException w:name="Intense Emphasis" w:semiHidden="0" w:uiPriority="21" w:unhideWhenUsed="0" w:qFormat="1"/>
+    <w:lsdException w:name="Subtle Reference" w:semiHidden="0" w:uiPriority="31" w:unhideWhenUsed="0" w:qFormat="1"/>
+    <w:lsdException w:name="Intense Reference" w:semiHidden="0" w:uiPriority="32" w:unhideWhenUsed="0" w:qFormat="1"/>
+    <w:lsdException w:name="Book Title" w:semiHidden="0" w:uiPriority="33" w:unhideWhenUsed="0" w:qFormat="1"/>
+    <w:lsdException w:name="Bibliography" w:uiPriority="37"/>
+    <w:lsdException w:name="TOC Heading" w:uiPriority="39" w:qFormat="1"/>
+  </w:latentStyles>
+  <w:style w:type="paragraph" w:default="1" w:styleId="a">
+    <w:name w:val="Normal"/>
+    <w:qFormat/>
+    <w:rsid w:val="00B32DD9"/>
+    <w:pPr>
+      <w:spacing w:after="200" w:line="276" w:lineRule="auto"/>
+      <w:jc w:val="both"/>
+    </w:pPr>
+    <w:rPr>
+      <w:rFonts w:ascii="Times New Roman" w:hAnsi="Times New Roman" w:cs="Times New Roman"/>
+      <w:sz w:val="24"/>
+    </w:rPr>
+  </w:style>
+  <w:style w:type="paragraph" w:styleId="1">
+    <w:name w:val="heading 1"/>
+    <w:basedOn w:val="a"/>
+    <w:next w:val="a"/>
+    <w:link w:val="10"/>
+    <w:uiPriority w:val="9"/>
+    <w:qFormat/>
+    <w:rsid w:val="00B32DD9"/>
+    <w:pPr>
+      <w:keepNext/>
+      <w:keepLines/>
+      <w:spacing w:before="240" w:after="0"/>
+      <w:outlineLvl w:val="0"/>
+    </w:pPr>
+    <w:rPr>
+      <w:rFonts w:asciiTheme="majorHAnsi" w:eastAsiaTheme="majorEastAsia" w:hAnsiTheme="majorHAnsi" w:cstheme="majorBidi"/>
+      <w:color w:val="2F5496" w:themeColor="accent1" w:themeShade="BF"/>
+      <w:sz w:val="32"/>
+      <w:szCs w:val="32"/>
+    </w:rPr>
+  </w:style>
+  <w:style w:type="paragraph" w:styleId="2">
+    <w:name w:val="heading 2"/>
+    <w:basedOn w:val="a"/>
+    <w:next w:val="a"/>
+    <w:link w:val="20"/>
+    <w:uiPriority w:val="9"/>
+    <w:unhideWhenUsed/>
+    <w:qFormat/>
+    <w:rsid w:val="00B32DD9"/>
+    <w:pPr>
+      <w:keepNext/>
+      <w:keepLines/>
+      <w:spacing w:before="40" w:after="0"/>
+      <w:outlineLvl w:val="1"/>
+    </w:pPr>
+    <w:rPr>
+      <w:rFonts w:asciiTheme="majorHAnsi" w:eastAsiaTheme="majorEastAsia" w:hAnsiTheme="majorHAnsi" w:cstheme="majorBidi"/>
+      <w:color w:val="2F5496" w:themeColor="accent1" w:themeShade="BF"/>
+      <w:sz w:val="26"/>
+      <w:szCs w:val="26"/>
+    </w:rPr>
+  </w:style>
+  <w:style w:type="paragraph" w:styleId="3">
+    <w:name w:val="heading 3"/>
+    <w:basedOn w:val="a"/>
+    <w:next w:val="a"/>
+    <w:link w:val="30"/>
+    <w:uiPriority w:val="9"/>
+    <w:unhideWhenUsed/>
+    <w:qFormat/>
+    <w:rsid w:val="00152DA7"/>
+    <w:pPr>
+      <w:keepNext/>
+      <w:keepLines/>
+      <w:spacing w:before="40" w:after="0"/>
+      <w:outlineLvl w:val="2"/>
+    </w:pPr>
+    <w:rPr>
+      <w:rFonts w:asciiTheme="majorHAnsi" w:eastAsiaTheme="majorEastAsia" w:hAnsiTheme="majorHAnsi" w:cstheme="majorBidi"/>
+      <w:color w:val="1F3763" w:themeColor="accent1" w:themeShade="7F"/>
+      <w:szCs w:val="24"/>
+    </w:rPr>
+  </w:style>
+  <w:style w:type="paragraph" w:styleId="4">
+    <w:name w:val="heading 4"/>
+    <w:basedOn w:val="a"/>
+    <w:next w:val="a"/>
+    <w:link w:val="40"/>
+    <w:uiPriority w:val="9"/>
+    <w:unhideWhenUsed/>
+    <w:qFormat/>
+    <w:rsid w:val="00CA2A66"/>
+    <w:pPr>
+      <w:keepNext/>
+      <w:keepLines/>
+      <w:spacing w:before="40" w:after="0"/>
+      <w:outlineLvl w:val="3"/>
+    </w:pPr>
+    <w:rPr>
+      <w:rFonts w:asciiTheme="majorHAnsi" w:eastAsiaTheme="majorEastAsia" w:hAnsiTheme="majorHAnsi" w:cstheme="majorBidi"/>
+      <w:i/>
+      <w:iCs/>
+      <w:color w:val="2F5496" w:themeColor="accent1" w:themeShade="BF"/>
+    </w:rPr>
+  </w:style>
+  <w:style w:type="character" w:default="1" w:styleId="a0">
+    <w:name w:val="Default Paragraph Font"/>
+    <w:uiPriority w:val="1"/>
+    <w:semiHidden/>
+    <w:unhideWhenUsed/>
+  </w:style>
+  <w:style w:type="table" w:default="1" w:styleId="a1">
+    <w:name w:val="Normal Table"/>
+    <w:uiPriority w:val="99"/>
+    <w:semiHidden/>
+    <w:unhideWhenUsed/>
+    <w:tblPr>
+      <w:tblInd w:w="0" w:type="dxa"/>
+      <w:tblCellMar>
+        <w:top w:w="0" w:type="dxa"/>
+        <w:left w:w="108" w:type="dxa"/>
+        <w:bottom w:w="0" w:type="dxa"/>
+        <w:right w:w="108" w:type="dxa"/>
+      </w:tblCellMar>
+    </w:tblPr>
+  </w:style>
+  <w:style w:type="numbering" w:default="1" w:styleId="a2">
+    <w:name w:val="No List"/>
+    <w:uiPriority w:val="99"/>
+    <w:semiHidden/>
+    <w:unhideWhenUsed/>
+  </w:style>
+  <w:style w:type="character" w:customStyle="1" w:styleId="10">
+    <w:name w:val="Заголовок 1 Знак"/>
+    <w:basedOn w:val="a0"/>
+    <w:link w:val="1"/>
+    <w:uiPriority w:val="9"/>
+    <w:rsid w:val="00B32DD9"/>
+    <w:rPr>
+      <w:rFonts w:asciiTheme="majorHAnsi" w:eastAsiaTheme="majorEastAsia" w:hAnsiTheme="majorHAnsi" w:cstheme="majorBidi"/>
+      <w:color w:val="2F5496" w:themeColor="accent1" w:themeShade="BF"/>
+      <w:sz w:val="32"/>
+      <w:szCs w:val="32"/>
+    </w:rPr>
+  </w:style>
+  <w:style w:type="character" w:customStyle="1" w:styleId="20">
+    <w:name w:val="Заголовок 2 Знак"/>
+    <w:basedOn w:val="a0"/>
+    <w:link w:val="2"/>
+    <w:uiPriority w:val="9"/>
+    <w:rsid w:val="00B32DD9"/>
+    <w:rPr>
+      <w:rFonts w:asciiTheme="majorHAnsi" w:eastAsiaTheme="majorEastAsia" w:hAnsiTheme="majorHAnsi" w:cstheme="majorBidi"/>
+      <w:color w:val="2F5496" w:themeColor="accent1" w:themeShade="BF"/>
+      <w:sz w:val="26"/>
+      <w:szCs w:val="26"/>
+    </w:rPr>
+  </w:style>
+  <w:style w:type="paragraph" w:styleId="a3">
+    <w:name w:val="header"/>
+    <w:basedOn w:val="a"/>
+    <w:link w:val="a4"/>
+    <w:uiPriority w:val="99"/>
+    <w:unhideWhenUsed/>
+    <w:rsid w:val="00B32DD9"/>
+    <w:pPr>
+      <w:tabs>
+        <w:tab w:val="center" w:pos="4677"/>
+        <w:tab w:val="right" w:pos="9355"/>
+      </w:tabs>
+      <w:spacing w:after="0" w:line="240" w:lineRule="auto"/>
+    </w:pPr>
+  </w:style>
+  <w:style w:type="character" w:customStyle="1" w:styleId="a4">
+    <w:name w:val="Верхний колонтитул Знак"/>
+    <w:basedOn w:val="a0"/>
+    <w:link w:val="a3"/>
+    <w:uiPriority w:val="99"/>
+    <w:rsid w:val="00B32DD9"/>
+    <w:rPr>
+      <w:rFonts w:ascii="Times New Roman" w:hAnsi="Times New Roman" w:cs="Times New Roman"/>
+      <w:sz w:val="24"/>
+    </w:rPr>
+  </w:style>
+  <w:style w:type="paragraph" w:styleId="a5">
+    <w:name w:val="footer"/>
+    <w:basedOn w:val="a"/>
+    <w:link w:val="a6"/>
+    <w:uiPriority w:val="99"/>
+    <w:unhideWhenUsed/>
+    <w:rsid w:val="00B32DD9"/>
+    <w:pPr>
+      <w:tabs>
+        <w:tab w:val="center" w:pos="4677"/>
+        <w:tab w:val="right" w:pos="9355"/>
+      </w:tabs>
+      <w:spacing w:after="0" w:line="240" w:lineRule="auto"/>
+    </w:pPr>
+  </w:style>
+  <w:style w:type="character" w:customStyle="1" w:styleId="a6">
+    <w:name w:val="Нижний колонтитул Знак"/>
+    <w:basedOn w:val="a0"/>
+    <w:link w:val="a5"/>
+    <w:uiPriority w:val="99"/>
+    <w:rsid w:val="00B32DD9"/>
+    <w:rPr>
+      <w:rFonts w:ascii="Times New Roman" w:hAnsi="Times New Roman" w:cs="Times New Roman"/>
+      <w:sz w:val="24"/>
+    </w:rPr>
+  </w:style>
+  <w:style w:type="paragraph" w:styleId="a7">
+    <w:name w:val="footnote text"/>
+    <w:basedOn w:val="a"/>
+    <w:link w:val="a8"/>
+    <w:uiPriority w:val="99"/>
+    <w:semiHidden/>
+    <w:unhideWhenUsed/>
+    <w:rsid w:val="00D82D1E"/>
+    <w:pPr>
+      <w:spacing w:after="0" w:line="240" w:lineRule="auto"/>
+      <w:jc w:val="left"/>
+    </w:pPr>
+    <w:rPr>
+      <w:rFonts w:eastAsiaTheme="minorHAnsi" w:cstheme="minorBidi"/>
+      <w:sz w:val="20"/>
+      <w:szCs w:val="20"/>
+    </w:rPr>
+  </w:style>
+  <w:style w:type="character" w:customStyle="1" w:styleId="a8">
+    <w:name w:val="Текст сноски Знак"/>
+    <w:basedOn w:val="a0"/>
+    <w:link w:val="a7"/>
+    <w:uiPriority w:val="99"/>
+    <w:semiHidden/>
+    <w:rsid w:val="00D82D1E"/>
+    <w:rPr>
+      <w:rFonts w:ascii="Times New Roman" w:eastAsiaTheme="minorHAnsi" w:hAnsi="Times New Roman"/>
+      <w:sz w:val="20"/>
+      <w:szCs w:val="20"/>
+    </w:rPr>
+  </w:style>
+  <w:style w:type="character" w:styleId="a9">
+    <w:name w:val="footnote reference"/>
+    <w:basedOn w:val="a0"/>
+    <w:uiPriority w:val="99"/>
+    <w:semiHidden/>
+    <w:unhideWhenUsed/>
+    <w:rsid w:val="00D82D1E"/>
+    <w:rPr>
+      <w:vertAlign w:val="superscript"/>
+    </w:rPr>
+  </w:style>
+  <w:style w:type="paragraph" w:styleId="aa">
+    <w:name w:val="List Paragraph"/>
+    <w:basedOn w:val="a"/>
+    <w:uiPriority w:val="34"/>
+    <w:qFormat/>
+    <w:rsid w:val="00D82D1E"/>
+    <w:pPr>
+      <w:ind w:left="720"/>
+      <w:contextualSpacing/>
+    </w:pPr>
+  </w:style>
+  <w:style w:type="character" w:styleId="ab">
+    <w:name w:val="Hyperlink"/>
+    <w:basedOn w:val="a0"/>
+    <w:uiPriority w:val="99"/>
+    <w:unhideWhenUsed/>
+    <w:rsid w:val="004C49EB"/>
+    <w:rPr>
+      <w:color w:val="0000FF"/>
+      <w:u w:val="single"/>
+    </w:rPr>
+  </w:style>
+  <w:style w:type="character" w:customStyle="1" w:styleId="30">
+    <w:name w:val="Заголовок 3 Знак"/>
+    <w:basedOn w:val="a0"/>
+    <w:link w:val="3"/>
+    <w:uiPriority w:val="9"/>
+    <w:rsid w:val="00152DA7"/>
+    <w:rPr>
+      <w:rFonts w:asciiTheme="majorHAnsi" w:eastAsiaTheme="majorEastAsia" w:hAnsiTheme="majorHAnsi" w:cstheme="majorBidi"/>
+      <w:color w:val="1F3763" w:themeColor="accent1" w:themeShade="7F"/>
+      <w:sz w:val="24"/>
+      <w:szCs w:val="24"/>
+    </w:rPr>
+  </w:style>
+  <w:style w:type="character" w:customStyle="1" w:styleId="40">
+    <w:name w:val="Заголовок 4 Знак"/>
+    <w:basedOn w:val="a0"/>
+    <w:link w:val="4"/>
+    <w:uiPriority w:val="9"/>
+    <w:rsid w:val="00CA2A66"/>
+    <w:rPr>
+      <w:rFonts w:asciiTheme="majorHAnsi" w:eastAsiaTheme="majorEastAsia" w:hAnsiTheme="majorHAnsi" w:cstheme="majorBidi"/>
+      <w:i/>
+      <w:iCs/>
+      <w:color w:val="2F5496" w:themeColor="accent1" w:themeShade="BF"/>
+      <w:sz w:val="24"/>
+    </w:rPr>
+  </w:style>
+  <w:style w:type="character" w:styleId="ac">
+    <w:name w:val="Placeholder Text"/>
+    <w:basedOn w:val="a0"/>
+    <w:uiPriority w:val="99"/>
+    <w:semiHidden/>
+    <w:rsid w:val="00B10CFE"/>
+    <w:rPr>
+      <w:color w:val="808080"/>
+    </w:rPr>
+  </w:style>
+  <w:style w:type="paragraph" w:styleId="ad">
+    <w:name w:val="Balloon Text"/>
+    <w:basedOn w:val="a"/>
+    <w:link w:val="ae"/>
+    <w:uiPriority w:val="99"/>
+    <w:semiHidden/>
+    <w:unhideWhenUsed/>
+    <w:rsid w:val="00D249FB"/>
+    <w:pPr>
+      <w:spacing w:after="0" w:line="240" w:lineRule="auto"/>
+    </w:pPr>
+    <w:rPr>
+      <w:rFonts w:ascii="Segoe UI" w:hAnsi="Segoe UI" w:cs="Segoe UI"/>
+      <w:sz w:val="18"/>
+      <w:szCs w:val="18"/>
+    </w:rPr>
+  </w:style>
+  <w:style w:type="character" w:customStyle="1" w:styleId="ae">
+    <w:name w:val="Текст выноски Знак"/>
+    <w:basedOn w:val="a0"/>
+    <w:link w:val="ad"/>
+    <w:uiPriority w:val="99"/>
+    <w:semiHidden/>
+    <w:rsid w:val="00D249FB"/>
+    <w:rPr>
+      <w:rFonts w:ascii="Segoe UI" w:hAnsi="Segoe UI" w:cs="Segoe UI"/>
+      <w:sz w:val="18"/>
+      <w:szCs w:val="18"/>
+    </w:rPr>
+  </w:style>
+  <w:style w:type="character" w:customStyle="1" w:styleId="UnresolvedMention">
+    <w:name w:val="Unresolved Mention"/>
+    <w:basedOn w:val="a0"/>
+    <w:uiPriority w:val="99"/>
+    <w:semiHidden/>
+    <w:unhideWhenUsed/>
+    <w:rsid w:val="000E156B"/>
+    <w:rPr>
+      <w:color w:val="605E5C"/>
+      <w:shd w:val="clear" w:color="auto" w:fill="E1DFDD"/>
+    </w:rPr>
+  </w:style>
+  <w:style w:type="character" w:styleId="af">
+    <w:name w:val="annotation reference"/>
+    <w:basedOn w:val="a0"/>
+    <w:uiPriority w:val="99"/>
+    <w:semiHidden/>
+    <w:unhideWhenUsed/>
+    <w:rsid w:val="000236F2"/>
+    <w:rPr>
+      <w:sz w:val="16"/>
+      <w:szCs w:val="16"/>
+    </w:rPr>
+  </w:style>
+  <w:style w:type="paragraph" w:styleId="af0">
+    <w:name w:val="annotation text"/>
+    <w:basedOn w:val="a"/>
+    <w:link w:val="af1"/>
+    <w:uiPriority w:val="99"/>
+    <w:semiHidden/>
+    <w:unhideWhenUsed/>
+    <w:rsid w:val="000236F2"/>
+    <w:pPr>
+      <w:spacing w:line="240" w:lineRule="auto"/>
+    </w:pPr>
+    <w:rPr>
+      <w:sz w:val="20"/>
+      <w:szCs w:val="20"/>
+    </w:rPr>
+  </w:style>
+  <w:style w:type="character" w:customStyle="1" w:styleId="af1">
+    <w:name w:val="Текст примечания Знак"/>
+    <w:basedOn w:val="a0"/>
+    <w:link w:val="af0"/>
+    <w:uiPriority w:val="99"/>
+    <w:semiHidden/>
+    <w:rsid w:val="000236F2"/>
+    <w:rPr>
+      <w:rFonts w:ascii="Times New Roman" w:hAnsi="Times New Roman" w:cs="Times New Roman"/>
+      <w:sz w:val="20"/>
+      <w:szCs w:val="20"/>
+    </w:rPr>
+  </w:style>
+  <w:style w:type="paragraph" w:styleId="af2">
+    <w:name w:val="annotation subject"/>
+    <w:basedOn w:val="af0"/>
+    <w:next w:val="af0"/>
+    <w:link w:val="af3"/>
+    <w:uiPriority w:val="99"/>
+    <w:semiHidden/>
+    <w:unhideWhenUsed/>
+    <w:rsid w:val="000236F2"/>
+    <w:rPr>
+      <w:b/>
+      <w:bCs/>
+    </w:rPr>
+  </w:style>
+  <w:style w:type="character" w:customStyle="1" w:styleId="af3">
+    <w:name w:val="Тема примечания Знак"/>
+    <w:basedOn w:val="af1"/>
+    <w:link w:val="af2"/>
+    <w:uiPriority w:val="99"/>
+    <w:semiHidden/>
+    <w:rsid w:val="000236F2"/>
+    <w:rPr>
+      <w:rFonts w:ascii="Times New Roman" w:hAnsi="Times New Roman" w:cs="Times New Roman"/>
+      <w:b/>
+      <w:bCs/>
+      <w:sz w:val="20"/>
+      <w:szCs w:val="20"/>
+    </w:rPr>
+  </w:style>
 </w:styles>
 </file>
 
@@ -5931,7 +6470,7 @@
   <a:extraClrSchemeLst/>
   <a:extLst>
     <a:ext uri="{05A4C25C-085E-4340-85A3-A5531E510DB2}">
-      <thm15:themeFamily xmlns:thm15="http://schemas.microsoft.com/office/thememl/2012/main" name="Office Theme" id="{62F939B6-93AF-4DB8-9C6B-D6C7DFDC589F}" vid="{4A3C46E8-61CC-4603-A589-7422A47A8E4A}"/>
+      <thm15:themeFamily xmlns:thm15="http://schemas.microsoft.com/office/thememl/2012/main" xmlns="" name="Office Theme" id="{62F939B6-93AF-4DB8-9C6B-D6C7DFDC589F}" vid="{4A3C46E8-61CC-4603-A589-7422A47A8E4A}"/>
     </a:ext>
   </a:extLst>
 </a:theme>
@@ -5942,7 +6481,7 @@
 </file>
 
 <file path=customXml/itemProps1.xml><?xml version="1.0" encoding="utf-8"?>
-<ds:datastoreItem xmlns:ds="http://schemas.openxmlformats.org/officeDocument/2006/customXml" ds:itemID="{2F2E1FFE-8FCF-44E9-B913-76181738F4EF}">
+<ds:datastoreItem xmlns:ds="http://schemas.openxmlformats.org/officeDocument/2006/customXml" ds:itemID="{94931D0E-A1A7-4C72-975F-6CACA3C0D02D}">
   <ds:schemaRefs>
     <ds:schemaRef ds:uri="http://schemas.openxmlformats.org/officeDocument/2006/bibliography"/>
   </ds:schemaRefs>

</xml_diff>

<commit_message>
DOCX: Fixed minor remarks from the scientific director
</commit_message>
<xml_diff>
--- a/Глава 3 - реализация.docx
+++ b/Глава 3 - реализация.docx
@@ -1,6 +1,6 @@
 
 <file path=word/document.xml><?xml version="1.0" encoding="utf-8"?>
-<w:document xmlns:wpc="http://schemas.microsoft.com/office/word/2010/wordprocessingCanvas" xmlns:mc="http://schemas.openxmlformats.org/markup-compatibility/2006" xmlns:o="urn:schemas-microsoft-com:office:office" xmlns:r="http://schemas.openxmlformats.org/officeDocument/2006/relationships" xmlns:m="http://schemas.openxmlformats.org/officeDocument/2006/math" xmlns:v="urn:schemas-microsoft-com:vml" xmlns:wp14="http://schemas.microsoft.com/office/word/2010/wordprocessingDrawing" xmlns:wp="http://schemas.openxmlformats.org/drawingml/2006/wordprocessingDrawing" xmlns:w10="urn:schemas-microsoft-com:office:word" xmlns:w="http://schemas.openxmlformats.org/wordprocessingml/2006/main" xmlns:w14="http://schemas.microsoft.com/office/word/2010/wordml" xmlns:wpg="http://schemas.microsoft.com/office/word/2010/wordprocessingGroup" xmlns:wpi="http://schemas.microsoft.com/office/word/2010/wordprocessingInk" xmlns:wne="http://schemas.microsoft.com/office/word/2006/wordml" xmlns:wps="http://schemas.microsoft.com/office/word/2010/wordprocessingShape" mc:Ignorable="w14 wp14">
+<w:document xmlns:wpc="http://schemas.microsoft.com/office/word/2010/wordprocessingCanvas" xmlns:cx="http://schemas.microsoft.com/office/drawing/2014/chartex" xmlns:cx1="http://schemas.microsoft.com/office/drawing/2015/9/8/chartex" xmlns:mc="http://schemas.openxmlformats.org/markup-compatibility/2006" xmlns:o="urn:schemas-microsoft-com:office:office" xmlns:r="http://schemas.openxmlformats.org/officeDocument/2006/relationships" xmlns:m="http://schemas.openxmlformats.org/officeDocument/2006/math" xmlns:v="urn:schemas-microsoft-com:vml" xmlns:wp14="http://schemas.microsoft.com/office/word/2010/wordprocessingDrawing" xmlns:wp="http://schemas.openxmlformats.org/drawingml/2006/wordprocessingDrawing" xmlns:w10="urn:schemas-microsoft-com:office:word" xmlns:w="http://schemas.openxmlformats.org/wordprocessingml/2006/main" xmlns:w14="http://schemas.microsoft.com/office/word/2010/wordml" xmlns:w15="http://schemas.microsoft.com/office/word/2012/wordml" xmlns:w16se="http://schemas.microsoft.com/office/word/2015/wordml/symex" xmlns:wpg="http://schemas.microsoft.com/office/word/2010/wordprocessingGroup" xmlns:wpi="http://schemas.microsoft.com/office/word/2010/wordprocessingInk" xmlns:wne="http://schemas.microsoft.com/office/word/2006/wordml" xmlns:wps="http://schemas.microsoft.com/office/word/2010/wordprocessingShape" mc:Ignorable="w14 w15 w16se wp14">
   <w:body>
     <w:p>
       <w:pPr>
@@ -336,43 +336,49 @@
       <w:r>
         <w:t xml:space="preserve">Однако требуется, чтобы результаты по возможности были близкими к показателям на реальных </w:t>
       </w:r>
-      <w:proofErr w:type="spellStart"/>
-      <w:r>
-        <w:t>малоресурсных</w:t>
-      </w:r>
-      <w:proofErr w:type="spellEnd"/>
+      <w:r>
+        <w:t xml:space="preserve">малоресурсных </w:t>
+      </w:r>
+      <w:r>
+        <w:t>устройствах.</w:t>
+      </w:r>
+      <w:r>
+        <w:t xml:space="preserve"> Ясно, что конкретные временнЫе показатели на ПК будут отличаться от таковых на низкоресурсных устройствах, однако целью является получение соотношения между производительностями алгоритмов, по возможности наиболее близкого к соотношению на низкоресурсных устройствах.</w:t>
+      </w:r>
+    </w:p>
+    <w:p>
+      <w:pPr>
+        <w:ind w:firstLine="708"/>
+      </w:pPr>
+      <w:r>
+        <w:t xml:space="preserve">Существуют объективные ограничения точности такого </w:t>
+      </w:r>
+      <w:r>
+        <w:t>способа тестирования</w:t>
+      </w:r>
+      <w:r>
+        <w:t xml:space="preserve">. Фактически, они относятся к систематической </w:t>
+      </w:r>
+      <w:r>
+        <w:t xml:space="preserve">(методологической) </w:t>
+      </w:r>
+      <w:r>
+        <w:t xml:space="preserve">погрешности данного </w:t>
+      </w:r>
+      <w:r>
+        <w:t>метода</w:t>
+      </w:r>
       <w:r>
         <w:t xml:space="preserve"> </w:t>
       </w:r>
       <w:r>
-        <w:t>устройствах.</w:t>
-      </w:r>
-      <w:r>
-        <w:t xml:space="preserve"> Ясно, что конкретные </w:t>
-      </w:r>
-      <w:proofErr w:type="spellStart"/>
-      <w:r>
-        <w:t>временнЫе</w:t>
-      </w:r>
-      <w:proofErr w:type="spellEnd"/>
-      <w:r>
-        <w:t xml:space="preserve"> показатели на ПК будут отличаться от таковых на </w:t>
-      </w:r>
-      <w:proofErr w:type="spellStart"/>
-      <w:r>
-        <w:t>низкоресурсных</w:t>
-      </w:r>
-      <w:proofErr w:type="spellEnd"/>
-      <w:r>
-        <w:t xml:space="preserve"> устройствах, однако целью является получение соотношения между производительностями алгоритмов, по возможности наиболее близкого к соотношению на </w:t>
-      </w:r>
-      <w:proofErr w:type="spellStart"/>
-      <w:r>
-        <w:t>низкоресурсных</w:t>
-      </w:r>
-      <w:proofErr w:type="spellEnd"/>
-      <w:r>
-        <w:t xml:space="preserve"> устройствах.</w:t>
+        <w:t>тестирования.</w:t>
+      </w:r>
+      <w:r>
+        <w:t xml:space="preserve"> </w:t>
+      </w:r>
+      <w:r>
+        <w:t>Можно выделить следующие.</w:t>
       </w:r>
     </w:p>
     <w:p>
@@ -380,56 +386,21 @@
         <w:ind w:firstLine="708"/>
       </w:pPr>
       <w:r>
-        <w:t xml:space="preserve">Существуют объективные ограничения точности такого </w:t>
-      </w:r>
-      <w:r>
-        <w:t>способа тестирования</w:t>
-      </w:r>
-      <w:r>
-        <w:t xml:space="preserve">. Фактически, они относятся к систематической </w:t>
-      </w:r>
-      <w:r>
-        <w:t xml:space="preserve">(методологической) </w:t>
-      </w:r>
-      <w:r>
-        <w:t xml:space="preserve">погрешности данного </w:t>
-      </w:r>
-      <w:r>
-        <w:t>метода</w:t>
+        <w:t xml:space="preserve">В то время как набор процессорных инструкций для </w:t>
+      </w:r>
+      <w:r>
+        <w:t xml:space="preserve">устройств общего назначения </w:t>
+      </w:r>
+      <w:r>
+        <w:t>более-менее стандартизирован (</w:t>
+      </w:r>
+      <w:r>
+        <w:t>стандарт</w:t>
       </w:r>
       <w:r>
         <w:t xml:space="preserve"> </w:t>
       </w:r>
       <w:r>
-        <w:t>тестирования.</w:t>
-      </w:r>
-      <w:r>
-        <w:t xml:space="preserve"> </w:t>
-      </w:r>
-      <w:r>
-        <w:t>Можно выделить следующие.</w:t>
-      </w:r>
-    </w:p>
-    <w:p>
-      <w:pPr>
-        <w:ind w:firstLine="708"/>
-      </w:pPr>
-      <w:r>
-        <w:t xml:space="preserve">В то время как набор процессорных инструкций для </w:t>
-      </w:r>
-      <w:r>
-        <w:t xml:space="preserve">устройств общего назначения </w:t>
-      </w:r>
-      <w:r>
-        <w:t>более-менее стандартизирован (</w:t>
-      </w:r>
-      <w:r>
-        <w:t>стандарт</w:t>
-      </w:r>
-      <w:r>
-        <w:t xml:space="preserve"> </w:t>
-      </w:r>
-      <w:r>
         <w:rPr>
           <w:lang w:val="en-US"/>
         </w:rPr>
@@ -463,15 +434,7 @@
         <w:t xml:space="preserve"> для мобильных и планшетных устройств</w:t>
       </w:r>
       <w:r>
-        <w:t>), набор инструкций «</w:t>
-      </w:r>
-      <w:proofErr w:type="spellStart"/>
-      <w:r>
-        <w:t>кастомного</w:t>
-      </w:r>
-      <w:proofErr w:type="spellEnd"/>
-      <w:r>
-        <w:t>» решения может несколько или даже значительно отличаться.</w:t>
+        <w:t>), набор инструкций «кастомного» решения может несколько или даже значительно отличаться.</w:t>
       </w:r>
       <w:r>
         <w:t xml:space="preserve"> Поэтому нужно минимизировать использование «необычных» процессорных команд. Лучше всего использовать для программной реализации язык ассемблера, это позволяет исключить процедуру трансляции языка С (бонусом также является отсутствие оптимизации последовательности команд, которая обычно происходит при компиляции программы на С). Также возможно использование языка </w:t>
@@ -569,15 +532,7 @@
         <w:t xml:space="preserve">Это касается стандартных ЦП для десктопных машин и ноутбуков, и уж тем более </w:t>
       </w:r>
       <w:r>
-        <w:t>касается «</w:t>
-      </w:r>
-      <w:proofErr w:type="spellStart"/>
-      <w:r>
-        <w:t>кастомных</w:t>
-      </w:r>
-      <w:proofErr w:type="spellEnd"/>
-      <w:r>
-        <w:t>»</w:t>
+        <w:t>касается «кастомных»</w:t>
       </w:r>
       <w:r>
         <w:t xml:space="preserve"> процессорных </w:t>
@@ -589,18 +544,10 @@
         <w:t>.</w:t>
       </w:r>
       <w:r>
-        <w:t xml:space="preserve"> Эта проблема не поддается простому решению. Можно пользоваться уже готовыми таблицами </w:t>
-      </w:r>
-      <w:commentRangeStart w:id="0"/>
-      <w:r>
-        <w:t>вроде такой</w:t>
-      </w:r>
-      <w:commentRangeEnd w:id="0"/>
-      <w:r>
-        <w:rPr>
-          <w:rStyle w:val="af"/>
-        </w:rPr>
-        <w:commentReference w:id="0"/>
+        <w:t xml:space="preserve"> Эта проблема не поддается простому решению. Можно поль</w:t>
+      </w:r>
+      <w:r>
+        <w:t>зоваться уже готовыми таблицами</w:t>
       </w:r>
       <w:r>
         <w:rPr>
@@ -609,15 +556,7 @@
         <w:footnoteReference w:id="8"/>
       </w:r>
       <w:r>
-        <w:t xml:space="preserve">, однако </w:t>
-      </w:r>
-      <w:proofErr w:type="spellStart"/>
-      <w:r>
-        <w:t>кастомные</w:t>
-      </w:r>
-      <w:proofErr w:type="spellEnd"/>
-      <w:r>
-        <w:t xml:space="preserve"> реализации нуждаются в отдельном тестировании для каждой используемой команды.</w:t>
+        <w:t>, однако кастомные реализации нуждаются в отдельном тестировании для каждой используемой команды.</w:t>
       </w:r>
     </w:p>
     <w:p>
@@ -634,18 +573,10 @@
         <w:t>, на его исполнение выделяется не 100% процессорного времени. Значительная часть времени уходит на исполнение задач других приложений, прерываний ОС и системных прерываний.</w:t>
       </w:r>
       <w:r>
-        <w:t xml:space="preserve"> Для минимизации времени работы процессора над другими задачами следует по возможности отключить все другие приложения и службы перед началом тестирования. Можно засекать определенное время, </w:t>
-      </w:r>
-      <w:commentRangeStart w:id="1"/>
-      <w:r>
-        <w:t>которого</w:t>
-      </w:r>
-      <w:commentRangeEnd w:id="1"/>
-      <w:r>
-        <w:rPr>
-          <w:rStyle w:val="af"/>
-        </w:rPr>
-        <w:commentReference w:id="1"/>
+        <w:t xml:space="preserve"> Для минимизации времени работы процессора над другими задачами следует по возможности отключить все другие приложения и службы перед началом тестирования. Можно засек</w:t>
+      </w:r>
+      <w:r>
+        <w:t>ать определенное время, которое</w:t>
       </w:r>
       <w:r>
         <w:t xml:space="preserve"> затем умножить на долю </w:t>
@@ -784,14 +715,9 @@
       <w:r>
         <w:t xml:space="preserve">а. Это связано с внутренней </w:t>
       </w:r>
-      <w:proofErr w:type="spellStart"/>
       <w:r>
         <w:lastRenderedPageBreak/>
-        <w:t>параллелизацией</w:t>
-      </w:r>
-      <w:proofErr w:type="spellEnd"/>
-      <w:r>
-        <w:t xml:space="preserve"> работы процессора. Большое количество разных оптимизаций не позволяет точно определить, как поведут себя операции в конкретной взаимной конфигурации, т. е. в конкретном алгоритме. Впрочем, это тема для отдельного исследования о предсказуемости времени исполнения последовательности процессорных команд.</w:t>
+        <w:t>параллелизацией работы процессора. Большое количество разных оптимизаций не позволяет точно определить, как поведут себя операции в конкретной взаимной конфигурации, т. е. в конкретном алгоритме. Впрочем, это тема для отдельного исследования о предсказуемости времени исполнения последовательности процессорных команд.</w:t>
       </w:r>
     </w:p>
     <w:p>
@@ -995,6 +921,57 @@
       </w:r>
       <w:r>
         <w:t>ергопотребление – отключить их.</w:t>
+      </w:r>
+    </w:p>
+    <w:p>
+      <w:pPr>
+        <w:ind w:firstLine="708"/>
+        <w:rPr>
+          <w:i/>
+        </w:rPr>
+      </w:pPr>
+      <w:r>
+        <w:t xml:space="preserve">Далее используются следующие обозначения: </w:t>
+      </w:r>
+      <m:oMath>
+        <m:r>
+          <w:rPr>
+            <w:rFonts w:ascii="Cambria Math" w:hAnsi="Cambria Math"/>
+          </w:rPr>
+          <m:t>P</m:t>
+        </m:r>
+      </m:oMath>
+      <w:r>
+        <w:t xml:space="preserve"> </w:t>
+      </w:r>
+      <w:r>
+        <w:t>–</w:t>
+      </w:r>
+      <w:r>
+        <w:t xml:space="preserve"> </w:t>
+      </w:r>
+      <w:r>
+        <w:t xml:space="preserve">мощность энергопотребления (ватт), </w:t>
+      </w:r>
+      <m:oMath>
+        <m:r>
+          <w:rPr>
+            <w:rFonts w:ascii="Cambria Math" w:hAnsi="Cambria Math"/>
+          </w:rPr>
+          <m:t>E</m:t>
+        </m:r>
+      </m:oMath>
+      <w:r>
+        <w:t xml:space="preserve"> </w:t>
+      </w:r>
+      <w:r>
+        <w:t>–</w:t>
+      </w:r>
+      <w:r>
+        <w:t xml:space="preserve"> </w:t>
+      </w:r>
+      <w:r>
+        <w:t>потребленная энергия (ватт-час).</w:t>
       </w:r>
     </w:p>
     <w:p>
@@ -1207,7 +1184,11 @@
         <w:t xml:space="preserve">), </w:t>
       </w:r>
       <w:r>
-        <w:t>при исполнении служебных (не относящихся к процессу тестирования) процессов</w:t>
+        <w:t xml:space="preserve">при </w:t>
+      </w:r>
+      <w:r>
+        <w:lastRenderedPageBreak/>
+        <w:t>исполнении служебных (не относящихся к процессу тестирования) процессов</w:t>
       </w:r>
       <w:r>
         <w:t xml:space="preserve"> – усредненную величину</w:t>
@@ -1254,7 +1235,6 @@
         <w:ind w:firstLine="708"/>
       </w:pPr>
       <w:r>
-        <w:lastRenderedPageBreak/>
         <w:t>Существует два способа измерения энергопотребления процессора:</w:t>
       </w:r>
       <w:r>
@@ -1813,11 +1793,7 @@
         <w:t>)</w:t>
       </w:r>
       <w:r>
-        <w:t xml:space="preserve">. </w:t>
-      </w:r>
-      <w:commentRangeStart w:id="2"/>
-      <w:r>
-        <w:t xml:space="preserve">Способ оценки величины </w:t>
+        <w:t xml:space="preserve">. Способ оценки величины </w:t>
       </w:r>
       <m:oMath>
         <m:r>
@@ -1831,14 +1807,13 @@
         <w:t xml:space="preserve"> </w:t>
       </w:r>
       <w:r>
-        <w:t>описан в предыдущем разделе.</w:t>
-      </w:r>
-      <w:commentRangeEnd w:id="2"/>
-      <w:r>
-        <w:rPr>
-          <w:rStyle w:val="af"/>
-        </w:rPr>
-        <w:commentReference w:id="2"/>
+        <w:t>описан в предыдущем разделе</w:t>
+      </w:r>
+      <w:r>
+        <w:t xml:space="preserve"> (оценка производительности)</w:t>
+      </w:r>
+      <w:r>
+        <w:t>.</w:t>
       </w:r>
     </w:p>
     <w:p>
@@ -1846,7 +1821,12 @@
         <w:ind w:firstLine="708"/>
       </w:pPr>
       <w:r>
-        <w:t>Далее описывается измерение энергопотребление для конкретного алгоритма. По этому вопросу существует работа</w:t>
+        <w:t>Далее описывается измерение энергопотреблени</w:t>
+      </w:r>
+      <w:bookmarkStart w:id="0" w:name="_GoBack"/>
+      <w:bookmarkEnd w:id="0"/>
+      <w:r>
+        <w:t>е для конкретного алгоритма. По этому вопросу существует работа</w:t>
       </w:r>
       <w:r>
         <w:rPr>
@@ -2209,14 +2189,11 @@
         <w:ind w:firstLine="708"/>
       </w:pPr>
       <w:r>
+        <w:lastRenderedPageBreak/>
         <w:t>Энергия на шифрование блока или байта вычисляется как сумма энергозатрат на каждую операцию.</w:t>
       </w:r>
       <w:r>
-        <w:t xml:space="preserve"> Для обычных алгоритмов это не так просто, так как они часто имеют </w:t>
-      </w:r>
-      <w:r>
-        <w:lastRenderedPageBreak/>
-        <w:t>ветвление, в этом случае для разных веток может быть разное энергопотребление. Но шифры обычно не имеют ветвления.</w:t>
+        <w:t xml:space="preserve"> Для обычных алгоритмов это не так просто, так как они часто имеют ветвление, в этом случае для разных веток может быть разное энергопотребление. Но шифры обычно не имеют ветвления.</w:t>
       </w:r>
     </w:p>
     <w:p>
@@ -2311,18 +2288,7 @@
         <w:ind w:firstLine="708"/>
       </w:pPr>
       <w:r>
-        <w:t xml:space="preserve">Если ранее была найдено время шифрования одного блока или байта, то можно найти </w:t>
-      </w:r>
-      <w:commentRangeStart w:id="3"/>
-      <w:r>
-        <w:t>энергопотребление алгоритма.</w:t>
-      </w:r>
-      <w:commentRangeEnd w:id="3"/>
-      <w:r>
-        <w:rPr>
-          <w:rStyle w:val="af"/>
-        </w:rPr>
-        <w:commentReference w:id="3"/>
+        <w:t>Если ранее была найдено время шифрования одного блока или байта, то можно найти энергопотребление алгоритма.</w:t>
       </w:r>
     </w:p>
     <w:p>
@@ -2450,15 +2416,7 @@
         <w:rPr>
           <w:iCs/>
         </w:rPr>
-        <w:t>Ес</w:t>
-      </w:r>
-      <w:bookmarkStart w:id="4" w:name="_GoBack"/>
-      <w:bookmarkEnd w:id="4"/>
-      <w:r>
-        <w:rPr>
-          <w:iCs/>
-        </w:rPr>
-        <w:t xml:space="preserve">ли погрешности косвенных измерений окажутся не слишком большими, то можно, зная энергопотребление каждой операции в отдельности, вычислять энергопотребление </w:t>
+        <w:t xml:space="preserve">Если погрешности косвенных измерений окажутся не слишком большими, то можно, зная энергопотребление каждой операции в отдельности, вычислять энергопотребление </w:t>
       </w:r>
       <w:r>
         <w:rPr>
@@ -2611,13 +2569,8 @@
       <w:r>
         <w:t xml:space="preserve"> с реальным соотношением производительностей для различных </w:t>
       </w:r>
-      <w:proofErr w:type="spellStart"/>
-      <w:r>
-        <w:t>низкоресурсных</w:t>
-      </w:r>
-      <w:proofErr w:type="spellEnd"/>
-      <w:r>
-        <w:t xml:space="preserve"> </w:t>
+      <w:r>
+        <w:t xml:space="preserve">низкоресурсных </w:t>
       </w:r>
       <w:r>
         <w:t xml:space="preserve">программно-аппаратных </w:t>
@@ -2640,15 +2593,7 @@
         <w:t>По результатам этого сравнения может быть</w:t>
       </w:r>
       <w:r>
-        <w:t xml:space="preserve"> сделан вывод об успешности или </w:t>
-      </w:r>
-      <w:proofErr w:type="spellStart"/>
-      <w:r>
-        <w:t>неуспешности</w:t>
-      </w:r>
-      <w:proofErr w:type="spellEnd"/>
-      <w:r>
-        <w:t xml:space="preserve"> предложенной методологии. Успешной она будет считаться в том случае, если </w:t>
+        <w:t xml:space="preserve"> сделан вывод об успешности или неуспешности предложенной методологии. Успешной она будет считаться в том случае, если </w:t>
       </w:r>
       <w:r>
         <w:t>результаты тестирования на ПК будут хоть в некоторой степени соотноситься с результатами сравнения реальных программно-аппаратных реализаций.</w:t>
@@ -2669,12 +2614,12 @@
       </w:r>
     </w:p>
     <w:sectPr>
-      <w:headerReference w:type="even" r:id="rId10"/>
-      <w:headerReference w:type="default" r:id="rId11"/>
-      <w:footerReference w:type="even" r:id="rId12"/>
-      <w:footerReference w:type="default" r:id="rId13"/>
-      <w:headerReference w:type="first" r:id="rId14"/>
-      <w:footerReference w:type="first" r:id="rId15"/>
+      <w:headerReference w:type="even" r:id="rId8"/>
+      <w:headerReference w:type="default" r:id="rId9"/>
+      <w:footerReference w:type="even" r:id="rId10"/>
+      <w:footerReference w:type="default" r:id="rId11"/>
+      <w:headerReference w:type="first" r:id="rId12"/>
+      <w:footerReference w:type="first" r:id="rId13"/>
       <w:pgSz w:w="11906" w:h="16838"/>
       <w:pgMar w:top="1134" w:right="850" w:bottom="1134" w:left="1701" w:header="708" w:footer="708" w:gutter="0"/>
       <w:cols w:space="708"/>
@@ -2684,85 +2629,8 @@
 </w:document>
 </file>
 
-<file path=word/comments.xml><?xml version="1.0" encoding="utf-8"?>
-<w:comments xmlns:wpc="http://schemas.microsoft.com/office/word/2010/wordprocessingCanvas" xmlns:mc="http://schemas.openxmlformats.org/markup-compatibility/2006" xmlns:o="urn:schemas-microsoft-com:office:office" xmlns:r="http://schemas.openxmlformats.org/officeDocument/2006/relationships" xmlns:m="http://schemas.openxmlformats.org/officeDocument/2006/math" xmlns:v="urn:schemas-microsoft-com:vml" xmlns:wp14="http://schemas.microsoft.com/office/word/2010/wordprocessingDrawing" xmlns:wp="http://schemas.openxmlformats.org/drawingml/2006/wordprocessingDrawing" xmlns:w10="urn:schemas-microsoft-com:office:word" xmlns:w="http://schemas.openxmlformats.org/wordprocessingml/2006/main" xmlns:w14="http://schemas.microsoft.com/office/word/2010/wordml" xmlns:wpg="http://schemas.microsoft.com/office/word/2010/wordprocessingGroup" xmlns:wpi="http://schemas.microsoft.com/office/word/2010/wordprocessingInk" xmlns:wne="http://schemas.microsoft.com/office/word/2006/wordml" xmlns:wps="http://schemas.microsoft.com/office/word/2010/wordprocessingShape" mc:Ignorable="w14 wp14">
-  <w:comment w:id="0" w:author="Annat" w:date="2020-06-17T17:01:00Z" w:initials="A">
-    <w:p>
-      <w:pPr>
-        <w:pStyle w:val="af0"/>
-      </w:pPr>
-      <w:r>
-        <w:rPr>
-          <w:rStyle w:val="af"/>
-        </w:rPr>
-        <w:annotationRef/>
-      </w:r>
-      <w:r>
-        <w:t>Так в статьях не пишут. Эти два слова лучше убрать.</w:t>
-      </w:r>
-    </w:p>
-  </w:comment>
-  <w:comment w:id="1" w:author="Annat" w:date="2020-06-17T17:03:00Z" w:initials="A">
-    <w:p>
-      <w:pPr>
-        <w:pStyle w:val="af0"/>
-      </w:pPr>
-      <w:r>
-        <w:rPr>
-          <w:rStyle w:val="af"/>
-        </w:rPr>
-        <w:annotationRef/>
-      </w:r>
-      <w:r>
-        <w:t>которое</w:t>
-      </w:r>
-    </w:p>
-  </w:comment>
-  <w:comment w:id="2" w:author="Annat" w:date="2020-06-17T17:20:00Z" w:initials="A">
-    <w:p>
-      <w:pPr>
-        <w:pStyle w:val="af0"/>
-      </w:pPr>
-      <w:r>
-        <w:rPr>
-          <w:rStyle w:val="af"/>
-        </w:rPr>
-        <w:annotationRef/>
-      </w:r>
-      <w:r>
-        <w:t>Непонятно где, в каком предыдущем разделе?</w:t>
-      </w:r>
-    </w:p>
-  </w:comment>
-  <w:comment w:id="3" w:author="Annat" w:date="2020-06-17T17:28:00Z" w:initials="A">
-    <w:p>
-      <w:pPr>
-        <w:pStyle w:val="af0"/>
-      </w:pPr>
-      <w:r>
-        <w:rPr>
-          <w:rStyle w:val="af"/>
-        </w:rPr>
-        <w:annotationRef/>
-      </w:r>
-      <w:r>
-        <w:t xml:space="preserve">Две разные формулы и обе вычисляют </w:t>
-      </w:r>
-      <w:proofErr w:type="spellStart"/>
-      <w:r>
-        <w:t>энергопотреление</w:t>
-      </w:r>
-      <w:proofErr w:type="spellEnd"/>
-      <w:r>
-        <w:t>?</w:t>
-      </w:r>
-    </w:p>
-  </w:comment>
-</w:comments>
-</file>
-
 <file path=word/endnotes.xml><?xml version="1.0" encoding="utf-8"?>
-<w:endnotes xmlns:wpc="http://schemas.microsoft.com/office/word/2010/wordprocessingCanvas" xmlns:mc="http://schemas.openxmlformats.org/markup-compatibility/2006" xmlns:o="urn:schemas-microsoft-com:office:office" xmlns:r="http://schemas.openxmlformats.org/officeDocument/2006/relationships" xmlns:m="http://schemas.openxmlformats.org/officeDocument/2006/math" xmlns:v="urn:schemas-microsoft-com:vml" xmlns:wp14="http://schemas.microsoft.com/office/word/2010/wordprocessingDrawing" xmlns:wp="http://schemas.openxmlformats.org/drawingml/2006/wordprocessingDrawing" xmlns:w10="urn:schemas-microsoft-com:office:word" xmlns:w="http://schemas.openxmlformats.org/wordprocessingml/2006/main" xmlns:w14="http://schemas.microsoft.com/office/word/2010/wordml" xmlns:wpg="http://schemas.microsoft.com/office/word/2010/wordprocessingGroup" xmlns:wpi="http://schemas.microsoft.com/office/word/2010/wordprocessingInk" xmlns:wne="http://schemas.microsoft.com/office/word/2006/wordml" xmlns:wps="http://schemas.microsoft.com/office/word/2010/wordprocessingShape" mc:Ignorable="w14 wp14">
+<w:endnotes xmlns:wpc="http://schemas.microsoft.com/office/word/2010/wordprocessingCanvas" xmlns:cx="http://schemas.microsoft.com/office/drawing/2014/chartex" xmlns:cx1="http://schemas.microsoft.com/office/drawing/2015/9/8/chartex" xmlns:mc="http://schemas.openxmlformats.org/markup-compatibility/2006" xmlns:o="urn:schemas-microsoft-com:office:office" xmlns:r="http://schemas.openxmlformats.org/officeDocument/2006/relationships" xmlns:m="http://schemas.openxmlformats.org/officeDocument/2006/math" xmlns:v="urn:schemas-microsoft-com:vml" xmlns:wp14="http://schemas.microsoft.com/office/word/2010/wordprocessingDrawing" xmlns:wp="http://schemas.openxmlformats.org/drawingml/2006/wordprocessingDrawing" xmlns:w10="urn:schemas-microsoft-com:office:word" xmlns:w="http://schemas.openxmlformats.org/wordprocessingml/2006/main" xmlns:w14="http://schemas.microsoft.com/office/word/2010/wordml" xmlns:w15="http://schemas.microsoft.com/office/word/2012/wordml" xmlns:w16se="http://schemas.microsoft.com/office/word/2015/wordml/symex" xmlns:wpg="http://schemas.microsoft.com/office/word/2010/wordprocessingGroup" xmlns:wpi="http://schemas.microsoft.com/office/word/2010/wordprocessingInk" xmlns:wne="http://schemas.microsoft.com/office/word/2006/wordml" xmlns:wps="http://schemas.microsoft.com/office/word/2010/wordprocessingShape" mc:Ignorable="w14 w15 w16se wp14">
   <w:endnote w:type="separator" w:id="-1">
     <w:p>
       <w:pPr>
@@ -2787,7 +2655,7 @@
 </file>
 
 <file path=word/footer1.xml><?xml version="1.0" encoding="utf-8"?>
-<w:ftr xmlns:wpc="http://schemas.microsoft.com/office/word/2010/wordprocessingCanvas" xmlns:mc="http://schemas.openxmlformats.org/markup-compatibility/2006" xmlns:o="urn:schemas-microsoft-com:office:office" xmlns:r="http://schemas.openxmlformats.org/officeDocument/2006/relationships" xmlns:m="http://schemas.openxmlformats.org/officeDocument/2006/math" xmlns:v="urn:schemas-microsoft-com:vml" xmlns:wp14="http://schemas.microsoft.com/office/word/2010/wordprocessingDrawing" xmlns:wp="http://schemas.openxmlformats.org/drawingml/2006/wordprocessingDrawing" xmlns:w10="urn:schemas-microsoft-com:office:word" xmlns:w="http://schemas.openxmlformats.org/wordprocessingml/2006/main" xmlns:w14="http://schemas.microsoft.com/office/word/2010/wordml" xmlns:wpg="http://schemas.microsoft.com/office/word/2010/wordprocessingGroup" xmlns:wpi="http://schemas.microsoft.com/office/word/2010/wordprocessingInk" xmlns:wne="http://schemas.microsoft.com/office/word/2006/wordml" xmlns:wps="http://schemas.microsoft.com/office/word/2010/wordprocessingShape" mc:Ignorable="w14 wp14">
+<w:ftr xmlns:wpc="http://schemas.microsoft.com/office/word/2010/wordprocessingCanvas" xmlns:cx="http://schemas.microsoft.com/office/drawing/2014/chartex" xmlns:cx1="http://schemas.microsoft.com/office/drawing/2015/9/8/chartex" xmlns:mc="http://schemas.openxmlformats.org/markup-compatibility/2006" xmlns:o="urn:schemas-microsoft-com:office:office" xmlns:r="http://schemas.openxmlformats.org/officeDocument/2006/relationships" xmlns:m="http://schemas.openxmlformats.org/officeDocument/2006/math" xmlns:v="urn:schemas-microsoft-com:vml" xmlns:wp14="http://schemas.microsoft.com/office/word/2010/wordprocessingDrawing" xmlns:wp="http://schemas.openxmlformats.org/drawingml/2006/wordprocessingDrawing" xmlns:w10="urn:schemas-microsoft-com:office:word" xmlns:w="http://schemas.openxmlformats.org/wordprocessingml/2006/main" xmlns:w14="http://schemas.microsoft.com/office/word/2010/wordml" xmlns:w15="http://schemas.microsoft.com/office/word/2012/wordml" xmlns:w16se="http://schemas.microsoft.com/office/word/2015/wordml/symex" xmlns:wpg="http://schemas.microsoft.com/office/word/2010/wordprocessingGroup" xmlns:wpi="http://schemas.microsoft.com/office/word/2010/wordprocessingInk" xmlns:wne="http://schemas.microsoft.com/office/word/2006/wordml" xmlns:wps="http://schemas.microsoft.com/office/word/2010/wordprocessingShape" mc:Ignorable="w14 w15 w16se wp14">
   <w:p>
     <w:pPr>
       <w:pStyle w:val="a5"/>
@@ -2797,7 +2665,7 @@
 </file>
 
 <file path=word/footer2.xml><?xml version="1.0" encoding="utf-8"?>
-<w:ftr xmlns:wpc="http://schemas.microsoft.com/office/word/2010/wordprocessingCanvas" xmlns:mc="http://schemas.openxmlformats.org/markup-compatibility/2006" xmlns:o="urn:schemas-microsoft-com:office:office" xmlns:r="http://schemas.openxmlformats.org/officeDocument/2006/relationships" xmlns:m="http://schemas.openxmlformats.org/officeDocument/2006/math" xmlns:v="urn:schemas-microsoft-com:vml" xmlns:wp14="http://schemas.microsoft.com/office/word/2010/wordprocessingDrawing" xmlns:wp="http://schemas.openxmlformats.org/drawingml/2006/wordprocessingDrawing" xmlns:w10="urn:schemas-microsoft-com:office:word" xmlns:w="http://schemas.openxmlformats.org/wordprocessingml/2006/main" xmlns:w14="http://schemas.microsoft.com/office/word/2010/wordml" xmlns:wpg="http://schemas.microsoft.com/office/word/2010/wordprocessingGroup" xmlns:wpi="http://schemas.microsoft.com/office/word/2010/wordprocessingInk" xmlns:wne="http://schemas.microsoft.com/office/word/2006/wordml" xmlns:wps="http://schemas.microsoft.com/office/word/2010/wordprocessingShape" mc:Ignorable="w14 wp14">
+<w:ftr xmlns:wpc="http://schemas.microsoft.com/office/word/2010/wordprocessingCanvas" xmlns:cx="http://schemas.microsoft.com/office/drawing/2014/chartex" xmlns:cx1="http://schemas.microsoft.com/office/drawing/2015/9/8/chartex" xmlns:mc="http://schemas.openxmlformats.org/markup-compatibility/2006" xmlns:o="urn:schemas-microsoft-com:office:office" xmlns:r="http://schemas.openxmlformats.org/officeDocument/2006/relationships" xmlns:m="http://schemas.openxmlformats.org/officeDocument/2006/math" xmlns:v="urn:schemas-microsoft-com:vml" xmlns:wp14="http://schemas.microsoft.com/office/word/2010/wordprocessingDrawing" xmlns:wp="http://schemas.openxmlformats.org/drawingml/2006/wordprocessingDrawing" xmlns:w10="urn:schemas-microsoft-com:office:word" xmlns:w="http://schemas.openxmlformats.org/wordprocessingml/2006/main" xmlns:w14="http://schemas.microsoft.com/office/word/2010/wordml" xmlns:w15="http://schemas.microsoft.com/office/word/2012/wordml" xmlns:w16se="http://schemas.microsoft.com/office/word/2015/wordml/symex" xmlns:wpg="http://schemas.microsoft.com/office/word/2010/wordprocessingGroup" xmlns:wpi="http://schemas.microsoft.com/office/word/2010/wordprocessingInk" xmlns:wne="http://schemas.microsoft.com/office/word/2006/wordml" xmlns:wps="http://schemas.microsoft.com/office/word/2010/wordprocessingShape" mc:Ignorable="w14 w15 w16se wp14">
   <w:p>
     <w:pPr>
       <w:pStyle w:val="a5"/>
@@ -2807,7 +2675,7 @@
 </file>
 
 <file path=word/footer3.xml><?xml version="1.0" encoding="utf-8"?>
-<w:ftr xmlns:wpc="http://schemas.microsoft.com/office/word/2010/wordprocessingCanvas" xmlns:mc="http://schemas.openxmlformats.org/markup-compatibility/2006" xmlns:o="urn:schemas-microsoft-com:office:office" xmlns:r="http://schemas.openxmlformats.org/officeDocument/2006/relationships" xmlns:m="http://schemas.openxmlformats.org/officeDocument/2006/math" xmlns:v="urn:schemas-microsoft-com:vml" xmlns:wp14="http://schemas.microsoft.com/office/word/2010/wordprocessingDrawing" xmlns:wp="http://schemas.openxmlformats.org/drawingml/2006/wordprocessingDrawing" xmlns:w10="urn:schemas-microsoft-com:office:word" xmlns:w="http://schemas.openxmlformats.org/wordprocessingml/2006/main" xmlns:w14="http://schemas.microsoft.com/office/word/2010/wordml" xmlns:wpg="http://schemas.microsoft.com/office/word/2010/wordprocessingGroup" xmlns:wpi="http://schemas.microsoft.com/office/word/2010/wordprocessingInk" xmlns:wne="http://schemas.microsoft.com/office/word/2006/wordml" xmlns:wps="http://schemas.microsoft.com/office/word/2010/wordprocessingShape" mc:Ignorable="w14 wp14">
+<w:ftr xmlns:wpc="http://schemas.microsoft.com/office/word/2010/wordprocessingCanvas" xmlns:cx="http://schemas.microsoft.com/office/drawing/2014/chartex" xmlns:cx1="http://schemas.microsoft.com/office/drawing/2015/9/8/chartex" xmlns:mc="http://schemas.openxmlformats.org/markup-compatibility/2006" xmlns:o="urn:schemas-microsoft-com:office:office" xmlns:r="http://schemas.openxmlformats.org/officeDocument/2006/relationships" xmlns:m="http://schemas.openxmlformats.org/officeDocument/2006/math" xmlns:v="urn:schemas-microsoft-com:vml" xmlns:wp14="http://schemas.microsoft.com/office/word/2010/wordprocessingDrawing" xmlns:wp="http://schemas.openxmlformats.org/drawingml/2006/wordprocessingDrawing" xmlns:w10="urn:schemas-microsoft-com:office:word" xmlns:w="http://schemas.openxmlformats.org/wordprocessingml/2006/main" xmlns:w14="http://schemas.microsoft.com/office/word/2010/wordml" xmlns:w15="http://schemas.microsoft.com/office/word/2012/wordml" xmlns:w16se="http://schemas.microsoft.com/office/word/2015/wordml/symex" xmlns:wpg="http://schemas.microsoft.com/office/word/2010/wordprocessingGroup" xmlns:wpi="http://schemas.microsoft.com/office/word/2010/wordprocessingInk" xmlns:wne="http://schemas.microsoft.com/office/word/2006/wordml" xmlns:wps="http://schemas.microsoft.com/office/word/2010/wordprocessingShape" mc:Ignorable="w14 w15 w16se wp14">
   <w:p>
     <w:pPr>
       <w:pStyle w:val="a5"/>
@@ -2817,7 +2685,7 @@
 </file>
 
 <file path=word/footnotes.xml><?xml version="1.0" encoding="utf-8"?>
-<w:footnotes xmlns:wpc="http://schemas.microsoft.com/office/word/2010/wordprocessingCanvas" xmlns:mc="http://schemas.openxmlformats.org/markup-compatibility/2006" xmlns:o="urn:schemas-microsoft-com:office:office" xmlns:r="http://schemas.openxmlformats.org/officeDocument/2006/relationships" xmlns:m="http://schemas.openxmlformats.org/officeDocument/2006/math" xmlns:v="urn:schemas-microsoft-com:vml" xmlns:wp14="http://schemas.microsoft.com/office/word/2010/wordprocessingDrawing" xmlns:wp="http://schemas.openxmlformats.org/drawingml/2006/wordprocessingDrawing" xmlns:w10="urn:schemas-microsoft-com:office:word" xmlns:w="http://schemas.openxmlformats.org/wordprocessingml/2006/main" xmlns:w14="http://schemas.microsoft.com/office/word/2010/wordml" xmlns:wpg="http://schemas.microsoft.com/office/word/2010/wordprocessingGroup" xmlns:wpi="http://schemas.microsoft.com/office/word/2010/wordprocessingInk" xmlns:wne="http://schemas.microsoft.com/office/word/2006/wordml" xmlns:wps="http://schemas.microsoft.com/office/word/2010/wordprocessingShape" mc:Ignorable="w14 wp14">
+<w:footnotes xmlns:wpc="http://schemas.microsoft.com/office/word/2010/wordprocessingCanvas" xmlns:cx="http://schemas.microsoft.com/office/drawing/2014/chartex" xmlns:cx1="http://schemas.microsoft.com/office/drawing/2015/9/8/chartex" xmlns:mc="http://schemas.openxmlformats.org/markup-compatibility/2006" xmlns:o="urn:schemas-microsoft-com:office:office" xmlns:r="http://schemas.openxmlformats.org/officeDocument/2006/relationships" xmlns:m="http://schemas.openxmlformats.org/officeDocument/2006/math" xmlns:v="urn:schemas-microsoft-com:vml" xmlns:wp14="http://schemas.microsoft.com/office/word/2010/wordprocessingDrawing" xmlns:wp="http://schemas.openxmlformats.org/drawingml/2006/wordprocessingDrawing" xmlns:w10="urn:schemas-microsoft-com:office:word" xmlns:w="http://schemas.openxmlformats.org/wordprocessingml/2006/main" xmlns:w14="http://schemas.microsoft.com/office/word/2010/wordml" xmlns:w15="http://schemas.microsoft.com/office/word/2012/wordml" xmlns:w16se="http://schemas.microsoft.com/office/word/2015/wordml/symex" xmlns:wpg="http://schemas.microsoft.com/office/word/2010/wordprocessingGroup" xmlns:wpi="http://schemas.microsoft.com/office/word/2010/wordprocessingInk" xmlns:wne="http://schemas.microsoft.com/office/word/2006/wordml" xmlns:wps="http://schemas.microsoft.com/office/word/2010/wordprocessingShape" mc:Ignorable="w14 w15 w16se wp14">
   <w:footnote w:type="separator" w:id="-1">
     <w:p>
       <w:pPr>
@@ -3325,7 +3193,7 @@
 </file>
 
 <file path=word/header1.xml><?xml version="1.0" encoding="utf-8"?>
-<w:hdr xmlns:wpc="http://schemas.microsoft.com/office/word/2010/wordprocessingCanvas" xmlns:mc="http://schemas.openxmlformats.org/markup-compatibility/2006" xmlns:o="urn:schemas-microsoft-com:office:office" xmlns:r="http://schemas.openxmlformats.org/officeDocument/2006/relationships" xmlns:m="http://schemas.openxmlformats.org/officeDocument/2006/math" xmlns:v="urn:schemas-microsoft-com:vml" xmlns:wp14="http://schemas.microsoft.com/office/word/2010/wordprocessingDrawing" xmlns:wp="http://schemas.openxmlformats.org/drawingml/2006/wordprocessingDrawing" xmlns:w10="urn:schemas-microsoft-com:office:word" xmlns:w="http://schemas.openxmlformats.org/wordprocessingml/2006/main" xmlns:w14="http://schemas.microsoft.com/office/word/2010/wordml" xmlns:wpg="http://schemas.microsoft.com/office/word/2010/wordprocessingGroup" xmlns:wpi="http://schemas.microsoft.com/office/word/2010/wordprocessingInk" xmlns:wne="http://schemas.microsoft.com/office/word/2006/wordml" xmlns:wps="http://schemas.microsoft.com/office/word/2010/wordprocessingShape" mc:Ignorable="w14 wp14">
+<w:hdr xmlns:wpc="http://schemas.microsoft.com/office/word/2010/wordprocessingCanvas" xmlns:cx="http://schemas.microsoft.com/office/drawing/2014/chartex" xmlns:cx1="http://schemas.microsoft.com/office/drawing/2015/9/8/chartex" xmlns:mc="http://schemas.openxmlformats.org/markup-compatibility/2006" xmlns:o="urn:schemas-microsoft-com:office:office" xmlns:r="http://schemas.openxmlformats.org/officeDocument/2006/relationships" xmlns:m="http://schemas.openxmlformats.org/officeDocument/2006/math" xmlns:v="urn:schemas-microsoft-com:vml" xmlns:wp14="http://schemas.microsoft.com/office/word/2010/wordprocessingDrawing" xmlns:wp="http://schemas.openxmlformats.org/drawingml/2006/wordprocessingDrawing" xmlns:w10="urn:schemas-microsoft-com:office:word" xmlns:w="http://schemas.openxmlformats.org/wordprocessingml/2006/main" xmlns:w14="http://schemas.microsoft.com/office/word/2010/wordml" xmlns:w15="http://schemas.microsoft.com/office/word/2012/wordml" xmlns:w16se="http://schemas.microsoft.com/office/word/2015/wordml/symex" xmlns:wpg="http://schemas.microsoft.com/office/word/2010/wordprocessingGroup" xmlns:wpi="http://schemas.microsoft.com/office/word/2010/wordprocessingInk" xmlns:wne="http://schemas.microsoft.com/office/word/2006/wordml" xmlns:wps="http://schemas.microsoft.com/office/word/2010/wordprocessingShape" mc:Ignorable="w14 w15 w16se wp14">
   <w:p>
     <w:pPr>
       <w:pStyle w:val="a3"/>
@@ -3335,7 +3203,7 @@
 </file>
 
 <file path=word/header2.xml><?xml version="1.0" encoding="utf-8"?>
-<w:hdr xmlns:wpc="http://schemas.microsoft.com/office/word/2010/wordprocessingCanvas" xmlns:mc="http://schemas.openxmlformats.org/markup-compatibility/2006" xmlns:o="urn:schemas-microsoft-com:office:office" xmlns:r="http://schemas.openxmlformats.org/officeDocument/2006/relationships" xmlns:m="http://schemas.openxmlformats.org/officeDocument/2006/math" xmlns:v="urn:schemas-microsoft-com:vml" xmlns:wp14="http://schemas.microsoft.com/office/word/2010/wordprocessingDrawing" xmlns:wp="http://schemas.openxmlformats.org/drawingml/2006/wordprocessingDrawing" xmlns:w10="urn:schemas-microsoft-com:office:word" xmlns:w="http://schemas.openxmlformats.org/wordprocessingml/2006/main" xmlns:w14="http://schemas.microsoft.com/office/word/2010/wordml" xmlns:wpg="http://schemas.microsoft.com/office/word/2010/wordprocessingGroup" xmlns:wpi="http://schemas.microsoft.com/office/word/2010/wordprocessingInk" xmlns:wne="http://schemas.microsoft.com/office/word/2006/wordml" xmlns:wps="http://schemas.microsoft.com/office/word/2010/wordprocessingShape" mc:Ignorable="w14 wp14">
+<w:hdr xmlns:wpc="http://schemas.microsoft.com/office/word/2010/wordprocessingCanvas" xmlns:cx="http://schemas.microsoft.com/office/drawing/2014/chartex" xmlns:cx1="http://schemas.microsoft.com/office/drawing/2015/9/8/chartex" xmlns:mc="http://schemas.openxmlformats.org/markup-compatibility/2006" xmlns:o="urn:schemas-microsoft-com:office:office" xmlns:r="http://schemas.openxmlformats.org/officeDocument/2006/relationships" xmlns:m="http://schemas.openxmlformats.org/officeDocument/2006/math" xmlns:v="urn:schemas-microsoft-com:vml" xmlns:wp14="http://schemas.microsoft.com/office/word/2010/wordprocessingDrawing" xmlns:wp="http://schemas.openxmlformats.org/drawingml/2006/wordprocessingDrawing" xmlns:w10="urn:schemas-microsoft-com:office:word" xmlns:w="http://schemas.openxmlformats.org/wordprocessingml/2006/main" xmlns:w14="http://schemas.microsoft.com/office/word/2010/wordml" xmlns:w15="http://schemas.microsoft.com/office/word/2012/wordml" xmlns:w16se="http://schemas.microsoft.com/office/word/2015/wordml/symex" xmlns:wpg="http://schemas.microsoft.com/office/word/2010/wordprocessingGroup" xmlns:wpi="http://schemas.microsoft.com/office/word/2010/wordprocessingInk" xmlns:wne="http://schemas.microsoft.com/office/word/2006/wordml" xmlns:wps="http://schemas.microsoft.com/office/word/2010/wordprocessingShape" mc:Ignorable="w14 w15 w16se wp14">
   <w:p>
     <w:pPr>
       <w:pStyle w:val="a3"/>
@@ -3345,7 +3213,7 @@
 </file>
 
 <file path=word/header3.xml><?xml version="1.0" encoding="utf-8"?>
-<w:hdr xmlns:wpc="http://schemas.microsoft.com/office/word/2010/wordprocessingCanvas" xmlns:mc="http://schemas.openxmlformats.org/markup-compatibility/2006" xmlns:o="urn:schemas-microsoft-com:office:office" xmlns:r="http://schemas.openxmlformats.org/officeDocument/2006/relationships" xmlns:m="http://schemas.openxmlformats.org/officeDocument/2006/math" xmlns:v="urn:schemas-microsoft-com:vml" xmlns:wp14="http://schemas.microsoft.com/office/word/2010/wordprocessingDrawing" xmlns:wp="http://schemas.openxmlformats.org/drawingml/2006/wordprocessingDrawing" xmlns:w10="urn:schemas-microsoft-com:office:word" xmlns:w="http://schemas.openxmlformats.org/wordprocessingml/2006/main" xmlns:w14="http://schemas.microsoft.com/office/word/2010/wordml" xmlns:wpg="http://schemas.microsoft.com/office/word/2010/wordprocessingGroup" xmlns:wpi="http://schemas.microsoft.com/office/word/2010/wordprocessingInk" xmlns:wne="http://schemas.microsoft.com/office/word/2006/wordml" xmlns:wps="http://schemas.microsoft.com/office/word/2010/wordprocessingShape" mc:Ignorable="w14 wp14">
+<w:hdr xmlns:wpc="http://schemas.microsoft.com/office/word/2010/wordprocessingCanvas" xmlns:cx="http://schemas.microsoft.com/office/drawing/2014/chartex" xmlns:cx1="http://schemas.microsoft.com/office/drawing/2015/9/8/chartex" xmlns:mc="http://schemas.openxmlformats.org/markup-compatibility/2006" xmlns:o="urn:schemas-microsoft-com:office:office" xmlns:r="http://schemas.openxmlformats.org/officeDocument/2006/relationships" xmlns:m="http://schemas.openxmlformats.org/officeDocument/2006/math" xmlns:v="urn:schemas-microsoft-com:vml" xmlns:wp14="http://schemas.microsoft.com/office/word/2010/wordprocessingDrawing" xmlns:wp="http://schemas.openxmlformats.org/drawingml/2006/wordprocessingDrawing" xmlns:w10="urn:schemas-microsoft-com:office:word" xmlns:w="http://schemas.openxmlformats.org/wordprocessingml/2006/main" xmlns:w14="http://schemas.microsoft.com/office/word/2010/wordml" xmlns:w15="http://schemas.microsoft.com/office/word/2012/wordml" xmlns:w16se="http://schemas.microsoft.com/office/word/2015/wordml/symex" xmlns:wpg="http://schemas.microsoft.com/office/word/2010/wordprocessingGroup" xmlns:wpi="http://schemas.microsoft.com/office/word/2010/wordprocessingInk" xmlns:wne="http://schemas.microsoft.com/office/word/2006/wordml" xmlns:wps="http://schemas.microsoft.com/office/word/2010/wordprocessingShape" mc:Ignorable="w14 w15 w16se wp14">
   <w:p>
     <w:pPr>
       <w:pStyle w:val="a3"/>
@@ -3355,8 +3223,8 @@
 </file>
 
 <file path=word/numbering.xml><?xml version="1.0" encoding="utf-8"?>
-<w:numbering xmlns:wpc="http://schemas.microsoft.com/office/word/2010/wordprocessingCanvas" xmlns:mc="http://schemas.openxmlformats.org/markup-compatibility/2006" xmlns:o="urn:schemas-microsoft-com:office:office" xmlns:r="http://schemas.openxmlformats.org/officeDocument/2006/relationships" xmlns:m="http://schemas.openxmlformats.org/officeDocument/2006/math" xmlns:v="urn:schemas-microsoft-com:vml" xmlns:wp14="http://schemas.microsoft.com/office/word/2010/wordprocessingDrawing" xmlns:wp="http://schemas.openxmlformats.org/drawingml/2006/wordprocessingDrawing" xmlns:w10="urn:schemas-microsoft-com:office:word" xmlns:w="http://schemas.openxmlformats.org/wordprocessingml/2006/main" xmlns:w14="http://schemas.microsoft.com/office/word/2010/wordml" xmlns:wpg="http://schemas.microsoft.com/office/word/2010/wordprocessingGroup" xmlns:wpi="http://schemas.microsoft.com/office/word/2010/wordprocessingInk" xmlns:wne="http://schemas.microsoft.com/office/word/2006/wordml" xmlns:wps="http://schemas.microsoft.com/office/word/2010/wordprocessingShape" mc:Ignorable="w14 wp14">
-  <w:abstractNum w:abstractNumId="0">
+<w:numbering xmlns:wpc="http://schemas.microsoft.com/office/word/2010/wordprocessingCanvas" xmlns:cx="http://schemas.microsoft.com/office/drawing/2014/chartex" xmlns:cx1="http://schemas.microsoft.com/office/drawing/2015/9/8/chartex" xmlns:mc="http://schemas.openxmlformats.org/markup-compatibility/2006" xmlns:o="urn:schemas-microsoft-com:office:office" xmlns:r="http://schemas.openxmlformats.org/officeDocument/2006/relationships" xmlns:m="http://schemas.openxmlformats.org/officeDocument/2006/math" xmlns:v="urn:schemas-microsoft-com:vml" xmlns:wp14="http://schemas.microsoft.com/office/word/2010/wordprocessingDrawing" xmlns:wp="http://schemas.openxmlformats.org/drawingml/2006/wordprocessingDrawing" xmlns:w10="urn:schemas-microsoft-com:office:word" xmlns:w="http://schemas.openxmlformats.org/wordprocessingml/2006/main" xmlns:w14="http://schemas.microsoft.com/office/word/2010/wordml" xmlns:w15="http://schemas.microsoft.com/office/word/2012/wordml" xmlns:w16se="http://schemas.microsoft.com/office/word/2015/wordml/symex" xmlns:wpg="http://schemas.microsoft.com/office/word/2010/wordprocessingGroup" xmlns:wpi="http://schemas.microsoft.com/office/word/2010/wordprocessingInk" xmlns:wne="http://schemas.microsoft.com/office/word/2006/wordml" xmlns:wps="http://schemas.microsoft.com/office/word/2010/wordprocessingShape" mc:Ignorable="w14 w15 w16se wp14">
+  <w:abstractNum w:abstractNumId="0" w15:restartNumberingAfterBreak="0">
     <w:nsid w:val="03E63FA1"/>
     <w:multiLevelType w:val="multilevel"/>
     <w:tmpl w:val="9C503856"/>
@@ -3477,7 +3345,7 @@
       </w:rPr>
     </w:lvl>
   </w:abstractNum>
-  <w:abstractNum w:abstractNumId="1">
+  <w:abstractNum w:abstractNumId="1" w15:restartNumberingAfterBreak="0">
     <w:nsid w:val="05943287"/>
     <w:multiLevelType w:val="hybridMultilevel"/>
     <w:tmpl w:val="5BA0683A"/>
@@ -3590,7 +3458,7 @@
       </w:rPr>
     </w:lvl>
   </w:abstractNum>
-  <w:abstractNum w:abstractNumId="2">
+  <w:abstractNum w:abstractNumId="2" w15:restartNumberingAfterBreak="0">
     <w:nsid w:val="0F1E2939"/>
     <w:multiLevelType w:val="multilevel"/>
     <w:tmpl w:val="419A1662"/>
@@ -3703,7 +3571,7 @@
       </w:rPr>
     </w:lvl>
   </w:abstractNum>
-  <w:abstractNum w:abstractNumId="3">
+  <w:abstractNum w:abstractNumId="3" w15:restartNumberingAfterBreak="0">
     <w:nsid w:val="1CA5206F"/>
     <w:multiLevelType w:val="hybridMultilevel"/>
     <w:tmpl w:val="D67CEEFE"/>
@@ -3816,7 +3684,7 @@
       </w:rPr>
     </w:lvl>
   </w:abstractNum>
-  <w:abstractNum w:abstractNumId="4">
+  <w:abstractNum w:abstractNumId="4" w15:restartNumberingAfterBreak="0">
     <w:nsid w:val="24394E16"/>
     <w:multiLevelType w:val="hybridMultilevel"/>
     <w:tmpl w:val="EBF60020"/>
@@ -3902,7 +3770,7 @@
       </w:pPr>
     </w:lvl>
   </w:abstractNum>
-  <w:abstractNum w:abstractNumId="5">
+  <w:abstractNum w:abstractNumId="5" w15:restartNumberingAfterBreak="0">
     <w:nsid w:val="25696453"/>
     <w:multiLevelType w:val="hybridMultilevel"/>
     <w:tmpl w:val="29782EA4"/>
@@ -4015,7 +3883,7 @@
       </w:rPr>
     </w:lvl>
   </w:abstractNum>
-  <w:abstractNum w:abstractNumId="6">
+  <w:abstractNum w:abstractNumId="6" w15:restartNumberingAfterBreak="0">
     <w:nsid w:val="25D93BDB"/>
     <w:multiLevelType w:val="hybridMultilevel"/>
     <w:tmpl w:val="F23A5FEE"/>
@@ -4128,7 +3996,7 @@
       </w:rPr>
     </w:lvl>
   </w:abstractNum>
-  <w:abstractNum w:abstractNumId="7">
+  <w:abstractNum w:abstractNumId="7" w15:restartNumberingAfterBreak="0">
     <w:nsid w:val="3E410C9A"/>
     <w:multiLevelType w:val="hybridMultilevel"/>
     <w:tmpl w:val="1E8EA426"/>
@@ -4241,7 +4109,7 @@
       </w:rPr>
     </w:lvl>
   </w:abstractNum>
-  <w:abstractNum w:abstractNumId="8">
+  <w:abstractNum w:abstractNumId="8" w15:restartNumberingAfterBreak="0">
     <w:nsid w:val="41E401E0"/>
     <w:multiLevelType w:val="hybridMultilevel"/>
     <w:tmpl w:val="38BAB976"/>
@@ -4354,7 +4222,7 @@
       </w:rPr>
     </w:lvl>
   </w:abstractNum>
-  <w:abstractNum w:abstractNumId="9">
+  <w:abstractNum w:abstractNumId="9" w15:restartNumberingAfterBreak="0">
     <w:nsid w:val="495A3B58"/>
     <w:multiLevelType w:val="hybridMultilevel"/>
     <w:tmpl w:val="BC86F782"/>
@@ -4467,7 +4335,7 @@
       </w:rPr>
     </w:lvl>
   </w:abstractNum>
-  <w:abstractNum w:abstractNumId="10">
+  <w:abstractNum w:abstractNumId="10" w15:restartNumberingAfterBreak="0">
     <w:nsid w:val="50033D5E"/>
     <w:multiLevelType w:val="hybridMultilevel"/>
     <w:tmpl w:val="0FA0D3F4"/>
@@ -4580,7 +4448,7 @@
       </w:rPr>
     </w:lvl>
   </w:abstractNum>
-  <w:abstractNum w:abstractNumId="11">
+  <w:abstractNum w:abstractNumId="11" w15:restartNumberingAfterBreak="0">
     <w:nsid w:val="50A3473D"/>
     <w:multiLevelType w:val="hybridMultilevel"/>
     <w:tmpl w:val="82A47034"/>
@@ -4693,7 +4561,7 @@
       </w:rPr>
     </w:lvl>
   </w:abstractNum>
-  <w:abstractNum w:abstractNumId="12">
+  <w:abstractNum w:abstractNumId="12" w15:restartNumberingAfterBreak="0">
     <w:nsid w:val="614A2E1D"/>
     <w:multiLevelType w:val="hybridMultilevel"/>
     <w:tmpl w:val="B0263990"/>
@@ -4779,7 +4647,7 @@
       </w:pPr>
     </w:lvl>
   </w:abstractNum>
-  <w:abstractNum w:abstractNumId="13">
+  <w:abstractNum w:abstractNumId="13" w15:restartNumberingAfterBreak="0">
     <w:nsid w:val="675E52D6"/>
     <w:multiLevelType w:val="hybridMultilevel"/>
     <w:tmpl w:val="C8CA8A3A"/>
@@ -4868,7 +4736,7 @@
       </w:pPr>
     </w:lvl>
   </w:abstractNum>
-  <w:abstractNum w:abstractNumId="14">
+  <w:abstractNum w:abstractNumId="14" w15:restartNumberingAfterBreak="0">
     <w:nsid w:val="679166A6"/>
     <w:multiLevelType w:val="hybridMultilevel"/>
     <w:tmpl w:val="680E3C0C"/>
@@ -5030,7 +4898,7 @@
 </file>
 
 <file path=word/styles.xml><?xml version="1.0" encoding="utf-8"?>
-<w:styles xmlns:mc="http://schemas.openxmlformats.org/markup-compatibility/2006" xmlns:r="http://schemas.openxmlformats.org/officeDocument/2006/relationships" xmlns:w="http://schemas.openxmlformats.org/wordprocessingml/2006/main" xmlns:w14="http://schemas.microsoft.com/office/word/2010/wordml" mc:Ignorable="w14">
+<w:styles xmlns:mc="http://schemas.openxmlformats.org/markup-compatibility/2006" xmlns:r="http://schemas.openxmlformats.org/officeDocument/2006/relationships" xmlns:w="http://schemas.openxmlformats.org/wordprocessingml/2006/main" xmlns:w14="http://schemas.microsoft.com/office/word/2010/wordml" xmlns:w15="http://schemas.microsoft.com/office/word/2012/wordml" xmlns:w16se="http://schemas.microsoft.com/office/word/2015/wordml/symex" mc:Ignorable="w14 w15 w16se">
   <w:docDefaults>
     <w:rPrDefault>
       <w:rPr>
@@ -5046,720 +4914,378 @@
       </w:pPr>
     </w:pPrDefault>
   </w:docDefaults>
-  <w:latentStyles w:defLockedState="0" w:defUIPriority="99" w:defSemiHidden="1" w:defUnhideWhenUsed="1" w:defQFormat="0" w:count="267">
-    <w:lsdException w:name="Normal" w:semiHidden="0" w:uiPriority="0" w:unhideWhenUsed="0" w:qFormat="1"/>
-    <w:lsdException w:name="heading 1" w:semiHidden="0" w:uiPriority="9" w:unhideWhenUsed="0" w:qFormat="1"/>
-    <w:lsdException w:name="heading 2" w:uiPriority="9" w:qFormat="1"/>
-    <w:lsdException w:name="heading 3" w:uiPriority="9" w:qFormat="1"/>
-    <w:lsdException w:name="heading 4" w:uiPriority="9" w:qFormat="1"/>
-    <w:lsdException w:name="heading 5" w:uiPriority="9" w:qFormat="1"/>
-    <w:lsdException w:name="heading 6" w:uiPriority="9" w:qFormat="1"/>
-    <w:lsdException w:name="heading 7" w:uiPriority="9" w:qFormat="1"/>
-    <w:lsdException w:name="heading 8" w:uiPriority="9" w:qFormat="1"/>
-    <w:lsdException w:name="heading 9" w:uiPriority="9" w:qFormat="1"/>
-    <w:lsdException w:name="toc 1" w:uiPriority="39"/>
-    <w:lsdException w:name="toc 2" w:uiPriority="39"/>
-    <w:lsdException w:name="toc 3" w:uiPriority="39"/>
-    <w:lsdException w:name="toc 4" w:uiPriority="39"/>
-    <w:lsdException w:name="toc 5" w:uiPriority="39"/>
-    <w:lsdException w:name="toc 6" w:uiPriority="39"/>
-    <w:lsdException w:name="toc 7" w:uiPriority="39"/>
-    <w:lsdException w:name="toc 8" w:uiPriority="39"/>
-    <w:lsdException w:name="toc 9" w:uiPriority="39"/>
-    <w:lsdException w:name="caption" w:uiPriority="35" w:qFormat="1"/>
-    <w:lsdException w:name="Title" w:semiHidden="0" w:uiPriority="10" w:unhideWhenUsed="0" w:qFormat="1"/>
-    <w:lsdException w:name="Default Paragraph Font" w:uiPriority="1"/>
-    <w:lsdException w:name="Subtitle" w:semiHidden="0" w:uiPriority="11" w:unhideWhenUsed="0" w:qFormat="1"/>
-    <w:lsdException w:name="Strong" w:semiHidden="0" w:uiPriority="22" w:unhideWhenUsed="0" w:qFormat="1"/>
-    <w:lsdException w:name="Emphasis" w:semiHidden="0" w:uiPriority="20" w:unhideWhenUsed="0" w:qFormat="1"/>
-    <w:lsdException w:name="Table Grid" w:semiHidden="0" w:uiPriority="39" w:unhideWhenUsed="0"/>
-    <w:lsdException w:name="Placeholder Text" w:unhideWhenUsed="0"/>
-    <w:lsdException w:name="No Spacing" w:semiHidden="0" w:uiPriority="1" w:unhideWhenUsed="0" w:qFormat="1"/>
-    <w:lsdException w:name="Light Shading" w:semiHidden="0" w:uiPriority="60" w:unhideWhenUsed="0"/>
-    <w:lsdException w:name="Light List" w:semiHidden="0" w:uiPriority="61" w:unhideWhenUsed="0"/>
-    <w:lsdException w:name="Light Grid" w:semiHidden="0" w:uiPriority="62" w:unhideWhenUsed="0"/>
-    <w:lsdException w:name="Medium Shading 1" w:semiHidden="0" w:uiPriority="63" w:unhideWhenUsed="0"/>
-    <w:lsdException w:name="Medium Shading 2" w:semiHidden="0" w:uiPriority="64" w:unhideWhenUsed="0"/>
-    <w:lsdException w:name="Medium List 1" w:semiHidden="0" w:uiPriority="65" w:unhideWhenUsed="0"/>
-    <w:lsdException w:name="Medium List 2" w:semiHidden="0" w:uiPriority="66" w:unhideWhenUsed="0"/>
-    <w:lsdException w:name="Medium Grid 1" w:semiHidden="0" w:uiPriority="67" w:unhideWhenUsed="0"/>
-    <w:lsdException w:name="Medium Grid 2" w:semiHidden="0" w:uiPriority="68" w:unhideWhenUsed="0"/>
-    <w:lsdException w:name="Medium Grid 3" w:semiHidden="0" w:uiPriority="69" w:unhideWhenUsed="0"/>
-    <w:lsdException w:name="Dark List" w:semiHidden="0" w:uiPriority="70" w:unhideWhenUsed="0"/>
-    <w:lsdException w:name="Colorful Shading" w:semiHidden="0" w:uiPriority="71" w:unhideWhenUsed="0"/>
-    <w:lsdException w:name="Colorful List" w:semiHidden="0" w:uiPriority="72" w:unhideWhenUsed="0"/>
-    <w:lsdException w:name="Colorful Grid" w:semiHidden="0" w:uiPriority="73" w:unhideWhenUsed="0"/>
-    <w:lsdException w:name="Light Shading Accent 1" w:semiHidden="0" w:uiPriority="60" w:unhideWhenUsed="0"/>
-    <w:lsdException w:name="Light List Accent 1" w:semiHidden="0" w:uiPriority="61" w:unhideWhenUsed="0"/>
-    <w:lsdException w:name="Light Grid Accent 1" w:semiHidden="0" w:uiPriority="62" w:unhideWhenUsed="0"/>
-    <w:lsdException w:name="Medium Shading 1 Accent 1" w:semiHidden="0" w:uiPriority="63" w:unhideWhenUsed="0"/>
-    <w:lsdException w:name="Medium Shading 2 Accent 1" w:semiHidden="0" w:uiPriority="64" w:unhideWhenUsed="0"/>
-    <w:lsdException w:name="Medium List 1 Accent 1" w:semiHidden="0" w:uiPriority="65" w:unhideWhenUsed="0"/>
-    <w:lsdException w:name="Revision" w:unhideWhenUsed="0"/>
-    <w:lsdException w:name="List Paragraph" w:semiHidden="0" w:uiPriority="34" w:unhideWhenUsed="0" w:qFormat="1"/>
-    <w:lsdException w:name="Quote" w:semiHidden="0" w:uiPriority="29" w:unhideWhenUsed="0" w:qFormat="1"/>
-    <w:lsdException w:name="Intense Quote" w:semiHidden="0" w:uiPriority="30" w:unhideWhenUsed="0" w:qFormat="1"/>
-    <w:lsdException w:name="Medium List 2 Accent 1" w:semiHidden="0" w:uiPriority="66" w:unhideWhenUsed="0"/>
-    <w:lsdException w:name="Medium Grid 1 Accent 1" w:semiHidden="0" w:uiPriority="67" w:unhideWhenUsed="0"/>
-    <w:lsdException w:name="Medium Grid 2 Accent 1" w:semiHidden="0" w:uiPriority="68" w:unhideWhenUsed="0"/>
-    <w:lsdException w:name="Medium Grid 3 Accent 1" w:semiHidden="0" w:uiPriority="69" w:unhideWhenUsed="0"/>
-    <w:lsdException w:name="Dark List Accent 1" w:semiHidden="0" w:uiPriority="70" w:unhideWhenUsed="0"/>
-    <w:lsdException w:name="Colorful Shading Accent 1" w:semiHidden="0" w:uiPriority="71" w:unhideWhenUsed="0"/>
-    <w:lsdException w:name="Colorful List Accent 1" w:semiHidden="0" w:uiPriority="72" w:unhideWhenUsed="0"/>
-    <w:lsdException w:name="Colorful Grid Accent 1" w:semiHidden="0" w:uiPriority="73" w:unhideWhenUsed="0"/>
-    <w:lsdException w:name="Light Shading Accent 2" w:semiHidden="0" w:uiPriority="60" w:unhideWhenUsed="0"/>
-    <w:lsdException w:name="Light List Accent 2" w:semiHidden="0" w:uiPriority="61" w:unhideWhenUsed="0"/>
-    <w:lsdException w:name="Light Grid Accent 2" w:semiHidden="0" w:uiPriority="62" w:unhideWhenUsed="0"/>
-    <w:lsdException w:name="Medium Shading 1 Accent 2" w:semiHidden="0" w:uiPriority="63" w:unhideWhenUsed="0"/>
-    <w:lsdException w:name="Medium Shading 2 Accent 2" w:semiHidden="0" w:uiPriority="64" w:unhideWhenUsed="0"/>
-    <w:lsdException w:name="Medium List 1 Accent 2" w:semiHidden="0" w:uiPriority="65" w:unhideWhenUsed="0"/>
-    <w:lsdException w:name="Medium List 2 Accent 2" w:semiHidden="0" w:uiPriority="66" w:unhideWhenUsed="0"/>
-    <w:lsdException w:name="Medium Grid 1 Accent 2" w:semiHidden="0" w:uiPriority="67" w:unhideWhenUsed="0"/>
-    <w:lsdException w:name="Medium Grid 2 Accent 2" w:semiHidden="0" w:uiPriority="68" w:unhideWhenUsed="0"/>
-    <w:lsdException w:name="Medium Grid 3 Accent 2" w:semiHidden="0" w:uiPriority="69" w:unhideWhenUsed="0"/>
-    <w:lsdException w:name="Dark List Accent 2" w:semiHidden="0" w:uiPriority="70" w:unhideWhenUsed="0"/>
-    <w:lsdException w:name="Colorful Shading Accent 2" w:semiHidden="0" w:uiPriority="71" w:unhideWhenUsed="0"/>
-    <w:lsdException w:name="Colorful List Accent 2" w:semiHidden="0" w:uiPriority="72" w:unhideWhenUsed="0"/>
-    <w:lsdException w:name="Colorful Grid Accent 2" w:semiHidden="0" w:uiPriority="73" w:unhideWhenUsed="0"/>
-    <w:lsdException w:name="Light Shading Accent 3" w:semiHidden="0" w:uiPriority="60" w:unhideWhenUsed="0"/>
-    <w:lsdException w:name="Light List Accent 3" w:semiHidden="0" w:uiPriority="61" w:unhideWhenUsed="0"/>
-    <w:lsdException w:name="Light Grid Accent 3" w:semiHidden="0" w:uiPriority="62" w:unhideWhenUsed="0"/>
-    <w:lsdException w:name="Medium Shading 1 Accent 3" w:semiHidden="0" w:uiPriority="63" w:unhideWhenUsed="0"/>
-    <w:lsdException w:name="Medium Shading 2 Accent 3" w:semiHidden="0" w:uiPriority="64" w:unhideWhenUsed="0"/>
-    <w:lsdException w:name="Medium List 1 Accent 3" w:semiHidden="0" w:uiPriority="65" w:unhideWhenUsed="0"/>
-    <w:lsdException w:name="Medium List 2 Accent 3" w:semiHidden="0" w:uiPriority="66" w:unhideWhenUsed="0"/>
-    <w:lsdException w:name="Medium Grid 1 Accent 3" w:semiHidden="0" w:uiPriority="67" w:unhideWhenUsed="0"/>
-    <w:lsdException w:name="Medium Grid 2 Accent 3" w:semiHidden="0" w:uiPriority="68" w:unhideWhenUsed="0"/>
-    <w:lsdException w:name="Medium Grid 3 Accent 3" w:semiHidden="0" w:uiPriority="69" w:unhideWhenUsed="0"/>
-    <w:lsdException w:name="Dark List Accent 3" w:semiHidden="0" w:uiPriority="70" w:unhideWhenUsed="0"/>
-    <w:lsdException w:name="Colorful Shading Accent 3" w:semiHidden="0" w:uiPriority="71" w:unhideWhenUsed="0"/>
-    <w:lsdException w:name="Colorful List Accent 3" w:semiHidden="0" w:uiPriority="72" w:unhideWhenUsed="0"/>
-    <w:lsdException w:name="Colorful Grid Accent 3" w:semiHidden="0" w:uiPriority="73" w:unhideWhenUsed="0"/>
-    <w:lsdException w:name="Light Shading Accent 4" w:semiHidden="0" w:uiPriority="60" w:unhideWhenUsed="0"/>
-    <w:lsdException w:name="Light List Accent 4" w:semiHidden="0" w:uiPriority="61" w:unhideWhenUsed="0"/>
-    <w:lsdException w:name="Light Grid Accent 4" w:semiHidden="0" w:uiPriority="62" w:unhideWhenUsed="0"/>
-    <w:lsdException w:name="Medium Shading 1 Accent 4" w:semiHidden="0" w:uiPriority="63" w:unhideWhenUsed="0"/>
-    <w:lsdException w:name="Medium Shading 2 Accent 4" w:semiHidden="0" w:uiPriority="64" w:unhideWhenUsed="0"/>
-    <w:lsdException w:name="Medium List 1 Accent 4" w:semiHidden="0" w:uiPriority="65" w:unhideWhenUsed="0"/>
-    <w:lsdException w:name="Medium List 2 Accent 4" w:semiHidden="0" w:uiPriority="66" w:unhideWhenUsed="0"/>
-    <w:lsdException w:name="Medium Grid 1 Accent 4" w:semiHidden="0" w:uiPriority="67" w:unhideWhenUsed="0"/>
-    <w:lsdException w:name="Medium Grid 2 Accent 4" w:semiHidden="0" w:uiPriority="68" w:unhideWhenUsed="0"/>
-    <w:lsdException w:name="Medium Grid 3 Accent 4" w:semiHidden="0" w:uiPriority="69" w:unhideWhenUsed="0"/>
-    <w:lsdException w:name="Dark List Accent 4" w:semiHidden="0" w:uiPriority="70" w:unhideWhenUsed="0"/>
-    <w:lsdException w:name="Colorful Shading Accent 4" w:semiHidden="0" w:uiPriority="71" w:unhideWhenUsed="0"/>
-    <w:lsdException w:name="Colorful List Accent 4" w:semiHidden="0" w:uiPriority="72" w:unhideWhenUsed="0"/>
-    <w:lsdException w:name="Colorful Grid Accent 4" w:semiHidden="0" w:uiPriority="73" w:unhideWhenUsed="0"/>
-    <w:lsdException w:name="Light Shading Accent 5" w:semiHidden="0" w:uiPriority="60" w:unhideWhenUsed="0"/>
-    <w:lsdException w:name="Light List Accent 5" w:semiHidden="0" w:uiPriority="61" w:unhideWhenUsed="0"/>
-    <w:lsdException w:name="Light Grid Accent 5" w:semiHidden="0" w:uiPriority="62" w:unhideWhenUsed="0"/>
-    <w:lsdException w:name="Medium Shading 1 Accent 5" w:semiHidden="0" w:uiPriority="63" w:unhideWhenUsed="0"/>
-    <w:lsdException w:name="Medium Shading 2 Accent 5" w:semiHidden="0" w:uiPriority="64" w:unhideWhenUsed="0"/>
-    <w:lsdException w:name="Medium List 1 Accent 5" w:semiHidden="0" w:uiPriority="65" w:unhideWhenUsed="0"/>
-    <w:lsdException w:name="Medium List 2 Accent 5" w:semiHidden="0" w:uiPriority="66" w:unhideWhenUsed="0"/>
-    <w:lsdException w:name="Medium Grid 1 Accent 5" w:semiHidden="0" w:uiPriority="67" w:unhideWhenUsed="0"/>
-    <w:lsdException w:name="Medium Grid 2 Accent 5" w:semiHidden="0" w:uiPriority="68" w:unhideWhenUsed="0"/>
-    <w:lsdException w:name="Medium Grid 3 Accent 5" w:semiHidden="0" w:uiPriority="69" w:unhideWhenUsed="0"/>
-    <w:lsdException w:name="Dark List Accent 5" w:semiHidden="0" w:uiPriority="70" w:unhideWhenUsed="0"/>
-    <w:lsdException w:name="Colorful Shading Accent 5" w:semiHidden="0" w:uiPriority="71" w:unhideWhenUsed="0"/>
-    <w:lsdException w:name="Colorful List Accent 5" w:semiHidden="0" w:uiPriority="72" w:unhideWhenUsed="0"/>
-    <w:lsdException w:name="Colorful Grid Accent 5" w:semiHidden="0" w:uiPriority="73" w:unhideWhenUsed="0"/>
-    <w:lsdException w:name="Light Shading Accent 6" w:semiHidden="0" w:uiPriority="60" w:unhideWhenUsed="0"/>
-    <w:lsdException w:name="Light List Accent 6" w:semiHidden="0" w:uiPriority="61" w:unhideWhenUsed="0"/>
-    <w:lsdException w:name="Light Grid Accent 6" w:semiHidden="0" w:uiPriority="62" w:unhideWhenUsed="0"/>
-    <w:lsdException w:name="Medium Shading 1 Accent 6" w:semiHidden="0" w:uiPriority="63" w:unhideWhenUsed="0"/>
-    <w:lsdException w:name="Medium Shading 2 Accent 6" w:semiHidden="0" w:uiPriority="64" w:unhideWhenUsed="0"/>
-    <w:lsdException w:name="Medium List 1 Accent 6" w:semiHidden="0" w:uiPriority="65" w:unhideWhenUsed="0"/>
-    <w:lsdException w:name="Medium List 2 Accent 6" w:semiHidden="0" w:uiPriority="66" w:unhideWhenUsed="0"/>
-    <w:lsdException w:name="Medium Grid 1 Accent 6" w:semiHidden="0" w:uiPriority="67" w:unhideWhenUsed="0"/>
-    <w:lsdException w:name="Medium Grid 2 Accent 6" w:semiHidden="0" w:uiPriority="68" w:unhideWhenUsed="0"/>
-    <w:lsdException w:name="Medium Grid 3 Accent 6" w:semiHidden="0" w:uiPriority="69" w:unhideWhenUsed="0"/>
-    <w:lsdException w:name="Dark List Accent 6" w:semiHidden="0" w:uiPriority="70" w:unhideWhenUsed="0"/>
-    <w:lsdException w:name="Colorful Shading Accent 6" w:semiHidden="0" w:uiPriority="71" w:unhideWhenUsed="0"/>
-    <w:lsdException w:name="Colorful List Accent 6" w:semiHidden="0" w:uiPriority="72" w:unhideWhenUsed="0"/>
-    <w:lsdException w:name="Colorful Grid Accent 6" w:semiHidden="0" w:uiPriority="73" w:unhideWhenUsed="0"/>
-    <w:lsdException w:name="Subtle Emphasis" w:semiHidden="0" w:uiPriority="19" w:unhideWhenUsed="0" w:qFormat="1"/>
-    <w:lsdException w:name="Intense Emphasis" w:semiHidden="0" w:uiPriority="21" w:unhideWhenUsed="0" w:qFormat="1"/>
-    <w:lsdException w:name="Subtle Reference" w:semiHidden="0" w:uiPriority="31" w:unhideWhenUsed="0" w:qFormat="1"/>
-    <w:lsdException w:name="Intense Reference" w:semiHidden="0" w:uiPriority="32" w:unhideWhenUsed="0" w:qFormat="1"/>
-    <w:lsdException w:name="Book Title" w:semiHidden="0" w:uiPriority="33" w:unhideWhenUsed="0" w:qFormat="1"/>
-    <w:lsdException w:name="Bibliography" w:uiPriority="37"/>
-    <w:lsdException w:name="TOC Heading" w:uiPriority="39" w:qFormat="1"/>
-  </w:latentStyles>
-  <w:style w:type="paragraph" w:default="1" w:styleId="a">
-    <w:name w:val="Normal"/>
-    <w:qFormat/>
-    <w:rsid w:val="00B32DD9"/>
-    <w:pPr>
-      <w:spacing w:after="200" w:line="276" w:lineRule="auto"/>
-      <w:jc w:val="both"/>
-    </w:pPr>
-    <w:rPr>
-      <w:rFonts w:ascii="Times New Roman" w:hAnsi="Times New Roman" w:cs="Times New Roman"/>
-      <w:sz w:val="24"/>
-    </w:rPr>
-  </w:style>
-  <w:style w:type="paragraph" w:styleId="1">
-    <w:name w:val="heading 1"/>
-    <w:basedOn w:val="a"/>
-    <w:next w:val="a"/>
-    <w:link w:val="10"/>
-    <w:uiPriority w:val="9"/>
-    <w:qFormat/>
-    <w:rsid w:val="00B32DD9"/>
-    <w:pPr>
-      <w:keepNext/>
-      <w:keepLines/>
-      <w:spacing w:before="240" w:after="0"/>
-      <w:outlineLvl w:val="0"/>
-    </w:pPr>
-    <w:rPr>
-      <w:rFonts w:asciiTheme="majorHAnsi" w:eastAsiaTheme="majorEastAsia" w:hAnsiTheme="majorHAnsi" w:cstheme="majorBidi"/>
-      <w:color w:val="2F5496" w:themeColor="accent1" w:themeShade="BF"/>
-      <w:sz w:val="32"/>
-      <w:szCs w:val="32"/>
-    </w:rPr>
-  </w:style>
-  <w:style w:type="paragraph" w:styleId="2">
-    <w:name w:val="heading 2"/>
-    <w:basedOn w:val="a"/>
-    <w:next w:val="a"/>
-    <w:link w:val="20"/>
-    <w:uiPriority w:val="9"/>
-    <w:unhideWhenUsed/>
-    <w:qFormat/>
-    <w:rsid w:val="00B32DD9"/>
-    <w:pPr>
-      <w:keepNext/>
-      <w:keepLines/>
-      <w:spacing w:before="40" w:after="0"/>
-      <w:outlineLvl w:val="1"/>
-    </w:pPr>
-    <w:rPr>
-      <w:rFonts w:asciiTheme="majorHAnsi" w:eastAsiaTheme="majorEastAsia" w:hAnsiTheme="majorHAnsi" w:cstheme="majorBidi"/>
-      <w:color w:val="2F5496" w:themeColor="accent1" w:themeShade="BF"/>
-      <w:sz w:val="26"/>
-      <w:szCs w:val="26"/>
-    </w:rPr>
-  </w:style>
-  <w:style w:type="paragraph" w:styleId="3">
-    <w:name w:val="heading 3"/>
-    <w:basedOn w:val="a"/>
-    <w:next w:val="a"/>
-    <w:link w:val="30"/>
-    <w:uiPriority w:val="9"/>
-    <w:unhideWhenUsed/>
-    <w:qFormat/>
-    <w:rsid w:val="00152DA7"/>
-    <w:pPr>
-      <w:keepNext/>
-      <w:keepLines/>
-      <w:spacing w:before="40" w:after="0"/>
-      <w:outlineLvl w:val="2"/>
-    </w:pPr>
-    <w:rPr>
-      <w:rFonts w:asciiTheme="majorHAnsi" w:eastAsiaTheme="majorEastAsia" w:hAnsiTheme="majorHAnsi" w:cstheme="majorBidi"/>
-      <w:color w:val="1F3763" w:themeColor="accent1" w:themeShade="7F"/>
-      <w:szCs w:val="24"/>
-    </w:rPr>
-  </w:style>
-  <w:style w:type="paragraph" w:styleId="4">
-    <w:name w:val="heading 4"/>
-    <w:basedOn w:val="a"/>
-    <w:next w:val="a"/>
-    <w:link w:val="40"/>
-    <w:uiPriority w:val="9"/>
-    <w:unhideWhenUsed/>
-    <w:qFormat/>
-    <w:rsid w:val="00CA2A66"/>
-    <w:pPr>
-      <w:keepNext/>
-      <w:keepLines/>
-      <w:spacing w:before="40" w:after="0"/>
-      <w:outlineLvl w:val="3"/>
-    </w:pPr>
-    <w:rPr>
-      <w:rFonts w:asciiTheme="majorHAnsi" w:eastAsiaTheme="majorEastAsia" w:hAnsiTheme="majorHAnsi" w:cstheme="majorBidi"/>
-      <w:i/>
-      <w:iCs/>
-      <w:color w:val="2F5496" w:themeColor="accent1" w:themeShade="BF"/>
-    </w:rPr>
-  </w:style>
-  <w:style w:type="character" w:default="1" w:styleId="a0">
-    <w:name w:val="Default Paragraph Font"/>
-    <w:uiPriority w:val="1"/>
-    <w:semiHidden/>
-    <w:unhideWhenUsed/>
-  </w:style>
-  <w:style w:type="table" w:default="1" w:styleId="a1">
-    <w:name w:val="Normal Table"/>
-    <w:uiPriority w:val="99"/>
-    <w:semiHidden/>
-    <w:unhideWhenUsed/>
-    <w:tblPr>
-      <w:tblInd w:w="0" w:type="dxa"/>
-      <w:tblCellMar>
-        <w:top w:w="0" w:type="dxa"/>
-        <w:left w:w="108" w:type="dxa"/>
-        <w:bottom w:w="0" w:type="dxa"/>
-        <w:right w:w="108" w:type="dxa"/>
-      </w:tblCellMar>
-    </w:tblPr>
-  </w:style>
-  <w:style w:type="numbering" w:default="1" w:styleId="a2">
-    <w:name w:val="No List"/>
-    <w:uiPriority w:val="99"/>
-    <w:semiHidden/>
-    <w:unhideWhenUsed/>
-  </w:style>
-  <w:style w:type="character" w:customStyle="1" w:styleId="10">
-    <w:name w:val="Заголовок 1 Знак"/>
-    <w:basedOn w:val="a0"/>
-    <w:link w:val="1"/>
-    <w:uiPriority w:val="9"/>
-    <w:rsid w:val="00B32DD9"/>
-    <w:rPr>
-      <w:rFonts w:asciiTheme="majorHAnsi" w:eastAsiaTheme="majorEastAsia" w:hAnsiTheme="majorHAnsi" w:cstheme="majorBidi"/>
-      <w:color w:val="2F5496" w:themeColor="accent1" w:themeShade="BF"/>
-      <w:sz w:val="32"/>
-      <w:szCs w:val="32"/>
-    </w:rPr>
-  </w:style>
-  <w:style w:type="character" w:customStyle="1" w:styleId="20">
-    <w:name w:val="Заголовок 2 Знак"/>
-    <w:basedOn w:val="a0"/>
-    <w:link w:val="2"/>
-    <w:uiPriority w:val="9"/>
-    <w:rsid w:val="00B32DD9"/>
-    <w:rPr>
-      <w:rFonts w:asciiTheme="majorHAnsi" w:eastAsiaTheme="majorEastAsia" w:hAnsiTheme="majorHAnsi" w:cstheme="majorBidi"/>
-      <w:color w:val="2F5496" w:themeColor="accent1" w:themeShade="BF"/>
-      <w:sz w:val="26"/>
-      <w:szCs w:val="26"/>
-    </w:rPr>
-  </w:style>
-  <w:style w:type="paragraph" w:styleId="a3">
-    <w:name w:val="header"/>
-    <w:basedOn w:val="a"/>
-    <w:link w:val="a4"/>
-    <w:uiPriority w:val="99"/>
-    <w:unhideWhenUsed/>
-    <w:rsid w:val="00B32DD9"/>
-    <w:pPr>
-      <w:tabs>
-        <w:tab w:val="center" w:pos="4677"/>
-        <w:tab w:val="right" w:pos="9355"/>
-      </w:tabs>
-      <w:spacing w:after="0" w:line="240" w:lineRule="auto"/>
-    </w:pPr>
-  </w:style>
-  <w:style w:type="character" w:customStyle="1" w:styleId="a4">
-    <w:name w:val="Верхний колонтитул Знак"/>
-    <w:basedOn w:val="a0"/>
-    <w:link w:val="a3"/>
-    <w:uiPriority w:val="99"/>
-    <w:rsid w:val="00B32DD9"/>
-    <w:rPr>
-      <w:rFonts w:ascii="Times New Roman" w:hAnsi="Times New Roman" w:cs="Times New Roman"/>
-      <w:sz w:val="24"/>
-    </w:rPr>
-  </w:style>
-  <w:style w:type="paragraph" w:styleId="a5">
-    <w:name w:val="footer"/>
-    <w:basedOn w:val="a"/>
-    <w:link w:val="a6"/>
-    <w:uiPriority w:val="99"/>
-    <w:unhideWhenUsed/>
-    <w:rsid w:val="00B32DD9"/>
-    <w:pPr>
-      <w:tabs>
-        <w:tab w:val="center" w:pos="4677"/>
-        <w:tab w:val="right" w:pos="9355"/>
-      </w:tabs>
-      <w:spacing w:after="0" w:line="240" w:lineRule="auto"/>
-    </w:pPr>
-  </w:style>
-  <w:style w:type="character" w:customStyle="1" w:styleId="a6">
-    <w:name w:val="Нижний колонтитул Знак"/>
-    <w:basedOn w:val="a0"/>
-    <w:link w:val="a5"/>
-    <w:uiPriority w:val="99"/>
-    <w:rsid w:val="00B32DD9"/>
-    <w:rPr>
-      <w:rFonts w:ascii="Times New Roman" w:hAnsi="Times New Roman" w:cs="Times New Roman"/>
-      <w:sz w:val="24"/>
-    </w:rPr>
-  </w:style>
-  <w:style w:type="paragraph" w:styleId="a7">
-    <w:name w:val="footnote text"/>
-    <w:basedOn w:val="a"/>
-    <w:link w:val="a8"/>
-    <w:uiPriority w:val="99"/>
-    <w:semiHidden/>
-    <w:unhideWhenUsed/>
-    <w:rsid w:val="00D82D1E"/>
-    <w:pPr>
-      <w:spacing w:after="0" w:line="240" w:lineRule="auto"/>
-      <w:jc w:val="left"/>
-    </w:pPr>
-    <w:rPr>
-      <w:rFonts w:eastAsiaTheme="minorHAnsi" w:cstheme="minorBidi"/>
-      <w:sz w:val="20"/>
-      <w:szCs w:val="20"/>
-    </w:rPr>
-  </w:style>
-  <w:style w:type="character" w:customStyle="1" w:styleId="a8">
-    <w:name w:val="Текст сноски Знак"/>
-    <w:basedOn w:val="a0"/>
-    <w:link w:val="a7"/>
-    <w:uiPriority w:val="99"/>
-    <w:semiHidden/>
-    <w:rsid w:val="00D82D1E"/>
-    <w:rPr>
-      <w:rFonts w:ascii="Times New Roman" w:eastAsiaTheme="minorHAnsi" w:hAnsi="Times New Roman"/>
-      <w:sz w:val="20"/>
-      <w:szCs w:val="20"/>
-    </w:rPr>
-  </w:style>
-  <w:style w:type="character" w:styleId="a9">
-    <w:name w:val="footnote reference"/>
-    <w:basedOn w:val="a0"/>
-    <w:uiPriority w:val="99"/>
-    <w:semiHidden/>
-    <w:unhideWhenUsed/>
-    <w:rsid w:val="00D82D1E"/>
-    <w:rPr>
-      <w:vertAlign w:val="superscript"/>
-    </w:rPr>
-  </w:style>
-  <w:style w:type="paragraph" w:styleId="aa">
-    <w:name w:val="List Paragraph"/>
-    <w:basedOn w:val="a"/>
-    <w:uiPriority w:val="34"/>
-    <w:qFormat/>
-    <w:rsid w:val="00D82D1E"/>
-    <w:pPr>
-      <w:ind w:left="720"/>
-      <w:contextualSpacing/>
-    </w:pPr>
-  </w:style>
-  <w:style w:type="character" w:styleId="ab">
-    <w:name w:val="Hyperlink"/>
-    <w:basedOn w:val="a0"/>
-    <w:uiPriority w:val="99"/>
-    <w:unhideWhenUsed/>
-    <w:rsid w:val="004C49EB"/>
-    <w:rPr>
-      <w:color w:val="0000FF"/>
-      <w:u w:val="single"/>
-    </w:rPr>
-  </w:style>
-  <w:style w:type="character" w:customStyle="1" w:styleId="30">
-    <w:name w:val="Заголовок 3 Знак"/>
-    <w:basedOn w:val="a0"/>
-    <w:link w:val="3"/>
-    <w:uiPriority w:val="9"/>
-    <w:rsid w:val="00152DA7"/>
-    <w:rPr>
-      <w:rFonts w:asciiTheme="majorHAnsi" w:eastAsiaTheme="majorEastAsia" w:hAnsiTheme="majorHAnsi" w:cstheme="majorBidi"/>
-      <w:color w:val="1F3763" w:themeColor="accent1" w:themeShade="7F"/>
-      <w:sz w:val="24"/>
-      <w:szCs w:val="24"/>
-    </w:rPr>
-  </w:style>
-  <w:style w:type="character" w:customStyle="1" w:styleId="40">
-    <w:name w:val="Заголовок 4 Знак"/>
-    <w:basedOn w:val="a0"/>
-    <w:link w:val="4"/>
-    <w:uiPriority w:val="9"/>
-    <w:rsid w:val="00CA2A66"/>
-    <w:rPr>
-      <w:rFonts w:asciiTheme="majorHAnsi" w:eastAsiaTheme="majorEastAsia" w:hAnsiTheme="majorHAnsi" w:cstheme="majorBidi"/>
-      <w:i/>
-      <w:iCs/>
-      <w:color w:val="2F5496" w:themeColor="accent1" w:themeShade="BF"/>
-      <w:sz w:val="24"/>
-    </w:rPr>
-  </w:style>
-  <w:style w:type="character" w:styleId="ac">
-    <w:name w:val="Placeholder Text"/>
-    <w:basedOn w:val="a0"/>
-    <w:uiPriority w:val="99"/>
-    <w:semiHidden/>
-    <w:rsid w:val="00B10CFE"/>
-    <w:rPr>
-      <w:color w:val="808080"/>
-    </w:rPr>
-  </w:style>
-  <w:style w:type="paragraph" w:styleId="ad">
-    <w:name w:val="Balloon Text"/>
-    <w:basedOn w:val="a"/>
-    <w:link w:val="ae"/>
-    <w:uiPriority w:val="99"/>
-    <w:semiHidden/>
-    <w:unhideWhenUsed/>
-    <w:rsid w:val="00D249FB"/>
-    <w:pPr>
-      <w:spacing w:after="0" w:line="240" w:lineRule="auto"/>
-    </w:pPr>
-    <w:rPr>
-      <w:rFonts w:ascii="Segoe UI" w:hAnsi="Segoe UI" w:cs="Segoe UI"/>
-      <w:sz w:val="18"/>
-      <w:szCs w:val="18"/>
-    </w:rPr>
-  </w:style>
-  <w:style w:type="character" w:customStyle="1" w:styleId="ae">
-    <w:name w:val="Текст выноски Знак"/>
-    <w:basedOn w:val="a0"/>
-    <w:link w:val="ad"/>
-    <w:uiPriority w:val="99"/>
-    <w:semiHidden/>
-    <w:rsid w:val="00D249FB"/>
-    <w:rPr>
-      <w:rFonts w:ascii="Segoe UI" w:hAnsi="Segoe UI" w:cs="Segoe UI"/>
-      <w:sz w:val="18"/>
-      <w:szCs w:val="18"/>
-    </w:rPr>
-  </w:style>
-  <w:style w:type="character" w:customStyle="1" w:styleId="UnresolvedMention">
-    <w:name w:val="Unresolved Mention"/>
-    <w:basedOn w:val="a0"/>
-    <w:uiPriority w:val="99"/>
-    <w:semiHidden/>
-    <w:unhideWhenUsed/>
-    <w:rsid w:val="000E156B"/>
-    <w:rPr>
-      <w:color w:val="605E5C"/>
-      <w:shd w:val="clear" w:color="auto" w:fill="E1DFDD"/>
-    </w:rPr>
-  </w:style>
-  <w:style w:type="character" w:styleId="af">
-    <w:name w:val="annotation reference"/>
-    <w:basedOn w:val="a0"/>
-    <w:uiPriority w:val="99"/>
-    <w:semiHidden/>
-    <w:unhideWhenUsed/>
-    <w:rsid w:val="000236F2"/>
-    <w:rPr>
-      <w:sz w:val="16"/>
-      <w:szCs w:val="16"/>
-    </w:rPr>
-  </w:style>
-  <w:style w:type="paragraph" w:styleId="af0">
-    <w:name w:val="annotation text"/>
-    <w:basedOn w:val="a"/>
-    <w:link w:val="af1"/>
-    <w:uiPriority w:val="99"/>
-    <w:semiHidden/>
-    <w:unhideWhenUsed/>
-    <w:rsid w:val="000236F2"/>
-    <w:pPr>
-      <w:spacing w:line="240" w:lineRule="auto"/>
-    </w:pPr>
-    <w:rPr>
-      <w:sz w:val="20"/>
-      <w:szCs w:val="20"/>
-    </w:rPr>
-  </w:style>
-  <w:style w:type="character" w:customStyle="1" w:styleId="af1">
-    <w:name w:val="Текст примечания Знак"/>
-    <w:basedOn w:val="a0"/>
-    <w:link w:val="af0"/>
-    <w:uiPriority w:val="99"/>
-    <w:semiHidden/>
-    <w:rsid w:val="000236F2"/>
-    <w:rPr>
-      <w:rFonts w:ascii="Times New Roman" w:hAnsi="Times New Roman" w:cs="Times New Roman"/>
-      <w:sz w:val="20"/>
-      <w:szCs w:val="20"/>
-    </w:rPr>
-  </w:style>
-  <w:style w:type="paragraph" w:styleId="af2">
-    <w:name w:val="annotation subject"/>
-    <w:basedOn w:val="af0"/>
-    <w:next w:val="af0"/>
-    <w:link w:val="af3"/>
-    <w:uiPriority w:val="99"/>
-    <w:semiHidden/>
-    <w:unhideWhenUsed/>
-    <w:rsid w:val="000236F2"/>
-    <w:rPr>
-      <w:b/>
-      <w:bCs/>
-    </w:rPr>
-  </w:style>
-  <w:style w:type="character" w:customStyle="1" w:styleId="af3">
-    <w:name w:val="Тема примечания Знак"/>
-    <w:basedOn w:val="af1"/>
-    <w:link w:val="af2"/>
-    <w:uiPriority w:val="99"/>
-    <w:semiHidden/>
-    <w:rsid w:val="000236F2"/>
-    <w:rPr>
-      <w:rFonts w:ascii="Times New Roman" w:hAnsi="Times New Roman" w:cs="Times New Roman"/>
-      <w:b/>
-      <w:bCs/>
-      <w:sz w:val="20"/>
-      <w:szCs w:val="20"/>
-    </w:rPr>
-  </w:style>
-</w:styles>
-</file>
-
-<file path=word/stylesWithEffects.xml><?xml version="1.0" encoding="utf-8"?>
-<w:styles xmlns:wpc="http://schemas.microsoft.com/office/word/2010/wordprocessingCanvas" xmlns:mc="http://schemas.openxmlformats.org/markup-compatibility/2006" xmlns:o="urn:schemas-microsoft-com:office:office" xmlns:r="http://schemas.openxmlformats.org/officeDocument/2006/relationships" xmlns:m="http://schemas.openxmlformats.org/officeDocument/2006/math" xmlns:v="urn:schemas-microsoft-com:vml" xmlns:wp14="http://schemas.microsoft.com/office/word/2010/wordprocessingDrawing" xmlns:wp="http://schemas.openxmlformats.org/drawingml/2006/wordprocessingDrawing" xmlns:w10="urn:schemas-microsoft-com:office:word" xmlns:w="http://schemas.openxmlformats.org/wordprocessingml/2006/main" xmlns:w14="http://schemas.microsoft.com/office/word/2010/wordml" xmlns:wpg="http://schemas.microsoft.com/office/word/2010/wordprocessingGroup" xmlns:wpi="http://schemas.microsoft.com/office/word/2010/wordprocessingInk" xmlns:wne="http://schemas.microsoft.com/office/word/2006/wordml" xmlns:wps="http://schemas.microsoft.com/office/word/2010/wordprocessingShape" mc:Ignorable="w14 wp14">
-  <w:docDefaults>
-    <w:rPrDefault>
-      <w:rPr>
-        <w:rFonts w:asciiTheme="minorHAnsi" w:eastAsia="Calibri" w:hAnsiTheme="minorHAnsi" w:cstheme="minorBidi"/>
-        <w:sz w:val="22"/>
-        <w:szCs w:val="22"/>
-        <w:lang w:val="ru-RU" w:eastAsia="en-US" w:bidi="ar-SA"/>
-      </w:rPr>
-    </w:rPrDefault>
-    <w:pPrDefault>
-      <w:pPr>
-        <w:spacing w:after="160" w:line="259" w:lineRule="auto"/>
-      </w:pPr>
-    </w:pPrDefault>
-  </w:docDefaults>
-  <w:latentStyles w:defLockedState="0" w:defUIPriority="99" w:defSemiHidden="1" w:defUnhideWhenUsed="1" w:defQFormat="0" w:count="267">
-    <w:lsdException w:name="Normal" w:semiHidden="0" w:uiPriority="0" w:unhideWhenUsed="0" w:qFormat="1"/>
-    <w:lsdException w:name="heading 1" w:semiHidden="0" w:uiPriority="9" w:unhideWhenUsed="0" w:qFormat="1"/>
-    <w:lsdException w:name="heading 2" w:uiPriority="9" w:qFormat="1"/>
-    <w:lsdException w:name="heading 3" w:uiPriority="9" w:qFormat="1"/>
-    <w:lsdException w:name="heading 4" w:uiPriority="9" w:qFormat="1"/>
-    <w:lsdException w:name="heading 5" w:uiPriority="9" w:qFormat="1"/>
-    <w:lsdException w:name="heading 6" w:uiPriority="9" w:qFormat="1"/>
-    <w:lsdException w:name="heading 7" w:uiPriority="9" w:qFormat="1"/>
-    <w:lsdException w:name="heading 8" w:uiPriority="9" w:qFormat="1"/>
-    <w:lsdException w:name="heading 9" w:uiPriority="9" w:qFormat="1"/>
-    <w:lsdException w:name="toc 1" w:uiPriority="39"/>
-    <w:lsdException w:name="toc 2" w:uiPriority="39"/>
-    <w:lsdException w:name="toc 3" w:uiPriority="39"/>
-    <w:lsdException w:name="toc 4" w:uiPriority="39"/>
-    <w:lsdException w:name="toc 5" w:uiPriority="39"/>
-    <w:lsdException w:name="toc 6" w:uiPriority="39"/>
-    <w:lsdException w:name="toc 7" w:uiPriority="39"/>
-    <w:lsdException w:name="toc 8" w:uiPriority="39"/>
-    <w:lsdException w:name="toc 9" w:uiPriority="39"/>
-    <w:lsdException w:name="caption" w:uiPriority="35" w:qFormat="1"/>
-    <w:lsdException w:name="Title" w:semiHidden="0" w:uiPriority="10" w:unhideWhenUsed="0" w:qFormat="1"/>
-    <w:lsdException w:name="Default Paragraph Font" w:uiPriority="1"/>
-    <w:lsdException w:name="Subtitle" w:semiHidden="0" w:uiPriority="11" w:unhideWhenUsed="0" w:qFormat="1"/>
-    <w:lsdException w:name="Strong" w:semiHidden="0" w:uiPriority="22" w:unhideWhenUsed="0" w:qFormat="1"/>
-    <w:lsdException w:name="Emphasis" w:semiHidden="0" w:uiPriority="20" w:unhideWhenUsed="0" w:qFormat="1"/>
-    <w:lsdException w:name="Table Grid" w:semiHidden="0" w:uiPriority="39" w:unhideWhenUsed="0"/>
-    <w:lsdException w:name="Placeholder Text" w:unhideWhenUsed="0"/>
-    <w:lsdException w:name="No Spacing" w:semiHidden="0" w:uiPriority="1" w:unhideWhenUsed="0" w:qFormat="1"/>
-    <w:lsdException w:name="Light Shading" w:semiHidden="0" w:uiPriority="60" w:unhideWhenUsed="0"/>
-    <w:lsdException w:name="Light List" w:semiHidden="0" w:uiPriority="61" w:unhideWhenUsed="0"/>
-    <w:lsdException w:name="Light Grid" w:semiHidden="0" w:uiPriority="62" w:unhideWhenUsed="0"/>
-    <w:lsdException w:name="Medium Shading 1" w:semiHidden="0" w:uiPriority="63" w:unhideWhenUsed="0"/>
-    <w:lsdException w:name="Medium Shading 2" w:semiHidden="0" w:uiPriority="64" w:unhideWhenUsed="0"/>
-    <w:lsdException w:name="Medium List 1" w:semiHidden="0" w:uiPriority="65" w:unhideWhenUsed="0"/>
-    <w:lsdException w:name="Medium List 2" w:semiHidden="0" w:uiPriority="66" w:unhideWhenUsed="0"/>
-    <w:lsdException w:name="Medium Grid 1" w:semiHidden="0" w:uiPriority="67" w:unhideWhenUsed="0"/>
-    <w:lsdException w:name="Medium Grid 2" w:semiHidden="0" w:uiPriority="68" w:unhideWhenUsed="0"/>
-    <w:lsdException w:name="Medium Grid 3" w:semiHidden="0" w:uiPriority="69" w:unhideWhenUsed="0"/>
-    <w:lsdException w:name="Dark List" w:semiHidden="0" w:uiPriority="70" w:unhideWhenUsed="0"/>
-    <w:lsdException w:name="Colorful Shading" w:semiHidden="0" w:uiPriority="71" w:unhideWhenUsed="0"/>
-    <w:lsdException w:name="Colorful List" w:semiHidden="0" w:uiPriority="72" w:unhideWhenUsed="0"/>
-    <w:lsdException w:name="Colorful Grid" w:semiHidden="0" w:uiPriority="73" w:unhideWhenUsed="0"/>
-    <w:lsdException w:name="Light Shading Accent 1" w:semiHidden="0" w:uiPriority="60" w:unhideWhenUsed="0"/>
-    <w:lsdException w:name="Light List Accent 1" w:semiHidden="0" w:uiPriority="61" w:unhideWhenUsed="0"/>
-    <w:lsdException w:name="Light Grid Accent 1" w:semiHidden="0" w:uiPriority="62" w:unhideWhenUsed="0"/>
-    <w:lsdException w:name="Medium Shading 1 Accent 1" w:semiHidden="0" w:uiPriority="63" w:unhideWhenUsed="0"/>
-    <w:lsdException w:name="Medium Shading 2 Accent 1" w:semiHidden="0" w:uiPriority="64" w:unhideWhenUsed="0"/>
-    <w:lsdException w:name="Medium List 1 Accent 1" w:semiHidden="0" w:uiPriority="65" w:unhideWhenUsed="0"/>
-    <w:lsdException w:name="Revision" w:unhideWhenUsed="0"/>
-    <w:lsdException w:name="List Paragraph" w:semiHidden="0" w:uiPriority="34" w:unhideWhenUsed="0" w:qFormat="1"/>
-    <w:lsdException w:name="Quote" w:semiHidden="0" w:uiPriority="29" w:unhideWhenUsed="0" w:qFormat="1"/>
-    <w:lsdException w:name="Intense Quote" w:semiHidden="0" w:uiPriority="30" w:unhideWhenUsed="0" w:qFormat="1"/>
-    <w:lsdException w:name="Medium List 2 Accent 1" w:semiHidden="0" w:uiPriority="66" w:unhideWhenUsed="0"/>
-    <w:lsdException w:name="Medium Grid 1 Accent 1" w:semiHidden="0" w:uiPriority="67" w:unhideWhenUsed="0"/>
-    <w:lsdException w:name="Medium Grid 2 Accent 1" w:semiHidden="0" w:uiPriority="68" w:unhideWhenUsed="0"/>
-    <w:lsdException w:name="Medium Grid 3 Accent 1" w:semiHidden="0" w:uiPriority="69" w:unhideWhenUsed="0"/>
-    <w:lsdException w:name="Dark List Accent 1" w:semiHidden="0" w:uiPriority="70" w:unhideWhenUsed="0"/>
-    <w:lsdException w:name="Colorful Shading Accent 1" w:semiHidden="0" w:uiPriority="71" w:unhideWhenUsed="0"/>
-    <w:lsdException w:name="Colorful List Accent 1" w:semiHidden="0" w:uiPriority="72" w:unhideWhenUsed="0"/>
-    <w:lsdException w:name="Colorful Grid Accent 1" w:semiHidden="0" w:uiPriority="73" w:unhideWhenUsed="0"/>
-    <w:lsdException w:name="Light Shading Accent 2" w:semiHidden="0" w:uiPriority="60" w:unhideWhenUsed="0"/>
-    <w:lsdException w:name="Light List Accent 2" w:semiHidden="0" w:uiPriority="61" w:unhideWhenUsed="0"/>
-    <w:lsdException w:name="Light Grid Accent 2" w:semiHidden="0" w:uiPriority="62" w:unhideWhenUsed="0"/>
-    <w:lsdException w:name="Medium Shading 1 Accent 2" w:semiHidden="0" w:uiPriority="63" w:unhideWhenUsed="0"/>
-    <w:lsdException w:name="Medium Shading 2 Accent 2" w:semiHidden="0" w:uiPriority="64" w:unhideWhenUsed="0"/>
-    <w:lsdException w:name="Medium List 1 Accent 2" w:semiHidden="0" w:uiPriority="65" w:unhideWhenUsed="0"/>
-    <w:lsdException w:name="Medium List 2 Accent 2" w:semiHidden="0" w:uiPriority="66" w:unhideWhenUsed="0"/>
-    <w:lsdException w:name="Medium Grid 1 Accent 2" w:semiHidden="0" w:uiPriority="67" w:unhideWhenUsed="0"/>
-    <w:lsdException w:name="Medium Grid 2 Accent 2" w:semiHidden="0" w:uiPriority="68" w:unhideWhenUsed="0"/>
-    <w:lsdException w:name="Medium Grid 3 Accent 2" w:semiHidden="0" w:uiPriority="69" w:unhideWhenUsed="0"/>
-    <w:lsdException w:name="Dark List Accent 2" w:semiHidden="0" w:uiPriority="70" w:unhideWhenUsed="0"/>
-    <w:lsdException w:name="Colorful Shading Accent 2" w:semiHidden="0" w:uiPriority="71" w:unhideWhenUsed="0"/>
-    <w:lsdException w:name="Colorful List Accent 2" w:semiHidden="0" w:uiPriority="72" w:unhideWhenUsed="0"/>
-    <w:lsdException w:name="Colorful Grid Accent 2" w:semiHidden="0" w:uiPriority="73" w:unhideWhenUsed="0"/>
-    <w:lsdException w:name="Light Shading Accent 3" w:semiHidden="0" w:uiPriority="60" w:unhideWhenUsed="0"/>
-    <w:lsdException w:name="Light List Accent 3" w:semiHidden="0" w:uiPriority="61" w:unhideWhenUsed="0"/>
-    <w:lsdException w:name="Light Grid Accent 3" w:semiHidden="0" w:uiPriority="62" w:unhideWhenUsed="0"/>
-    <w:lsdException w:name="Medium Shading 1 Accent 3" w:semiHidden="0" w:uiPriority="63" w:unhideWhenUsed="0"/>
-    <w:lsdException w:name="Medium Shading 2 Accent 3" w:semiHidden="0" w:uiPriority="64" w:unhideWhenUsed="0"/>
-    <w:lsdException w:name="Medium List 1 Accent 3" w:semiHidden="0" w:uiPriority="65" w:unhideWhenUsed="0"/>
-    <w:lsdException w:name="Medium List 2 Accent 3" w:semiHidden="0" w:uiPriority="66" w:unhideWhenUsed="0"/>
-    <w:lsdException w:name="Medium Grid 1 Accent 3" w:semiHidden="0" w:uiPriority="67" w:unhideWhenUsed="0"/>
-    <w:lsdException w:name="Medium Grid 2 Accent 3" w:semiHidden="0" w:uiPriority="68" w:unhideWhenUsed="0"/>
-    <w:lsdException w:name="Medium Grid 3 Accent 3" w:semiHidden="0" w:uiPriority="69" w:unhideWhenUsed="0"/>
-    <w:lsdException w:name="Dark List Accent 3" w:semiHidden="0" w:uiPriority="70" w:unhideWhenUsed="0"/>
-    <w:lsdException w:name="Colorful Shading Accent 3" w:semiHidden="0" w:uiPriority="71" w:unhideWhenUsed="0"/>
-    <w:lsdException w:name="Colorful List Accent 3" w:semiHidden="0" w:uiPriority="72" w:unhideWhenUsed="0"/>
-    <w:lsdException w:name="Colorful Grid Accent 3" w:semiHidden="0" w:uiPriority="73" w:unhideWhenUsed="0"/>
-    <w:lsdException w:name="Light Shading Accent 4" w:semiHidden="0" w:uiPriority="60" w:unhideWhenUsed="0"/>
-    <w:lsdException w:name="Light List Accent 4" w:semiHidden="0" w:uiPriority="61" w:unhideWhenUsed="0"/>
-    <w:lsdException w:name="Light Grid Accent 4" w:semiHidden="0" w:uiPriority="62" w:unhideWhenUsed="0"/>
-    <w:lsdException w:name="Medium Shading 1 Accent 4" w:semiHidden="0" w:uiPriority="63" w:unhideWhenUsed="0"/>
-    <w:lsdException w:name="Medium Shading 2 Accent 4" w:semiHidden="0" w:uiPriority="64" w:unhideWhenUsed="0"/>
-    <w:lsdException w:name="Medium List 1 Accent 4" w:semiHidden="0" w:uiPriority="65" w:unhideWhenUsed="0"/>
-    <w:lsdException w:name="Medium List 2 Accent 4" w:semiHidden="0" w:uiPriority="66" w:unhideWhenUsed="0"/>
-    <w:lsdException w:name="Medium Grid 1 Accent 4" w:semiHidden="0" w:uiPriority="67" w:unhideWhenUsed="0"/>
-    <w:lsdException w:name="Medium Grid 2 Accent 4" w:semiHidden="0" w:uiPriority="68" w:unhideWhenUsed="0"/>
-    <w:lsdException w:name="Medium Grid 3 Accent 4" w:semiHidden="0" w:uiPriority="69" w:unhideWhenUsed="0"/>
-    <w:lsdException w:name="Dark List Accent 4" w:semiHidden="0" w:uiPriority="70" w:unhideWhenUsed="0"/>
-    <w:lsdException w:name="Colorful Shading Accent 4" w:semiHidden="0" w:uiPriority="71" w:unhideWhenUsed="0"/>
-    <w:lsdException w:name="Colorful List Accent 4" w:semiHidden="0" w:uiPriority="72" w:unhideWhenUsed="0"/>
-    <w:lsdException w:name="Colorful Grid Accent 4" w:semiHidden="0" w:uiPriority="73" w:unhideWhenUsed="0"/>
-    <w:lsdException w:name="Light Shading Accent 5" w:semiHidden="0" w:uiPriority="60" w:unhideWhenUsed="0"/>
-    <w:lsdException w:name="Light List Accent 5" w:semiHidden="0" w:uiPriority="61" w:unhideWhenUsed="0"/>
-    <w:lsdException w:name="Light Grid Accent 5" w:semiHidden="0" w:uiPriority="62" w:unhideWhenUsed="0"/>
-    <w:lsdException w:name="Medium Shading 1 Accent 5" w:semiHidden="0" w:uiPriority="63" w:unhideWhenUsed="0"/>
-    <w:lsdException w:name="Medium Shading 2 Accent 5" w:semiHidden="0" w:uiPriority="64" w:unhideWhenUsed="0"/>
-    <w:lsdException w:name="Medium List 1 Accent 5" w:semiHidden="0" w:uiPriority="65" w:unhideWhenUsed="0"/>
-    <w:lsdException w:name="Medium List 2 Accent 5" w:semiHidden="0" w:uiPriority="66" w:unhideWhenUsed="0"/>
-    <w:lsdException w:name="Medium Grid 1 Accent 5" w:semiHidden="0" w:uiPriority="67" w:unhideWhenUsed="0"/>
-    <w:lsdException w:name="Medium Grid 2 Accent 5" w:semiHidden="0" w:uiPriority="68" w:unhideWhenUsed="0"/>
-    <w:lsdException w:name="Medium Grid 3 Accent 5" w:semiHidden="0" w:uiPriority="69" w:unhideWhenUsed="0"/>
-    <w:lsdException w:name="Dark List Accent 5" w:semiHidden="0" w:uiPriority="70" w:unhideWhenUsed="0"/>
-    <w:lsdException w:name="Colorful Shading Accent 5" w:semiHidden="0" w:uiPriority="71" w:unhideWhenUsed="0"/>
-    <w:lsdException w:name="Colorful List Accent 5" w:semiHidden="0" w:uiPriority="72" w:unhideWhenUsed="0"/>
-    <w:lsdException w:name="Colorful Grid Accent 5" w:semiHidden="0" w:uiPriority="73" w:unhideWhenUsed="0"/>
-    <w:lsdException w:name="Light Shading Accent 6" w:semiHidden="0" w:uiPriority="60" w:unhideWhenUsed="0"/>
-    <w:lsdException w:name="Light List Accent 6" w:semiHidden="0" w:uiPriority="61" w:unhideWhenUsed="0"/>
-    <w:lsdException w:name="Light Grid Accent 6" w:semiHidden="0" w:uiPriority="62" w:unhideWhenUsed="0"/>
-    <w:lsdException w:name="Medium Shading 1 Accent 6" w:semiHidden="0" w:uiPriority="63" w:unhideWhenUsed="0"/>
-    <w:lsdException w:name="Medium Shading 2 Accent 6" w:semiHidden="0" w:uiPriority="64" w:unhideWhenUsed="0"/>
-    <w:lsdException w:name="Medium List 1 Accent 6" w:semiHidden="0" w:uiPriority="65" w:unhideWhenUsed="0"/>
-    <w:lsdException w:name="Medium List 2 Accent 6" w:semiHidden="0" w:uiPriority="66" w:unhideWhenUsed="0"/>
-    <w:lsdException w:name="Medium Grid 1 Accent 6" w:semiHidden="0" w:uiPriority="67" w:unhideWhenUsed="0"/>
-    <w:lsdException w:name="Medium Grid 2 Accent 6" w:semiHidden="0" w:uiPriority="68" w:unhideWhenUsed="0"/>
-    <w:lsdException w:name="Medium Grid 3 Accent 6" w:semiHidden="0" w:uiPriority="69" w:unhideWhenUsed="0"/>
-    <w:lsdException w:name="Dark List Accent 6" w:semiHidden="0" w:uiPriority="70" w:unhideWhenUsed="0"/>
-    <w:lsdException w:name="Colorful Shading Accent 6" w:semiHidden="0" w:uiPriority="71" w:unhideWhenUsed="0"/>
-    <w:lsdException w:name="Colorful List Accent 6" w:semiHidden="0" w:uiPriority="72" w:unhideWhenUsed="0"/>
-    <w:lsdException w:name="Colorful Grid Accent 6" w:semiHidden="0" w:uiPriority="73" w:unhideWhenUsed="0"/>
-    <w:lsdException w:name="Subtle Emphasis" w:semiHidden="0" w:uiPriority="19" w:unhideWhenUsed="0" w:qFormat="1"/>
-    <w:lsdException w:name="Intense Emphasis" w:semiHidden="0" w:uiPriority="21" w:unhideWhenUsed="0" w:qFormat="1"/>
-    <w:lsdException w:name="Subtle Reference" w:semiHidden="0" w:uiPriority="31" w:unhideWhenUsed="0" w:qFormat="1"/>
-    <w:lsdException w:name="Intense Reference" w:semiHidden="0" w:uiPriority="32" w:unhideWhenUsed="0" w:qFormat="1"/>
-    <w:lsdException w:name="Book Title" w:semiHidden="0" w:uiPriority="33" w:unhideWhenUsed="0" w:qFormat="1"/>
-    <w:lsdException w:name="Bibliography" w:uiPriority="37"/>
-    <w:lsdException w:name="TOC Heading" w:uiPriority="39" w:qFormat="1"/>
+  <w:latentStyles w:defLockedState="0" w:defUIPriority="99" w:defSemiHidden="0" w:defUnhideWhenUsed="0" w:defQFormat="0" w:count="371">
+    <w:lsdException w:name="Normal" w:uiPriority="0" w:qFormat="1"/>
+    <w:lsdException w:name="heading 1" w:uiPriority="9" w:qFormat="1"/>
+    <w:lsdException w:name="heading 2" w:semiHidden="1" w:uiPriority="9" w:unhideWhenUsed="1" w:qFormat="1"/>
+    <w:lsdException w:name="heading 3" w:semiHidden="1" w:uiPriority="9" w:unhideWhenUsed="1" w:qFormat="1"/>
+    <w:lsdException w:name="heading 4" w:semiHidden="1" w:uiPriority="9" w:unhideWhenUsed="1" w:qFormat="1"/>
+    <w:lsdException w:name="heading 5" w:semiHidden="1" w:uiPriority="9" w:unhideWhenUsed="1" w:qFormat="1"/>
+    <w:lsdException w:name="heading 6" w:semiHidden="1" w:uiPriority="9" w:unhideWhenUsed="1" w:qFormat="1"/>
+    <w:lsdException w:name="heading 7" w:semiHidden="1" w:uiPriority="9" w:unhideWhenUsed="1" w:qFormat="1"/>
+    <w:lsdException w:name="heading 8" w:semiHidden="1" w:uiPriority="9" w:unhideWhenUsed="1" w:qFormat="1"/>
+    <w:lsdException w:name="heading 9" w:semiHidden="1" w:uiPriority="9" w:unhideWhenUsed="1" w:qFormat="1"/>
+    <w:lsdException w:name="index 1" w:semiHidden="1" w:unhideWhenUsed="1"/>
+    <w:lsdException w:name="index 2" w:semiHidden="1" w:unhideWhenUsed="1"/>
+    <w:lsdException w:name="index 3" w:semiHidden="1" w:unhideWhenUsed="1"/>
+    <w:lsdException w:name="index 4" w:semiHidden="1" w:unhideWhenUsed="1"/>
+    <w:lsdException w:name="index 5" w:semiHidden="1" w:unhideWhenUsed="1"/>
+    <w:lsdException w:name="index 6" w:semiHidden="1" w:unhideWhenUsed="1"/>
+    <w:lsdException w:name="index 7" w:semiHidden="1" w:unhideWhenUsed="1"/>
+    <w:lsdException w:name="index 8" w:semiHidden="1" w:unhideWhenUsed="1"/>
+    <w:lsdException w:name="index 9" w:semiHidden="1" w:unhideWhenUsed="1"/>
+    <w:lsdException w:name="toc 1" w:semiHidden="1" w:uiPriority="39" w:unhideWhenUsed="1"/>
+    <w:lsdException w:name="toc 2" w:semiHidden="1" w:uiPriority="39" w:unhideWhenUsed="1"/>
+    <w:lsdException w:name="toc 3" w:semiHidden="1" w:uiPriority="39" w:unhideWhenUsed="1"/>
+    <w:lsdException w:name="toc 4" w:semiHidden="1" w:uiPriority="39" w:unhideWhenUsed="1"/>
+    <w:lsdException w:name="toc 5" w:semiHidden="1" w:uiPriority="39" w:unhideWhenUsed="1"/>
+    <w:lsdException w:name="toc 6" w:semiHidden="1" w:uiPriority="39" w:unhideWhenUsed="1"/>
+    <w:lsdException w:name="toc 7" w:semiHidden="1" w:uiPriority="39" w:unhideWhenUsed="1"/>
+    <w:lsdException w:name="toc 8" w:semiHidden="1" w:uiPriority="39" w:unhideWhenUsed="1"/>
+    <w:lsdException w:name="toc 9" w:semiHidden="1" w:uiPriority="39" w:unhideWhenUsed="1"/>
+    <w:lsdException w:name="Normal Indent" w:semiHidden="1" w:unhideWhenUsed="1"/>
+    <w:lsdException w:name="footnote text" w:semiHidden="1" w:unhideWhenUsed="1"/>
+    <w:lsdException w:name="annotation text" w:semiHidden="1" w:unhideWhenUsed="1"/>
+    <w:lsdException w:name="header" w:semiHidden="1" w:unhideWhenUsed="1"/>
+    <w:lsdException w:name="footer" w:semiHidden="1" w:unhideWhenUsed="1"/>
+    <w:lsdException w:name="index heading" w:semiHidden="1" w:unhideWhenUsed="1"/>
+    <w:lsdException w:name="caption" w:semiHidden="1" w:uiPriority="35" w:unhideWhenUsed="1" w:qFormat="1"/>
+    <w:lsdException w:name="table of figures" w:semiHidden="1" w:unhideWhenUsed="1"/>
+    <w:lsdException w:name="envelope address" w:semiHidden="1" w:unhideWhenUsed="1"/>
+    <w:lsdException w:name="envelope return" w:semiHidden="1" w:unhideWhenUsed="1"/>
+    <w:lsdException w:name="footnote reference" w:semiHidden="1" w:unhideWhenUsed="1"/>
+    <w:lsdException w:name="annotation reference" w:semiHidden="1" w:unhideWhenUsed="1"/>
+    <w:lsdException w:name="line number" w:semiHidden="1" w:unhideWhenUsed="1"/>
+    <w:lsdException w:name="page number" w:semiHidden="1" w:unhideWhenUsed="1"/>
+    <w:lsdException w:name="endnote reference" w:semiHidden="1" w:unhideWhenUsed="1"/>
+    <w:lsdException w:name="endnote text" w:semiHidden="1" w:unhideWhenUsed="1"/>
+    <w:lsdException w:name="table of authorities" w:semiHidden="1" w:unhideWhenUsed="1"/>
+    <w:lsdException w:name="macro" w:semiHidden="1" w:unhideWhenUsed="1"/>
+    <w:lsdException w:name="toa heading" w:semiHidden="1" w:unhideWhenUsed="1"/>
+    <w:lsdException w:name="List" w:semiHidden="1" w:unhideWhenUsed="1"/>
+    <w:lsdException w:name="List Bullet" w:semiHidden="1" w:unhideWhenUsed="1"/>
+    <w:lsdException w:name="List Number" w:semiHidden="1" w:unhideWhenUsed="1"/>
+    <w:lsdException w:name="List 2" w:semiHidden="1" w:unhideWhenUsed="1"/>
+    <w:lsdException w:name="List 3" w:semiHidden="1" w:unhideWhenUsed="1"/>
+    <w:lsdException w:name="List 4" w:semiHidden="1" w:unhideWhenUsed="1"/>
+    <w:lsdException w:name="List 5" w:semiHidden="1" w:unhideWhenUsed="1"/>
+    <w:lsdException w:name="List Bullet 2" w:semiHidden="1" w:unhideWhenUsed="1"/>
+    <w:lsdException w:name="List Bullet 3" w:semiHidden="1" w:unhideWhenUsed="1"/>
+    <w:lsdException w:name="List Bullet 4" w:semiHidden="1" w:unhideWhenUsed="1"/>
+    <w:lsdException w:name="List Bullet 5" w:semiHidden="1" w:unhideWhenUsed="1"/>
+    <w:lsdException w:name="List Number 2" w:semiHidden="1" w:unhideWhenUsed="1"/>
+    <w:lsdException w:name="List Number 3" w:semiHidden="1" w:unhideWhenUsed="1"/>
+    <w:lsdException w:name="List Number 4" w:semiHidden="1" w:unhideWhenUsed="1"/>
+    <w:lsdException w:name="List Number 5" w:semiHidden="1" w:unhideWhenUsed="1"/>
+    <w:lsdException w:name="Title" w:uiPriority="10" w:qFormat="1"/>
+    <w:lsdException w:name="Closing" w:semiHidden="1" w:unhideWhenUsed="1"/>
+    <w:lsdException w:name="Signature" w:semiHidden="1" w:unhideWhenUsed="1"/>
+    <w:lsdException w:name="Default Paragraph Font" w:semiHidden="1" w:uiPriority="1" w:unhideWhenUsed="1"/>
+    <w:lsdException w:name="Body Text" w:semiHidden="1" w:unhideWhenUsed="1"/>
+    <w:lsdException w:name="Body Text Indent" w:semiHidden="1" w:unhideWhenUsed="1"/>
+    <w:lsdException w:name="List Continue" w:semiHidden="1" w:unhideWhenUsed="1"/>
+    <w:lsdException w:name="List Continue 2" w:semiHidden="1" w:unhideWhenUsed="1"/>
+    <w:lsdException w:name="List Continue 3" w:semiHidden="1" w:unhideWhenUsed="1"/>
+    <w:lsdException w:name="List Continue 4" w:semiHidden="1" w:unhideWhenUsed="1"/>
+    <w:lsdException w:name="List Continue 5" w:semiHidden="1" w:unhideWhenUsed="1"/>
+    <w:lsdException w:name="Message Header" w:semiHidden="1" w:unhideWhenUsed="1"/>
+    <w:lsdException w:name="Subtitle" w:uiPriority="11" w:qFormat="1"/>
+    <w:lsdException w:name="Salutation" w:semiHidden="1" w:unhideWhenUsed="1"/>
+    <w:lsdException w:name="Date" w:semiHidden="1" w:unhideWhenUsed="1"/>
+    <w:lsdException w:name="Body Text First Indent" w:semiHidden="1" w:unhideWhenUsed="1"/>
+    <w:lsdException w:name="Body Text First Indent 2" w:semiHidden="1" w:unhideWhenUsed="1"/>
+    <w:lsdException w:name="Note Heading" w:semiHidden="1" w:unhideWhenUsed="1"/>
+    <w:lsdException w:name="Body Text 2" w:semiHidden="1" w:unhideWhenUsed="1"/>
+    <w:lsdException w:name="Body Text 3" w:semiHidden="1" w:unhideWhenUsed="1"/>
+    <w:lsdException w:name="Body Text Indent 2" w:semiHidden="1" w:unhideWhenUsed="1"/>
+    <w:lsdException w:name="Body Text Indent 3" w:semiHidden="1" w:unhideWhenUsed="1"/>
+    <w:lsdException w:name="Block Text" w:semiHidden="1" w:unhideWhenUsed="1"/>
+    <w:lsdException w:name="Hyperlink" w:semiHidden="1" w:unhideWhenUsed="1"/>
+    <w:lsdException w:name="FollowedHyperlink" w:semiHidden="1" w:unhideWhenUsed="1"/>
+    <w:lsdException w:name="Strong" w:uiPriority="22" w:qFormat="1"/>
+    <w:lsdException w:name="Emphasis" w:uiPriority="20" w:qFormat="1"/>
+    <w:lsdException w:name="Document Map" w:semiHidden="1" w:unhideWhenUsed="1"/>
+    <w:lsdException w:name="Plain Text" w:semiHidden="1" w:unhideWhenUsed="1"/>
+    <w:lsdException w:name="E-mail Signature" w:semiHidden="1" w:unhideWhenUsed="1"/>
+    <w:lsdException w:name="HTML Top of Form" w:semiHidden="1" w:unhideWhenUsed="1"/>
+    <w:lsdException w:name="HTML Bottom of Form" w:semiHidden="1" w:unhideWhenUsed="1"/>
+    <w:lsdException w:name="Normal (Web)" w:semiHidden="1" w:unhideWhenUsed="1"/>
+    <w:lsdException w:name="HTML Acronym" w:semiHidden="1" w:unhideWhenUsed="1"/>
+    <w:lsdException w:name="HTML Address" w:semiHidden="1" w:unhideWhenUsed="1"/>
+    <w:lsdException w:name="HTML Cite" w:semiHidden="1" w:unhideWhenUsed="1"/>
+    <w:lsdException w:name="HTML Code" w:semiHidden="1" w:unhideWhenUsed="1"/>
+    <w:lsdException w:name="HTML Definition" w:semiHidden="1" w:unhideWhenUsed="1"/>
+    <w:lsdException w:name="HTML Keyboard" w:semiHidden="1" w:unhideWhenUsed="1"/>
+    <w:lsdException w:name="HTML Preformatted" w:semiHidden="1" w:unhideWhenUsed="1"/>
+    <w:lsdException w:name="HTML Sample" w:semiHidden="1" w:unhideWhenUsed="1"/>
+    <w:lsdException w:name="HTML Typewriter" w:semiHidden="1" w:unhideWhenUsed="1"/>
+    <w:lsdException w:name="HTML Variable" w:semiHidden="1" w:unhideWhenUsed="1"/>
+    <w:lsdException w:name="Normal Table" w:semiHidden="1" w:unhideWhenUsed="1"/>
+    <w:lsdException w:name="annotation subject" w:semiHidden="1" w:unhideWhenUsed="1"/>
+    <w:lsdException w:name="No List" w:semiHidden="1" w:unhideWhenUsed="1"/>
+    <w:lsdException w:name="Outline List 1" w:semiHidden="1" w:unhideWhenUsed="1"/>
+    <w:lsdException w:name="Outline List 2" w:semiHidden="1" w:unhideWhenUsed="1"/>
+    <w:lsdException w:name="Outline List 3" w:semiHidden="1" w:unhideWhenUsed="1"/>
+    <w:lsdException w:name="Table Simple 1" w:semiHidden="1" w:unhideWhenUsed="1"/>
+    <w:lsdException w:name="Table Simple 2" w:semiHidden="1" w:unhideWhenUsed="1"/>
+    <w:lsdException w:name="Table Simple 3" w:semiHidden="1" w:unhideWhenUsed="1"/>
+    <w:lsdException w:name="Table Classic 1" w:semiHidden="1" w:unhideWhenUsed="1"/>
+    <w:lsdException w:name="Table Classic 2" w:semiHidden="1" w:unhideWhenUsed="1"/>
+    <w:lsdException w:name="Table Classic 3" w:semiHidden="1" w:unhideWhenUsed="1"/>
+    <w:lsdException w:name="Table Classic 4" w:semiHidden="1" w:unhideWhenUsed="1"/>
+    <w:lsdException w:name="Table Colorful 1" w:semiHidden="1" w:unhideWhenUsed="1"/>
+    <w:lsdException w:name="Table Colorful 2" w:semiHidden="1" w:unhideWhenUsed="1"/>
+    <w:lsdException w:name="Table Colorful 3" w:semiHidden="1" w:unhideWhenUsed="1"/>
+    <w:lsdException w:name="Table Columns 1" w:semiHidden="1" w:unhideWhenUsed="1"/>
+    <w:lsdException w:name="Table Columns 2" w:semiHidden="1" w:unhideWhenUsed="1"/>
+    <w:lsdException w:name="Table Columns 3" w:semiHidden="1" w:unhideWhenUsed="1"/>
+    <w:lsdException w:name="Table Columns 4" w:semiHidden="1" w:unhideWhenUsed="1"/>
+    <w:lsdException w:name="Table Columns 5" w:semiHidden="1" w:unhideWhenUsed="1"/>
+    <w:lsdException w:name="Table Grid 1" w:semiHidden="1" w:unhideWhenUsed="1"/>
+    <w:lsdException w:name="Table Grid 2" w:semiHidden="1" w:unhideWhenUsed="1"/>
+    <w:lsdException w:name="Table Grid 3" w:semiHidden="1" w:unhideWhenUsed="1"/>
+    <w:lsdException w:name="Table Grid 4" w:semiHidden="1" w:unhideWhenUsed="1"/>
+    <w:lsdException w:name="Table Grid 5" w:semiHidden="1" w:unhideWhenUsed="1"/>
+    <w:lsdException w:name="Table Grid 6" w:semiHidden="1" w:unhideWhenUsed="1"/>
+    <w:lsdException w:name="Table Grid 7" w:semiHidden="1" w:unhideWhenUsed="1"/>
+    <w:lsdException w:name="Table Grid 8" w:semiHidden="1" w:unhideWhenUsed="1"/>
+    <w:lsdException w:name="Table List 1" w:semiHidden="1" w:unhideWhenUsed="1"/>
+    <w:lsdException w:name="Table List 2" w:semiHidden="1" w:unhideWhenUsed="1"/>
+    <w:lsdException w:name="Table List 3" w:semiHidden="1" w:unhideWhenUsed="1"/>
+    <w:lsdException w:name="Table List 4" w:semiHidden="1" w:unhideWhenUsed="1"/>
+    <w:lsdException w:name="Table List 5" w:semiHidden="1" w:unhideWhenUsed="1"/>
+    <w:lsdException w:name="Table List 6" w:semiHidden="1" w:unhideWhenUsed="1"/>
+    <w:lsdException w:name="Table List 7" w:semiHidden="1" w:unhideWhenUsed="1"/>
+    <w:lsdException w:name="Table List 8" w:semiHidden="1" w:unhideWhenUsed="1"/>
+    <w:lsdException w:name="Table 3D effects 1" w:semiHidden="1" w:unhideWhenUsed="1"/>
+    <w:lsdException w:name="Table 3D effects 2" w:semiHidden="1" w:unhideWhenUsed="1"/>
+    <w:lsdException w:name="Table 3D effects 3" w:semiHidden="1" w:unhideWhenUsed="1"/>
+    <w:lsdException w:name="Table Contemporary" w:semiHidden="1" w:unhideWhenUsed="1"/>
+    <w:lsdException w:name="Table Elegant" w:semiHidden="1" w:unhideWhenUsed="1"/>
+    <w:lsdException w:name="Table Professional" w:semiHidden="1" w:unhideWhenUsed="1"/>
+    <w:lsdException w:name="Table Subtle 1" w:semiHidden="1" w:unhideWhenUsed="1"/>
+    <w:lsdException w:name="Table Subtle 2" w:semiHidden="1" w:unhideWhenUsed="1"/>
+    <w:lsdException w:name="Table Web 1" w:semiHidden="1" w:unhideWhenUsed="1"/>
+    <w:lsdException w:name="Table Web 2" w:semiHidden="1" w:unhideWhenUsed="1"/>
+    <w:lsdException w:name="Table Web 3" w:semiHidden="1" w:unhideWhenUsed="1"/>
+    <w:lsdException w:name="Balloon Text" w:semiHidden="1" w:unhideWhenUsed="1"/>
+    <w:lsdException w:name="Table Grid" w:uiPriority="39"/>
+    <w:lsdException w:name="Table Theme" w:semiHidden="1" w:unhideWhenUsed="1"/>
+    <w:lsdException w:name="Placeholder Text" w:semiHidden="1"/>
+    <w:lsdException w:name="No Spacing" w:uiPriority="1" w:qFormat="1"/>
+    <w:lsdException w:name="Light Shading" w:uiPriority="60"/>
+    <w:lsdException w:name="Light List" w:uiPriority="61"/>
+    <w:lsdException w:name="Light Grid" w:uiPriority="62"/>
+    <w:lsdException w:name="Medium Shading 1" w:uiPriority="63"/>
+    <w:lsdException w:name="Medium Shading 2" w:uiPriority="64"/>
+    <w:lsdException w:name="Medium List 1" w:uiPriority="65"/>
+    <w:lsdException w:name="Medium List 2" w:uiPriority="66"/>
+    <w:lsdException w:name="Medium Grid 1" w:uiPriority="67"/>
+    <w:lsdException w:name="Medium Grid 2" w:uiPriority="68"/>
+    <w:lsdException w:name="Medium Grid 3" w:uiPriority="69"/>
+    <w:lsdException w:name="Dark List" w:uiPriority="70"/>
+    <w:lsdException w:name="Colorful Shading" w:uiPriority="71"/>
+    <w:lsdException w:name="Colorful List" w:uiPriority="72"/>
+    <w:lsdException w:name="Colorful Grid" w:uiPriority="73"/>
+    <w:lsdException w:name="Light Shading Accent 1" w:uiPriority="60"/>
+    <w:lsdException w:name="Light List Accent 1" w:uiPriority="61"/>
+    <w:lsdException w:name="Light Grid Accent 1" w:uiPriority="62"/>
+    <w:lsdException w:name="Medium Shading 1 Accent 1" w:uiPriority="63"/>
+    <w:lsdException w:name="Medium Shading 2 Accent 1" w:uiPriority="64"/>
+    <w:lsdException w:name="Medium List 1 Accent 1" w:uiPriority="65"/>
+    <w:lsdException w:name="Revision" w:semiHidden="1"/>
+    <w:lsdException w:name="List Paragraph" w:uiPriority="34" w:qFormat="1"/>
+    <w:lsdException w:name="Quote" w:uiPriority="29" w:qFormat="1"/>
+    <w:lsdException w:name="Intense Quote" w:uiPriority="30" w:qFormat="1"/>
+    <w:lsdException w:name="Medium List 2 Accent 1" w:uiPriority="66"/>
+    <w:lsdException w:name="Medium Grid 1 Accent 1" w:uiPriority="67"/>
+    <w:lsdException w:name="Medium Grid 2 Accent 1" w:uiPriority="68"/>
+    <w:lsdException w:name="Medium Grid 3 Accent 1" w:uiPriority="69"/>
+    <w:lsdException w:name="Dark List Accent 1" w:uiPriority="70"/>
+    <w:lsdException w:name="Colorful Shading Accent 1" w:uiPriority="71"/>
+    <w:lsdException w:name="Colorful List Accent 1" w:uiPriority="72"/>
+    <w:lsdException w:name="Colorful Grid Accent 1" w:uiPriority="73"/>
+    <w:lsdException w:name="Light Shading Accent 2" w:uiPriority="60"/>
+    <w:lsdException w:name="Light List Accent 2" w:uiPriority="61"/>
+    <w:lsdException w:name="Light Grid Accent 2" w:uiPriority="62"/>
+    <w:lsdException w:name="Medium Shading 1 Accent 2" w:uiPriority="63"/>
+    <w:lsdException w:name="Medium Shading 2 Accent 2" w:uiPriority="64"/>
+    <w:lsdException w:name="Medium List 1 Accent 2" w:uiPriority="65"/>
+    <w:lsdException w:name="Medium List 2 Accent 2" w:uiPriority="66"/>
+    <w:lsdException w:name="Medium Grid 1 Accent 2" w:uiPriority="67"/>
+    <w:lsdException w:name="Medium Grid 2 Accent 2" w:uiPriority="68"/>
+    <w:lsdException w:name="Medium Grid 3 Accent 2" w:uiPriority="69"/>
+    <w:lsdException w:name="Dark List Accent 2" w:uiPriority="70"/>
+    <w:lsdException w:name="Colorful Shading Accent 2" w:uiPriority="71"/>
+    <w:lsdException w:name="Colorful List Accent 2" w:uiPriority="72"/>
+    <w:lsdException w:name="Colorful Grid Accent 2" w:uiPriority="73"/>
+    <w:lsdException w:name="Light Shading Accent 3" w:uiPriority="60"/>
+    <w:lsdException w:name="Light List Accent 3" w:uiPriority="61"/>
+    <w:lsdException w:name="Light Grid Accent 3" w:uiPriority="62"/>
+    <w:lsdException w:name="Medium Shading 1 Accent 3" w:uiPriority="63"/>
+    <w:lsdException w:name="Medium Shading 2 Accent 3" w:uiPriority="64"/>
+    <w:lsdException w:name="Medium List 1 Accent 3" w:uiPriority="65"/>
+    <w:lsdException w:name="Medium List 2 Accent 3" w:uiPriority="66"/>
+    <w:lsdException w:name="Medium Grid 1 Accent 3" w:uiPriority="67"/>
+    <w:lsdException w:name="Medium Grid 2 Accent 3" w:uiPriority="68"/>
+    <w:lsdException w:name="Medium Grid 3 Accent 3" w:uiPriority="69"/>
+    <w:lsdException w:name="Dark List Accent 3" w:uiPriority="70"/>
+    <w:lsdException w:name="Colorful Shading Accent 3" w:uiPriority="71"/>
+    <w:lsdException w:name="Colorful List Accent 3" w:uiPriority="72"/>
+    <w:lsdException w:name="Colorful Grid Accent 3" w:uiPriority="73"/>
+    <w:lsdException w:name="Light Shading Accent 4" w:uiPriority="60"/>
+    <w:lsdException w:name="Light List Accent 4" w:uiPriority="61"/>
+    <w:lsdException w:name="Light Grid Accent 4" w:uiPriority="62"/>
+    <w:lsdException w:name="Medium Shading 1 Accent 4" w:uiPriority="63"/>
+    <w:lsdException w:name="Medium Shading 2 Accent 4" w:uiPriority="64"/>
+    <w:lsdException w:name="Medium List 1 Accent 4" w:uiPriority="65"/>
+    <w:lsdException w:name="Medium List 2 Accent 4" w:uiPriority="66"/>
+    <w:lsdException w:name="Medium Grid 1 Accent 4" w:uiPriority="67"/>
+    <w:lsdException w:name="Medium Grid 2 Accent 4" w:uiPriority="68"/>
+    <w:lsdException w:name="Medium Grid 3 Accent 4" w:uiPriority="69"/>
+    <w:lsdException w:name="Dark List Accent 4" w:uiPriority="70"/>
+    <w:lsdException w:name="Colorful Shading Accent 4" w:uiPriority="71"/>
+    <w:lsdException w:name="Colorful List Accent 4" w:uiPriority="72"/>
+    <w:lsdException w:name="Colorful Grid Accent 4" w:uiPriority="73"/>
+    <w:lsdException w:name="Light Shading Accent 5" w:uiPriority="60"/>
+    <w:lsdException w:name="Light List Accent 5" w:uiPriority="61"/>
+    <w:lsdException w:name="Light Grid Accent 5" w:uiPriority="62"/>
+    <w:lsdException w:name="Medium Shading 1 Accent 5" w:uiPriority="63"/>
+    <w:lsdException w:name="Medium Shading 2 Accent 5" w:uiPriority="64"/>
+    <w:lsdException w:name="Medium List 1 Accent 5" w:uiPriority="65"/>
+    <w:lsdException w:name="Medium List 2 Accent 5" w:uiPriority="66"/>
+    <w:lsdException w:name="Medium Grid 1 Accent 5" w:uiPriority="67"/>
+    <w:lsdException w:name="Medium Grid 2 Accent 5" w:uiPriority="68"/>
+    <w:lsdException w:name="Medium Grid 3 Accent 5" w:uiPriority="69"/>
+    <w:lsdException w:name="Dark List Accent 5" w:uiPriority="70"/>
+    <w:lsdException w:name="Colorful Shading Accent 5" w:uiPriority="71"/>
+    <w:lsdException w:name="Colorful List Accent 5" w:uiPriority="72"/>
+    <w:lsdException w:name="Colorful Grid Accent 5" w:uiPriority="73"/>
+    <w:lsdException w:name="Light Shading Accent 6" w:uiPriority="60"/>
+    <w:lsdException w:name="Light List Accent 6" w:uiPriority="61"/>
+    <w:lsdException w:name="Light Grid Accent 6" w:uiPriority="62"/>
+    <w:lsdException w:name="Medium Shading 1 Accent 6" w:uiPriority="63"/>
+    <w:lsdException w:name="Medium Shading 2 Accent 6" w:uiPriority="64"/>
+    <w:lsdException w:name="Medium List 1 Accent 6" w:uiPriority="65"/>
+    <w:lsdException w:name="Medium List 2 Accent 6" w:uiPriority="66"/>
+    <w:lsdException w:name="Medium Grid 1 Accent 6" w:uiPriority="67"/>
+    <w:lsdException w:name="Medium Grid 2 Accent 6" w:uiPriority="68"/>
+    <w:lsdException w:name="Medium Grid 3 Accent 6" w:uiPriority="69"/>
+    <w:lsdException w:name="Dark List Accent 6" w:uiPriority="70"/>
+    <w:lsdException w:name="Colorful Shading Accent 6" w:uiPriority="71"/>
+    <w:lsdException w:name="Colorful List Accent 6" w:uiPriority="72"/>
+    <w:lsdException w:name="Colorful Grid Accent 6" w:uiPriority="73"/>
+    <w:lsdException w:name="Subtle Emphasis" w:uiPriority="19" w:qFormat="1"/>
+    <w:lsdException w:name="Intense Emphasis" w:uiPriority="21" w:qFormat="1"/>
+    <w:lsdException w:name="Subtle Reference" w:uiPriority="31" w:qFormat="1"/>
+    <w:lsdException w:name="Intense Reference" w:uiPriority="32" w:qFormat="1"/>
+    <w:lsdException w:name="Book Title" w:uiPriority="33" w:qFormat="1"/>
+    <w:lsdException w:name="Bibliography" w:semiHidden="1" w:uiPriority="37" w:unhideWhenUsed="1"/>
+    <w:lsdException w:name="TOC Heading" w:semiHidden="1" w:uiPriority="39" w:unhideWhenUsed="1" w:qFormat="1"/>
+    <w:lsdException w:name="Plain Table 1" w:uiPriority="41"/>
+    <w:lsdException w:name="Plain Table 2" w:uiPriority="42"/>
+    <w:lsdException w:name="Plain Table 3" w:uiPriority="43"/>
+    <w:lsdException w:name="Plain Table 4" w:uiPriority="44"/>
+    <w:lsdException w:name="Plain Table 5" w:uiPriority="45"/>
+    <w:lsdException w:name="Grid Table Light" w:uiPriority="40"/>
+    <w:lsdException w:name="Grid Table 1 Light" w:uiPriority="46"/>
+    <w:lsdException w:name="Grid Table 2" w:uiPriority="47"/>
+    <w:lsdException w:name="Grid Table 3" w:uiPriority="48"/>
+    <w:lsdException w:name="Grid Table 4" w:uiPriority="49"/>
+    <w:lsdException w:name="Grid Table 5 Dark" w:uiPriority="50"/>
+    <w:lsdException w:name="Grid Table 6 Colorful" w:uiPriority="51"/>
+    <w:lsdException w:name="Grid Table 7 Colorful" w:uiPriority="52"/>
+    <w:lsdException w:name="Grid Table 1 Light Accent 1" w:uiPriority="46"/>
+    <w:lsdException w:name="Grid Table 2 Accent 1" w:uiPriority="47"/>
+    <w:lsdException w:name="Grid Table 3 Accent 1" w:uiPriority="48"/>
+    <w:lsdException w:name="Grid Table 4 Accent 1" w:uiPriority="49"/>
+    <w:lsdException w:name="Grid Table 5 Dark Accent 1" w:uiPriority="50"/>
+    <w:lsdException w:name="Grid Table 6 Colorful Accent 1" w:uiPriority="51"/>
+    <w:lsdException w:name="Grid Table 7 Colorful Accent 1" w:uiPriority="52"/>
+    <w:lsdException w:name="Grid Table 1 Light Accent 2" w:uiPriority="46"/>
+    <w:lsdException w:name="Grid Table 2 Accent 2" w:uiPriority="47"/>
+    <w:lsdException w:name="Grid Table 3 Accent 2" w:uiPriority="48"/>
+    <w:lsdException w:name="Grid Table 4 Accent 2" w:uiPriority="49"/>
+    <w:lsdException w:name="Grid Table 5 Dark Accent 2" w:uiPriority="50"/>
+    <w:lsdException w:name="Grid Table 6 Colorful Accent 2" w:uiPriority="51"/>
+    <w:lsdException w:name="Grid Table 7 Colorful Accent 2" w:uiPriority="52"/>
+    <w:lsdException w:name="Grid Table 1 Light Accent 3" w:uiPriority="46"/>
+    <w:lsdException w:name="Grid Table 2 Accent 3" w:uiPriority="47"/>
+    <w:lsdException w:name="Grid Table 3 Accent 3" w:uiPriority="48"/>
+    <w:lsdException w:name="Grid Table 4 Accent 3" w:uiPriority="49"/>
+    <w:lsdException w:name="Grid Table 5 Dark Accent 3" w:uiPriority="50"/>
+    <w:lsdException w:name="Grid Table 6 Colorful Accent 3" w:uiPriority="51"/>
+    <w:lsdException w:name="Grid Table 7 Colorful Accent 3" w:uiPriority="52"/>
+    <w:lsdException w:name="Grid Table 1 Light Accent 4" w:uiPriority="46"/>
+    <w:lsdException w:name="Grid Table 2 Accent 4" w:uiPriority="47"/>
+    <w:lsdException w:name="Grid Table 3 Accent 4" w:uiPriority="48"/>
+    <w:lsdException w:name="Grid Table 4 Accent 4" w:uiPriority="49"/>
+    <w:lsdException w:name="Grid Table 5 Dark Accent 4" w:uiPriority="50"/>
+    <w:lsdException w:name="Grid Table 6 Colorful Accent 4" w:uiPriority="51"/>
+    <w:lsdException w:name="Grid Table 7 Colorful Accent 4" w:uiPriority="52"/>
+    <w:lsdException w:name="Grid Table 1 Light Accent 5" w:uiPriority="46"/>
+    <w:lsdException w:name="Grid Table 2 Accent 5" w:uiPriority="47"/>
+    <w:lsdException w:name="Grid Table 3 Accent 5" w:uiPriority="48"/>
+    <w:lsdException w:name="Grid Table 4 Accent 5" w:uiPriority="49"/>
+    <w:lsdException w:name="Grid Table 5 Dark Accent 5" w:uiPriority="50"/>
+    <w:lsdException w:name="Grid Table 6 Colorful Accent 5" w:uiPriority="51"/>
+    <w:lsdException w:name="Grid Table 7 Colorful Accent 5" w:uiPriority="52"/>
+    <w:lsdException w:name="Grid Table 1 Light Accent 6" w:uiPriority="46"/>
+    <w:lsdException w:name="Grid Table 2 Accent 6" w:uiPriority="47"/>
+    <w:lsdException w:name="Grid Table 3 Accent 6" w:uiPriority="48"/>
+    <w:lsdException w:name="Grid Table 4 Accent 6" w:uiPriority="49"/>
+    <w:lsdException w:name="Grid Table 5 Dark Accent 6" w:uiPriority="50"/>
+    <w:lsdException w:name="Grid Table 6 Colorful Accent 6" w:uiPriority="51"/>
+    <w:lsdException w:name="Grid Table 7 Colorful Accent 6" w:uiPriority="52"/>
+    <w:lsdException w:name="List Table 1 Light" w:uiPriority="46"/>
+    <w:lsdException w:name="List Table 2" w:uiPriority="47"/>
+    <w:lsdException w:name="List Table 3" w:uiPriority="48"/>
+    <w:lsdException w:name="List Table 4" w:uiPriority="49"/>
+    <w:lsdException w:name="List Table 5 Dark" w:uiPriority="50"/>
+    <w:lsdException w:name="List Table 6 Colorful" w:uiPriority="51"/>
+    <w:lsdException w:name="List Table 7 Colorful" w:uiPriority="52"/>
+    <w:lsdException w:name="List Table 1 Light Accent 1" w:uiPriority="46"/>
+    <w:lsdException w:name="List Table 2 Accent 1" w:uiPriority="47"/>
+    <w:lsdException w:name="List Table 3 Accent 1" w:uiPriority="48"/>
+    <w:lsdException w:name="List Table 4 Accent 1" w:uiPriority="49"/>
+    <w:lsdException w:name="List Table 5 Dark Accent 1" w:uiPriority="50"/>
+    <w:lsdException w:name="List Table 6 Colorful Accent 1" w:uiPriority="51"/>
+    <w:lsdException w:name="List Table 7 Colorful Accent 1" w:uiPriority="52"/>
+    <w:lsdException w:name="List Table 1 Light Accent 2" w:uiPriority="46"/>
+    <w:lsdException w:name="List Table 2 Accent 2" w:uiPriority="47"/>
+    <w:lsdException w:name="List Table 3 Accent 2" w:uiPriority="48"/>
+    <w:lsdException w:name="List Table 4 Accent 2" w:uiPriority="49"/>
+    <w:lsdException w:name="List Table 5 Dark Accent 2" w:uiPriority="50"/>
+    <w:lsdException w:name="List Table 6 Colorful Accent 2" w:uiPriority="51"/>
+    <w:lsdException w:name="List Table 7 Colorful Accent 2" w:uiPriority="52"/>
+    <w:lsdException w:name="List Table 1 Light Accent 3" w:uiPriority="46"/>
+    <w:lsdException w:name="List Table 2 Accent 3" w:uiPriority="47"/>
+    <w:lsdException w:name="List Table 3 Accent 3" w:uiPriority="48"/>
+    <w:lsdException w:name="List Table 4 Accent 3" w:uiPriority="49"/>
+    <w:lsdException w:name="List Table 5 Dark Accent 3" w:uiPriority="50"/>
+    <w:lsdException w:name="List Table 6 Colorful Accent 3" w:uiPriority="51"/>
+    <w:lsdException w:name="List Table 7 Colorful Accent 3" w:uiPriority="52"/>
+    <w:lsdException w:name="List Table 1 Light Accent 4" w:uiPriority="46"/>
+    <w:lsdException w:name="List Table 2 Accent 4" w:uiPriority="47"/>
+    <w:lsdException w:name="List Table 3 Accent 4" w:uiPriority="48"/>
+    <w:lsdException w:name="List Table 4 Accent 4" w:uiPriority="49"/>
+    <w:lsdException w:name="List Table 5 Dark Accent 4" w:uiPriority="50"/>
+    <w:lsdException w:name="List Table 6 Colorful Accent 4" w:uiPriority="51"/>
+    <w:lsdException w:name="List Table 7 Colorful Accent 4" w:uiPriority="52"/>
+    <w:lsdException w:name="List Table 1 Light Accent 5" w:uiPriority="46"/>
+    <w:lsdException w:name="List Table 2 Accent 5" w:uiPriority="47"/>
+    <w:lsdException w:name="List Table 3 Accent 5" w:uiPriority="48"/>
+    <w:lsdException w:name="List Table 4 Accent 5" w:uiPriority="49"/>
+    <w:lsdException w:name="List Table 5 Dark Accent 5" w:uiPriority="50"/>
+    <w:lsdException w:name="List Table 6 Colorful Accent 5" w:uiPriority="51"/>
+    <w:lsdException w:name="List Table 7 Colorful Accent 5" w:uiPriority="52"/>
+    <w:lsdException w:name="List Table 1 Light Accent 6" w:uiPriority="46"/>
+    <w:lsdException w:name="List Table 2 Accent 6" w:uiPriority="47"/>
+    <w:lsdException w:name="List Table 3 Accent 6" w:uiPriority="48"/>
+    <w:lsdException w:name="List Table 4 Accent 6" w:uiPriority="49"/>
+    <w:lsdException w:name="List Table 5 Dark Accent 6" w:uiPriority="50"/>
+    <w:lsdException w:name="List Table 6 Colorful Accent 6" w:uiPriority="51"/>
+    <w:lsdException w:name="List Table 7 Colorful Accent 6" w:uiPriority="52"/>
   </w:latentStyles>
   <w:style w:type="paragraph" w:default="1" w:styleId="a">
     <w:name w:val="Normal"/>
@@ -6470,7 +5996,7 @@
   <a:extraClrSchemeLst/>
   <a:extLst>
     <a:ext uri="{05A4C25C-085E-4340-85A3-A5531E510DB2}">
-      <thm15:themeFamily xmlns:thm15="http://schemas.microsoft.com/office/thememl/2012/main" xmlns="" name="Office Theme" id="{62F939B6-93AF-4DB8-9C6B-D6C7DFDC589F}" vid="{4A3C46E8-61CC-4603-A589-7422A47A8E4A}"/>
+      <thm15:themeFamily xmlns:thm15="http://schemas.microsoft.com/office/thememl/2012/main" name="Office Theme" id="{62F939B6-93AF-4DB8-9C6B-D6C7DFDC589F}" vid="{4A3C46E8-61CC-4603-A589-7422A47A8E4A}"/>
     </a:ext>
   </a:extLst>
 </a:theme>
@@ -6481,7 +6007,7 @@
 </file>
 
 <file path=customXml/itemProps1.xml><?xml version="1.0" encoding="utf-8"?>
-<ds:datastoreItem xmlns:ds="http://schemas.openxmlformats.org/officeDocument/2006/customXml" ds:itemID="{94931D0E-A1A7-4C72-975F-6CACA3C0D02D}">
+<ds:datastoreItem xmlns:ds="http://schemas.openxmlformats.org/officeDocument/2006/customXml" ds:itemID="{7CC41F31-5CA4-4C05-99BE-0974B81929DB}">
   <ds:schemaRefs>
     <ds:schemaRef ds:uri="http://schemas.openxmlformats.org/officeDocument/2006/bibliography"/>
   </ds:schemaRefs>

</xml_diff>